<commit_message>
mejoro reporte en word
</commit_message>
<xml_diff>
--- a/templateInforme.docx
+++ b/templateInforme.docx
@@ -17,7 +17,7 @@
           <w:lang w:eastAsia="es-AR"/>
         </w:rPr>
         <w:drawing>
-          <wp:anchor distT="0" distB="0" distL="114300" distR="114300" simplePos="0" relativeHeight="251669504" behindDoc="1" locked="0" layoutInCell="1" allowOverlap="1" wp14:anchorId="356B1AAB" wp14:editId="68EADB2D">
+          <wp:anchor distT="0" distB="0" distL="114300" distR="114300" simplePos="0" relativeHeight="251669504" behindDoc="1" locked="0" layoutInCell="1" allowOverlap="1" wp14:anchorId="5103D49D" wp14:editId="1B0074B0">
             <wp:simplePos x="0" y="0"/>
             <wp:positionH relativeFrom="page">
               <wp:align>right</wp:align>
@@ -277,144 +277,16 @@
       </w:pPr>
     </w:p>
     <w:p>
-      <w:pPr>
-        <w:rPr>
-          <w:rFonts w:eastAsiaTheme="majorEastAsia" w:cstheme="minorHAnsi"/>
-          <w:b/>
-          <w:bCs/>
-          <w:szCs w:val="18"/>
-        </w:rPr>
-      </w:pPr>
       <w:r>
-        <w:rPr>
-          <w:rFonts w:cstheme="minorHAnsi"/>
-          <w:szCs w:val="18"/>
-        </w:rPr>
         <w:br w:type="page"/>
       </w:r>
-    </w:p>
-    <w:p>
-      <w:pPr>
-        <w:spacing w:line="240" w:lineRule="auto"/>
-      </w:pPr>
       <w:bookmarkStart w:id="0" w:name="_GoBack"/>
       <w:bookmarkEnd w:id="0"/>
-      <w:r>
-        <w:lastRenderedPageBreak/>
-        <w:br w:type="page"/>
-      </w:r>
-    </w:p>
-    <w:p>
-      <w:pPr>
-        <w:spacing w:before="0" w:after="200"/>
-        <w:jc w:val="left"/>
-        <w:rPr>
-          <w:szCs w:val="18"/>
-        </w:rPr>
-      </w:pPr>
-      <w:r>
-        <w:rPr>
-          <w:noProof/>
-          <w:szCs w:val="18"/>
-          <w:lang w:eastAsia="es-AR"/>
-        </w:rPr>
-        <w:lastRenderedPageBreak/>
-        <w:drawing>
-          <wp:anchor distT="0" distB="0" distL="114300" distR="114300" simplePos="0" relativeHeight="251667456" behindDoc="1" locked="0" layoutInCell="1" allowOverlap="1" wp14:anchorId="3029F7B3" wp14:editId="5510689D">
-            <wp:simplePos x="0" y="0"/>
-            <wp:positionH relativeFrom="page">
-              <wp:align>left</wp:align>
-            </wp:positionH>
-            <wp:positionV relativeFrom="paragraph">
-              <wp:posOffset>-1499235</wp:posOffset>
-            </wp:positionV>
-            <wp:extent cx="7553325" cy="10687050"/>
-            <wp:effectExtent l="0" t="0" r="9525" b="0"/>
-            <wp:wrapNone/>
-            <wp:docPr id="4" name="6 Imagen" descr="btrconsulting-template-a4-03.png"/>
-            <wp:cNvGraphicFramePr>
-              <a:graphicFrameLocks xmlns:a="http://schemas.openxmlformats.org/drawingml/2006/main" noChangeAspect="1"/>
-            </wp:cNvGraphicFramePr>
-            <a:graphic xmlns:a="http://schemas.openxmlformats.org/drawingml/2006/main">
-              <a:graphicData uri="http://schemas.openxmlformats.org/drawingml/2006/picture">
-                <pic:pic xmlns:pic="http://schemas.openxmlformats.org/drawingml/2006/picture">
-                  <pic:nvPicPr>
-                    <pic:cNvPr id="0" name="btrconsulting-template-a4-03.png"/>
-                    <pic:cNvPicPr/>
-                  </pic:nvPicPr>
-                  <pic:blipFill>
-                    <a:blip r:embed="rId9" cstate="print"/>
-                    <a:stretch>
-                      <a:fillRect/>
-                    </a:stretch>
-                  </pic:blipFill>
-                  <pic:spPr>
-                    <a:xfrm>
-                      <a:off x="0" y="0"/>
-                      <a:ext cx="7553325" cy="10687050"/>
-                    </a:xfrm>
-                    <a:prstGeom prst="rect">
-                      <a:avLst/>
-                    </a:prstGeom>
-                  </pic:spPr>
-                </pic:pic>
-              </a:graphicData>
-            </a:graphic>
-          </wp:anchor>
-        </w:drawing>
-      </w:r>
-    </w:p>
-    <w:p>
-      <w:pPr>
-        <w:rPr>
-          <w:szCs w:val="18"/>
-        </w:rPr>
-      </w:pPr>
-    </w:p>
-    <w:p>
-      <w:pPr>
-        <w:rPr>
-          <w:noProof/>
-          <w:szCs w:val="18"/>
-          <w:lang w:eastAsia="es-AR"/>
-        </w:rPr>
-      </w:pPr>
-    </w:p>
-    <w:p>
-      <w:pPr>
-        <w:rPr>
-          <w:szCs w:val="18"/>
-        </w:rPr>
-      </w:pPr>
-    </w:p>
-    <w:p>
-      <w:pPr>
-        <w:spacing w:after="0"/>
-        <w:rPr>
-          <w:szCs w:val="18"/>
-        </w:rPr>
-      </w:pPr>
-    </w:p>
-    <w:p>
-      <w:pPr>
-        <w:rPr>
-          <w:szCs w:val="18"/>
-        </w:rPr>
-      </w:pPr>
-    </w:p>
-    <w:p>
-      <w:pPr>
-        <w:spacing w:after="0"/>
-        <w:contextualSpacing/>
-        <w:rPr>
-          <w:szCs w:val="18"/>
-        </w:rPr>
-      </w:pPr>
     </w:p>
     <w:sectPr>
-      <w:headerReference w:type="even" r:id="rId10"/>
-      <w:headerReference w:type="default" r:id="rId11"/>
-      <w:footerReference w:type="default" r:id="rId12"/>
+      <w:headerReference w:type="even" r:id="rId9"/>
+      <w:headerReference w:type="default" r:id="rId10"/>
+      <w:footerReference w:type="default" r:id="rId11"/>
       <w:type w:val="continuous"/>
       <w:pgSz w:w="11907" w:h="16840" w:code="9"/>
       <w:pgMar w:top="1417" w:right="1701" w:bottom="1417" w:left="1701" w:header="680" w:footer="680" w:gutter="0"/>
@@ -539,7 +411,7 @@
         <w:noProof/>
         <w:szCs w:val="18"/>
       </w:rPr>
-      <w:t>3</w:t>
+      <w:t>2</w:t>
     </w:r>
     <w:r>
       <w:rPr>
@@ -615,7 +487,7 @@
           <v:path o:extrusionok="f" gradientshapeok="t" o:connecttype="rect"/>
           <o:lock v:ext="edit" aspectratio="t"/>
         </v:shapetype>
-        <v:shape id="WordPictureWatermark1347126969" o:spid="_x0000_s2059" type="#_x0000_t75" style="position:absolute;left:0;text-align:left;margin-left:0;margin-top:0;width:595.15pt;height:841.85pt;z-index:-251657216;mso-position-horizontal:center;mso-position-horizontal-relative:margin;mso-position-vertical:center;mso-position-vertical-relative:margin" o:allowincell="f">
+        <v:shape id="WordPictureWatermark1347126969" o:spid="_x0000_s2059" type="#_x0000_t75" style="position:absolute;margin-left:0;margin-top:0;width:595.15pt;height:841.85pt;z-index:-251658240;mso-position-horizontal:center;mso-position-horizontal-relative:margin;mso-position-vertical:center;mso-position-vertical-relative:margin" o:allowincell="f">
           <v:imagedata r:id="rId1" o:title="btrconsulting-template-a4-01"/>
           <w10:wrap anchorx="margin" anchory="margin"/>
         </v:shape>
@@ -637,7 +509,7 @@
         <w:lang w:eastAsia="es-AR"/>
       </w:rPr>
       <w:drawing>
-        <wp:anchor distT="0" distB="0" distL="114300" distR="114300" simplePos="0" relativeHeight="251656192" behindDoc="1" locked="0" layoutInCell="1" allowOverlap="1" wp14:anchorId="3AF4CEE3" wp14:editId="5CB1C11E">
+        <wp:anchor distT="0" distB="0" distL="114300" distR="114300" simplePos="0" relativeHeight="251657216" behindDoc="1" locked="0" layoutInCell="1" allowOverlap="1" wp14:anchorId="4A2E1B39" wp14:editId="65D727B5">
           <wp:simplePos x="0" y="0"/>
           <wp:positionH relativeFrom="page">
             <wp:posOffset>-635</wp:posOffset>
@@ -5132,15 +5004,14 @@
   <w:style w:type="paragraph" w:default="1" w:styleId="Normal">
     <w:name w:val="Normal"/>
     <w:qFormat/>
-    <w:rsid w:val="007C42B0"/>
+    <w:rsid w:val="008C6542"/>
     <w:pPr>
       <w:spacing w:before="120" w:after="120"/>
-      <w:jc w:val="both"/>
     </w:pPr>
     <w:rPr>
-      <w:rFonts w:ascii="Century Gothic" w:hAnsi="Century Gothic"/>
+      <w:rFonts w:ascii="Lato Light" w:hAnsi="Lato Light"/>
       <w:color w:val="404040" w:themeColor="text1" w:themeTint="BF"/>
-      <w:sz w:val="18"/>
+      <w:sz w:val="20"/>
     </w:rPr>
   </w:style>
   <w:style w:type="paragraph" w:styleId="Ttulo1">
@@ -5150,7 +5021,7 @@
     <w:link w:val="Ttulo1Car"/>
     <w:uiPriority w:val="9"/>
     <w:qFormat/>
-    <w:rsid w:val="007C42B0"/>
+    <w:rsid w:val="008C6542"/>
     <w:pPr>
       <w:keepNext/>
       <w:keepLines/>
@@ -5161,7 +5032,7 @@
       <w:b/>
       <w:bCs/>
       <w:color w:val="FF0000"/>
-      <w:sz w:val="24"/>
+      <w:sz w:val="32"/>
       <w:szCs w:val="28"/>
     </w:rPr>
   </w:style>
@@ -5173,7 +5044,7 @@
     <w:uiPriority w:val="9"/>
     <w:unhideWhenUsed/>
     <w:qFormat/>
-    <w:rsid w:val="00430B8C"/>
+    <w:rsid w:val="008C6542"/>
     <w:pPr>
       <w:keepNext/>
       <w:keepLines/>
@@ -5183,29 +5054,25 @@
       <w:rFonts w:eastAsiaTheme="majorEastAsia" w:cstheme="majorBidi"/>
       <w:b/>
       <w:color w:val="FF0000"/>
-      <w:sz w:val="20"/>
+      <w:sz w:val="28"/>
       <w:szCs w:val="26"/>
     </w:rPr>
   </w:style>
   <w:style w:type="paragraph" w:styleId="Ttulo3">
     <w:name w:val="heading 3"/>
-    <w:basedOn w:val="Normal"/>
+    <w:basedOn w:val="Ttulo2"/>
     <w:next w:val="Normal"/>
     <w:link w:val="Ttulo3Car"/>
     <w:uiPriority w:val="9"/>
     <w:unhideWhenUsed/>
     <w:qFormat/>
-    <w:rsid w:val="00A17AAD"/>
+    <w:rsid w:val="008C6542"/>
     <w:pPr>
-      <w:keepNext/>
-      <w:keepLines/>
       <w:outlineLvl w:val="2"/>
     </w:pPr>
     <w:rPr>
-      <w:rFonts w:eastAsiaTheme="majorEastAsia" w:cstheme="majorBidi"/>
-      <w:b/>
+      <w:sz w:val="24"/>
       <w:szCs w:val="24"/>
-      <w:u w:val="single"/>
     </w:rPr>
   </w:style>
   <w:style w:type="character" w:default="1" w:styleId="Fuentedeprrafopredeter">
@@ -5217,7 +5084,6 @@
   <w:style w:type="table" w:default="1" w:styleId="Tablanormal">
     <w:name w:val="Normal Table"/>
     <w:uiPriority w:val="99"/>
-    <w:semiHidden/>
     <w:unhideWhenUsed/>
     <w:tblPr>
       <w:tblInd w:w="0" w:type="dxa"/>
@@ -5314,13 +5180,13 @@
     <w:basedOn w:val="Fuentedeprrafopredeter"/>
     <w:link w:val="Ttulo1"/>
     <w:uiPriority w:val="9"/>
-    <w:rsid w:val="007C42B0"/>
+    <w:rsid w:val="008C6542"/>
     <w:rPr>
-      <w:rFonts w:ascii="Century Gothic" w:eastAsiaTheme="majorEastAsia" w:hAnsi="Century Gothic" w:cstheme="majorBidi"/>
+      <w:rFonts w:ascii="Lato Light" w:eastAsiaTheme="majorEastAsia" w:hAnsi="Lato Light" w:cstheme="majorBidi"/>
       <w:b/>
       <w:bCs/>
       <w:color w:val="FF0000"/>
-      <w:sz w:val="24"/>
+      <w:sz w:val="32"/>
       <w:szCs w:val="28"/>
     </w:rPr>
   </w:style>
@@ -5357,12 +5223,12 @@
     <w:basedOn w:val="Fuentedeprrafopredeter"/>
     <w:link w:val="Ttulo2"/>
     <w:uiPriority w:val="9"/>
-    <w:rsid w:val="00430B8C"/>
+    <w:rsid w:val="008C6542"/>
     <w:rPr>
-      <w:rFonts w:ascii="Century Gothic" w:eastAsiaTheme="majorEastAsia" w:hAnsi="Century Gothic" w:cstheme="majorBidi"/>
+      <w:rFonts w:ascii="Lato Light" w:eastAsiaTheme="majorEastAsia" w:hAnsi="Lato Light" w:cstheme="majorBidi"/>
       <w:b/>
       <w:color w:val="FF0000"/>
-      <w:sz w:val="20"/>
+      <w:sz w:val="28"/>
       <w:szCs w:val="26"/>
     </w:rPr>
   </w:style>
@@ -5371,14 +5237,13 @@
     <w:basedOn w:val="Fuentedeprrafopredeter"/>
     <w:link w:val="Ttulo3"/>
     <w:uiPriority w:val="9"/>
-    <w:rsid w:val="00A17AAD"/>
+    <w:rsid w:val="008C6542"/>
     <w:rPr>
-      <w:rFonts w:ascii="Century Gothic" w:eastAsiaTheme="majorEastAsia" w:hAnsi="Century Gothic" w:cstheme="majorBidi"/>
+      <w:rFonts w:ascii="Lato Light" w:eastAsiaTheme="majorEastAsia" w:hAnsi="Lato Light" w:cstheme="majorBidi"/>
       <w:b/>
-      <w:color w:val="404040" w:themeColor="text1" w:themeTint="BF"/>
-      <w:sz w:val="18"/>
+      <w:color w:val="FF0000"/>
+      <w:sz w:val="24"/>
       <w:szCs w:val="24"/>
-      <w:u w:val="single"/>
     </w:rPr>
   </w:style>
   <w:style w:type="paragraph" w:styleId="Sinespaciado">
@@ -5657,7 +5522,6 @@
     <w:rPr>
       <w:b w:val="0"/>
       <w:bCs w:val="0"/>
-      <w:sz w:val="32"/>
       <w:szCs w:val="32"/>
       <w:lang w:eastAsia="es-AR"/>
     </w:rPr>
@@ -5713,7 +5577,6 @@
     <w:rPr>
       <w:rFonts w:ascii="EYInterstate Light" w:eastAsia="Times New Roman" w:hAnsi="EYInterstate Light" w:cs="Times New Roman"/>
       <w:color w:val="000000"/>
-      <w:sz w:val="20"/>
       <w:szCs w:val="18"/>
       <w:lang w:val="en-US"/>
     </w:rPr>
@@ -5834,7 +5697,6 @@
     <w:rPr>
       <w:rFonts w:ascii="Arial" w:eastAsia="Times New Roman" w:hAnsi="Arial" w:cs="Arial"/>
       <w:spacing w:val="-5"/>
-      <w:sz w:val="20"/>
       <w:szCs w:val="20"/>
       <w:lang w:val="en-US" w:bidi="en-US"/>
     </w:rPr>
@@ -5965,6 +5827,957 @@
       <w:sz w:val="20"/>
       <w:lang w:val="en-US"/>
     </w:rPr>
+  </w:style>
+  <w:style w:type="table" w:styleId="Sombreadoclaro">
+    <w:name w:val="Light Shading"/>
+    <w:basedOn w:val="Tablanormal"/>
+    <w:uiPriority w:val="60"/>
+    <w:rsid w:val="008C6542"/>
+    <w:pPr>
+      <w:spacing w:after="0" w:line="240" w:lineRule="auto"/>
+    </w:pPr>
+    <w:rPr>
+      <w:color w:val="000000" w:themeColor="text1" w:themeShade="BF"/>
+    </w:rPr>
+    <w:tblPr>
+      <w:tblStyleRowBandSize w:val="1"/>
+      <w:tblStyleColBandSize w:val="1"/>
+      <w:tblInd w:w="0" w:type="dxa"/>
+      <w:tblBorders>
+        <w:top w:val="single" w:sz="8" w:space="0" w:color="000000" w:themeColor="text1"/>
+        <w:bottom w:val="single" w:sz="8" w:space="0" w:color="000000" w:themeColor="text1"/>
+      </w:tblBorders>
+      <w:tblCellMar>
+        <w:top w:w="0" w:type="dxa"/>
+        <w:left w:w="108" w:type="dxa"/>
+        <w:bottom w:w="0" w:type="dxa"/>
+        <w:right w:w="108" w:type="dxa"/>
+      </w:tblCellMar>
+    </w:tblPr>
+    <w:tblStylePr w:type="firstRow">
+      <w:pPr>
+        <w:spacing w:before="0" w:after="0" w:line="240" w:lineRule="auto"/>
+      </w:pPr>
+      <w:rPr>
+        <w:b/>
+        <w:bCs/>
+      </w:rPr>
+      <w:tblPr/>
+      <w:tcPr>
+        <w:tcBorders>
+          <w:top w:val="single" w:sz="8" w:space="0" w:color="000000" w:themeColor="text1"/>
+          <w:left w:val="nil"/>
+          <w:bottom w:val="single" w:sz="8" w:space="0" w:color="000000" w:themeColor="text1"/>
+          <w:right w:val="nil"/>
+          <w:insideH w:val="nil"/>
+          <w:insideV w:val="nil"/>
+        </w:tcBorders>
+      </w:tcPr>
+    </w:tblStylePr>
+    <w:tblStylePr w:type="lastRow">
+      <w:pPr>
+        <w:spacing w:before="0" w:after="0" w:line="240" w:lineRule="auto"/>
+      </w:pPr>
+      <w:rPr>
+        <w:b/>
+        <w:bCs/>
+      </w:rPr>
+      <w:tblPr/>
+      <w:tcPr>
+        <w:tcBorders>
+          <w:top w:val="single" w:sz="8" w:space="0" w:color="000000" w:themeColor="text1"/>
+          <w:left w:val="nil"/>
+          <w:bottom w:val="single" w:sz="8" w:space="0" w:color="000000" w:themeColor="text1"/>
+          <w:right w:val="nil"/>
+          <w:insideH w:val="nil"/>
+          <w:insideV w:val="nil"/>
+        </w:tcBorders>
+      </w:tcPr>
+    </w:tblStylePr>
+    <w:tblStylePr w:type="firstCol">
+      <w:rPr>
+        <w:b/>
+        <w:bCs/>
+      </w:rPr>
+    </w:tblStylePr>
+    <w:tblStylePr w:type="lastCol">
+      <w:rPr>
+        <w:b/>
+        <w:bCs/>
+      </w:rPr>
+    </w:tblStylePr>
+    <w:tblStylePr w:type="band1Vert">
+      <w:tblPr/>
+      <w:tcPr>
+        <w:tcBorders>
+          <w:left w:val="nil"/>
+          <w:right w:val="nil"/>
+          <w:insideH w:val="nil"/>
+          <w:insideV w:val="nil"/>
+        </w:tcBorders>
+        <w:shd w:val="clear" w:color="auto" w:fill="C0C0C0" w:themeFill="text1" w:themeFillTint="3F"/>
+      </w:tcPr>
+    </w:tblStylePr>
+    <w:tblStylePr w:type="band1Horz">
+      <w:tblPr/>
+      <w:tcPr>
+        <w:tcBorders>
+          <w:left w:val="nil"/>
+          <w:right w:val="nil"/>
+          <w:insideH w:val="nil"/>
+          <w:insideV w:val="nil"/>
+        </w:tcBorders>
+        <w:shd w:val="clear" w:color="auto" w:fill="C0C0C0" w:themeFill="text1" w:themeFillTint="3F"/>
+      </w:tcPr>
+    </w:tblStylePr>
+  </w:style>
+  <w:style w:type="table" w:styleId="Sombreadoclaro-nfasis2">
+    <w:name w:val="Light Shading Accent 2"/>
+    <w:basedOn w:val="Tablanormal"/>
+    <w:uiPriority w:val="60"/>
+    <w:rsid w:val="008C6542"/>
+    <w:pPr>
+      <w:spacing w:after="0" w:line="240" w:lineRule="auto"/>
+    </w:pPr>
+    <w:rPr>
+      <w:color w:val="943634" w:themeColor="accent2" w:themeShade="BF"/>
+    </w:rPr>
+    <w:tblPr>
+      <w:tblStyleRowBandSize w:val="1"/>
+      <w:tblStyleColBandSize w:val="1"/>
+      <w:tblInd w:w="0" w:type="dxa"/>
+      <w:tblBorders>
+        <w:top w:val="single" w:sz="8" w:space="0" w:color="C0504D" w:themeColor="accent2"/>
+        <w:bottom w:val="single" w:sz="8" w:space="0" w:color="C0504D" w:themeColor="accent2"/>
+      </w:tblBorders>
+      <w:tblCellMar>
+        <w:top w:w="0" w:type="dxa"/>
+        <w:left w:w="108" w:type="dxa"/>
+        <w:bottom w:w="0" w:type="dxa"/>
+        <w:right w:w="108" w:type="dxa"/>
+      </w:tblCellMar>
+    </w:tblPr>
+    <w:tblStylePr w:type="firstRow">
+      <w:pPr>
+        <w:spacing w:before="0" w:after="0" w:line="240" w:lineRule="auto"/>
+      </w:pPr>
+      <w:rPr>
+        <w:b/>
+        <w:bCs/>
+      </w:rPr>
+      <w:tblPr/>
+      <w:tcPr>
+        <w:tcBorders>
+          <w:top w:val="single" w:sz="8" w:space="0" w:color="C0504D" w:themeColor="accent2"/>
+          <w:left w:val="nil"/>
+          <w:bottom w:val="single" w:sz="8" w:space="0" w:color="C0504D" w:themeColor="accent2"/>
+          <w:right w:val="nil"/>
+          <w:insideH w:val="nil"/>
+          <w:insideV w:val="nil"/>
+        </w:tcBorders>
+      </w:tcPr>
+    </w:tblStylePr>
+    <w:tblStylePr w:type="lastRow">
+      <w:pPr>
+        <w:spacing w:before="0" w:after="0" w:line="240" w:lineRule="auto"/>
+      </w:pPr>
+      <w:rPr>
+        <w:b/>
+        <w:bCs/>
+      </w:rPr>
+      <w:tblPr/>
+      <w:tcPr>
+        <w:tcBorders>
+          <w:top w:val="single" w:sz="8" w:space="0" w:color="C0504D" w:themeColor="accent2"/>
+          <w:left w:val="nil"/>
+          <w:bottom w:val="single" w:sz="8" w:space="0" w:color="C0504D" w:themeColor="accent2"/>
+          <w:right w:val="nil"/>
+          <w:insideH w:val="nil"/>
+          <w:insideV w:val="nil"/>
+        </w:tcBorders>
+      </w:tcPr>
+    </w:tblStylePr>
+    <w:tblStylePr w:type="firstCol">
+      <w:rPr>
+        <w:b/>
+        <w:bCs/>
+      </w:rPr>
+    </w:tblStylePr>
+    <w:tblStylePr w:type="lastCol">
+      <w:rPr>
+        <w:b/>
+        <w:bCs/>
+      </w:rPr>
+    </w:tblStylePr>
+    <w:tblStylePr w:type="band1Vert">
+      <w:tblPr/>
+      <w:tcPr>
+        <w:tcBorders>
+          <w:left w:val="nil"/>
+          <w:right w:val="nil"/>
+          <w:insideH w:val="nil"/>
+          <w:insideV w:val="nil"/>
+        </w:tcBorders>
+        <w:shd w:val="clear" w:color="auto" w:fill="EFD3D2" w:themeFill="accent2" w:themeFillTint="3F"/>
+      </w:tcPr>
+    </w:tblStylePr>
+    <w:tblStylePr w:type="band1Horz">
+      <w:tblPr/>
+      <w:tcPr>
+        <w:tcBorders>
+          <w:left w:val="nil"/>
+          <w:right w:val="nil"/>
+          <w:insideH w:val="nil"/>
+          <w:insideV w:val="nil"/>
+        </w:tcBorders>
+        <w:shd w:val="clear" w:color="auto" w:fill="EFD3D2" w:themeFill="accent2" w:themeFillTint="3F"/>
+      </w:tcPr>
+    </w:tblStylePr>
+  </w:style>
+  <w:style w:type="table" w:styleId="Listaclara-nfasis2">
+    <w:name w:val="Light List Accent 2"/>
+    <w:basedOn w:val="Tablanormal"/>
+    <w:uiPriority w:val="61"/>
+    <w:rsid w:val="008C6542"/>
+    <w:pPr>
+      <w:spacing w:after="0" w:line="240" w:lineRule="auto"/>
+    </w:pPr>
+    <w:tblPr>
+      <w:tblStyleRowBandSize w:val="1"/>
+      <w:tblStyleColBandSize w:val="1"/>
+      <w:tblInd w:w="0" w:type="dxa"/>
+      <w:tblBorders>
+        <w:top w:val="single" w:sz="8" w:space="0" w:color="C0504D" w:themeColor="accent2"/>
+        <w:left w:val="single" w:sz="8" w:space="0" w:color="C0504D" w:themeColor="accent2"/>
+        <w:bottom w:val="single" w:sz="8" w:space="0" w:color="C0504D" w:themeColor="accent2"/>
+        <w:right w:val="single" w:sz="8" w:space="0" w:color="C0504D" w:themeColor="accent2"/>
+      </w:tblBorders>
+      <w:tblCellMar>
+        <w:top w:w="0" w:type="dxa"/>
+        <w:left w:w="108" w:type="dxa"/>
+        <w:bottom w:w="0" w:type="dxa"/>
+        <w:right w:w="108" w:type="dxa"/>
+      </w:tblCellMar>
+    </w:tblPr>
+    <w:tblStylePr w:type="firstRow">
+      <w:pPr>
+        <w:spacing w:before="0" w:after="0" w:line="240" w:lineRule="auto"/>
+      </w:pPr>
+      <w:rPr>
+        <w:b/>
+        <w:bCs/>
+        <w:color w:val="FFFFFF" w:themeColor="background1"/>
+      </w:rPr>
+      <w:tblPr/>
+      <w:tcPr>
+        <w:shd w:val="clear" w:color="auto" w:fill="C0504D" w:themeFill="accent2"/>
+      </w:tcPr>
+    </w:tblStylePr>
+    <w:tblStylePr w:type="lastRow">
+      <w:pPr>
+        <w:spacing w:before="0" w:after="0" w:line="240" w:lineRule="auto"/>
+      </w:pPr>
+      <w:rPr>
+        <w:b/>
+        <w:bCs/>
+      </w:rPr>
+      <w:tblPr/>
+      <w:tcPr>
+        <w:tcBorders>
+          <w:top w:val="double" w:sz="6" w:space="0" w:color="C0504D" w:themeColor="accent2"/>
+          <w:left w:val="single" w:sz="8" w:space="0" w:color="C0504D" w:themeColor="accent2"/>
+          <w:bottom w:val="single" w:sz="8" w:space="0" w:color="C0504D" w:themeColor="accent2"/>
+          <w:right w:val="single" w:sz="8" w:space="0" w:color="C0504D" w:themeColor="accent2"/>
+        </w:tcBorders>
+      </w:tcPr>
+    </w:tblStylePr>
+    <w:tblStylePr w:type="firstCol">
+      <w:rPr>
+        <w:b/>
+        <w:bCs/>
+      </w:rPr>
+    </w:tblStylePr>
+    <w:tblStylePr w:type="lastCol">
+      <w:rPr>
+        <w:b/>
+        <w:bCs/>
+      </w:rPr>
+    </w:tblStylePr>
+    <w:tblStylePr w:type="band1Vert">
+      <w:tblPr/>
+      <w:tcPr>
+        <w:tcBorders>
+          <w:top w:val="single" w:sz="8" w:space="0" w:color="C0504D" w:themeColor="accent2"/>
+          <w:left w:val="single" w:sz="8" w:space="0" w:color="C0504D" w:themeColor="accent2"/>
+          <w:bottom w:val="single" w:sz="8" w:space="0" w:color="C0504D" w:themeColor="accent2"/>
+          <w:right w:val="single" w:sz="8" w:space="0" w:color="C0504D" w:themeColor="accent2"/>
+        </w:tcBorders>
+      </w:tcPr>
+    </w:tblStylePr>
+    <w:tblStylePr w:type="band1Horz">
+      <w:tblPr/>
+      <w:tcPr>
+        <w:tcBorders>
+          <w:top w:val="single" w:sz="8" w:space="0" w:color="C0504D" w:themeColor="accent2"/>
+          <w:left w:val="single" w:sz="8" w:space="0" w:color="C0504D" w:themeColor="accent2"/>
+          <w:bottom w:val="single" w:sz="8" w:space="0" w:color="C0504D" w:themeColor="accent2"/>
+          <w:right w:val="single" w:sz="8" w:space="0" w:color="C0504D" w:themeColor="accent2"/>
+        </w:tcBorders>
+      </w:tcPr>
+    </w:tblStylePr>
+  </w:style>
+  <w:style w:type="table" w:styleId="Sombreadoclaro-nfasis6">
+    <w:name w:val="Light Shading Accent 6"/>
+    <w:basedOn w:val="Tablanormal"/>
+    <w:uiPriority w:val="60"/>
+    <w:rsid w:val="008C6542"/>
+    <w:pPr>
+      <w:spacing w:after="0" w:line="240" w:lineRule="auto"/>
+    </w:pPr>
+    <w:rPr>
+      <w:color w:val="E36C0A" w:themeColor="accent6" w:themeShade="BF"/>
+    </w:rPr>
+    <w:tblPr>
+      <w:tblStyleRowBandSize w:val="1"/>
+      <w:tblStyleColBandSize w:val="1"/>
+      <w:tblInd w:w="0" w:type="dxa"/>
+      <w:tblBorders>
+        <w:top w:val="single" w:sz="8" w:space="0" w:color="F79646" w:themeColor="accent6"/>
+        <w:bottom w:val="single" w:sz="8" w:space="0" w:color="F79646" w:themeColor="accent6"/>
+      </w:tblBorders>
+      <w:tblCellMar>
+        <w:top w:w="0" w:type="dxa"/>
+        <w:left w:w="108" w:type="dxa"/>
+        <w:bottom w:w="0" w:type="dxa"/>
+        <w:right w:w="108" w:type="dxa"/>
+      </w:tblCellMar>
+    </w:tblPr>
+    <w:tblStylePr w:type="firstRow">
+      <w:pPr>
+        <w:spacing w:before="0" w:after="0" w:line="240" w:lineRule="auto"/>
+      </w:pPr>
+      <w:rPr>
+        <w:b/>
+        <w:bCs/>
+      </w:rPr>
+      <w:tblPr/>
+      <w:tcPr>
+        <w:tcBorders>
+          <w:top w:val="single" w:sz="8" w:space="0" w:color="F79646" w:themeColor="accent6"/>
+          <w:left w:val="nil"/>
+          <w:bottom w:val="single" w:sz="8" w:space="0" w:color="F79646" w:themeColor="accent6"/>
+          <w:right w:val="nil"/>
+          <w:insideH w:val="nil"/>
+          <w:insideV w:val="nil"/>
+        </w:tcBorders>
+      </w:tcPr>
+    </w:tblStylePr>
+    <w:tblStylePr w:type="lastRow">
+      <w:pPr>
+        <w:spacing w:before="0" w:after="0" w:line="240" w:lineRule="auto"/>
+      </w:pPr>
+      <w:rPr>
+        <w:b/>
+        <w:bCs/>
+      </w:rPr>
+      <w:tblPr/>
+      <w:tcPr>
+        <w:tcBorders>
+          <w:top w:val="single" w:sz="8" w:space="0" w:color="F79646" w:themeColor="accent6"/>
+          <w:left w:val="nil"/>
+          <w:bottom w:val="single" w:sz="8" w:space="0" w:color="F79646" w:themeColor="accent6"/>
+          <w:right w:val="nil"/>
+          <w:insideH w:val="nil"/>
+          <w:insideV w:val="nil"/>
+        </w:tcBorders>
+      </w:tcPr>
+    </w:tblStylePr>
+    <w:tblStylePr w:type="firstCol">
+      <w:rPr>
+        <w:b/>
+        <w:bCs/>
+      </w:rPr>
+    </w:tblStylePr>
+    <w:tblStylePr w:type="lastCol">
+      <w:rPr>
+        <w:b/>
+        <w:bCs/>
+      </w:rPr>
+    </w:tblStylePr>
+    <w:tblStylePr w:type="band1Vert">
+      <w:tblPr/>
+      <w:tcPr>
+        <w:tcBorders>
+          <w:left w:val="nil"/>
+          <w:right w:val="nil"/>
+          <w:insideH w:val="nil"/>
+          <w:insideV w:val="nil"/>
+        </w:tcBorders>
+        <w:shd w:val="clear" w:color="auto" w:fill="FDE4D0" w:themeFill="accent6" w:themeFillTint="3F"/>
+      </w:tcPr>
+    </w:tblStylePr>
+    <w:tblStylePr w:type="band1Horz">
+      <w:tblPr/>
+      <w:tcPr>
+        <w:tcBorders>
+          <w:left w:val="nil"/>
+          <w:right w:val="nil"/>
+          <w:insideH w:val="nil"/>
+          <w:insideV w:val="nil"/>
+        </w:tcBorders>
+        <w:shd w:val="clear" w:color="auto" w:fill="FDE4D0" w:themeFill="accent6" w:themeFillTint="3F"/>
+      </w:tcPr>
+    </w:tblStylePr>
+  </w:style>
+  <w:style w:type="table" w:styleId="Listaclara-nfasis6">
+    <w:name w:val="Light List Accent 6"/>
+    <w:basedOn w:val="Tablanormal"/>
+    <w:uiPriority w:val="61"/>
+    <w:rsid w:val="008C6542"/>
+    <w:pPr>
+      <w:spacing w:after="0" w:line="240" w:lineRule="auto"/>
+    </w:pPr>
+    <w:tblPr>
+      <w:tblStyleRowBandSize w:val="1"/>
+      <w:tblStyleColBandSize w:val="1"/>
+      <w:tblInd w:w="0" w:type="dxa"/>
+      <w:tblBorders>
+        <w:top w:val="single" w:sz="8" w:space="0" w:color="F79646" w:themeColor="accent6"/>
+        <w:left w:val="single" w:sz="8" w:space="0" w:color="F79646" w:themeColor="accent6"/>
+        <w:bottom w:val="single" w:sz="8" w:space="0" w:color="F79646" w:themeColor="accent6"/>
+        <w:right w:val="single" w:sz="8" w:space="0" w:color="F79646" w:themeColor="accent6"/>
+      </w:tblBorders>
+      <w:tblCellMar>
+        <w:top w:w="0" w:type="dxa"/>
+        <w:left w:w="108" w:type="dxa"/>
+        <w:bottom w:w="0" w:type="dxa"/>
+        <w:right w:w="108" w:type="dxa"/>
+      </w:tblCellMar>
+    </w:tblPr>
+    <w:tblStylePr w:type="firstRow">
+      <w:pPr>
+        <w:spacing w:before="0" w:after="0" w:line="240" w:lineRule="auto"/>
+      </w:pPr>
+      <w:rPr>
+        <w:b/>
+        <w:bCs/>
+        <w:color w:val="FFFFFF" w:themeColor="background1"/>
+      </w:rPr>
+      <w:tblPr/>
+      <w:tcPr>
+        <w:shd w:val="clear" w:color="auto" w:fill="F79646" w:themeFill="accent6"/>
+      </w:tcPr>
+    </w:tblStylePr>
+    <w:tblStylePr w:type="lastRow">
+      <w:pPr>
+        <w:spacing w:before="0" w:after="0" w:line="240" w:lineRule="auto"/>
+      </w:pPr>
+      <w:rPr>
+        <w:b/>
+        <w:bCs/>
+      </w:rPr>
+      <w:tblPr/>
+      <w:tcPr>
+        <w:tcBorders>
+          <w:top w:val="double" w:sz="6" w:space="0" w:color="F79646" w:themeColor="accent6"/>
+          <w:left w:val="single" w:sz="8" w:space="0" w:color="F79646" w:themeColor="accent6"/>
+          <w:bottom w:val="single" w:sz="8" w:space="0" w:color="F79646" w:themeColor="accent6"/>
+          <w:right w:val="single" w:sz="8" w:space="0" w:color="F79646" w:themeColor="accent6"/>
+        </w:tcBorders>
+      </w:tcPr>
+    </w:tblStylePr>
+    <w:tblStylePr w:type="firstCol">
+      <w:rPr>
+        <w:b/>
+        <w:bCs/>
+      </w:rPr>
+    </w:tblStylePr>
+    <w:tblStylePr w:type="lastCol">
+      <w:rPr>
+        <w:b/>
+        <w:bCs/>
+      </w:rPr>
+    </w:tblStylePr>
+    <w:tblStylePr w:type="band1Vert">
+      <w:tblPr/>
+      <w:tcPr>
+        <w:tcBorders>
+          <w:top w:val="single" w:sz="8" w:space="0" w:color="F79646" w:themeColor="accent6"/>
+          <w:left w:val="single" w:sz="8" w:space="0" w:color="F79646" w:themeColor="accent6"/>
+          <w:bottom w:val="single" w:sz="8" w:space="0" w:color="F79646" w:themeColor="accent6"/>
+          <w:right w:val="single" w:sz="8" w:space="0" w:color="F79646" w:themeColor="accent6"/>
+        </w:tcBorders>
+      </w:tcPr>
+    </w:tblStylePr>
+    <w:tblStylePr w:type="band1Horz">
+      <w:tblPr/>
+      <w:tcPr>
+        <w:tcBorders>
+          <w:top w:val="single" w:sz="8" w:space="0" w:color="F79646" w:themeColor="accent6"/>
+          <w:left w:val="single" w:sz="8" w:space="0" w:color="F79646" w:themeColor="accent6"/>
+          <w:bottom w:val="single" w:sz="8" w:space="0" w:color="F79646" w:themeColor="accent6"/>
+          <w:right w:val="single" w:sz="8" w:space="0" w:color="F79646" w:themeColor="accent6"/>
+        </w:tcBorders>
+      </w:tcPr>
+    </w:tblStylePr>
+  </w:style>
+  <w:style w:type="table" w:styleId="Cuadrculaclara-nfasis6">
+    <w:name w:val="Light Grid Accent 6"/>
+    <w:basedOn w:val="Tablanormal"/>
+    <w:uiPriority w:val="62"/>
+    <w:rsid w:val="008C6542"/>
+    <w:pPr>
+      <w:spacing w:after="0" w:line="240" w:lineRule="auto"/>
+    </w:pPr>
+    <w:tblPr>
+      <w:tblStyleRowBandSize w:val="1"/>
+      <w:tblStyleColBandSize w:val="1"/>
+      <w:tblInd w:w="0" w:type="dxa"/>
+      <w:tblBorders>
+        <w:top w:val="single" w:sz="8" w:space="0" w:color="F79646" w:themeColor="accent6"/>
+        <w:left w:val="single" w:sz="8" w:space="0" w:color="F79646" w:themeColor="accent6"/>
+        <w:bottom w:val="single" w:sz="8" w:space="0" w:color="F79646" w:themeColor="accent6"/>
+        <w:right w:val="single" w:sz="8" w:space="0" w:color="F79646" w:themeColor="accent6"/>
+        <w:insideH w:val="single" w:sz="8" w:space="0" w:color="F79646" w:themeColor="accent6"/>
+        <w:insideV w:val="single" w:sz="8" w:space="0" w:color="F79646" w:themeColor="accent6"/>
+      </w:tblBorders>
+      <w:tblCellMar>
+        <w:top w:w="0" w:type="dxa"/>
+        <w:left w:w="108" w:type="dxa"/>
+        <w:bottom w:w="0" w:type="dxa"/>
+        <w:right w:w="108" w:type="dxa"/>
+      </w:tblCellMar>
+    </w:tblPr>
+    <w:tblStylePr w:type="firstRow">
+      <w:pPr>
+        <w:spacing w:before="0" w:after="0" w:line="240" w:lineRule="auto"/>
+      </w:pPr>
+      <w:rPr>
+        <w:rFonts w:asciiTheme="majorHAnsi" w:eastAsiaTheme="majorEastAsia" w:hAnsiTheme="majorHAnsi" w:cstheme="majorBidi"/>
+        <w:b/>
+        <w:bCs/>
+      </w:rPr>
+      <w:tblPr/>
+      <w:tcPr>
+        <w:tcBorders>
+          <w:top w:val="single" w:sz="8" w:space="0" w:color="F79646" w:themeColor="accent6"/>
+          <w:left w:val="single" w:sz="8" w:space="0" w:color="F79646" w:themeColor="accent6"/>
+          <w:bottom w:val="single" w:sz="18" w:space="0" w:color="F79646" w:themeColor="accent6"/>
+          <w:right w:val="single" w:sz="8" w:space="0" w:color="F79646" w:themeColor="accent6"/>
+          <w:insideH w:val="nil"/>
+          <w:insideV w:val="single" w:sz="8" w:space="0" w:color="F79646" w:themeColor="accent6"/>
+        </w:tcBorders>
+      </w:tcPr>
+    </w:tblStylePr>
+    <w:tblStylePr w:type="lastRow">
+      <w:pPr>
+        <w:spacing w:before="0" w:after="0" w:line="240" w:lineRule="auto"/>
+      </w:pPr>
+      <w:rPr>
+        <w:rFonts w:asciiTheme="majorHAnsi" w:eastAsiaTheme="majorEastAsia" w:hAnsiTheme="majorHAnsi" w:cstheme="majorBidi"/>
+        <w:b/>
+        <w:bCs/>
+      </w:rPr>
+      <w:tblPr/>
+      <w:tcPr>
+        <w:tcBorders>
+          <w:top w:val="double" w:sz="6" w:space="0" w:color="F79646" w:themeColor="accent6"/>
+          <w:left w:val="single" w:sz="8" w:space="0" w:color="F79646" w:themeColor="accent6"/>
+          <w:bottom w:val="single" w:sz="8" w:space="0" w:color="F79646" w:themeColor="accent6"/>
+          <w:right w:val="single" w:sz="8" w:space="0" w:color="F79646" w:themeColor="accent6"/>
+          <w:insideH w:val="nil"/>
+          <w:insideV w:val="single" w:sz="8" w:space="0" w:color="F79646" w:themeColor="accent6"/>
+        </w:tcBorders>
+      </w:tcPr>
+    </w:tblStylePr>
+    <w:tblStylePr w:type="firstCol">
+      <w:rPr>
+        <w:rFonts w:asciiTheme="majorHAnsi" w:eastAsiaTheme="majorEastAsia" w:hAnsiTheme="majorHAnsi" w:cstheme="majorBidi"/>
+        <w:b/>
+        <w:bCs/>
+      </w:rPr>
+    </w:tblStylePr>
+    <w:tblStylePr w:type="lastCol">
+      <w:rPr>
+        <w:rFonts w:asciiTheme="majorHAnsi" w:eastAsiaTheme="majorEastAsia" w:hAnsiTheme="majorHAnsi" w:cstheme="majorBidi"/>
+        <w:b/>
+        <w:bCs/>
+      </w:rPr>
+      <w:tblPr/>
+      <w:tcPr>
+        <w:tcBorders>
+          <w:top w:val="single" w:sz="8" w:space="0" w:color="F79646" w:themeColor="accent6"/>
+          <w:left w:val="single" w:sz="8" w:space="0" w:color="F79646" w:themeColor="accent6"/>
+          <w:bottom w:val="single" w:sz="8" w:space="0" w:color="F79646" w:themeColor="accent6"/>
+          <w:right w:val="single" w:sz="8" w:space="0" w:color="F79646" w:themeColor="accent6"/>
+        </w:tcBorders>
+      </w:tcPr>
+    </w:tblStylePr>
+    <w:tblStylePr w:type="band1Vert">
+      <w:tblPr/>
+      <w:tcPr>
+        <w:tcBorders>
+          <w:top w:val="single" w:sz="8" w:space="0" w:color="F79646" w:themeColor="accent6"/>
+          <w:left w:val="single" w:sz="8" w:space="0" w:color="F79646" w:themeColor="accent6"/>
+          <w:bottom w:val="single" w:sz="8" w:space="0" w:color="F79646" w:themeColor="accent6"/>
+          <w:right w:val="single" w:sz="8" w:space="0" w:color="F79646" w:themeColor="accent6"/>
+        </w:tcBorders>
+        <w:shd w:val="clear" w:color="auto" w:fill="FDE4D0" w:themeFill="accent6" w:themeFillTint="3F"/>
+      </w:tcPr>
+    </w:tblStylePr>
+    <w:tblStylePr w:type="band1Horz">
+      <w:tblPr/>
+      <w:tcPr>
+        <w:tcBorders>
+          <w:top w:val="single" w:sz="8" w:space="0" w:color="F79646" w:themeColor="accent6"/>
+          <w:left w:val="single" w:sz="8" w:space="0" w:color="F79646" w:themeColor="accent6"/>
+          <w:bottom w:val="single" w:sz="8" w:space="0" w:color="F79646" w:themeColor="accent6"/>
+          <w:right w:val="single" w:sz="8" w:space="0" w:color="F79646" w:themeColor="accent6"/>
+          <w:insideV w:val="single" w:sz="8" w:space="0" w:color="F79646" w:themeColor="accent6"/>
+        </w:tcBorders>
+        <w:shd w:val="clear" w:color="auto" w:fill="FDE4D0" w:themeFill="accent6" w:themeFillTint="3F"/>
+      </w:tcPr>
+    </w:tblStylePr>
+    <w:tblStylePr w:type="band2Horz">
+      <w:tblPr/>
+      <w:tcPr>
+        <w:tcBorders>
+          <w:top w:val="single" w:sz="8" w:space="0" w:color="F79646" w:themeColor="accent6"/>
+          <w:left w:val="single" w:sz="8" w:space="0" w:color="F79646" w:themeColor="accent6"/>
+          <w:bottom w:val="single" w:sz="8" w:space="0" w:color="F79646" w:themeColor="accent6"/>
+          <w:right w:val="single" w:sz="8" w:space="0" w:color="F79646" w:themeColor="accent6"/>
+          <w:insideV w:val="single" w:sz="8" w:space="0" w:color="F79646" w:themeColor="accent6"/>
+        </w:tcBorders>
+      </w:tcPr>
+    </w:tblStylePr>
+  </w:style>
+  <w:style w:type="table" w:styleId="Listamedia2-nfasis6">
+    <w:name w:val="Medium List 2 Accent 6"/>
+    <w:basedOn w:val="Tablanormal"/>
+    <w:uiPriority w:val="66"/>
+    <w:rsid w:val="008C6542"/>
+    <w:pPr>
+      <w:spacing w:after="0" w:line="240" w:lineRule="auto"/>
+    </w:pPr>
+    <w:rPr>
+      <w:rFonts w:asciiTheme="majorHAnsi" w:eastAsiaTheme="majorEastAsia" w:hAnsiTheme="majorHAnsi" w:cstheme="majorBidi"/>
+      <w:color w:val="000000" w:themeColor="text1"/>
+    </w:rPr>
+    <w:tblPr>
+      <w:tblStyleRowBandSize w:val="1"/>
+      <w:tblStyleColBandSize w:val="1"/>
+      <w:tblInd w:w="0" w:type="dxa"/>
+      <w:tblBorders>
+        <w:top w:val="single" w:sz="8" w:space="0" w:color="F79646" w:themeColor="accent6"/>
+        <w:left w:val="single" w:sz="8" w:space="0" w:color="F79646" w:themeColor="accent6"/>
+        <w:bottom w:val="single" w:sz="8" w:space="0" w:color="F79646" w:themeColor="accent6"/>
+        <w:right w:val="single" w:sz="8" w:space="0" w:color="F79646" w:themeColor="accent6"/>
+      </w:tblBorders>
+      <w:tblCellMar>
+        <w:top w:w="0" w:type="dxa"/>
+        <w:left w:w="108" w:type="dxa"/>
+        <w:bottom w:w="0" w:type="dxa"/>
+        <w:right w:w="108" w:type="dxa"/>
+      </w:tblCellMar>
+    </w:tblPr>
+    <w:tblStylePr w:type="firstRow">
+      <w:rPr>
+        <w:sz w:val="24"/>
+        <w:szCs w:val="24"/>
+      </w:rPr>
+      <w:tblPr/>
+      <w:tcPr>
+        <w:tcBorders>
+          <w:top w:val="nil"/>
+          <w:left w:val="nil"/>
+          <w:bottom w:val="single" w:sz="24" w:space="0" w:color="F79646" w:themeColor="accent6"/>
+          <w:right w:val="nil"/>
+          <w:insideH w:val="nil"/>
+          <w:insideV w:val="nil"/>
+        </w:tcBorders>
+        <w:shd w:val="clear" w:color="auto" w:fill="FFFFFF" w:themeFill="background1"/>
+      </w:tcPr>
+    </w:tblStylePr>
+    <w:tblStylePr w:type="lastRow">
+      <w:tblPr/>
+      <w:tcPr>
+        <w:tcBorders>
+          <w:top w:val="single" w:sz="8" w:space="0" w:color="F79646" w:themeColor="accent6"/>
+          <w:left w:val="nil"/>
+          <w:bottom w:val="nil"/>
+          <w:right w:val="nil"/>
+          <w:insideH w:val="nil"/>
+          <w:insideV w:val="nil"/>
+        </w:tcBorders>
+        <w:shd w:val="clear" w:color="auto" w:fill="FFFFFF" w:themeFill="background1"/>
+      </w:tcPr>
+    </w:tblStylePr>
+    <w:tblStylePr w:type="firstCol">
+      <w:tblPr/>
+      <w:tcPr>
+        <w:tcBorders>
+          <w:top w:val="nil"/>
+          <w:left w:val="nil"/>
+          <w:bottom w:val="nil"/>
+          <w:right w:val="single" w:sz="8" w:space="0" w:color="F79646" w:themeColor="accent6"/>
+          <w:insideH w:val="nil"/>
+          <w:insideV w:val="nil"/>
+        </w:tcBorders>
+        <w:shd w:val="clear" w:color="auto" w:fill="FFFFFF" w:themeFill="background1"/>
+      </w:tcPr>
+    </w:tblStylePr>
+    <w:tblStylePr w:type="lastCol">
+      <w:tblPr/>
+      <w:tcPr>
+        <w:tcBorders>
+          <w:top w:val="nil"/>
+          <w:left w:val="single" w:sz="8" w:space="0" w:color="F79646" w:themeColor="accent6"/>
+          <w:bottom w:val="nil"/>
+          <w:right w:val="nil"/>
+          <w:insideH w:val="nil"/>
+          <w:insideV w:val="nil"/>
+        </w:tcBorders>
+        <w:shd w:val="clear" w:color="auto" w:fill="FFFFFF" w:themeFill="background1"/>
+      </w:tcPr>
+    </w:tblStylePr>
+    <w:tblStylePr w:type="band1Vert">
+      <w:tblPr/>
+      <w:tcPr>
+        <w:tcBorders>
+          <w:left w:val="nil"/>
+          <w:right w:val="nil"/>
+          <w:insideH w:val="nil"/>
+          <w:insideV w:val="nil"/>
+        </w:tcBorders>
+        <w:shd w:val="clear" w:color="auto" w:fill="FDE4D0" w:themeFill="accent6" w:themeFillTint="3F"/>
+      </w:tcPr>
+    </w:tblStylePr>
+    <w:tblStylePr w:type="band1Horz">
+      <w:tblPr/>
+      <w:tcPr>
+        <w:tcBorders>
+          <w:top w:val="nil"/>
+          <w:bottom w:val="nil"/>
+          <w:insideH w:val="nil"/>
+          <w:insideV w:val="nil"/>
+        </w:tcBorders>
+        <w:shd w:val="clear" w:color="auto" w:fill="FDE4D0" w:themeFill="accent6" w:themeFillTint="3F"/>
+      </w:tcPr>
+    </w:tblStylePr>
+    <w:tblStylePr w:type="nwCell">
+      <w:tblPr/>
+      <w:tcPr>
+        <w:shd w:val="clear" w:color="auto" w:fill="FFFFFF" w:themeFill="background1"/>
+      </w:tcPr>
+    </w:tblStylePr>
+    <w:tblStylePr w:type="swCell">
+      <w:tblPr/>
+      <w:tcPr>
+        <w:tcBorders>
+          <w:top w:val="nil"/>
+        </w:tcBorders>
+      </w:tcPr>
+    </w:tblStylePr>
+  </w:style>
+  <w:style w:type="table" w:styleId="Cuadrculamedia2-nfasis6">
+    <w:name w:val="Medium Grid 2 Accent 6"/>
+    <w:basedOn w:val="Tablanormal"/>
+    <w:uiPriority w:val="68"/>
+    <w:rsid w:val="008C6542"/>
+    <w:pPr>
+      <w:spacing w:after="0" w:line="240" w:lineRule="auto"/>
+    </w:pPr>
+    <w:rPr>
+      <w:rFonts w:asciiTheme="majorHAnsi" w:eastAsiaTheme="majorEastAsia" w:hAnsiTheme="majorHAnsi" w:cstheme="majorBidi"/>
+      <w:color w:val="000000" w:themeColor="text1"/>
+    </w:rPr>
+    <w:tblPr>
+      <w:tblStyleRowBandSize w:val="1"/>
+      <w:tblStyleColBandSize w:val="1"/>
+      <w:tblInd w:w="0" w:type="dxa"/>
+      <w:tblBorders>
+        <w:top w:val="single" w:sz="8" w:space="0" w:color="F79646" w:themeColor="accent6"/>
+        <w:left w:val="single" w:sz="8" w:space="0" w:color="F79646" w:themeColor="accent6"/>
+        <w:bottom w:val="single" w:sz="8" w:space="0" w:color="F79646" w:themeColor="accent6"/>
+        <w:right w:val="single" w:sz="8" w:space="0" w:color="F79646" w:themeColor="accent6"/>
+        <w:insideH w:val="single" w:sz="8" w:space="0" w:color="F79646" w:themeColor="accent6"/>
+        <w:insideV w:val="single" w:sz="8" w:space="0" w:color="F79646" w:themeColor="accent6"/>
+      </w:tblBorders>
+      <w:tblCellMar>
+        <w:top w:w="0" w:type="dxa"/>
+        <w:left w:w="108" w:type="dxa"/>
+        <w:bottom w:w="0" w:type="dxa"/>
+        <w:right w:w="108" w:type="dxa"/>
+      </w:tblCellMar>
+    </w:tblPr>
+    <w:tcPr>
+      <w:shd w:val="clear" w:color="auto" w:fill="FDE4D0" w:themeFill="accent6" w:themeFillTint="3F"/>
+    </w:tcPr>
+    <w:tblStylePr w:type="firstRow">
+      <w:rPr>
+        <w:b/>
+        <w:bCs/>
+        <w:color w:val="000000" w:themeColor="text1"/>
+      </w:rPr>
+      <w:tblPr/>
+      <w:tcPr>
+        <w:shd w:val="clear" w:color="auto" w:fill="FEF4EC" w:themeFill="accent6" w:themeFillTint="19"/>
+      </w:tcPr>
+    </w:tblStylePr>
+    <w:tblStylePr w:type="lastRow">
+      <w:rPr>
+        <w:b/>
+        <w:bCs/>
+        <w:color w:val="000000" w:themeColor="text1"/>
+      </w:rPr>
+      <w:tblPr/>
+      <w:tcPr>
+        <w:tcBorders>
+          <w:top w:val="single" w:sz="12" w:space="0" w:color="000000" w:themeColor="text1"/>
+          <w:left w:val="nil"/>
+          <w:bottom w:val="nil"/>
+          <w:right w:val="nil"/>
+          <w:insideH w:val="nil"/>
+          <w:insideV w:val="nil"/>
+        </w:tcBorders>
+        <w:shd w:val="clear" w:color="auto" w:fill="FFFFFF" w:themeFill="background1"/>
+      </w:tcPr>
+    </w:tblStylePr>
+    <w:tblStylePr w:type="firstCol">
+      <w:rPr>
+        <w:b/>
+        <w:bCs/>
+        <w:color w:val="000000" w:themeColor="text1"/>
+      </w:rPr>
+      <w:tblPr/>
+      <w:tcPr>
+        <w:tcBorders>
+          <w:top w:val="nil"/>
+          <w:left w:val="nil"/>
+          <w:bottom w:val="nil"/>
+          <w:right w:val="nil"/>
+          <w:insideH w:val="nil"/>
+          <w:insideV w:val="nil"/>
+        </w:tcBorders>
+        <w:shd w:val="clear" w:color="auto" w:fill="FFFFFF" w:themeFill="background1"/>
+      </w:tcPr>
+    </w:tblStylePr>
+    <w:tblStylePr w:type="lastCol">
+      <w:rPr>
+        <w:b w:val="0"/>
+        <w:bCs w:val="0"/>
+        <w:color w:val="000000" w:themeColor="text1"/>
+      </w:rPr>
+      <w:tblPr/>
+      <w:tcPr>
+        <w:tcBorders>
+          <w:top w:val="nil"/>
+          <w:left w:val="nil"/>
+          <w:bottom w:val="nil"/>
+          <w:right w:val="nil"/>
+          <w:insideH w:val="nil"/>
+          <w:insideV w:val="nil"/>
+        </w:tcBorders>
+        <w:shd w:val="clear" w:color="auto" w:fill="FDE9D9" w:themeFill="accent6" w:themeFillTint="33"/>
+      </w:tcPr>
+    </w:tblStylePr>
+    <w:tblStylePr w:type="band1Vert">
+      <w:tblPr/>
+      <w:tcPr>
+        <w:shd w:val="clear" w:color="auto" w:fill="FBCAA2" w:themeFill="accent6" w:themeFillTint="7F"/>
+      </w:tcPr>
+    </w:tblStylePr>
+    <w:tblStylePr w:type="band1Horz">
+      <w:tblPr/>
+      <w:tcPr>
+        <w:tcBorders>
+          <w:insideH w:val="single" w:sz="6" w:space="0" w:color="F79646" w:themeColor="accent6"/>
+          <w:insideV w:val="single" w:sz="6" w:space="0" w:color="F79646" w:themeColor="accent6"/>
+        </w:tcBorders>
+        <w:shd w:val="clear" w:color="auto" w:fill="FBCAA2" w:themeFill="accent6" w:themeFillTint="7F"/>
+      </w:tcPr>
+    </w:tblStylePr>
+    <w:tblStylePr w:type="nwCell">
+      <w:tblPr/>
+      <w:tcPr>
+        <w:shd w:val="clear" w:color="auto" w:fill="FFFFFF" w:themeFill="background1"/>
+      </w:tcPr>
+    </w:tblStylePr>
+  </w:style>
+  <w:style w:type="table" w:customStyle="1" w:styleId="TablaBTR">
+    <w:name w:val="TablaBTR"/>
+    <w:basedOn w:val="Tablanormal"/>
+    <w:uiPriority w:val="99"/>
+    <w:rsid w:val="00261AB5"/>
+    <w:pPr>
+      <w:spacing w:after="0" w:line="240" w:lineRule="auto"/>
+    </w:pPr>
+    <w:rPr>
+      <w:rFonts w:ascii="Lato Light" w:hAnsi="Lato Light"/>
+      <w:sz w:val="20"/>
+    </w:rPr>
+    <w:tblPr>
+      <w:tblStyleRowBandSize w:val="1"/>
+      <w:tblInd w:w="0" w:type="dxa"/>
+      <w:tblBorders>
+        <w:top w:val="single" w:sz="4" w:space="0" w:color="F79646" w:themeColor="accent6"/>
+        <w:left w:val="single" w:sz="4" w:space="0" w:color="F79646" w:themeColor="accent6"/>
+        <w:bottom w:val="single" w:sz="4" w:space="0" w:color="F79646" w:themeColor="accent6"/>
+        <w:right w:val="single" w:sz="4" w:space="0" w:color="F79646" w:themeColor="accent6"/>
+      </w:tblBorders>
+      <w:tblCellMar>
+        <w:top w:w="0" w:type="dxa"/>
+        <w:left w:w="108" w:type="dxa"/>
+        <w:bottom w:w="0" w:type="dxa"/>
+        <w:right w:w="108" w:type="dxa"/>
+      </w:tblCellMar>
+    </w:tblPr>
+    <w:tcPr>
+      <w:vAlign w:val="center"/>
+    </w:tcPr>
+    <w:tblStylePr w:type="firstRow">
+      <w:pPr>
+        <w:jc w:val="left"/>
+      </w:pPr>
+      <w:rPr>
+        <w:b/>
+        <w:sz w:val="24"/>
+      </w:rPr>
+      <w:tblPr/>
+      <w:tcPr>
+        <w:shd w:val="clear" w:color="auto" w:fill="F79646" w:themeFill="accent6"/>
+      </w:tcPr>
+    </w:tblStylePr>
+    <w:tblStylePr w:type="firstCol">
+      <w:pPr>
+        <w:jc w:val="left"/>
+      </w:pPr>
+      <w:rPr>
+        <w:i/>
+      </w:rPr>
+      <w:tblPr/>
+      <w:tcPr>
+        <w:tcBorders>
+          <w:top w:val="single" w:sz="4" w:space="0" w:color="F79646" w:themeColor="accent6"/>
+          <w:left w:val="single" w:sz="4" w:space="0" w:color="F79646" w:themeColor="accent6"/>
+          <w:bottom w:val="single" w:sz="4" w:space="0" w:color="F79646" w:themeColor="accent6"/>
+          <w:right w:val="single" w:sz="4" w:space="0" w:color="F79646" w:themeColor="accent6"/>
+        </w:tcBorders>
+        <w:shd w:val="clear" w:color="auto" w:fill="FFFFFF" w:themeFill="background1"/>
+      </w:tcPr>
+    </w:tblStylePr>
+    <w:tblStylePr w:type="band1Horz">
+      <w:tblPr/>
+      <w:tcPr>
+        <w:shd w:val="clear" w:color="auto" w:fill="FFFFFF" w:themeFill="background1"/>
+      </w:tcPr>
+    </w:tblStylePr>
+    <w:tblStylePr w:type="band2Horz">
+      <w:tblPr/>
+      <w:tcPr>
+        <w:shd w:val="clear" w:color="auto" w:fill="FBD4B4" w:themeFill="accent6" w:themeFillTint="66"/>
+      </w:tcPr>
+    </w:tblStylePr>
   </w:style>
 </w:styles>
 </file>
@@ -6128,15 +6941,14 @@
   <w:style w:type="paragraph" w:default="1" w:styleId="Normal">
     <w:name w:val="Normal"/>
     <w:qFormat/>
-    <w:rsid w:val="007C42B0"/>
+    <w:rsid w:val="008C6542"/>
     <w:pPr>
       <w:spacing w:before="120" w:after="120"/>
-      <w:jc w:val="both"/>
     </w:pPr>
     <w:rPr>
-      <w:rFonts w:ascii="Century Gothic" w:hAnsi="Century Gothic"/>
+      <w:rFonts w:ascii="Lato Light" w:hAnsi="Lato Light"/>
       <w:color w:val="404040" w:themeColor="text1" w:themeTint="BF"/>
-      <w:sz w:val="18"/>
+      <w:sz w:val="20"/>
     </w:rPr>
   </w:style>
   <w:style w:type="paragraph" w:styleId="Ttulo1">
@@ -6146,7 +6958,7 @@
     <w:link w:val="Ttulo1Car"/>
     <w:uiPriority w:val="9"/>
     <w:qFormat/>
-    <w:rsid w:val="007C42B0"/>
+    <w:rsid w:val="008C6542"/>
     <w:pPr>
       <w:keepNext/>
       <w:keepLines/>
@@ -6157,7 +6969,7 @@
       <w:b/>
       <w:bCs/>
       <w:color w:val="FF0000"/>
-      <w:sz w:val="24"/>
+      <w:sz w:val="32"/>
       <w:szCs w:val="28"/>
     </w:rPr>
   </w:style>
@@ -6169,7 +6981,7 @@
     <w:uiPriority w:val="9"/>
     <w:unhideWhenUsed/>
     <w:qFormat/>
-    <w:rsid w:val="00430B8C"/>
+    <w:rsid w:val="008C6542"/>
     <w:pPr>
       <w:keepNext/>
       <w:keepLines/>
@@ -6179,29 +6991,25 @@
       <w:rFonts w:eastAsiaTheme="majorEastAsia" w:cstheme="majorBidi"/>
       <w:b/>
       <w:color w:val="FF0000"/>
-      <w:sz w:val="20"/>
+      <w:sz w:val="28"/>
       <w:szCs w:val="26"/>
     </w:rPr>
   </w:style>
   <w:style w:type="paragraph" w:styleId="Ttulo3">
     <w:name w:val="heading 3"/>
-    <w:basedOn w:val="Normal"/>
+    <w:basedOn w:val="Ttulo2"/>
     <w:next w:val="Normal"/>
     <w:link w:val="Ttulo3Car"/>
     <w:uiPriority w:val="9"/>
     <w:unhideWhenUsed/>
     <w:qFormat/>
-    <w:rsid w:val="00A17AAD"/>
+    <w:rsid w:val="008C6542"/>
     <w:pPr>
-      <w:keepNext/>
-      <w:keepLines/>
       <w:outlineLvl w:val="2"/>
     </w:pPr>
     <w:rPr>
-      <w:rFonts w:eastAsiaTheme="majorEastAsia" w:cstheme="majorBidi"/>
-      <w:b/>
+      <w:sz w:val="24"/>
       <w:szCs w:val="24"/>
-      <w:u w:val="single"/>
     </w:rPr>
   </w:style>
   <w:style w:type="character" w:default="1" w:styleId="Fuentedeprrafopredeter">
@@ -6213,7 +7021,6 @@
   <w:style w:type="table" w:default="1" w:styleId="Tablanormal">
     <w:name w:val="Normal Table"/>
     <w:uiPriority w:val="99"/>
-    <w:semiHidden/>
     <w:unhideWhenUsed/>
     <w:tblPr>
       <w:tblInd w:w="0" w:type="dxa"/>
@@ -6310,13 +7117,13 @@
     <w:basedOn w:val="Fuentedeprrafopredeter"/>
     <w:link w:val="Ttulo1"/>
     <w:uiPriority w:val="9"/>
-    <w:rsid w:val="007C42B0"/>
+    <w:rsid w:val="008C6542"/>
     <w:rPr>
-      <w:rFonts w:ascii="Century Gothic" w:eastAsiaTheme="majorEastAsia" w:hAnsi="Century Gothic" w:cstheme="majorBidi"/>
+      <w:rFonts w:ascii="Lato Light" w:eastAsiaTheme="majorEastAsia" w:hAnsi="Lato Light" w:cstheme="majorBidi"/>
       <w:b/>
       <w:bCs/>
       <w:color w:val="FF0000"/>
-      <w:sz w:val="24"/>
+      <w:sz w:val="32"/>
       <w:szCs w:val="28"/>
     </w:rPr>
   </w:style>
@@ -6353,12 +7160,12 @@
     <w:basedOn w:val="Fuentedeprrafopredeter"/>
     <w:link w:val="Ttulo2"/>
     <w:uiPriority w:val="9"/>
-    <w:rsid w:val="00430B8C"/>
+    <w:rsid w:val="008C6542"/>
     <w:rPr>
-      <w:rFonts w:ascii="Century Gothic" w:eastAsiaTheme="majorEastAsia" w:hAnsi="Century Gothic" w:cstheme="majorBidi"/>
+      <w:rFonts w:ascii="Lato Light" w:eastAsiaTheme="majorEastAsia" w:hAnsi="Lato Light" w:cstheme="majorBidi"/>
       <w:b/>
       <w:color w:val="FF0000"/>
-      <w:sz w:val="20"/>
+      <w:sz w:val="28"/>
       <w:szCs w:val="26"/>
     </w:rPr>
   </w:style>
@@ -6367,14 +7174,13 @@
     <w:basedOn w:val="Fuentedeprrafopredeter"/>
     <w:link w:val="Ttulo3"/>
     <w:uiPriority w:val="9"/>
-    <w:rsid w:val="00A17AAD"/>
+    <w:rsid w:val="008C6542"/>
     <w:rPr>
-      <w:rFonts w:ascii="Century Gothic" w:eastAsiaTheme="majorEastAsia" w:hAnsi="Century Gothic" w:cstheme="majorBidi"/>
+      <w:rFonts w:ascii="Lato Light" w:eastAsiaTheme="majorEastAsia" w:hAnsi="Lato Light" w:cstheme="majorBidi"/>
       <w:b/>
-      <w:color w:val="404040" w:themeColor="text1" w:themeTint="BF"/>
-      <w:sz w:val="18"/>
+      <w:color w:val="FF0000"/>
+      <w:sz w:val="24"/>
       <w:szCs w:val="24"/>
-      <w:u w:val="single"/>
     </w:rPr>
   </w:style>
   <w:style w:type="paragraph" w:styleId="Sinespaciado">
@@ -6653,7 +7459,6 @@
     <w:rPr>
       <w:b w:val="0"/>
       <w:bCs w:val="0"/>
-      <w:sz w:val="32"/>
       <w:szCs w:val="32"/>
       <w:lang w:eastAsia="es-AR"/>
     </w:rPr>
@@ -6709,7 +7514,6 @@
     <w:rPr>
       <w:rFonts w:ascii="EYInterstate Light" w:eastAsia="Times New Roman" w:hAnsi="EYInterstate Light" w:cs="Times New Roman"/>
       <w:color w:val="000000"/>
-      <w:sz w:val="20"/>
       <w:szCs w:val="18"/>
       <w:lang w:val="en-US"/>
     </w:rPr>
@@ -6830,7 +7634,6 @@
     <w:rPr>
       <w:rFonts w:ascii="Arial" w:eastAsia="Times New Roman" w:hAnsi="Arial" w:cs="Arial"/>
       <w:spacing w:val="-5"/>
-      <w:sz w:val="20"/>
       <w:szCs w:val="20"/>
       <w:lang w:val="en-US" w:bidi="en-US"/>
     </w:rPr>
@@ -6961,6 +7764,957 @@
       <w:sz w:val="20"/>
       <w:lang w:val="en-US"/>
     </w:rPr>
+  </w:style>
+  <w:style w:type="table" w:styleId="Sombreadoclaro">
+    <w:name w:val="Light Shading"/>
+    <w:basedOn w:val="Tablanormal"/>
+    <w:uiPriority w:val="60"/>
+    <w:rsid w:val="008C6542"/>
+    <w:pPr>
+      <w:spacing w:after="0" w:line="240" w:lineRule="auto"/>
+    </w:pPr>
+    <w:rPr>
+      <w:color w:val="000000" w:themeColor="text1" w:themeShade="BF"/>
+    </w:rPr>
+    <w:tblPr>
+      <w:tblStyleRowBandSize w:val="1"/>
+      <w:tblStyleColBandSize w:val="1"/>
+      <w:tblInd w:w="0" w:type="dxa"/>
+      <w:tblBorders>
+        <w:top w:val="single" w:sz="8" w:space="0" w:color="000000" w:themeColor="text1"/>
+        <w:bottom w:val="single" w:sz="8" w:space="0" w:color="000000" w:themeColor="text1"/>
+      </w:tblBorders>
+      <w:tblCellMar>
+        <w:top w:w="0" w:type="dxa"/>
+        <w:left w:w="108" w:type="dxa"/>
+        <w:bottom w:w="0" w:type="dxa"/>
+        <w:right w:w="108" w:type="dxa"/>
+      </w:tblCellMar>
+    </w:tblPr>
+    <w:tblStylePr w:type="firstRow">
+      <w:pPr>
+        <w:spacing w:before="0" w:after="0" w:line="240" w:lineRule="auto"/>
+      </w:pPr>
+      <w:rPr>
+        <w:b/>
+        <w:bCs/>
+      </w:rPr>
+      <w:tblPr/>
+      <w:tcPr>
+        <w:tcBorders>
+          <w:top w:val="single" w:sz="8" w:space="0" w:color="000000" w:themeColor="text1"/>
+          <w:left w:val="nil"/>
+          <w:bottom w:val="single" w:sz="8" w:space="0" w:color="000000" w:themeColor="text1"/>
+          <w:right w:val="nil"/>
+          <w:insideH w:val="nil"/>
+          <w:insideV w:val="nil"/>
+        </w:tcBorders>
+      </w:tcPr>
+    </w:tblStylePr>
+    <w:tblStylePr w:type="lastRow">
+      <w:pPr>
+        <w:spacing w:before="0" w:after="0" w:line="240" w:lineRule="auto"/>
+      </w:pPr>
+      <w:rPr>
+        <w:b/>
+        <w:bCs/>
+      </w:rPr>
+      <w:tblPr/>
+      <w:tcPr>
+        <w:tcBorders>
+          <w:top w:val="single" w:sz="8" w:space="0" w:color="000000" w:themeColor="text1"/>
+          <w:left w:val="nil"/>
+          <w:bottom w:val="single" w:sz="8" w:space="0" w:color="000000" w:themeColor="text1"/>
+          <w:right w:val="nil"/>
+          <w:insideH w:val="nil"/>
+          <w:insideV w:val="nil"/>
+        </w:tcBorders>
+      </w:tcPr>
+    </w:tblStylePr>
+    <w:tblStylePr w:type="firstCol">
+      <w:rPr>
+        <w:b/>
+        <w:bCs/>
+      </w:rPr>
+    </w:tblStylePr>
+    <w:tblStylePr w:type="lastCol">
+      <w:rPr>
+        <w:b/>
+        <w:bCs/>
+      </w:rPr>
+    </w:tblStylePr>
+    <w:tblStylePr w:type="band1Vert">
+      <w:tblPr/>
+      <w:tcPr>
+        <w:tcBorders>
+          <w:left w:val="nil"/>
+          <w:right w:val="nil"/>
+          <w:insideH w:val="nil"/>
+          <w:insideV w:val="nil"/>
+        </w:tcBorders>
+        <w:shd w:val="clear" w:color="auto" w:fill="C0C0C0" w:themeFill="text1" w:themeFillTint="3F"/>
+      </w:tcPr>
+    </w:tblStylePr>
+    <w:tblStylePr w:type="band1Horz">
+      <w:tblPr/>
+      <w:tcPr>
+        <w:tcBorders>
+          <w:left w:val="nil"/>
+          <w:right w:val="nil"/>
+          <w:insideH w:val="nil"/>
+          <w:insideV w:val="nil"/>
+        </w:tcBorders>
+        <w:shd w:val="clear" w:color="auto" w:fill="C0C0C0" w:themeFill="text1" w:themeFillTint="3F"/>
+      </w:tcPr>
+    </w:tblStylePr>
+  </w:style>
+  <w:style w:type="table" w:styleId="Sombreadoclaro-nfasis2">
+    <w:name w:val="Light Shading Accent 2"/>
+    <w:basedOn w:val="Tablanormal"/>
+    <w:uiPriority w:val="60"/>
+    <w:rsid w:val="008C6542"/>
+    <w:pPr>
+      <w:spacing w:after="0" w:line="240" w:lineRule="auto"/>
+    </w:pPr>
+    <w:rPr>
+      <w:color w:val="943634" w:themeColor="accent2" w:themeShade="BF"/>
+    </w:rPr>
+    <w:tblPr>
+      <w:tblStyleRowBandSize w:val="1"/>
+      <w:tblStyleColBandSize w:val="1"/>
+      <w:tblInd w:w="0" w:type="dxa"/>
+      <w:tblBorders>
+        <w:top w:val="single" w:sz="8" w:space="0" w:color="C0504D" w:themeColor="accent2"/>
+        <w:bottom w:val="single" w:sz="8" w:space="0" w:color="C0504D" w:themeColor="accent2"/>
+      </w:tblBorders>
+      <w:tblCellMar>
+        <w:top w:w="0" w:type="dxa"/>
+        <w:left w:w="108" w:type="dxa"/>
+        <w:bottom w:w="0" w:type="dxa"/>
+        <w:right w:w="108" w:type="dxa"/>
+      </w:tblCellMar>
+    </w:tblPr>
+    <w:tblStylePr w:type="firstRow">
+      <w:pPr>
+        <w:spacing w:before="0" w:after="0" w:line="240" w:lineRule="auto"/>
+      </w:pPr>
+      <w:rPr>
+        <w:b/>
+        <w:bCs/>
+      </w:rPr>
+      <w:tblPr/>
+      <w:tcPr>
+        <w:tcBorders>
+          <w:top w:val="single" w:sz="8" w:space="0" w:color="C0504D" w:themeColor="accent2"/>
+          <w:left w:val="nil"/>
+          <w:bottom w:val="single" w:sz="8" w:space="0" w:color="C0504D" w:themeColor="accent2"/>
+          <w:right w:val="nil"/>
+          <w:insideH w:val="nil"/>
+          <w:insideV w:val="nil"/>
+        </w:tcBorders>
+      </w:tcPr>
+    </w:tblStylePr>
+    <w:tblStylePr w:type="lastRow">
+      <w:pPr>
+        <w:spacing w:before="0" w:after="0" w:line="240" w:lineRule="auto"/>
+      </w:pPr>
+      <w:rPr>
+        <w:b/>
+        <w:bCs/>
+      </w:rPr>
+      <w:tblPr/>
+      <w:tcPr>
+        <w:tcBorders>
+          <w:top w:val="single" w:sz="8" w:space="0" w:color="C0504D" w:themeColor="accent2"/>
+          <w:left w:val="nil"/>
+          <w:bottom w:val="single" w:sz="8" w:space="0" w:color="C0504D" w:themeColor="accent2"/>
+          <w:right w:val="nil"/>
+          <w:insideH w:val="nil"/>
+          <w:insideV w:val="nil"/>
+        </w:tcBorders>
+      </w:tcPr>
+    </w:tblStylePr>
+    <w:tblStylePr w:type="firstCol">
+      <w:rPr>
+        <w:b/>
+        <w:bCs/>
+      </w:rPr>
+    </w:tblStylePr>
+    <w:tblStylePr w:type="lastCol">
+      <w:rPr>
+        <w:b/>
+        <w:bCs/>
+      </w:rPr>
+    </w:tblStylePr>
+    <w:tblStylePr w:type="band1Vert">
+      <w:tblPr/>
+      <w:tcPr>
+        <w:tcBorders>
+          <w:left w:val="nil"/>
+          <w:right w:val="nil"/>
+          <w:insideH w:val="nil"/>
+          <w:insideV w:val="nil"/>
+        </w:tcBorders>
+        <w:shd w:val="clear" w:color="auto" w:fill="EFD3D2" w:themeFill="accent2" w:themeFillTint="3F"/>
+      </w:tcPr>
+    </w:tblStylePr>
+    <w:tblStylePr w:type="band1Horz">
+      <w:tblPr/>
+      <w:tcPr>
+        <w:tcBorders>
+          <w:left w:val="nil"/>
+          <w:right w:val="nil"/>
+          <w:insideH w:val="nil"/>
+          <w:insideV w:val="nil"/>
+        </w:tcBorders>
+        <w:shd w:val="clear" w:color="auto" w:fill="EFD3D2" w:themeFill="accent2" w:themeFillTint="3F"/>
+      </w:tcPr>
+    </w:tblStylePr>
+  </w:style>
+  <w:style w:type="table" w:styleId="Listaclara-nfasis2">
+    <w:name w:val="Light List Accent 2"/>
+    <w:basedOn w:val="Tablanormal"/>
+    <w:uiPriority w:val="61"/>
+    <w:rsid w:val="008C6542"/>
+    <w:pPr>
+      <w:spacing w:after="0" w:line="240" w:lineRule="auto"/>
+    </w:pPr>
+    <w:tblPr>
+      <w:tblStyleRowBandSize w:val="1"/>
+      <w:tblStyleColBandSize w:val="1"/>
+      <w:tblInd w:w="0" w:type="dxa"/>
+      <w:tblBorders>
+        <w:top w:val="single" w:sz="8" w:space="0" w:color="C0504D" w:themeColor="accent2"/>
+        <w:left w:val="single" w:sz="8" w:space="0" w:color="C0504D" w:themeColor="accent2"/>
+        <w:bottom w:val="single" w:sz="8" w:space="0" w:color="C0504D" w:themeColor="accent2"/>
+        <w:right w:val="single" w:sz="8" w:space="0" w:color="C0504D" w:themeColor="accent2"/>
+      </w:tblBorders>
+      <w:tblCellMar>
+        <w:top w:w="0" w:type="dxa"/>
+        <w:left w:w="108" w:type="dxa"/>
+        <w:bottom w:w="0" w:type="dxa"/>
+        <w:right w:w="108" w:type="dxa"/>
+      </w:tblCellMar>
+    </w:tblPr>
+    <w:tblStylePr w:type="firstRow">
+      <w:pPr>
+        <w:spacing w:before="0" w:after="0" w:line="240" w:lineRule="auto"/>
+      </w:pPr>
+      <w:rPr>
+        <w:b/>
+        <w:bCs/>
+        <w:color w:val="FFFFFF" w:themeColor="background1"/>
+      </w:rPr>
+      <w:tblPr/>
+      <w:tcPr>
+        <w:shd w:val="clear" w:color="auto" w:fill="C0504D" w:themeFill="accent2"/>
+      </w:tcPr>
+    </w:tblStylePr>
+    <w:tblStylePr w:type="lastRow">
+      <w:pPr>
+        <w:spacing w:before="0" w:after="0" w:line="240" w:lineRule="auto"/>
+      </w:pPr>
+      <w:rPr>
+        <w:b/>
+        <w:bCs/>
+      </w:rPr>
+      <w:tblPr/>
+      <w:tcPr>
+        <w:tcBorders>
+          <w:top w:val="double" w:sz="6" w:space="0" w:color="C0504D" w:themeColor="accent2"/>
+          <w:left w:val="single" w:sz="8" w:space="0" w:color="C0504D" w:themeColor="accent2"/>
+          <w:bottom w:val="single" w:sz="8" w:space="0" w:color="C0504D" w:themeColor="accent2"/>
+          <w:right w:val="single" w:sz="8" w:space="0" w:color="C0504D" w:themeColor="accent2"/>
+        </w:tcBorders>
+      </w:tcPr>
+    </w:tblStylePr>
+    <w:tblStylePr w:type="firstCol">
+      <w:rPr>
+        <w:b/>
+        <w:bCs/>
+      </w:rPr>
+    </w:tblStylePr>
+    <w:tblStylePr w:type="lastCol">
+      <w:rPr>
+        <w:b/>
+        <w:bCs/>
+      </w:rPr>
+    </w:tblStylePr>
+    <w:tblStylePr w:type="band1Vert">
+      <w:tblPr/>
+      <w:tcPr>
+        <w:tcBorders>
+          <w:top w:val="single" w:sz="8" w:space="0" w:color="C0504D" w:themeColor="accent2"/>
+          <w:left w:val="single" w:sz="8" w:space="0" w:color="C0504D" w:themeColor="accent2"/>
+          <w:bottom w:val="single" w:sz="8" w:space="0" w:color="C0504D" w:themeColor="accent2"/>
+          <w:right w:val="single" w:sz="8" w:space="0" w:color="C0504D" w:themeColor="accent2"/>
+        </w:tcBorders>
+      </w:tcPr>
+    </w:tblStylePr>
+    <w:tblStylePr w:type="band1Horz">
+      <w:tblPr/>
+      <w:tcPr>
+        <w:tcBorders>
+          <w:top w:val="single" w:sz="8" w:space="0" w:color="C0504D" w:themeColor="accent2"/>
+          <w:left w:val="single" w:sz="8" w:space="0" w:color="C0504D" w:themeColor="accent2"/>
+          <w:bottom w:val="single" w:sz="8" w:space="0" w:color="C0504D" w:themeColor="accent2"/>
+          <w:right w:val="single" w:sz="8" w:space="0" w:color="C0504D" w:themeColor="accent2"/>
+        </w:tcBorders>
+      </w:tcPr>
+    </w:tblStylePr>
+  </w:style>
+  <w:style w:type="table" w:styleId="Sombreadoclaro-nfasis6">
+    <w:name w:val="Light Shading Accent 6"/>
+    <w:basedOn w:val="Tablanormal"/>
+    <w:uiPriority w:val="60"/>
+    <w:rsid w:val="008C6542"/>
+    <w:pPr>
+      <w:spacing w:after="0" w:line="240" w:lineRule="auto"/>
+    </w:pPr>
+    <w:rPr>
+      <w:color w:val="E36C0A" w:themeColor="accent6" w:themeShade="BF"/>
+    </w:rPr>
+    <w:tblPr>
+      <w:tblStyleRowBandSize w:val="1"/>
+      <w:tblStyleColBandSize w:val="1"/>
+      <w:tblInd w:w="0" w:type="dxa"/>
+      <w:tblBorders>
+        <w:top w:val="single" w:sz="8" w:space="0" w:color="F79646" w:themeColor="accent6"/>
+        <w:bottom w:val="single" w:sz="8" w:space="0" w:color="F79646" w:themeColor="accent6"/>
+      </w:tblBorders>
+      <w:tblCellMar>
+        <w:top w:w="0" w:type="dxa"/>
+        <w:left w:w="108" w:type="dxa"/>
+        <w:bottom w:w="0" w:type="dxa"/>
+        <w:right w:w="108" w:type="dxa"/>
+      </w:tblCellMar>
+    </w:tblPr>
+    <w:tblStylePr w:type="firstRow">
+      <w:pPr>
+        <w:spacing w:before="0" w:after="0" w:line="240" w:lineRule="auto"/>
+      </w:pPr>
+      <w:rPr>
+        <w:b/>
+        <w:bCs/>
+      </w:rPr>
+      <w:tblPr/>
+      <w:tcPr>
+        <w:tcBorders>
+          <w:top w:val="single" w:sz="8" w:space="0" w:color="F79646" w:themeColor="accent6"/>
+          <w:left w:val="nil"/>
+          <w:bottom w:val="single" w:sz="8" w:space="0" w:color="F79646" w:themeColor="accent6"/>
+          <w:right w:val="nil"/>
+          <w:insideH w:val="nil"/>
+          <w:insideV w:val="nil"/>
+        </w:tcBorders>
+      </w:tcPr>
+    </w:tblStylePr>
+    <w:tblStylePr w:type="lastRow">
+      <w:pPr>
+        <w:spacing w:before="0" w:after="0" w:line="240" w:lineRule="auto"/>
+      </w:pPr>
+      <w:rPr>
+        <w:b/>
+        <w:bCs/>
+      </w:rPr>
+      <w:tblPr/>
+      <w:tcPr>
+        <w:tcBorders>
+          <w:top w:val="single" w:sz="8" w:space="0" w:color="F79646" w:themeColor="accent6"/>
+          <w:left w:val="nil"/>
+          <w:bottom w:val="single" w:sz="8" w:space="0" w:color="F79646" w:themeColor="accent6"/>
+          <w:right w:val="nil"/>
+          <w:insideH w:val="nil"/>
+          <w:insideV w:val="nil"/>
+        </w:tcBorders>
+      </w:tcPr>
+    </w:tblStylePr>
+    <w:tblStylePr w:type="firstCol">
+      <w:rPr>
+        <w:b/>
+        <w:bCs/>
+      </w:rPr>
+    </w:tblStylePr>
+    <w:tblStylePr w:type="lastCol">
+      <w:rPr>
+        <w:b/>
+        <w:bCs/>
+      </w:rPr>
+    </w:tblStylePr>
+    <w:tblStylePr w:type="band1Vert">
+      <w:tblPr/>
+      <w:tcPr>
+        <w:tcBorders>
+          <w:left w:val="nil"/>
+          <w:right w:val="nil"/>
+          <w:insideH w:val="nil"/>
+          <w:insideV w:val="nil"/>
+        </w:tcBorders>
+        <w:shd w:val="clear" w:color="auto" w:fill="FDE4D0" w:themeFill="accent6" w:themeFillTint="3F"/>
+      </w:tcPr>
+    </w:tblStylePr>
+    <w:tblStylePr w:type="band1Horz">
+      <w:tblPr/>
+      <w:tcPr>
+        <w:tcBorders>
+          <w:left w:val="nil"/>
+          <w:right w:val="nil"/>
+          <w:insideH w:val="nil"/>
+          <w:insideV w:val="nil"/>
+        </w:tcBorders>
+        <w:shd w:val="clear" w:color="auto" w:fill="FDE4D0" w:themeFill="accent6" w:themeFillTint="3F"/>
+      </w:tcPr>
+    </w:tblStylePr>
+  </w:style>
+  <w:style w:type="table" w:styleId="Listaclara-nfasis6">
+    <w:name w:val="Light List Accent 6"/>
+    <w:basedOn w:val="Tablanormal"/>
+    <w:uiPriority w:val="61"/>
+    <w:rsid w:val="008C6542"/>
+    <w:pPr>
+      <w:spacing w:after="0" w:line="240" w:lineRule="auto"/>
+    </w:pPr>
+    <w:tblPr>
+      <w:tblStyleRowBandSize w:val="1"/>
+      <w:tblStyleColBandSize w:val="1"/>
+      <w:tblInd w:w="0" w:type="dxa"/>
+      <w:tblBorders>
+        <w:top w:val="single" w:sz="8" w:space="0" w:color="F79646" w:themeColor="accent6"/>
+        <w:left w:val="single" w:sz="8" w:space="0" w:color="F79646" w:themeColor="accent6"/>
+        <w:bottom w:val="single" w:sz="8" w:space="0" w:color="F79646" w:themeColor="accent6"/>
+        <w:right w:val="single" w:sz="8" w:space="0" w:color="F79646" w:themeColor="accent6"/>
+      </w:tblBorders>
+      <w:tblCellMar>
+        <w:top w:w="0" w:type="dxa"/>
+        <w:left w:w="108" w:type="dxa"/>
+        <w:bottom w:w="0" w:type="dxa"/>
+        <w:right w:w="108" w:type="dxa"/>
+      </w:tblCellMar>
+    </w:tblPr>
+    <w:tblStylePr w:type="firstRow">
+      <w:pPr>
+        <w:spacing w:before="0" w:after="0" w:line="240" w:lineRule="auto"/>
+      </w:pPr>
+      <w:rPr>
+        <w:b/>
+        <w:bCs/>
+        <w:color w:val="FFFFFF" w:themeColor="background1"/>
+      </w:rPr>
+      <w:tblPr/>
+      <w:tcPr>
+        <w:shd w:val="clear" w:color="auto" w:fill="F79646" w:themeFill="accent6"/>
+      </w:tcPr>
+    </w:tblStylePr>
+    <w:tblStylePr w:type="lastRow">
+      <w:pPr>
+        <w:spacing w:before="0" w:after="0" w:line="240" w:lineRule="auto"/>
+      </w:pPr>
+      <w:rPr>
+        <w:b/>
+        <w:bCs/>
+      </w:rPr>
+      <w:tblPr/>
+      <w:tcPr>
+        <w:tcBorders>
+          <w:top w:val="double" w:sz="6" w:space="0" w:color="F79646" w:themeColor="accent6"/>
+          <w:left w:val="single" w:sz="8" w:space="0" w:color="F79646" w:themeColor="accent6"/>
+          <w:bottom w:val="single" w:sz="8" w:space="0" w:color="F79646" w:themeColor="accent6"/>
+          <w:right w:val="single" w:sz="8" w:space="0" w:color="F79646" w:themeColor="accent6"/>
+        </w:tcBorders>
+      </w:tcPr>
+    </w:tblStylePr>
+    <w:tblStylePr w:type="firstCol">
+      <w:rPr>
+        <w:b/>
+        <w:bCs/>
+      </w:rPr>
+    </w:tblStylePr>
+    <w:tblStylePr w:type="lastCol">
+      <w:rPr>
+        <w:b/>
+        <w:bCs/>
+      </w:rPr>
+    </w:tblStylePr>
+    <w:tblStylePr w:type="band1Vert">
+      <w:tblPr/>
+      <w:tcPr>
+        <w:tcBorders>
+          <w:top w:val="single" w:sz="8" w:space="0" w:color="F79646" w:themeColor="accent6"/>
+          <w:left w:val="single" w:sz="8" w:space="0" w:color="F79646" w:themeColor="accent6"/>
+          <w:bottom w:val="single" w:sz="8" w:space="0" w:color="F79646" w:themeColor="accent6"/>
+          <w:right w:val="single" w:sz="8" w:space="0" w:color="F79646" w:themeColor="accent6"/>
+        </w:tcBorders>
+      </w:tcPr>
+    </w:tblStylePr>
+    <w:tblStylePr w:type="band1Horz">
+      <w:tblPr/>
+      <w:tcPr>
+        <w:tcBorders>
+          <w:top w:val="single" w:sz="8" w:space="0" w:color="F79646" w:themeColor="accent6"/>
+          <w:left w:val="single" w:sz="8" w:space="0" w:color="F79646" w:themeColor="accent6"/>
+          <w:bottom w:val="single" w:sz="8" w:space="0" w:color="F79646" w:themeColor="accent6"/>
+          <w:right w:val="single" w:sz="8" w:space="0" w:color="F79646" w:themeColor="accent6"/>
+        </w:tcBorders>
+      </w:tcPr>
+    </w:tblStylePr>
+  </w:style>
+  <w:style w:type="table" w:styleId="Cuadrculaclara-nfasis6">
+    <w:name w:val="Light Grid Accent 6"/>
+    <w:basedOn w:val="Tablanormal"/>
+    <w:uiPriority w:val="62"/>
+    <w:rsid w:val="008C6542"/>
+    <w:pPr>
+      <w:spacing w:after="0" w:line="240" w:lineRule="auto"/>
+    </w:pPr>
+    <w:tblPr>
+      <w:tblStyleRowBandSize w:val="1"/>
+      <w:tblStyleColBandSize w:val="1"/>
+      <w:tblInd w:w="0" w:type="dxa"/>
+      <w:tblBorders>
+        <w:top w:val="single" w:sz="8" w:space="0" w:color="F79646" w:themeColor="accent6"/>
+        <w:left w:val="single" w:sz="8" w:space="0" w:color="F79646" w:themeColor="accent6"/>
+        <w:bottom w:val="single" w:sz="8" w:space="0" w:color="F79646" w:themeColor="accent6"/>
+        <w:right w:val="single" w:sz="8" w:space="0" w:color="F79646" w:themeColor="accent6"/>
+        <w:insideH w:val="single" w:sz="8" w:space="0" w:color="F79646" w:themeColor="accent6"/>
+        <w:insideV w:val="single" w:sz="8" w:space="0" w:color="F79646" w:themeColor="accent6"/>
+      </w:tblBorders>
+      <w:tblCellMar>
+        <w:top w:w="0" w:type="dxa"/>
+        <w:left w:w="108" w:type="dxa"/>
+        <w:bottom w:w="0" w:type="dxa"/>
+        <w:right w:w="108" w:type="dxa"/>
+      </w:tblCellMar>
+    </w:tblPr>
+    <w:tblStylePr w:type="firstRow">
+      <w:pPr>
+        <w:spacing w:before="0" w:after="0" w:line="240" w:lineRule="auto"/>
+      </w:pPr>
+      <w:rPr>
+        <w:rFonts w:asciiTheme="majorHAnsi" w:eastAsiaTheme="majorEastAsia" w:hAnsiTheme="majorHAnsi" w:cstheme="majorBidi"/>
+        <w:b/>
+        <w:bCs/>
+      </w:rPr>
+      <w:tblPr/>
+      <w:tcPr>
+        <w:tcBorders>
+          <w:top w:val="single" w:sz="8" w:space="0" w:color="F79646" w:themeColor="accent6"/>
+          <w:left w:val="single" w:sz="8" w:space="0" w:color="F79646" w:themeColor="accent6"/>
+          <w:bottom w:val="single" w:sz="18" w:space="0" w:color="F79646" w:themeColor="accent6"/>
+          <w:right w:val="single" w:sz="8" w:space="0" w:color="F79646" w:themeColor="accent6"/>
+          <w:insideH w:val="nil"/>
+          <w:insideV w:val="single" w:sz="8" w:space="0" w:color="F79646" w:themeColor="accent6"/>
+        </w:tcBorders>
+      </w:tcPr>
+    </w:tblStylePr>
+    <w:tblStylePr w:type="lastRow">
+      <w:pPr>
+        <w:spacing w:before="0" w:after="0" w:line="240" w:lineRule="auto"/>
+      </w:pPr>
+      <w:rPr>
+        <w:rFonts w:asciiTheme="majorHAnsi" w:eastAsiaTheme="majorEastAsia" w:hAnsiTheme="majorHAnsi" w:cstheme="majorBidi"/>
+        <w:b/>
+        <w:bCs/>
+      </w:rPr>
+      <w:tblPr/>
+      <w:tcPr>
+        <w:tcBorders>
+          <w:top w:val="double" w:sz="6" w:space="0" w:color="F79646" w:themeColor="accent6"/>
+          <w:left w:val="single" w:sz="8" w:space="0" w:color="F79646" w:themeColor="accent6"/>
+          <w:bottom w:val="single" w:sz="8" w:space="0" w:color="F79646" w:themeColor="accent6"/>
+          <w:right w:val="single" w:sz="8" w:space="0" w:color="F79646" w:themeColor="accent6"/>
+          <w:insideH w:val="nil"/>
+          <w:insideV w:val="single" w:sz="8" w:space="0" w:color="F79646" w:themeColor="accent6"/>
+        </w:tcBorders>
+      </w:tcPr>
+    </w:tblStylePr>
+    <w:tblStylePr w:type="firstCol">
+      <w:rPr>
+        <w:rFonts w:asciiTheme="majorHAnsi" w:eastAsiaTheme="majorEastAsia" w:hAnsiTheme="majorHAnsi" w:cstheme="majorBidi"/>
+        <w:b/>
+        <w:bCs/>
+      </w:rPr>
+    </w:tblStylePr>
+    <w:tblStylePr w:type="lastCol">
+      <w:rPr>
+        <w:rFonts w:asciiTheme="majorHAnsi" w:eastAsiaTheme="majorEastAsia" w:hAnsiTheme="majorHAnsi" w:cstheme="majorBidi"/>
+        <w:b/>
+        <w:bCs/>
+      </w:rPr>
+      <w:tblPr/>
+      <w:tcPr>
+        <w:tcBorders>
+          <w:top w:val="single" w:sz="8" w:space="0" w:color="F79646" w:themeColor="accent6"/>
+          <w:left w:val="single" w:sz="8" w:space="0" w:color="F79646" w:themeColor="accent6"/>
+          <w:bottom w:val="single" w:sz="8" w:space="0" w:color="F79646" w:themeColor="accent6"/>
+          <w:right w:val="single" w:sz="8" w:space="0" w:color="F79646" w:themeColor="accent6"/>
+        </w:tcBorders>
+      </w:tcPr>
+    </w:tblStylePr>
+    <w:tblStylePr w:type="band1Vert">
+      <w:tblPr/>
+      <w:tcPr>
+        <w:tcBorders>
+          <w:top w:val="single" w:sz="8" w:space="0" w:color="F79646" w:themeColor="accent6"/>
+          <w:left w:val="single" w:sz="8" w:space="0" w:color="F79646" w:themeColor="accent6"/>
+          <w:bottom w:val="single" w:sz="8" w:space="0" w:color="F79646" w:themeColor="accent6"/>
+          <w:right w:val="single" w:sz="8" w:space="0" w:color="F79646" w:themeColor="accent6"/>
+        </w:tcBorders>
+        <w:shd w:val="clear" w:color="auto" w:fill="FDE4D0" w:themeFill="accent6" w:themeFillTint="3F"/>
+      </w:tcPr>
+    </w:tblStylePr>
+    <w:tblStylePr w:type="band1Horz">
+      <w:tblPr/>
+      <w:tcPr>
+        <w:tcBorders>
+          <w:top w:val="single" w:sz="8" w:space="0" w:color="F79646" w:themeColor="accent6"/>
+          <w:left w:val="single" w:sz="8" w:space="0" w:color="F79646" w:themeColor="accent6"/>
+          <w:bottom w:val="single" w:sz="8" w:space="0" w:color="F79646" w:themeColor="accent6"/>
+          <w:right w:val="single" w:sz="8" w:space="0" w:color="F79646" w:themeColor="accent6"/>
+          <w:insideV w:val="single" w:sz="8" w:space="0" w:color="F79646" w:themeColor="accent6"/>
+        </w:tcBorders>
+        <w:shd w:val="clear" w:color="auto" w:fill="FDE4D0" w:themeFill="accent6" w:themeFillTint="3F"/>
+      </w:tcPr>
+    </w:tblStylePr>
+    <w:tblStylePr w:type="band2Horz">
+      <w:tblPr/>
+      <w:tcPr>
+        <w:tcBorders>
+          <w:top w:val="single" w:sz="8" w:space="0" w:color="F79646" w:themeColor="accent6"/>
+          <w:left w:val="single" w:sz="8" w:space="0" w:color="F79646" w:themeColor="accent6"/>
+          <w:bottom w:val="single" w:sz="8" w:space="0" w:color="F79646" w:themeColor="accent6"/>
+          <w:right w:val="single" w:sz="8" w:space="0" w:color="F79646" w:themeColor="accent6"/>
+          <w:insideV w:val="single" w:sz="8" w:space="0" w:color="F79646" w:themeColor="accent6"/>
+        </w:tcBorders>
+      </w:tcPr>
+    </w:tblStylePr>
+  </w:style>
+  <w:style w:type="table" w:styleId="Listamedia2-nfasis6">
+    <w:name w:val="Medium List 2 Accent 6"/>
+    <w:basedOn w:val="Tablanormal"/>
+    <w:uiPriority w:val="66"/>
+    <w:rsid w:val="008C6542"/>
+    <w:pPr>
+      <w:spacing w:after="0" w:line="240" w:lineRule="auto"/>
+    </w:pPr>
+    <w:rPr>
+      <w:rFonts w:asciiTheme="majorHAnsi" w:eastAsiaTheme="majorEastAsia" w:hAnsiTheme="majorHAnsi" w:cstheme="majorBidi"/>
+      <w:color w:val="000000" w:themeColor="text1"/>
+    </w:rPr>
+    <w:tblPr>
+      <w:tblStyleRowBandSize w:val="1"/>
+      <w:tblStyleColBandSize w:val="1"/>
+      <w:tblInd w:w="0" w:type="dxa"/>
+      <w:tblBorders>
+        <w:top w:val="single" w:sz="8" w:space="0" w:color="F79646" w:themeColor="accent6"/>
+        <w:left w:val="single" w:sz="8" w:space="0" w:color="F79646" w:themeColor="accent6"/>
+        <w:bottom w:val="single" w:sz="8" w:space="0" w:color="F79646" w:themeColor="accent6"/>
+        <w:right w:val="single" w:sz="8" w:space="0" w:color="F79646" w:themeColor="accent6"/>
+      </w:tblBorders>
+      <w:tblCellMar>
+        <w:top w:w="0" w:type="dxa"/>
+        <w:left w:w="108" w:type="dxa"/>
+        <w:bottom w:w="0" w:type="dxa"/>
+        <w:right w:w="108" w:type="dxa"/>
+      </w:tblCellMar>
+    </w:tblPr>
+    <w:tblStylePr w:type="firstRow">
+      <w:rPr>
+        <w:sz w:val="24"/>
+        <w:szCs w:val="24"/>
+      </w:rPr>
+      <w:tblPr/>
+      <w:tcPr>
+        <w:tcBorders>
+          <w:top w:val="nil"/>
+          <w:left w:val="nil"/>
+          <w:bottom w:val="single" w:sz="24" w:space="0" w:color="F79646" w:themeColor="accent6"/>
+          <w:right w:val="nil"/>
+          <w:insideH w:val="nil"/>
+          <w:insideV w:val="nil"/>
+        </w:tcBorders>
+        <w:shd w:val="clear" w:color="auto" w:fill="FFFFFF" w:themeFill="background1"/>
+      </w:tcPr>
+    </w:tblStylePr>
+    <w:tblStylePr w:type="lastRow">
+      <w:tblPr/>
+      <w:tcPr>
+        <w:tcBorders>
+          <w:top w:val="single" w:sz="8" w:space="0" w:color="F79646" w:themeColor="accent6"/>
+          <w:left w:val="nil"/>
+          <w:bottom w:val="nil"/>
+          <w:right w:val="nil"/>
+          <w:insideH w:val="nil"/>
+          <w:insideV w:val="nil"/>
+        </w:tcBorders>
+        <w:shd w:val="clear" w:color="auto" w:fill="FFFFFF" w:themeFill="background1"/>
+      </w:tcPr>
+    </w:tblStylePr>
+    <w:tblStylePr w:type="firstCol">
+      <w:tblPr/>
+      <w:tcPr>
+        <w:tcBorders>
+          <w:top w:val="nil"/>
+          <w:left w:val="nil"/>
+          <w:bottom w:val="nil"/>
+          <w:right w:val="single" w:sz="8" w:space="0" w:color="F79646" w:themeColor="accent6"/>
+          <w:insideH w:val="nil"/>
+          <w:insideV w:val="nil"/>
+        </w:tcBorders>
+        <w:shd w:val="clear" w:color="auto" w:fill="FFFFFF" w:themeFill="background1"/>
+      </w:tcPr>
+    </w:tblStylePr>
+    <w:tblStylePr w:type="lastCol">
+      <w:tblPr/>
+      <w:tcPr>
+        <w:tcBorders>
+          <w:top w:val="nil"/>
+          <w:left w:val="single" w:sz="8" w:space="0" w:color="F79646" w:themeColor="accent6"/>
+          <w:bottom w:val="nil"/>
+          <w:right w:val="nil"/>
+          <w:insideH w:val="nil"/>
+          <w:insideV w:val="nil"/>
+        </w:tcBorders>
+        <w:shd w:val="clear" w:color="auto" w:fill="FFFFFF" w:themeFill="background1"/>
+      </w:tcPr>
+    </w:tblStylePr>
+    <w:tblStylePr w:type="band1Vert">
+      <w:tblPr/>
+      <w:tcPr>
+        <w:tcBorders>
+          <w:left w:val="nil"/>
+          <w:right w:val="nil"/>
+          <w:insideH w:val="nil"/>
+          <w:insideV w:val="nil"/>
+        </w:tcBorders>
+        <w:shd w:val="clear" w:color="auto" w:fill="FDE4D0" w:themeFill="accent6" w:themeFillTint="3F"/>
+      </w:tcPr>
+    </w:tblStylePr>
+    <w:tblStylePr w:type="band1Horz">
+      <w:tblPr/>
+      <w:tcPr>
+        <w:tcBorders>
+          <w:top w:val="nil"/>
+          <w:bottom w:val="nil"/>
+          <w:insideH w:val="nil"/>
+          <w:insideV w:val="nil"/>
+        </w:tcBorders>
+        <w:shd w:val="clear" w:color="auto" w:fill="FDE4D0" w:themeFill="accent6" w:themeFillTint="3F"/>
+      </w:tcPr>
+    </w:tblStylePr>
+    <w:tblStylePr w:type="nwCell">
+      <w:tblPr/>
+      <w:tcPr>
+        <w:shd w:val="clear" w:color="auto" w:fill="FFFFFF" w:themeFill="background1"/>
+      </w:tcPr>
+    </w:tblStylePr>
+    <w:tblStylePr w:type="swCell">
+      <w:tblPr/>
+      <w:tcPr>
+        <w:tcBorders>
+          <w:top w:val="nil"/>
+        </w:tcBorders>
+      </w:tcPr>
+    </w:tblStylePr>
+  </w:style>
+  <w:style w:type="table" w:styleId="Cuadrculamedia2-nfasis6">
+    <w:name w:val="Medium Grid 2 Accent 6"/>
+    <w:basedOn w:val="Tablanormal"/>
+    <w:uiPriority w:val="68"/>
+    <w:rsid w:val="008C6542"/>
+    <w:pPr>
+      <w:spacing w:after="0" w:line="240" w:lineRule="auto"/>
+    </w:pPr>
+    <w:rPr>
+      <w:rFonts w:asciiTheme="majorHAnsi" w:eastAsiaTheme="majorEastAsia" w:hAnsiTheme="majorHAnsi" w:cstheme="majorBidi"/>
+      <w:color w:val="000000" w:themeColor="text1"/>
+    </w:rPr>
+    <w:tblPr>
+      <w:tblStyleRowBandSize w:val="1"/>
+      <w:tblStyleColBandSize w:val="1"/>
+      <w:tblInd w:w="0" w:type="dxa"/>
+      <w:tblBorders>
+        <w:top w:val="single" w:sz="8" w:space="0" w:color="F79646" w:themeColor="accent6"/>
+        <w:left w:val="single" w:sz="8" w:space="0" w:color="F79646" w:themeColor="accent6"/>
+        <w:bottom w:val="single" w:sz="8" w:space="0" w:color="F79646" w:themeColor="accent6"/>
+        <w:right w:val="single" w:sz="8" w:space="0" w:color="F79646" w:themeColor="accent6"/>
+        <w:insideH w:val="single" w:sz="8" w:space="0" w:color="F79646" w:themeColor="accent6"/>
+        <w:insideV w:val="single" w:sz="8" w:space="0" w:color="F79646" w:themeColor="accent6"/>
+      </w:tblBorders>
+      <w:tblCellMar>
+        <w:top w:w="0" w:type="dxa"/>
+        <w:left w:w="108" w:type="dxa"/>
+        <w:bottom w:w="0" w:type="dxa"/>
+        <w:right w:w="108" w:type="dxa"/>
+      </w:tblCellMar>
+    </w:tblPr>
+    <w:tcPr>
+      <w:shd w:val="clear" w:color="auto" w:fill="FDE4D0" w:themeFill="accent6" w:themeFillTint="3F"/>
+    </w:tcPr>
+    <w:tblStylePr w:type="firstRow">
+      <w:rPr>
+        <w:b/>
+        <w:bCs/>
+        <w:color w:val="000000" w:themeColor="text1"/>
+      </w:rPr>
+      <w:tblPr/>
+      <w:tcPr>
+        <w:shd w:val="clear" w:color="auto" w:fill="FEF4EC" w:themeFill="accent6" w:themeFillTint="19"/>
+      </w:tcPr>
+    </w:tblStylePr>
+    <w:tblStylePr w:type="lastRow">
+      <w:rPr>
+        <w:b/>
+        <w:bCs/>
+        <w:color w:val="000000" w:themeColor="text1"/>
+      </w:rPr>
+      <w:tblPr/>
+      <w:tcPr>
+        <w:tcBorders>
+          <w:top w:val="single" w:sz="12" w:space="0" w:color="000000" w:themeColor="text1"/>
+          <w:left w:val="nil"/>
+          <w:bottom w:val="nil"/>
+          <w:right w:val="nil"/>
+          <w:insideH w:val="nil"/>
+          <w:insideV w:val="nil"/>
+        </w:tcBorders>
+        <w:shd w:val="clear" w:color="auto" w:fill="FFFFFF" w:themeFill="background1"/>
+      </w:tcPr>
+    </w:tblStylePr>
+    <w:tblStylePr w:type="firstCol">
+      <w:rPr>
+        <w:b/>
+        <w:bCs/>
+        <w:color w:val="000000" w:themeColor="text1"/>
+      </w:rPr>
+      <w:tblPr/>
+      <w:tcPr>
+        <w:tcBorders>
+          <w:top w:val="nil"/>
+          <w:left w:val="nil"/>
+          <w:bottom w:val="nil"/>
+          <w:right w:val="nil"/>
+          <w:insideH w:val="nil"/>
+          <w:insideV w:val="nil"/>
+        </w:tcBorders>
+        <w:shd w:val="clear" w:color="auto" w:fill="FFFFFF" w:themeFill="background1"/>
+      </w:tcPr>
+    </w:tblStylePr>
+    <w:tblStylePr w:type="lastCol">
+      <w:rPr>
+        <w:b w:val="0"/>
+        <w:bCs w:val="0"/>
+        <w:color w:val="000000" w:themeColor="text1"/>
+      </w:rPr>
+      <w:tblPr/>
+      <w:tcPr>
+        <w:tcBorders>
+          <w:top w:val="nil"/>
+          <w:left w:val="nil"/>
+          <w:bottom w:val="nil"/>
+          <w:right w:val="nil"/>
+          <w:insideH w:val="nil"/>
+          <w:insideV w:val="nil"/>
+        </w:tcBorders>
+        <w:shd w:val="clear" w:color="auto" w:fill="FDE9D9" w:themeFill="accent6" w:themeFillTint="33"/>
+      </w:tcPr>
+    </w:tblStylePr>
+    <w:tblStylePr w:type="band1Vert">
+      <w:tblPr/>
+      <w:tcPr>
+        <w:shd w:val="clear" w:color="auto" w:fill="FBCAA2" w:themeFill="accent6" w:themeFillTint="7F"/>
+      </w:tcPr>
+    </w:tblStylePr>
+    <w:tblStylePr w:type="band1Horz">
+      <w:tblPr/>
+      <w:tcPr>
+        <w:tcBorders>
+          <w:insideH w:val="single" w:sz="6" w:space="0" w:color="F79646" w:themeColor="accent6"/>
+          <w:insideV w:val="single" w:sz="6" w:space="0" w:color="F79646" w:themeColor="accent6"/>
+        </w:tcBorders>
+        <w:shd w:val="clear" w:color="auto" w:fill="FBCAA2" w:themeFill="accent6" w:themeFillTint="7F"/>
+      </w:tcPr>
+    </w:tblStylePr>
+    <w:tblStylePr w:type="nwCell">
+      <w:tblPr/>
+      <w:tcPr>
+        <w:shd w:val="clear" w:color="auto" w:fill="FFFFFF" w:themeFill="background1"/>
+      </w:tcPr>
+    </w:tblStylePr>
+  </w:style>
+  <w:style w:type="table" w:customStyle="1" w:styleId="TablaBTR">
+    <w:name w:val="TablaBTR"/>
+    <w:basedOn w:val="Tablanormal"/>
+    <w:uiPriority w:val="99"/>
+    <w:rsid w:val="00261AB5"/>
+    <w:pPr>
+      <w:spacing w:after="0" w:line="240" w:lineRule="auto"/>
+    </w:pPr>
+    <w:rPr>
+      <w:rFonts w:ascii="Lato Light" w:hAnsi="Lato Light"/>
+      <w:sz w:val="20"/>
+    </w:rPr>
+    <w:tblPr>
+      <w:tblStyleRowBandSize w:val="1"/>
+      <w:tblInd w:w="0" w:type="dxa"/>
+      <w:tblBorders>
+        <w:top w:val="single" w:sz="4" w:space="0" w:color="F79646" w:themeColor="accent6"/>
+        <w:left w:val="single" w:sz="4" w:space="0" w:color="F79646" w:themeColor="accent6"/>
+        <w:bottom w:val="single" w:sz="4" w:space="0" w:color="F79646" w:themeColor="accent6"/>
+        <w:right w:val="single" w:sz="4" w:space="0" w:color="F79646" w:themeColor="accent6"/>
+      </w:tblBorders>
+      <w:tblCellMar>
+        <w:top w:w="0" w:type="dxa"/>
+        <w:left w:w="108" w:type="dxa"/>
+        <w:bottom w:w="0" w:type="dxa"/>
+        <w:right w:w="108" w:type="dxa"/>
+      </w:tblCellMar>
+    </w:tblPr>
+    <w:tcPr>
+      <w:vAlign w:val="center"/>
+    </w:tcPr>
+    <w:tblStylePr w:type="firstRow">
+      <w:pPr>
+        <w:jc w:val="left"/>
+      </w:pPr>
+      <w:rPr>
+        <w:b/>
+        <w:sz w:val="24"/>
+      </w:rPr>
+      <w:tblPr/>
+      <w:tcPr>
+        <w:shd w:val="clear" w:color="auto" w:fill="F79646" w:themeFill="accent6"/>
+      </w:tcPr>
+    </w:tblStylePr>
+    <w:tblStylePr w:type="firstCol">
+      <w:pPr>
+        <w:jc w:val="left"/>
+      </w:pPr>
+      <w:rPr>
+        <w:i/>
+      </w:rPr>
+      <w:tblPr/>
+      <w:tcPr>
+        <w:tcBorders>
+          <w:top w:val="single" w:sz="4" w:space="0" w:color="F79646" w:themeColor="accent6"/>
+          <w:left w:val="single" w:sz="4" w:space="0" w:color="F79646" w:themeColor="accent6"/>
+          <w:bottom w:val="single" w:sz="4" w:space="0" w:color="F79646" w:themeColor="accent6"/>
+          <w:right w:val="single" w:sz="4" w:space="0" w:color="F79646" w:themeColor="accent6"/>
+        </w:tcBorders>
+        <w:shd w:val="clear" w:color="auto" w:fill="FFFFFF" w:themeFill="background1"/>
+      </w:tcPr>
+    </w:tblStylePr>
+    <w:tblStylePr w:type="band1Horz">
+      <w:tblPr/>
+      <w:tcPr>
+        <w:shd w:val="clear" w:color="auto" w:fill="FFFFFF" w:themeFill="background1"/>
+      </w:tcPr>
+    </w:tblStylePr>
+    <w:tblStylePr w:type="band2Horz">
+      <w:tblPr/>
+      <w:tcPr>
+        <w:shd w:val="clear" w:color="auto" w:fill="FBD4B4" w:themeFill="accent6" w:themeFillTint="66"/>
+      </w:tcPr>
+    </w:tblStylePr>
   </w:style>
 </w:styles>
 </file>

</xml_diff>

<commit_message>
tabla predeterminada en template,docx
</commit_message>
<xml_diff>
--- a/templateInforme.docx
+++ b/templateInforme.docx
@@ -1,6 +1,6 @@
 
 <file path=word/document.xml><?xml version="1.0" encoding="utf-8"?>
-<w:document xmlns:wpc="http://schemas.microsoft.com/office/word/2010/wordprocessingCanvas" xmlns:mc="http://schemas.openxmlformats.org/markup-compatibility/2006" xmlns:o="urn:schemas-microsoft-com:office:office" xmlns:r="http://schemas.openxmlformats.org/officeDocument/2006/relationships" xmlns:m="http://schemas.openxmlformats.org/officeDocument/2006/math" xmlns:v="urn:schemas-microsoft-com:vml" xmlns:wp14="http://schemas.microsoft.com/office/word/2010/wordprocessingDrawing" xmlns:wp="http://schemas.openxmlformats.org/drawingml/2006/wordprocessingDrawing" xmlns:w10="urn:schemas-microsoft-com:office:word" xmlns:w="http://schemas.openxmlformats.org/wordprocessingml/2006/main" xmlns:w14="http://schemas.microsoft.com/office/word/2010/wordml" xmlns:w15="http://schemas.microsoft.com/office/word/2012/wordml" xmlns:wpg="http://schemas.microsoft.com/office/word/2010/wordprocessingGroup" xmlns:wpi="http://schemas.microsoft.com/office/word/2010/wordprocessingInk" xmlns:wne="http://schemas.microsoft.com/office/word/2006/wordml" xmlns:wps="http://schemas.microsoft.com/office/word/2010/wordprocessingShape" mc:Ignorable="w14 w15 wp14">
+<w:document xmlns:wpc="http://schemas.microsoft.com/office/word/2010/wordprocessingCanvas" xmlns:mc="http://schemas.openxmlformats.org/markup-compatibility/2006" xmlns:o="urn:schemas-microsoft-com:office:office" xmlns:r="http://schemas.openxmlformats.org/officeDocument/2006/relationships" xmlns:m="http://schemas.openxmlformats.org/officeDocument/2006/math" xmlns:v="urn:schemas-microsoft-com:vml" xmlns:wp14="http://schemas.microsoft.com/office/word/2010/wordprocessingDrawing" xmlns:wp="http://schemas.openxmlformats.org/drawingml/2006/wordprocessingDrawing" xmlns:w10="urn:schemas-microsoft-com:office:word" xmlns:w="http://schemas.openxmlformats.org/wordprocessingml/2006/main" xmlns:w14="http://schemas.microsoft.com/office/word/2010/wordml" xmlns:wpg="http://schemas.microsoft.com/office/word/2010/wordprocessingGroup" xmlns:wpi="http://schemas.microsoft.com/office/word/2010/wordprocessingInk" xmlns:wne="http://schemas.microsoft.com/office/word/2006/wordml" xmlns:wps="http://schemas.microsoft.com/office/word/2010/wordprocessingShape" mc:Ignorable="w14 wp14">
   <w:body>
     <w:p>
       <w:pPr>
@@ -14,7 +14,7 @@
         <w:rPr>
           <w:noProof/>
           <w:szCs w:val="18"/>
-          <w:lang w:eastAsia="es-AR"/>
+          <w:lang w:val="en-US"/>
         </w:rPr>
         <w:drawing>
           <wp:anchor distT="0" distB="0" distL="114300" distR="114300" simplePos="0" relativeHeight="251669504" behindDoc="1" locked="0" layoutInCell="1" allowOverlap="1" wp14:anchorId="5103D49D" wp14:editId="1B0074B0">
@@ -40,7 +40,7 @@
                     <pic:cNvPicPr preferRelativeResize="0"/>
                   </pic:nvPicPr>
                   <pic:blipFill>
-                    <a:blip r:embed="rId7"/>
+                    <a:blip r:embed="rId9"/>
                     <a:stretch>
                       <a:fillRect/>
                     </a:stretch>
@@ -286,9 +286,9 @@
       <w:bookmarkEnd w:id="0"/>
     </w:p>
     <w:sectPr>
-      <w:headerReference w:type="even" r:id="rId8"/>
-      <w:headerReference w:type="default" r:id="rId9"/>
-      <w:footerReference w:type="default" r:id="rId10"/>
+      <w:headerReference w:type="even" r:id="rId10"/>
+      <w:headerReference w:type="default" r:id="rId11"/>
+      <w:footerReference w:type="default" r:id="rId12"/>
       <w:type w:val="continuous"/>
       <w:pgSz w:w="11907" w:h="16840" w:code="9"/>
       <w:pgMar w:top="1417" w:right="1701" w:bottom="1417" w:left="1701" w:header="680" w:footer="680" w:gutter="0"/>
@@ -301,7 +301,7 @@
 </file>
 
 <file path=word/endnotes.xml><?xml version="1.0" encoding="utf-8"?>
-<w:endnotes xmlns:wpc="http://schemas.microsoft.com/office/word/2010/wordprocessingCanvas" xmlns:mc="http://schemas.openxmlformats.org/markup-compatibility/2006" xmlns:o="urn:schemas-microsoft-com:office:office" xmlns:r="http://schemas.openxmlformats.org/officeDocument/2006/relationships" xmlns:m="http://schemas.openxmlformats.org/officeDocument/2006/math" xmlns:v="urn:schemas-microsoft-com:vml" xmlns:wp14="http://schemas.microsoft.com/office/word/2010/wordprocessingDrawing" xmlns:wp="http://schemas.openxmlformats.org/drawingml/2006/wordprocessingDrawing" xmlns:w10="urn:schemas-microsoft-com:office:word" xmlns:w="http://schemas.openxmlformats.org/wordprocessingml/2006/main" xmlns:w14="http://schemas.microsoft.com/office/word/2010/wordml" xmlns:w15="http://schemas.microsoft.com/office/word/2012/wordml" xmlns:wpg="http://schemas.microsoft.com/office/word/2010/wordprocessingGroup" xmlns:wpi="http://schemas.microsoft.com/office/word/2010/wordprocessingInk" xmlns:wne="http://schemas.microsoft.com/office/word/2006/wordml" xmlns:wps="http://schemas.microsoft.com/office/word/2010/wordprocessingShape" mc:Ignorable="w14 w15 wp14">
+<w:endnotes xmlns:wpc="http://schemas.microsoft.com/office/word/2010/wordprocessingCanvas" xmlns:mc="http://schemas.openxmlformats.org/markup-compatibility/2006" xmlns:o="urn:schemas-microsoft-com:office:office" xmlns:r="http://schemas.openxmlformats.org/officeDocument/2006/relationships" xmlns:m="http://schemas.openxmlformats.org/officeDocument/2006/math" xmlns:v="urn:schemas-microsoft-com:vml" xmlns:wp14="http://schemas.microsoft.com/office/word/2010/wordprocessingDrawing" xmlns:wp="http://schemas.openxmlformats.org/drawingml/2006/wordprocessingDrawing" xmlns:w10="urn:schemas-microsoft-com:office:word" xmlns:w="http://schemas.openxmlformats.org/wordprocessingml/2006/main" xmlns:w14="http://schemas.microsoft.com/office/word/2010/wordml" xmlns:wpg="http://schemas.microsoft.com/office/word/2010/wordprocessingGroup" xmlns:wpi="http://schemas.microsoft.com/office/word/2010/wordprocessingInk" xmlns:wne="http://schemas.microsoft.com/office/word/2006/wordml" xmlns:wps="http://schemas.microsoft.com/office/word/2010/wordprocessingShape" mc:Ignorable="w14 wp14">
   <w:endnote w:type="separator" w:id="-1">
     <w:p>
       <w:pPr>
@@ -326,7 +326,7 @@
 </file>
 
 <file path=word/footer1.xml><?xml version="1.0" encoding="utf-8"?>
-<w:ftr xmlns:wpc="http://schemas.microsoft.com/office/word/2010/wordprocessingCanvas" xmlns:mc="http://schemas.openxmlformats.org/markup-compatibility/2006" xmlns:o="urn:schemas-microsoft-com:office:office" xmlns:r="http://schemas.openxmlformats.org/officeDocument/2006/relationships" xmlns:m="http://schemas.openxmlformats.org/officeDocument/2006/math" xmlns:v="urn:schemas-microsoft-com:vml" xmlns:wp14="http://schemas.microsoft.com/office/word/2010/wordprocessingDrawing" xmlns:wp="http://schemas.openxmlformats.org/drawingml/2006/wordprocessingDrawing" xmlns:w10="urn:schemas-microsoft-com:office:word" xmlns:w="http://schemas.openxmlformats.org/wordprocessingml/2006/main" xmlns:w14="http://schemas.microsoft.com/office/word/2010/wordml" xmlns:w15="http://schemas.microsoft.com/office/word/2012/wordml" xmlns:wpg="http://schemas.microsoft.com/office/word/2010/wordprocessingGroup" xmlns:wpi="http://schemas.microsoft.com/office/word/2010/wordprocessingInk" xmlns:wne="http://schemas.microsoft.com/office/word/2006/wordml" xmlns:wps="http://schemas.microsoft.com/office/word/2010/wordprocessingShape" mc:Ignorable="w14 w15 wp14">
+<w:ftr xmlns:wpc="http://schemas.microsoft.com/office/word/2010/wordprocessingCanvas" xmlns:mc="http://schemas.openxmlformats.org/markup-compatibility/2006" xmlns:o="urn:schemas-microsoft-com:office:office" xmlns:r="http://schemas.openxmlformats.org/officeDocument/2006/relationships" xmlns:m="http://schemas.openxmlformats.org/officeDocument/2006/math" xmlns:v="urn:schemas-microsoft-com:vml" xmlns:wp14="http://schemas.microsoft.com/office/word/2010/wordprocessingDrawing" xmlns:wp="http://schemas.openxmlformats.org/drawingml/2006/wordprocessingDrawing" xmlns:w10="urn:schemas-microsoft-com:office:word" xmlns:w="http://schemas.openxmlformats.org/wordprocessingml/2006/main" xmlns:w14="http://schemas.microsoft.com/office/word/2010/wordml" xmlns:wpg="http://schemas.microsoft.com/office/word/2010/wordprocessingGroup" xmlns:wpi="http://schemas.microsoft.com/office/word/2010/wordprocessingInk" xmlns:wne="http://schemas.microsoft.com/office/word/2006/wordml" xmlns:wps="http://schemas.microsoft.com/office/word/2010/wordprocessingShape" mc:Ignorable="w14 wp14">
   <w:p>
     <w:pPr>
       <w:pStyle w:val="Piedepgina"/>
@@ -434,7 +434,7 @@
 </file>
 
 <file path=word/footnotes.xml><?xml version="1.0" encoding="utf-8"?>
-<w:footnotes xmlns:wpc="http://schemas.microsoft.com/office/word/2010/wordprocessingCanvas" xmlns:mc="http://schemas.openxmlformats.org/markup-compatibility/2006" xmlns:o="urn:schemas-microsoft-com:office:office" xmlns:r="http://schemas.openxmlformats.org/officeDocument/2006/relationships" xmlns:m="http://schemas.openxmlformats.org/officeDocument/2006/math" xmlns:v="urn:schemas-microsoft-com:vml" xmlns:wp14="http://schemas.microsoft.com/office/word/2010/wordprocessingDrawing" xmlns:wp="http://schemas.openxmlformats.org/drawingml/2006/wordprocessingDrawing" xmlns:w10="urn:schemas-microsoft-com:office:word" xmlns:w="http://schemas.openxmlformats.org/wordprocessingml/2006/main" xmlns:w14="http://schemas.microsoft.com/office/word/2010/wordml" xmlns:w15="http://schemas.microsoft.com/office/word/2012/wordml" xmlns:wpg="http://schemas.microsoft.com/office/word/2010/wordprocessingGroup" xmlns:wpi="http://schemas.microsoft.com/office/word/2010/wordprocessingInk" xmlns:wne="http://schemas.microsoft.com/office/word/2006/wordml" xmlns:wps="http://schemas.microsoft.com/office/word/2010/wordprocessingShape" mc:Ignorable="w14 w15 wp14">
+<w:footnotes xmlns:wpc="http://schemas.microsoft.com/office/word/2010/wordprocessingCanvas" xmlns:mc="http://schemas.openxmlformats.org/markup-compatibility/2006" xmlns:o="urn:schemas-microsoft-com:office:office" xmlns:r="http://schemas.openxmlformats.org/officeDocument/2006/relationships" xmlns:m="http://schemas.openxmlformats.org/officeDocument/2006/math" xmlns:v="urn:schemas-microsoft-com:vml" xmlns:wp14="http://schemas.microsoft.com/office/word/2010/wordprocessingDrawing" xmlns:wp="http://schemas.openxmlformats.org/drawingml/2006/wordprocessingDrawing" xmlns:w10="urn:schemas-microsoft-com:office:word" xmlns:w="http://schemas.openxmlformats.org/wordprocessingml/2006/main" xmlns:w14="http://schemas.microsoft.com/office/word/2010/wordml" xmlns:wpg="http://schemas.microsoft.com/office/word/2010/wordprocessingGroup" xmlns:wpi="http://schemas.microsoft.com/office/word/2010/wordprocessingInk" xmlns:wne="http://schemas.microsoft.com/office/word/2006/wordml" xmlns:wps="http://schemas.microsoft.com/office/word/2010/wordprocessingShape" mc:Ignorable="w14 wp14">
   <w:footnote w:type="separator" w:id="-1">
     <w:p>
       <w:pPr>
@@ -459,7 +459,7 @@
 </file>
 
 <file path=word/header1.xml><?xml version="1.0" encoding="utf-8"?>
-<w:hdr xmlns:wpc="http://schemas.microsoft.com/office/word/2010/wordprocessingCanvas" xmlns:mc="http://schemas.openxmlformats.org/markup-compatibility/2006" xmlns:o="urn:schemas-microsoft-com:office:office" xmlns:r="http://schemas.openxmlformats.org/officeDocument/2006/relationships" xmlns:m="http://schemas.openxmlformats.org/officeDocument/2006/math" xmlns:v="urn:schemas-microsoft-com:vml" xmlns:wp14="http://schemas.microsoft.com/office/word/2010/wordprocessingDrawing" xmlns:wp="http://schemas.openxmlformats.org/drawingml/2006/wordprocessingDrawing" xmlns:w10="urn:schemas-microsoft-com:office:word" xmlns:w="http://schemas.openxmlformats.org/wordprocessingml/2006/main" xmlns:w14="http://schemas.microsoft.com/office/word/2010/wordml" xmlns:w15="http://schemas.microsoft.com/office/word/2012/wordml" xmlns:wpg="http://schemas.microsoft.com/office/word/2010/wordprocessingGroup" xmlns:wpi="http://schemas.microsoft.com/office/word/2010/wordprocessingInk" xmlns:wne="http://schemas.microsoft.com/office/word/2006/wordml" xmlns:wps="http://schemas.microsoft.com/office/word/2010/wordprocessingShape" mc:Ignorable="w14 w15 wp14">
+<w:hdr xmlns:wpc="http://schemas.microsoft.com/office/word/2010/wordprocessingCanvas" xmlns:mc="http://schemas.openxmlformats.org/markup-compatibility/2006" xmlns:o="urn:schemas-microsoft-com:office:office" xmlns:r="http://schemas.openxmlformats.org/officeDocument/2006/relationships" xmlns:m="http://schemas.openxmlformats.org/officeDocument/2006/math" xmlns:v="urn:schemas-microsoft-com:vml" xmlns:wp14="http://schemas.microsoft.com/office/word/2010/wordprocessingDrawing" xmlns:wp="http://schemas.openxmlformats.org/drawingml/2006/wordprocessingDrawing" xmlns:w10="urn:schemas-microsoft-com:office:word" xmlns:w="http://schemas.openxmlformats.org/wordprocessingml/2006/main" xmlns:w14="http://schemas.microsoft.com/office/word/2010/wordml" xmlns:wpg="http://schemas.microsoft.com/office/word/2010/wordprocessingGroup" xmlns:wpi="http://schemas.microsoft.com/office/word/2010/wordprocessingInk" xmlns:wne="http://schemas.microsoft.com/office/word/2006/wordml" xmlns:wps="http://schemas.microsoft.com/office/word/2010/wordprocessingShape" mc:Ignorable="w14 wp14">
   <w:p>
     <w:pPr>
       <w:pStyle w:val="Encabezado"/>
@@ -500,7 +500,7 @@
 </file>
 
 <file path=word/header2.xml><?xml version="1.0" encoding="utf-8"?>
-<w:hdr xmlns:wpc="http://schemas.microsoft.com/office/word/2010/wordprocessingCanvas" xmlns:mc="http://schemas.openxmlformats.org/markup-compatibility/2006" xmlns:o="urn:schemas-microsoft-com:office:office" xmlns:r="http://schemas.openxmlformats.org/officeDocument/2006/relationships" xmlns:m="http://schemas.openxmlformats.org/officeDocument/2006/math" xmlns:v="urn:schemas-microsoft-com:vml" xmlns:wp14="http://schemas.microsoft.com/office/word/2010/wordprocessingDrawing" xmlns:wp="http://schemas.openxmlformats.org/drawingml/2006/wordprocessingDrawing" xmlns:w10="urn:schemas-microsoft-com:office:word" xmlns:w="http://schemas.openxmlformats.org/wordprocessingml/2006/main" xmlns:w14="http://schemas.microsoft.com/office/word/2010/wordml" xmlns:w15="http://schemas.microsoft.com/office/word/2012/wordml" xmlns:wpg="http://schemas.microsoft.com/office/word/2010/wordprocessingGroup" xmlns:wpi="http://schemas.microsoft.com/office/word/2010/wordprocessingInk" xmlns:wne="http://schemas.microsoft.com/office/word/2006/wordml" xmlns:wps="http://schemas.microsoft.com/office/word/2010/wordprocessingShape" mc:Ignorable="w14 w15 wp14">
+<w:hdr xmlns:wpc="http://schemas.microsoft.com/office/word/2010/wordprocessingCanvas" xmlns:mc="http://schemas.openxmlformats.org/markup-compatibility/2006" xmlns:o="urn:schemas-microsoft-com:office:office" xmlns:r="http://schemas.openxmlformats.org/officeDocument/2006/relationships" xmlns:m="http://schemas.openxmlformats.org/officeDocument/2006/math" xmlns:v="urn:schemas-microsoft-com:vml" xmlns:wp14="http://schemas.microsoft.com/office/word/2010/wordprocessingDrawing" xmlns:wp="http://schemas.openxmlformats.org/drawingml/2006/wordprocessingDrawing" xmlns:w10="urn:schemas-microsoft-com:office:word" xmlns:w="http://schemas.openxmlformats.org/wordprocessingml/2006/main" xmlns:w14="http://schemas.microsoft.com/office/word/2010/wordml" xmlns:wpg="http://schemas.microsoft.com/office/word/2010/wordprocessingGroup" xmlns:wpi="http://schemas.microsoft.com/office/word/2010/wordprocessingInk" xmlns:wne="http://schemas.microsoft.com/office/word/2006/wordml" xmlns:wps="http://schemas.microsoft.com/office/word/2010/wordprocessingShape" mc:Ignorable="w14 wp14">
   <w:p>
     <w:pPr>
       <w:pStyle w:val="Encabezado"/>
@@ -508,7 +508,7 @@
     <w:r>
       <w:rPr>
         <w:noProof/>
-        <w:lang w:eastAsia="es-AR"/>
+        <w:lang w:val="en-US"/>
       </w:rPr>
       <w:drawing>
         <wp:anchor distT="0" distB="0" distL="114300" distR="114300" simplePos="0" relativeHeight="251657216" behindDoc="1" locked="0" layoutInCell="1" allowOverlap="1" wp14:anchorId="4A2E1B39" wp14:editId="65D727B5">
@@ -579,7 +579,7 @@
 </file>
 
 <file path=word/numbering.xml><?xml version="1.0" encoding="utf-8"?>
-<w:numbering xmlns:wpc="http://schemas.microsoft.com/office/word/2010/wordprocessingCanvas" xmlns:mc="http://schemas.openxmlformats.org/markup-compatibility/2006" xmlns:o="urn:schemas-microsoft-com:office:office" xmlns:r="http://schemas.openxmlformats.org/officeDocument/2006/relationships" xmlns:m="http://schemas.openxmlformats.org/officeDocument/2006/math" xmlns:v="urn:schemas-microsoft-com:vml" xmlns:wp14="http://schemas.microsoft.com/office/word/2010/wordprocessingDrawing" xmlns:wp="http://schemas.openxmlformats.org/drawingml/2006/wordprocessingDrawing" xmlns:w10="urn:schemas-microsoft-com:office:word" xmlns:w="http://schemas.openxmlformats.org/wordprocessingml/2006/main" xmlns:w14="http://schemas.microsoft.com/office/word/2010/wordml" xmlns:w15="http://schemas.microsoft.com/office/word/2012/wordml" xmlns:wpg="http://schemas.microsoft.com/office/word/2010/wordprocessingGroup" xmlns:wpi="http://schemas.microsoft.com/office/word/2010/wordprocessingInk" xmlns:wne="http://schemas.microsoft.com/office/word/2006/wordml" xmlns:wps="http://schemas.microsoft.com/office/word/2010/wordprocessingShape" mc:Ignorable="w14 w15 wp14">
+<w:numbering xmlns:wpc="http://schemas.microsoft.com/office/word/2010/wordprocessingCanvas" xmlns:mc="http://schemas.openxmlformats.org/markup-compatibility/2006" xmlns:o="urn:schemas-microsoft-com:office:office" xmlns:r="http://schemas.openxmlformats.org/officeDocument/2006/relationships" xmlns:m="http://schemas.openxmlformats.org/officeDocument/2006/math" xmlns:v="urn:schemas-microsoft-com:vml" xmlns:wp14="http://schemas.microsoft.com/office/word/2010/wordprocessingDrawing" xmlns:wp="http://schemas.openxmlformats.org/drawingml/2006/wordprocessingDrawing" xmlns:w10="urn:schemas-microsoft-com:office:word" xmlns:w="http://schemas.openxmlformats.org/wordprocessingml/2006/main" xmlns:w14="http://schemas.microsoft.com/office/word/2010/wordml" xmlns:wpg="http://schemas.microsoft.com/office/word/2010/wordprocessingGroup" xmlns:wpi="http://schemas.microsoft.com/office/word/2010/wordprocessingInk" xmlns:wne="http://schemas.microsoft.com/office/word/2006/wordml" xmlns:wps="http://schemas.microsoft.com/office/word/2010/wordprocessingShape" mc:Ignorable="w14 wp14">
   <w:abstractNum w:abstractNumId="0">
     <w:nsid w:val="00000003"/>
     <w:multiLevelType w:val="singleLevel"/>
@@ -4848,7 +4848,7 @@
 </file>
 
 <file path=word/styles.xml><?xml version="1.0" encoding="utf-8"?>
-<w:styles xmlns:mc="http://schemas.openxmlformats.org/markup-compatibility/2006" xmlns:r="http://schemas.openxmlformats.org/officeDocument/2006/relationships" xmlns:w="http://schemas.openxmlformats.org/wordprocessingml/2006/main" xmlns:w14="http://schemas.microsoft.com/office/word/2010/wordml" xmlns:w15="http://schemas.microsoft.com/office/word/2012/wordml" mc:Ignorable="w14 w15">
+<w:styles xmlns:mc="http://schemas.openxmlformats.org/markup-compatibility/2006" xmlns:r="http://schemas.openxmlformats.org/officeDocument/2006/relationships" xmlns:w="http://schemas.openxmlformats.org/wordprocessingml/2006/main" xmlns:w14="http://schemas.microsoft.com/office/word/2010/wordml" mc:Ignorable="w14">
   <w:docDefaults>
     <w:rPrDefault>
       <w:rPr>
@@ -4864,378 +4864,2073 @@
       </w:pPr>
     </w:pPrDefault>
   </w:docDefaults>
-  <w:latentStyles w:defLockedState="0" w:defUIPriority="99" w:defSemiHidden="0" w:defUnhideWhenUsed="0" w:defQFormat="0" w:count="371">
-    <w:lsdException w:name="Normal" w:uiPriority="0" w:qFormat="1"/>
-    <w:lsdException w:name="heading 1" w:uiPriority="9" w:qFormat="1"/>
-    <w:lsdException w:name="heading 2" w:semiHidden="1" w:uiPriority="9" w:unhideWhenUsed="1" w:qFormat="1"/>
-    <w:lsdException w:name="heading 3" w:semiHidden="1" w:uiPriority="9" w:unhideWhenUsed="1" w:qFormat="1"/>
-    <w:lsdException w:name="heading 4" w:semiHidden="1" w:uiPriority="9" w:unhideWhenUsed="1"/>
-    <w:lsdException w:name="heading 5" w:semiHidden="1" w:uiPriority="9" w:unhideWhenUsed="1" w:qFormat="1"/>
-    <w:lsdException w:name="heading 6" w:semiHidden="1" w:uiPriority="9" w:unhideWhenUsed="1" w:qFormat="1"/>
-    <w:lsdException w:name="heading 7" w:semiHidden="1" w:uiPriority="9" w:unhideWhenUsed="1" w:qFormat="1"/>
-    <w:lsdException w:name="heading 8" w:semiHidden="1" w:uiPriority="9" w:unhideWhenUsed="1" w:qFormat="1"/>
-    <w:lsdException w:name="heading 9" w:semiHidden="1" w:uiPriority="9" w:unhideWhenUsed="1" w:qFormat="1"/>
-    <w:lsdException w:name="index 1" w:semiHidden="1" w:unhideWhenUsed="1"/>
-    <w:lsdException w:name="index 2" w:semiHidden="1" w:unhideWhenUsed="1"/>
-    <w:lsdException w:name="index 3" w:semiHidden="1" w:unhideWhenUsed="1"/>
-    <w:lsdException w:name="index 4" w:semiHidden="1" w:unhideWhenUsed="1"/>
-    <w:lsdException w:name="index 5" w:semiHidden="1" w:unhideWhenUsed="1"/>
-    <w:lsdException w:name="index 6" w:semiHidden="1" w:unhideWhenUsed="1"/>
-    <w:lsdException w:name="index 7" w:semiHidden="1" w:unhideWhenUsed="1"/>
-    <w:lsdException w:name="index 8" w:semiHidden="1" w:unhideWhenUsed="1"/>
-    <w:lsdException w:name="index 9" w:semiHidden="1" w:unhideWhenUsed="1"/>
-    <w:lsdException w:name="toc 1" w:semiHidden="1" w:uiPriority="39" w:unhideWhenUsed="1"/>
-    <w:lsdException w:name="toc 2" w:semiHidden="1" w:uiPriority="39" w:unhideWhenUsed="1"/>
-    <w:lsdException w:name="toc 3" w:semiHidden="1" w:uiPriority="39" w:unhideWhenUsed="1"/>
-    <w:lsdException w:name="toc 4" w:semiHidden="1" w:uiPriority="39" w:unhideWhenUsed="1"/>
-    <w:lsdException w:name="toc 5" w:semiHidden="1" w:uiPriority="39" w:unhideWhenUsed="1"/>
-    <w:lsdException w:name="toc 6" w:semiHidden="1" w:uiPriority="39" w:unhideWhenUsed="1"/>
-    <w:lsdException w:name="toc 7" w:semiHidden="1" w:uiPriority="39" w:unhideWhenUsed="1"/>
-    <w:lsdException w:name="toc 8" w:semiHidden="1" w:uiPriority="39" w:unhideWhenUsed="1"/>
-    <w:lsdException w:name="toc 9" w:semiHidden="1" w:uiPriority="39" w:unhideWhenUsed="1"/>
-    <w:lsdException w:name="Normal Indent" w:semiHidden="1" w:unhideWhenUsed="1"/>
-    <w:lsdException w:name="footnote text" w:semiHidden="1" w:unhideWhenUsed="1"/>
-    <w:lsdException w:name="annotation text" w:semiHidden="1" w:unhideWhenUsed="1"/>
-    <w:lsdException w:name="header" w:semiHidden="1" w:unhideWhenUsed="1"/>
-    <w:lsdException w:name="footer" w:semiHidden="1" w:unhideWhenUsed="1"/>
-    <w:lsdException w:name="index heading" w:semiHidden="1" w:unhideWhenUsed="1"/>
-    <w:lsdException w:name="caption" w:semiHidden="1" w:uiPriority="35" w:unhideWhenUsed="1" w:qFormat="1"/>
-    <w:lsdException w:name="table of figures" w:semiHidden="1" w:unhideWhenUsed="1"/>
-    <w:lsdException w:name="envelope address" w:semiHidden="1" w:unhideWhenUsed="1"/>
-    <w:lsdException w:name="envelope return" w:semiHidden="1" w:unhideWhenUsed="1"/>
-    <w:lsdException w:name="footnote reference" w:semiHidden="1" w:unhideWhenUsed="1"/>
-    <w:lsdException w:name="annotation reference" w:semiHidden="1" w:unhideWhenUsed="1"/>
-    <w:lsdException w:name="line number" w:semiHidden="1" w:unhideWhenUsed="1"/>
-    <w:lsdException w:name="page number" w:semiHidden="1" w:unhideWhenUsed="1"/>
-    <w:lsdException w:name="endnote reference" w:semiHidden="1" w:unhideWhenUsed="1"/>
-    <w:lsdException w:name="endnote text" w:semiHidden="1" w:unhideWhenUsed="1"/>
-    <w:lsdException w:name="table of authorities" w:semiHidden="1" w:unhideWhenUsed="1"/>
-    <w:lsdException w:name="macro" w:semiHidden="1" w:unhideWhenUsed="1"/>
-    <w:lsdException w:name="toa heading" w:semiHidden="1" w:unhideWhenUsed="1"/>
-    <w:lsdException w:name="List" w:semiHidden="1" w:unhideWhenUsed="1"/>
-    <w:lsdException w:name="List Bullet" w:semiHidden="1" w:unhideWhenUsed="1"/>
-    <w:lsdException w:name="List Number" w:semiHidden="1" w:unhideWhenUsed="1"/>
-    <w:lsdException w:name="List 2" w:semiHidden="1" w:unhideWhenUsed="1"/>
-    <w:lsdException w:name="List 3" w:semiHidden="1" w:unhideWhenUsed="1"/>
-    <w:lsdException w:name="List 4" w:semiHidden="1" w:unhideWhenUsed="1"/>
-    <w:lsdException w:name="List 5" w:semiHidden="1" w:unhideWhenUsed="1"/>
-    <w:lsdException w:name="List Bullet 2" w:semiHidden="1" w:unhideWhenUsed="1"/>
-    <w:lsdException w:name="List Bullet 3" w:semiHidden="1" w:unhideWhenUsed="1"/>
-    <w:lsdException w:name="List Bullet 4" w:semiHidden="1" w:unhideWhenUsed="1"/>
-    <w:lsdException w:name="List Bullet 5" w:semiHidden="1" w:unhideWhenUsed="1"/>
-    <w:lsdException w:name="List Number 2" w:semiHidden="1" w:unhideWhenUsed="1"/>
-    <w:lsdException w:name="List Number 3" w:semiHidden="1" w:unhideWhenUsed="1"/>
-    <w:lsdException w:name="List Number 4" w:semiHidden="1" w:unhideWhenUsed="1"/>
-    <w:lsdException w:name="List Number 5" w:semiHidden="1" w:unhideWhenUsed="1"/>
-    <w:lsdException w:name="Title" w:uiPriority="10"/>
-    <w:lsdException w:name="Closing" w:semiHidden="1" w:unhideWhenUsed="1"/>
-    <w:lsdException w:name="Signature" w:semiHidden="1" w:unhideWhenUsed="1"/>
-    <w:lsdException w:name="Default Paragraph Font" w:semiHidden="1" w:uiPriority="1" w:unhideWhenUsed="1"/>
-    <w:lsdException w:name="Body Text" w:semiHidden="1" w:unhideWhenUsed="1"/>
-    <w:lsdException w:name="Body Text Indent" w:semiHidden="1" w:unhideWhenUsed="1"/>
-    <w:lsdException w:name="List Continue" w:semiHidden="1" w:unhideWhenUsed="1"/>
-    <w:lsdException w:name="List Continue 2" w:semiHidden="1" w:unhideWhenUsed="1"/>
-    <w:lsdException w:name="List Continue 3" w:semiHidden="1" w:unhideWhenUsed="1"/>
-    <w:lsdException w:name="List Continue 4" w:semiHidden="1" w:unhideWhenUsed="1"/>
-    <w:lsdException w:name="List Continue 5" w:semiHidden="1" w:unhideWhenUsed="1"/>
-    <w:lsdException w:name="Message Header" w:semiHidden="1" w:unhideWhenUsed="1"/>
-    <w:lsdException w:name="Subtitle" w:uiPriority="11"/>
-    <w:lsdException w:name="Salutation" w:semiHidden="1" w:unhideWhenUsed="1"/>
-    <w:lsdException w:name="Date" w:semiHidden="1" w:unhideWhenUsed="1"/>
-    <w:lsdException w:name="Body Text First Indent" w:semiHidden="1" w:unhideWhenUsed="1"/>
-    <w:lsdException w:name="Body Text First Indent 2" w:semiHidden="1" w:unhideWhenUsed="1"/>
-    <w:lsdException w:name="Note Heading" w:semiHidden="1" w:unhideWhenUsed="1"/>
-    <w:lsdException w:name="Body Text 2" w:semiHidden="1" w:unhideWhenUsed="1"/>
-    <w:lsdException w:name="Body Text 3" w:semiHidden="1" w:unhideWhenUsed="1"/>
-    <w:lsdException w:name="Body Text Indent 2" w:semiHidden="1" w:unhideWhenUsed="1"/>
-    <w:lsdException w:name="Body Text Indent 3" w:semiHidden="1" w:unhideWhenUsed="1"/>
-    <w:lsdException w:name="Block Text" w:semiHidden="1" w:unhideWhenUsed="1"/>
-    <w:lsdException w:name="Hyperlink" w:semiHidden="1" w:unhideWhenUsed="1"/>
-    <w:lsdException w:name="FollowedHyperlink" w:semiHidden="1" w:unhideWhenUsed="1"/>
-    <w:lsdException w:name="Strong" w:uiPriority="22"/>
-    <w:lsdException w:name="Emphasis" w:uiPriority="20"/>
-    <w:lsdException w:name="Document Map" w:semiHidden="1" w:unhideWhenUsed="1"/>
-    <w:lsdException w:name="Plain Text" w:semiHidden="1" w:unhideWhenUsed="1"/>
-    <w:lsdException w:name="E-mail Signature" w:semiHidden="1" w:unhideWhenUsed="1"/>
-    <w:lsdException w:name="HTML Top of Form" w:semiHidden="1" w:unhideWhenUsed="1"/>
-    <w:lsdException w:name="HTML Bottom of Form" w:semiHidden="1" w:unhideWhenUsed="1"/>
-    <w:lsdException w:name="Normal (Web)" w:semiHidden="1" w:unhideWhenUsed="1"/>
-    <w:lsdException w:name="HTML Acronym" w:semiHidden="1" w:unhideWhenUsed="1"/>
-    <w:lsdException w:name="HTML Address" w:semiHidden="1" w:unhideWhenUsed="1"/>
-    <w:lsdException w:name="HTML Cite" w:semiHidden="1" w:unhideWhenUsed="1"/>
-    <w:lsdException w:name="HTML Code" w:semiHidden="1" w:unhideWhenUsed="1"/>
-    <w:lsdException w:name="HTML Definition" w:semiHidden="1" w:unhideWhenUsed="1"/>
-    <w:lsdException w:name="HTML Keyboard" w:semiHidden="1" w:unhideWhenUsed="1"/>
-    <w:lsdException w:name="HTML Preformatted" w:semiHidden="1" w:unhideWhenUsed="1"/>
-    <w:lsdException w:name="HTML Sample" w:semiHidden="1" w:unhideWhenUsed="1"/>
-    <w:lsdException w:name="HTML Typewriter" w:semiHidden="1" w:unhideWhenUsed="1"/>
-    <w:lsdException w:name="HTML Variable" w:semiHidden="1" w:unhideWhenUsed="1"/>
-    <w:lsdException w:name="Normal Table" w:semiHidden="1" w:unhideWhenUsed="1"/>
-    <w:lsdException w:name="annotation subject" w:semiHidden="1" w:unhideWhenUsed="1"/>
-    <w:lsdException w:name="No List" w:semiHidden="1" w:unhideWhenUsed="1"/>
-    <w:lsdException w:name="Outline List 1" w:semiHidden="1" w:unhideWhenUsed="1"/>
-    <w:lsdException w:name="Outline List 2" w:semiHidden="1" w:unhideWhenUsed="1"/>
-    <w:lsdException w:name="Outline List 3" w:semiHidden="1" w:unhideWhenUsed="1"/>
-    <w:lsdException w:name="Table Simple 1" w:semiHidden="1" w:unhideWhenUsed="1"/>
-    <w:lsdException w:name="Table Simple 2" w:semiHidden="1" w:unhideWhenUsed="1"/>
-    <w:lsdException w:name="Table Simple 3" w:semiHidden="1" w:unhideWhenUsed="1"/>
-    <w:lsdException w:name="Table Classic 1" w:semiHidden="1" w:unhideWhenUsed="1"/>
-    <w:lsdException w:name="Table Classic 2" w:semiHidden="1" w:unhideWhenUsed="1"/>
-    <w:lsdException w:name="Table Classic 3" w:semiHidden="1" w:unhideWhenUsed="1"/>
-    <w:lsdException w:name="Table Classic 4" w:semiHidden="1" w:unhideWhenUsed="1"/>
-    <w:lsdException w:name="Table Colorful 1" w:semiHidden="1" w:unhideWhenUsed="1"/>
-    <w:lsdException w:name="Table Colorful 2" w:semiHidden="1" w:unhideWhenUsed="1"/>
-    <w:lsdException w:name="Table Colorful 3" w:semiHidden="1" w:unhideWhenUsed="1"/>
-    <w:lsdException w:name="Table Columns 1" w:semiHidden="1" w:unhideWhenUsed="1"/>
-    <w:lsdException w:name="Table Columns 2" w:semiHidden="1" w:unhideWhenUsed="1"/>
-    <w:lsdException w:name="Table Columns 3" w:semiHidden="1" w:unhideWhenUsed="1"/>
-    <w:lsdException w:name="Table Columns 4" w:semiHidden="1" w:unhideWhenUsed="1"/>
-    <w:lsdException w:name="Table Columns 5" w:semiHidden="1" w:unhideWhenUsed="1"/>
-    <w:lsdException w:name="Table Grid 1" w:semiHidden="1" w:unhideWhenUsed="1"/>
-    <w:lsdException w:name="Table Grid 2" w:semiHidden="1" w:unhideWhenUsed="1"/>
-    <w:lsdException w:name="Table Grid 3" w:semiHidden="1" w:unhideWhenUsed="1"/>
-    <w:lsdException w:name="Table Grid 4" w:semiHidden="1" w:unhideWhenUsed="1"/>
-    <w:lsdException w:name="Table Grid 5" w:semiHidden="1" w:unhideWhenUsed="1"/>
-    <w:lsdException w:name="Table Grid 6" w:semiHidden="1" w:unhideWhenUsed="1"/>
-    <w:lsdException w:name="Table Grid 7" w:semiHidden="1" w:unhideWhenUsed="1"/>
-    <w:lsdException w:name="Table Grid 8" w:semiHidden="1" w:unhideWhenUsed="1"/>
-    <w:lsdException w:name="Table List 1" w:semiHidden="1" w:unhideWhenUsed="1"/>
-    <w:lsdException w:name="Table List 2" w:semiHidden="1" w:unhideWhenUsed="1"/>
-    <w:lsdException w:name="Table List 3" w:semiHidden="1" w:unhideWhenUsed="1"/>
-    <w:lsdException w:name="Table List 4" w:semiHidden="1" w:unhideWhenUsed="1"/>
-    <w:lsdException w:name="Table List 5" w:semiHidden="1" w:unhideWhenUsed="1"/>
-    <w:lsdException w:name="Table List 6" w:semiHidden="1" w:unhideWhenUsed="1"/>
-    <w:lsdException w:name="Table List 7" w:semiHidden="1" w:unhideWhenUsed="1"/>
-    <w:lsdException w:name="Table List 8" w:semiHidden="1" w:unhideWhenUsed="1"/>
-    <w:lsdException w:name="Table 3D effects 1" w:semiHidden="1" w:unhideWhenUsed="1"/>
-    <w:lsdException w:name="Table 3D effects 2" w:semiHidden="1" w:unhideWhenUsed="1"/>
-    <w:lsdException w:name="Table 3D effects 3" w:semiHidden="1" w:unhideWhenUsed="1"/>
-    <w:lsdException w:name="Table Contemporary" w:semiHidden="1" w:unhideWhenUsed="1"/>
-    <w:lsdException w:name="Table Elegant" w:semiHidden="1" w:unhideWhenUsed="1"/>
-    <w:lsdException w:name="Table Professional" w:semiHidden="1" w:unhideWhenUsed="1"/>
-    <w:lsdException w:name="Table Subtle 1" w:semiHidden="1" w:unhideWhenUsed="1"/>
-    <w:lsdException w:name="Table Subtle 2" w:semiHidden="1" w:unhideWhenUsed="1"/>
-    <w:lsdException w:name="Table Web 1" w:semiHidden="1" w:unhideWhenUsed="1"/>
-    <w:lsdException w:name="Table Web 2" w:semiHidden="1" w:unhideWhenUsed="1"/>
-    <w:lsdException w:name="Table Web 3" w:semiHidden="1" w:unhideWhenUsed="1"/>
-    <w:lsdException w:name="Balloon Text" w:semiHidden="1" w:unhideWhenUsed="1"/>
-    <w:lsdException w:name="Table Grid" w:uiPriority="59"/>
-    <w:lsdException w:name="Table Theme" w:semiHidden="1" w:unhideWhenUsed="1"/>
-    <w:lsdException w:name="Placeholder Text" w:semiHidden="1"/>
-    <w:lsdException w:name="No Spacing" w:uiPriority="1" w:qFormat="1"/>
-    <w:lsdException w:name="Light Shading" w:uiPriority="60"/>
-    <w:lsdException w:name="Light List" w:uiPriority="61"/>
-    <w:lsdException w:name="Light Grid" w:uiPriority="62"/>
-    <w:lsdException w:name="Medium Shading 1" w:uiPriority="63"/>
-    <w:lsdException w:name="Medium Shading 2" w:uiPriority="64"/>
-    <w:lsdException w:name="Medium List 1" w:uiPriority="65"/>
-    <w:lsdException w:name="Medium List 2" w:uiPriority="66"/>
-    <w:lsdException w:name="Medium Grid 1" w:uiPriority="67"/>
-    <w:lsdException w:name="Medium Grid 2" w:uiPriority="68"/>
-    <w:lsdException w:name="Medium Grid 3" w:uiPriority="69"/>
-    <w:lsdException w:name="Dark List" w:uiPriority="70"/>
-    <w:lsdException w:name="Colorful Shading" w:uiPriority="71"/>
-    <w:lsdException w:name="Colorful List" w:uiPriority="72"/>
-    <w:lsdException w:name="Colorful Grid" w:uiPriority="73"/>
-    <w:lsdException w:name="Light Shading Accent 1" w:uiPriority="60"/>
-    <w:lsdException w:name="Light List Accent 1" w:uiPriority="61"/>
-    <w:lsdException w:name="Light Grid Accent 1" w:uiPriority="62"/>
-    <w:lsdException w:name="Medium Shading 1 Accent 1" w:uiPriority="63"/>
-    <w:lsdException w:name="Medium Shading 2 Accent 1" w:uiPriority="64"/>
-    <w:lsdException w:name="Medium List 1 Accent 1" w:uiPriority="65"/>
-    <w:lsdException w:name="Revision" w:semiHidden="1"/>
-    <w:lsdException w:name="List Paragraph" w:uiPriority="34" w:qFormat="1"/>
-    <w:lsdException w:name="Quote" w:uiPriority="29"/>
-    <w:lsdException w:name="Intense Quote" w:uiPriority="30"/>
-    <w:lsdException w:name="Medium List 2 Accent 1" w:uiPriority="66"/>
-    <w:lsdException w:name="Medium Grid 1 Accent 1" w:uiPriority="67"/>
-    <w:lsdException w:name="Medium Grid 2 Accent 1" w:uiPriority="68"/>
-    <w:lsdException w:name="Medium Grid 3 Accent 1" w:uiPriority="69"/>
-    <w:lsdException w:name="Dark List Accent 1" w:uiPriority="70"/>
-    <w:lsdException w:name="Colorful Shading Accent 1" w:uiPriority="71"/>
-    <w:lsdException w:name="Colorful List Accent 1" w:uiPriority="72"/>
-    <w:lsdException w:name="Colorful Grid Accent 1" w:uiPriority="73"/>
-    <w:lsdException w:name="Light Shading Accent 2" w:uiPriority="60"/>
-    <w:lsdException w:name="Light List Accent 2" w:uiPriority="61"/>
-    <w:lsdException w:name="Light Grid Accent 2" w:uiPriority="62"/>
-    <w:lsdException w:name="Medium Shading 1 Accent 2" w:uiPriority="63"/>
-    <w:lsdException w:name="Medium Shading 2 Accent 2" w:uiPriority="64"/>
-    <w:lsdException w:name="Medium List 1 Accent 2" w:uiPriority="65"/>
-    <w:lsdException w:name="Medium List 2 Accent 2" w:uiPriority="66"/>
-    <w:lsdException w:name="Medium Grid 1 Accent 2" w:uiPriority="67"/>
-    <w:lsdException w:name="Medium Grid 2 Accent 2" w:uiPriority="68"/>
-    <w:lsdException w:name="Medium Grid 3 Accent 2" w:uiPriority="69"/>
-    <w:lsdException w:name="Dark List Accent 2" w:uiPriority="70"/>
-    <w:lsdException w:name="Colorful Shading Accent 2" w:uiPriority="71"/>
-    <w:lsdException w:name="Colorful List Accent 2" w:uiPriority="72"/>
-    <w:lsdException w:name="Colorful Grid Accent 2" w:uiPriority="73"/>
-    <w:lsdException w:name="Light Shading Accent 3" w:uiPriority="60"/>
-    <w:lsdException w:name="Light List Accent 3" w:uiPriority="61"/>
-    <w:lsdException w:name="Light Grid Accent 3" w:uiPriority="62"/>
-    <w:lsdException w:name="Medium Shading 1 Accent 3" w:uiPriority="63"/>
-    <w:lsdException w:name="Medium Shading 2 Accent 3" w:uiPriority="64"/>
-    <w:lsdException w:name="Medium List 1 Accent 3" w:uiPriority="65"/>
-    <w:lsdException w:name="Medium List 2 Accent 3" w:uiPriority="66"/>
-    <w:lsdException w:name="Medium Grid 1 Accent 3" w:uiPriority="67"/>
-    <w:lsdException w:name="Medium Grid 2 Accent 3" w:uiPriority="68"/>
-    <w:lsdException w:name="Medium Grid 3 Accent 3" w:uiPriority="69"/>
-    <w:lsdException w:name="Dark List Accent 3" w:uiPriority="70"/>
-    <w:lsdException w:name="Colorful Shading Accent 3" w:uiPriority="71"/>
-    <w:lsdException w:name="Colorful List Accent 3" w:uiPriority="72"/>
-    <w:lsdException w:name="Colorful Grid Accent 3" w:uiPriority="73"/>
-    <w:lsdException w:name="Light Shading Accent 4" w:uiPriority="60"/>
-    <w:lsdException w:name="Light List Accent 4" w:uiPriority="61"/>
-    <w:lsdException w:name="Light Grid Accent 4" w:uiPriority="62"/>
-    <w:lsdException w:name="Medium Shading 1 Accent 4" w:uiPriority="63"/>
-    <w:lsdException w:name="Medium Shading 2 Accent 4" w:uiPriority="64"/>
-    <w:lsdException w:name="Medium List 1 Accent 4" w:uiPriority="65"/>
-    <w:lsdException w:name="Medium List 2 Accent 4" w:uiPriority="66"/>
-    <w:lsdException w:name="Medium Grid 1 Accent 4" w:uiPriority="67"/>
-    <w:lsdException w:name="Medium Grid 2 Accent 4" w:uiPriority="68"/>
-    <w:lsdException w:name="Medium Grid 3 Accent 4" w:uiPriority="69"/>
-    <w:lsdException w:name="Dark List Accent 4" w:uiPriority="70"/>
-    <w:lsdException w:name="Colorful Shading Accent 4" w:uiPriority="71"/>
-    <w:lsdException w:name="Colorful List Accent 4" w:uiPriority="72"/>
-    <w:lsdException w:name="Colorful Grid Accent 4" w:uiPriority="73"/>
-    <w:lsdException w:name="Light Shading Accent 5" w:uiPriority="60"/>
-    <w:lsdException w:name="Light List Accent 5" w:uiPriority="61"/>
-    <w:lsdException w:name="Light Grid Accent 5" w:uiPriority="62"/>
-    <w:lsdException w:name="Medium Shading 1 Accent 5" w:uiPriority="63"/>
-    <w:lsdException w:name="Medium Shading 2 Accent 5" w:uiPriority="64"/>
-    <w:lsdException w:name="Medium List 1 Accent 5" w:uiPriority="65"/>
-    <w:lsdException w:name="Medium List 2 Accent 5" w:uiPriority="66"/>
-    <w:lsdException w:name="Medium Grid 1 Accent 5" w:uiPriority="67"/>
-    <w:lsdException w:name="Medium Grid 2 Accent 5" w:uiPriority="68"/>
-    <w:lsdException w:name="Medium Grid 3 Accent 5" w:uiPriority="69"/>
-    <w:lsdException w:name="Dark List Accent 5" w:uiPriority="70"/>
-    <w:lsdException w:name="Colorful Shading Accent 5" w:uiPriority="71"/>
-    <w:lsdException w:name="Colorful List Accent 5" w:uiPriority="72"/>
-    <w:lsdException w:name="Colorful Grid Accent 5" w:uiPriority="73"/>
-    <w:lsdException w:name="Light Shading Accent 6" w:uiPriority="60"/>
-    <w:lsdException w:name="Light List Accent 6" w:uiPriority="61"/>
-    <w:lsdException w:name="Light Grid Accent 6" w:uiPriority="62"/>
-    <w:lsdException w:name="Medium Shading 1 Accent 6" w:uiPriority="63"/>
-    <w:lsdException w:name="Medium Shading 2 Accent 6" w:uiPriority="64"/>
-    <w:lsdException w:name="Medium List 1 Accent 6" w:uiPriority="65"/>
-    <w:lsdException w:name="Medium List 2 Accent 6" w:uiPriority="66"/>
-    <w:lsdException w:name="Medium Grid 1 Accent 6" w:uiPriority="67"/>
-    <w:lsdException w:name="Medium Grid 2 Accent 6" w:uiPriority="68"/>
-    <w:lsdException w:name="Medium Grid 3 Accent 6" w:uiPriority="69"/>
-    <w:lsdException w:name="Dark List Accent 6" w:uiPriority="70"/>
-    <w:lsdException w:name="Colorful Shading Accent 6" w:uiPriority="71"/>
-    <w:lsdException w:name="Colorful List Accent 6" w:uiPriority="72"/>
-    <w:lsdException w:name="Colorful Grid Accent 6" w:uiPriority="73"/>
-    <w:lsdException w:name="Subtle Emphasis" w:uiPriority="19"/>
-    <w:lsdException w:name="Intense Emphasis" w:uiPriority="21"/>
-    <w:lsdException w:name="Subtle Reference" w:uiPriority="31"/>
-    <w:lsdException w:name="Intense Reference" w:uiPriority="32"/>
-    <w:lsdException w:name="Book Title" w:uiPriority="33"/>
-    <w:lsdException w:name="Bibliography" w:semiHidden="1" w:uiPriority="37" w:unhideWhenUsed="1"/>
-    <w:lsdException w:name="TOC Heading" w:semiHidden="1" w:uiPriority="39" w:unhideWhenUsed="1"/>
-    <w:lsdException w:name="Plain Table 1" w:uiPriority="41"/>
-    <w:lsdException w:name="Plain Table 2" w:uiPriority="42"/>
-    <w:lsdException w:name="Plain Table 3" w:uiPriority="43"/>
-    <w:lsdException w:name="Plain Table 4" w:uiPriority="44"/>
-    <w:lsdException w:name="Plain Table 5" w:uiPriority="45"/>
-    <w:lsdException w:name="Grid Table Light" w:uiPriority="40"/>
-    <w:lsdException w:name="Grid Table 1 Light" w:uiPriority="46"/>
-    <w:lsdException w:name="Grid Table 2" w:uiPriority="47"/>
-    <w:lsdException w:name="Grid Table 3" w:uiPriority="48"/>
-    <w:lsdException w:name="Grid Table 4" w:uiPriority="49"/>
-    <w:lsdException w:name="Grid Table 5 Dark" w:uiPriority="50"/>
-    <w:lsdException w:name="Grid Table 6 Colorful" w:uiPriority="51"/>
-    <w:lsdException w:name="Grid Table 7 Colorful" w:uiPriority="52"/>
-    <w:lsdException w:name="Grid Table 1 Light Accent 1" w:uiPriority="46"/>
-    <w:lsdException w:name="Grid Table 2 Accent 1" w:uiPriority="47"/>
-    <w:lsdException w:name="Grid Table 3 Accent 1" w:uiPriority="48"/>
-    <w:lsdException w:name="Grid Table 4 Accent 1" w:uiPriority="49"/>
-    <w:lsdException w:name="Grid Table 5 Dark Accent 1" w:uiPriority="50"/>
-    <w:lsdException w:name="Grid Table 6 Colorful Accent 1" w:uiPriority="51"/>
-    <w:lsdException w:name="Grid Table 7 Colorful Accent 1" w:uiPriority="52"/>
-    <w:lsdException w:name="Grid Table 1 Light Accent 2" w:uiPriority="46"/>
-    <w:lsdException w:name="Grid Table 2 Accent 2" w:uiPriority="47"/>
-    <w:lsdException w:name="Grid Table 3 Accent 2" w:uiPriority="48"/>
-    <w:lsdException w:name="Grid Table 4 Accent 2" w:uiPriority="49"/>
-    <w:lsdException w:name="Grid Table 5 Dark Accent 2" w:uiPriority="50"/>
-    <w:lsdException w:name="Grid Table 6 Colorful Accent 2" w:uiPriority="51"/>
-    <w:lsdException w:name="Grid Table 7 Colorful Accent 2" w:uiPriority="52"/>
-    <w:lsdException w:name="Grid Table 1 Light Accent 3" w:uiPriority="46"/>
-    <w:lsdException w:name="Grid Table 2 Accent 3" w:uiPriority="47"/>
-    <w:lsdException w:name="Grid Table 3 Accent 3" w:uiPriority="48"/>
-    <w:lsdException w:name="Grid Table 4 Accent 3" w:uiPriority="49"/>
-    <w:lsdException w:name="Grid Table 5 Dark Accent 3" w:uiPriority="50"/>
-    <w:lsdException w:name="Grid Table 6 Colorful Accent 3" w:uiPriority="51"/>
-    <w:lsdException w:name="Grid Table 7 Colorful Accent 3" w:uiPriority="52"/>
-    <w:lsdException w:name="Grid Table 1 Light Accent 4" w:uiPriority="46"/>
-    <w:lsdException w:name="Grid Table 2 Accent 4" w:uiPriority="47"/>
-    <w:lsdException w:name="Grid Table 3 Accent 4" w:uiPriority="48"/>
-    <w:lsdException w:name="Grid Table 4 Accent 4" w:uiPriority="49"/>
-    <w:lsdException w:name="Grid Table 5 Dark Accent 4" w:uiPriority="50"/>
-    <w:lsdException w:name="Grid Table 6 Colorful Accent 4" w:uiPriority="51"/>
-    <w:lsdException w:name="Grid Table 7 Colorful Accent 4" w:uiPriority="52"/>
-    <w:lsdException w:name="Grid Table 1 Light Accent 5" w:uiPriority="46"/>
-    <w:lsdException w:name="Grid Table 2 Accent 5" w:uiPriority="47"/>
-    <w:lsdException w:name="Grid Table 3 Accent 5" w:uiPriority="48"/>
-    <w:lsdException w:name="Grid Table 4 Accent 5" w:uiPriority="49"/>
-    <w:lsdException w:name="Grid Table 5 Dark Accent 5" w:uiPriority="50"/>
-    <w:lsdException w:name="Grid Table 6 Colorful Accent 5" w:uiPriority="51"/>
-    <w:lsdException w:name="Grid Table 7 Colorful Accent 5" w:uiPriority="52"/>
-    <w:lsdException w:name="Grid Table 1 Light Accent 6" w:uiPriority="46"/>
-    <w:lsdException w:name="Grid Table 2 Accent 6" w:uiPriority="47"/>
-    <w:lsdException w:name="Grid Table 3 Accent 6" w:uiPriority="48"/>
-    <w:lsdException w:name="Grid Table 4 Accent 6" w:uiPriority="49"/>
-    <w:lsdException w:name="Grid Table 5 Dark Accent 6" w:uiPriority="50"/>
-    <w:lsdException w:name="Grid Table 6 Colorful Accent 6" w:uiPriority="51"/>
-    <w:lsdException w:name="Grid Table 7 Colorful Accent 6" w:uiPriority="52"/>
-    <w:lsdException w:name="List Table 1 Light" w:uiPriority="46"/>
-    <w:lsdException w:name="List Table 2" w:uiPriority="47"/>
-    <w:lsdException w:name="List Table 3" w:uiPriority="48"/>
-    <w:lsdException w:name="List Table 4" w:uiPriority="49"/>
-    <w:lsdException w:name="List Table 5 Dark" w:uiPriority="50"/>
-    <w:lsdException w:name="List Table 6 Colorful" w:uiPriority="51"/>
-    <w:lsdException w:name="List Table 7 Colorful" w:uiPriority="52"/>
-    <w:lsdException w:name="List Table 1 Light Accent 1" w:uiPriority="46"/>
-    <w:lsdException w:name="List Table 2 Accent 1" w:uiPriority="47"/>
-    <w:lsdException w:name="List Table 3 Accent 1" w:uiPriority="48"/>
-    <w:lsdException w:name="List Table 4 Accent 1" w:uiPriority="49"/>
-    <w:lsdException w:name="List Table 5 Dark Accent 1" w:uiPriority="50"/>
-    <w:lsdException w:name="List Table 6 Colorful Accent 1" w:uiPriority="51"/>
-    <w:lsdException w:name="List Table 7 Colorful Accent 1" w:uiPriority="52"/>
-    <w:lsdException w:name="List Table 1 Light Accent 2" w:uiPriority="46"/>
-    <w:lsdException w:name="List Table 2 Accent 2" w:uiPriority="47"/>
-    <w:lsdException w:name="List Table 3 Accent 2" w:uiPriority="48"/>
-    <w:lsdException w:name="List Table 4 Accent 2" w:uiPriority="49"/>
-    <w:lsdException w:name="List Table 5 Dark Accent 2" w:uiPriority="50"/>
-    <w:lsdException w:name="List Table 6 Colorful Accent 2" w:uiPriority="51"/>
-    <w:lsdException w:name="List Table 7 Colorful Accent 2" w:uiPriority="52"/>
-    <w:lsdException w:name="List Table 1 Light Accent 3" w:uiPriority="46"/>
-    <w:lsdException w:name="List Table 2 Accent 3" w:uiPriority="47"/>
-    <w:lsdException w:name="List Table 3 Accent 3" w:uiPriority="48"/>
-    <w:lsdException w:name="List Table 4 Accent 3" w:uiPriority="49"/>
-    <w:lsdException w:name="List Table 5 Dark Accent 3" w:uiPriority="50"/>
-    <w:lsdException w:name="List Table 6 Colorful Accent 3" w:uiPriority="51"/>
-    <w:lsdException w:name="List Table 7 Colorful Accent 3" w:uiPriority="52"/>
-    <w:lsdException w:name="List Table 1 Light Accent 4" w:uiPriority="46"/>
-    <w:lsdException w:name="List Table 2 Accent 4" w:uiPriority="47"/>
-    <w:lsdException w:name="List Table 3 Accent 4" w:uiPriority="48"/>
-    <w:lsdException w:name="List Table 4 Accent 4" w:uiPriority="49"/>
-    <w:lsdException w:name="List Table 5 Dark Accent 4" w:uiPriority="50"/>
-    <w:lsdException w:name="List Table 6 Colorful Accent 4" w:uiPriority="51"/>
-    <w:lsdException w:name="List Table 7 Colorful Accent 4" w:uiPriority="52"/>
-    <w:lsdException w:name="List Table 1 Light Accent 5" w:uiPriority="46"/>
-    <w:lsdException w:name="List Table 2 Accent 5" w:uiPriority="47"/>
-    <w:lsdException w:name="List Table 3 Accent 5" w:uiPriority="48"/>
-    <w:lsdException w:name="List Table 4 Accent 5" w:uiPriority="49"/>
-    <w:lsdException w:name="List Table 5 Dark Accent 5" w:uiPriority="50"/>
-    <w:lsdException w:name="List Table 6 Colorful Accent 5" w:uiPriority="51"/>
-    <w:lsdException w:name="List Table 7 Colorful Accent 5" w:uiPriority="52"/>
-    <w:lsdException w:name="List Table 1 Light Accent 6" w:uiPriority="46"/>
-    <w:lsdException w:name="List Table 2 Accent 6" w:uiPriority="47"/>
-    <w:lsdException w:name="List Table 3 Accent 6" w:uiPriority="48"/>
-    <w:lsdException w:name="List Table 4 Accent 6" w:uiPriority="49"/>
-    <w:lsdException w:name="List Table 5 Dark Accent 6" w:uiPriority="50"/>
-    <w:lsdException w:name="List Table 6 Colorful Accent 6" w:uiPriority="51"/>
-    <w:lsdException w:name="List Table 7 Colorful Accent 6" w:uiPriority="52"/>
+  <w:latentStyles w:defLockedState="0" w:defUIPriority="99" w:defSemiHidden="1" w:defUnhideWhenUsed="1" w:defQFormat="0" w:count="267">
+    <w:lsdException w:name="Normal" w:semiHidden="0" w:uiPriority="0" w:unhideWhenUsed="0" w:qFormat="1"/>
+    <w:lsdException w:name="heading 1" w:semiHidden="0" w:uiPriority="9" w:unhideWhenUsed="0" w:qFormat="1"/>
+    <w:lsdException w:name="heading 2" w:uiPriority="9" w:qFormat="1"/>
+    <w:lsdException w:name="heading 3" w:uiPriority="9" w:qFormat="1"/>
+    <w:lsdException w:name="heading 4" w:uiPriority="9"/>
+    <w:lsdException w:name="heading 5" w:uiPriority="9" w:qFormat="1"/>
+    <w:lsdException w:name="heading 6" w:uiPriority="9" w:qFormat="1"/>
+    <w:lsdException w:name="heading 7" w:uiPriority="9" w:qFormat="1"/>
+    <w:lsdException w:name="heading 8" w:uiPriority="9" w:qFormat="1"/>
+    <w:lsdException w:name="heading 9" w:uiPriority="9" w:qFormat="1"/>
+    <w:lsdException w:name="toc 1" w:uiPriority="39"/>
+    <w:lsdException w:name="toc 2" w:uiPriority="39"/>
+    <w:lsdException w:name="toc 3" w:uiPriority="39"/>
+    <w:lsdException w:name="toc 4" w:uiPriority="39"/>
+    <w:lsdException w:name="toc 5" w:uiPriority="39"/>
+    <w:lsdException w:name="toc 6" w:uiPriority="39"/>
+    <w:lsdException w:name="toc 7" w:uiPriority="39"/>
+    <w:lsdException w:name="toc 8" w:uiPriority="39"/>
+    <w:lsdException w:name="toc 9" w:uiPriority="39"/>
+    <w:lsdException w:name="caption" w:uiPriority="35" w:qFormat="1"/>
+    <w:lsdException w:name="Title" w:semiHidden="0" w:uiPriority="10" w:unhideWhenUsed="0"/>
+    <w:lsdException w:name="Default Paragraph Font" w:uiPriority="1"/>
+    <w:lsdException w:name="Subtitle" w:semiHidden="0" w:uiPriority="11" w:unhideWhenUsed="0"/>
+    <w:lsdException w:name="Strong" w:semiHidden="0" w:uiPriority="22" w:unhideWhenUsed="0"/>
+    <w:lsdException w:name="Emphasis" w:semiHidden="0" w:uiPriority="20" w:unhideWhenUsed="0"/>
+    <w:lsdException w:name="Table Grid" w:semiHidden="0" w:uiPriority="59" w:unhideWhenUsed="0"/>
+    <w:lsdException w:name="Placeholder Text" w:unhideWhenUsed="0"/>
+    <w:lsdException w:name="No Spacing" w:semiHidden="0" w:uiPriority="1" w:unhideWhenUsed="0" w:qFormat="1"/>
+    <w:lsdException w:name="Light Shading" w:semiHidden="0" w:uiPriority="60" w:unhideWhenUsed="0"/>
+    <w:lsdException w:name="Light List" w:semiHidden="0" w:uiPriority="61" w:unhideWhenUsed="0"/>
+    <w:lsdException w:name="Light Grid" w:semiHidden="0" w:uiPriority="62" w:unhideWhenUsed="0"/>
+    <w:lsdException w:name="Medium Shading 1" w:semiHidden="0" w:uiPriority="63" w:unhideWhenUsed="0"/>
+    <w:lsdException w:name="Medium Shading 2" w:semiHidden="0" w:uiPriority="64" w:unhideWhenUsed="0"/>
+    <w:lsdException w:name="Medium List 1" w:semiHidden="0" w:uiPriority="65" w:unhideWhenUsed="0"/>
+    <w:lsdException w:name="Medium List 2" w:semiHidden="0" w:uiPriority="66" w:unhideWhenUsed="0"/>
+    <w:lsdException w:name="Medium Grid 1" w:semiHidden="0" w:uiPriority="67" w:unhideWhenUsed="0"/>
+    <w:lsdException w:name="Medium Grid 2" w:semiHidden="0" w:uiPriority="68" w:unhideWhenUsed="0"/>
+    <w:lsdException w:name="Medium Grid 3" w:semiHidden="0" w:uiPriority="69" w:unhideWhenUsed="0"/>
+    <w:lsdException w:name="Dark List" w:semiHidden="0" w:uiPriority="70" w:unhideWhenUsed="0"/>
+    <w:lsdException w:name="Colorful Shading" w:semiHidden="0" w:uiPriority="71" w:unhideWhenUsed="0"/>
+    <w:lsdException w:name="Colorful List" w:semiHidden="0" w:uiPriority="72" w:unhideWhenUsed="0"/>
+    <w:lsdException w:name="Colorful Grid" w:semiHidden="0" w:uiPriority="73" w:unhideWhenUsed="0"/>
+    <w:lsdException w:name="Light Shading Accent 1" w:semiHidden="0" w:uiPriority="60" w:unhideWhenUsed="0"/>
+    <w:lsdException w:name="Light List Accent 1" w:semiHidden="0" w:uiPriority="61" w:unhideWhenUsed="0"/>
+    <w:lsdException w:name="Light Grid Accent 1" w:semiHidden="0" w:uiPriority="62" w:unhideWhenUsed="0"/>
+    <w:lsdException w:name="Medium Shading 1 Accent 1" w:semiHidden="0" w:uiPriority="63" w:unhideWhenUsed="0"/>
+    <w:lsdException w:name="Medium Shading 2 Accent 1" w:semiHidden="0" w:uiPriority="64" w:unhideWhenUsed="0"/>
+    <w:lsdException w:name="Medium List 1 Accent 1" w:semiHidden="0" w:uiPriority="65" w:unhideWhenUsed="0"/>
+    <w:lsdException w:name="Revision" w:unhideWhenUsed="0"/>
+    <w:lsdException w:name="List Paragraph" w:semiHidden="0" w:uiPriority="34" w:unhideWhenUsed="0" w:qFormat="1"/>
+    <w:lsdException w:name="Quote" w:semiHidden="0" w:uiPriority="29" w:unhideWhenUsed="0"/>
+    <w:lsdException w:name="Intense Quote" w:semiHidden="0" w:uiPriority="30" w:unhideWhenUsed="0"/>
+    <w:lsdException w:name="Medium List 2 Accent 1" w:semiHidden="0" w:uiPriority="66" w:unhideWhenUsed="0"/>
+    <w:lsdException w:name="Medium Grid 1 Accent 1" w:semiHidden="0" w:uiPriority="67" w:unhideWhenUsed="0"/>
+    <w:lsdException w:name="Medium Grid 2 Accent 1" w:semiHidden="0" w:uiPriority="68" w:unhideWhenUsed="0"/>
+    <w:lsdException w:name="Medium Grid 3 Accent 1" w:semiHidden="0" w:uiPriority="69" w:unhideWhenUsed="0"/>
+    <w:lsdException w:name="Dark List Accent 1" w:semiHidden="0" w:uiPriority="70" w:unhideWhenUsed="0"/>
+    <w:lsdException w:name="Colorful Shading Accent 1" w:semiHidden="0" w:uiPriority="71" w:unhideWhenUsed="0"/>
+    <w:lsdException w:name="Colorful List Accent 1" w:semiHidden="0" w:uiPriority="72" w:unhideWhenUsed="0"/>
+    <w:lsdException w:name="Colorful Grid Accent 1" w:semiHidden="0" w:uiPriority="73" w:unhideWhenUsed="0"/>
+    <w:lsdException w:name="Light Shading Accent 2" w:semiHidden="0" w:uiPriority="60" w:unhideWhenUsed="0"/>
+    <w:lsdException w:name="Light List Accent 2" w:semiHidden="0" w:uiPriority="61" w:unhideWhenUsed="0"/>
+    <w:lsdException w:name="Light Grid Accent 2" w:semiHidden="0" w:uiPriority="62" w:unhideWhenUsed="0"/>
+    <w:lsdException w:name="Medium Shading 1 Accent 2" w:semiHidden="0" w:uiPriority="63" w:unhideWhenUsed="0"/>
+    <w:lsdException w:name="Medium Shading 2 Accent 2" w:semiHidden="0" w:uiPriority="64" w:unhideWhenUsed="0"/>
+    <w:lsdException w:name="Medium List 1 Accent 2" w:semiHidden="0" w:uiPriority="65" w:unhideWhenUsed="0"/>
+    <w:lsdException w:name="Medium List 2 Accent 2" w:semiHidden="0" w:uiPriority="66" w:unhideWhenUsed="0"/>
+    <w:lsdException w:name="Medium Grid 1 Accent 2" w:semiHidden="0" w:uiPriority="67" w:unhideWhenUsed="0"/>
+    <w:lsdException w:name="Medium Grid 2 Accent 2" w:semiHidden="0" w:uiPriority="68" w:unhideWhenUsed="0"/>
+    <w:lsdException w:name="Medium Grid 3 Accent 2" w:semiHidden="0" w:uiPriority="69" w:unhideWhenUsed="0"/>
+    <w:lsdException w:name="Dark List Accent 2" w:semiHidden="0" w:uiPriority="70" w:unhideWhenUsed="0"/>
+    <w:lsdException w:name="Colorful Shading Accent 2" w:semiHidden="0" w:uiPriority="71" w:unhideWhenUsed="0"/>
+    <w:lsdException w:name="Colorful List Accent 2" w:semiHidden="0" w:uiPriority="72" w:unhideWhenUsed="0"/>
+    <w:lsdException w:name="Colorful Grid Accent 2" w:semiHidden="0" w:uiPriority="73" w:unhideWhenUsed="0"/>
+    <w:lsdException w:name="Light Shading Accent 3" w:semiHidden="0" w:uiPriority="60" w:unhideWhenUsed="0"/>
+    <w:lsdException w:name="Light List Accent 3" w:semiHidden="0" w:uiPriority="61" w:unhideWhenUsed="0"/>
+    <w:lsdException w:name="Light Grid Accent 3" w:semiHidden="0" w:uiPriority="62" w:unhideWhenUsed="0"/>
+    <w:lsdException w:name="Medium Shading 1 Accent 3" w:semiHidden="0" w:uiPriority="63" w:unhideWhenUsed="0"/>
+    <w:lsdException w:name="Medium Shading 2 Accent 3" w:semiHidden="0" w:uiPriority="64" w:unhideWhenUsed="0"/>
+    <w:lsdException w:name="Medium List 1 Accent 3" w:semiHidden="0" w:uiPriority="65" w:unhideWhenUsed="0"/>
+    <w:lsdException w:name="Medium List 2 Accent 3" w:semiHidden="0" w:uiPriority="66" w:unhideWhenUsed="0"/>
+    <w:lsdException w:name="Medium Grid 1 Accent 3" w:semiHidden="0" w:uiPriority="67" w:unhideWhenUsed="0"/>
+    <w:lsdException w:name="Medium Grid 2 Accent 3" w:semiHidden="0" w:uiPriority="68" w:unhideWhenUsed="0"/>
+    <w:lsdException w:name="Medium Grid 3 Accent 3" w:semiHidden="0" w:uiPriority="69" w:unhideWhenUsed="0"/>
+    <w:lsdException w:name="Dark List Accent 3" w:semiHidden="0" w:uiPriority="70" w:unhideWhenUsed="0"/>
+    <w:lsdException w:name="Colorful Shading Accent 3" w:semiHidden="0" w:uiPriority="71" w:unhideWhenUsed="0"/>
+    <w:lsdException w:name="Colorful List Accent 3" w:semiHidden="0" w:uiPriority="72" w:unhideWhenUsed="0"/>
+    <w:lsdException w:name="Colorful Grid Accent 3" w:semiHidden="0" w:uiPriority="73" w:unhideWhenUsed="0"/>
+    <w:lsdException w:name="Light Shading Accent 4" w:semiHidden="0" w:uiPriority="60" w:unhideWhenUsed="0"/>
+    <w:lsdException w:name="Light List Accent 4" w:semiHidden="0" w:uiPriority="61" w:unhideWhenUsed="0"/>
+    <w:lsdException w:name="Light Grid Accent 4" w:semiHidden="0" w:uiPriority="62" w:unhideWhenUsed="0"/>
+    <w:lsdException w:name="Medium Shading 1 Accent 4" w:semiHidden="0" w:uiPriority="63" w:unhideWhenUsed="0"/>
+    <w:lsdException w:name="Medium Shading 2 Accent 4" w:semiHidden="0" w:uiPriority="64" w:unhideWhenUsed="0"/>
+    <w:lsdException w:name="Medium List 1 Accent 4" w:semiHidden="0" w:uiPriority="65" w:unhideWhenUsed="0"/>
+    <w:lsdException w:name="Medium List 2 Accent 4" w:semiHidden="0" w:uiPriority="66" w:unhideWhenUsed="0"/>
+    <w:lsdException w:name="Medium Grid 1 Accent 4" w:semiHidden="0" w:uiPriority="67" w:unhideWhenUsed="0"/>
+    <w:lsdException w:name="Medium Grid 2 Accent 4" w:semiHidden="0" w:uiPriority="68" w:unhideWhenUsed="0"/>
+    <w:lsdException w:name="Medium Grid 3 Accent 4" w:semiHidden="0" w:uiPriority="69" w:unhideWhenUsed="0"/>
+    <w:lsdException w:name="Dark List Accent 4" w:semiHidden="0" w:uiPriority="70" w:unhideWhenUsed="0"/>
+    <w:lsdException w:name="Colorful Shading Accent 4" w:semiHidden="0" w:uiPriority="71" w:unhideWhenUsed="0"/>
+    <w:lsdException w:name="Colorful List Accent 4" w:semiHidden="0" w:uiPriority="72" w:unhideWhenUsed="0"/>
+    <w:lsdException w:name="Colorful Grid Accent 4" w:semiHidden="0" w:uiPriority="73" w:unhideWhenUsed="0"/>
+    <w:lsdException w:name="Light Shading Accent 5" w:semiHidden="0" w:uiPriority="60" w:unhideWhenUsed="0"/>
+    <w:lsdException w:name="Light List Accent 5" w:semiHidden="0" w:uiPriority="61" w:unhideWhenUsed="0"/>
+    <w:lsdException w:name="Light Grid Accent 5" w:semiHidden="0" w:uiPriority="62" w:unhideWhenUsed="0"/>
+    <w:lsdException w:name="Medium Shading 1 Accent 5" w:semiHidden="0" w:uiPriority="63" w:unhideWhenUsed="0"/>
+    <w:lsdException w:name="Medium Shading 2 Accent 5" w:semiHidden="0" w:uiPriority="64" w:unhideWhenUsed="0"/>
+    <w:lsdException w:name="Medium List 1 Accent 5" w:semiHidden="0" w:uiPriority="65" w:unhideWhenUsed="0"/>
+    <w:lsdException w:name="Medium List 2 Accent 5" w:semiHidden="0" w:uiPriority="66" w:unhideWhenUsed="0"/>
+    <w:lsdException w:name="Medium Grid 1 Accent 5" w:semiHidden="0" w:uiPriority="67" w:unhideWhenUsed="0"/>
+    <w:lsdException w:name="Medium Grid 2 Accent 5" w:semiHidden="0" w:uiPriority="68" w:unhideWhenUsed="0"/>
+    <w:lsdException w:name="Medium Grid 3 Accent 5" w:semiHidden="0" w:uiPriority="69" w:unhideWhenUsed="0"/>
+    <w:lsdException w:name="Dark List Accent 5" w:semiHidden="0" w:uiPriority="70" w:unhideWhenUsed="0"/>
+    <w:lsdException w:name="Colorful Shading Accent 5" w:semiHidden="0" w:uiPriority="71" w:unhideWhenUsed="0"/>
+    <w:lsdException w:name="Colorful List Accent 5" w:semiHidden="0" w:uiPriority="72" w:unhideWhenUsed="0"/>
+    <w:lsdException w:name="Colorful Grid Accent 5" w:semiHidden="0" w:uiPriority="73" w:unhideWhenUsed="0"/>
+    <w:lsdException w:name="Light Shading Accent 6" w:semiHidden="0" w:uiPriority="60" w:unhideWhenUsed="0"/>
+    <w:lsdException w:name="Light List Accent 6" w:semiHidden="0" w:uiPriority="61" w:unhideWhenUsed="0"/>
+    <w:lsdException w:name="Light Grid Accent 6" w:semiHidden="0" w:uiPriority="62" w:unhideWhenUsed="0"/>
+    <w:lsdException w:name="Medium Shading 1 Accent 6" w:semiHidden="0" w:uiPriority="63" w:unhideWhenUsed="0"/>
+    <w:lsdException w:name="Medium Shading 2 Accent 6" w:semiHidden="0" w:uiPriority="64" w:unhideWhenUsed="0"/>
+    <w:lsdException w:name="Medium List 1 Accent 6" w:semiHidden="0" w:uiPriority="65" w:unhideWhenUsed="0"/>
+    <w:lsdException w:name="Medium List 2 Accent 6" w:semiHidden="0" w:uiPriority="66" w:unhideWhenUsed="0"/>
+    <w:lsdException w:name="Medium Grid 1 Accent 6" w:semiHidden="0" w:uiPriority="67" w:unhideWhenUsed="0"/>
+    <w:lsdException w:name="Medium Grid 2 Accent 6" w:semiHidden="0" w:uiPriority="68" w:unhideWhenUsed="0"/>
+    <w:lsdException w:name="Medium Grid 3 Accent 6" w:semiHidden="0" w:uiPriority="69" w:unhideWhenUsed="0"/>
+    <w:lsdException w:name="Dark List Accent 6" w:semiHidden="0" w:uiPriority="70" w:unhideWhenUsed="0"/>
+    <w:lsdException w:name="Colorful Shading Accent 6" w:semiHidden="0" w:uiPriority="71" w:unhideWhenUsed="0"/>
+    <w:lsdException w:name="Colorful List Accent 6" w:semiHidden="0" w:uiPriority="72" w:unhideWhenUsed="0"/>
+    <w:lsdException w:name="Colorful Grid Accent 6" w:semiHidden="0" w:uiPriority="73" w:unhideWhenUsed="0"/>
+    <w:lsdException w:name="Subtle Emphasis" w:semiHidden="0" w:uiPriority="19" w:unhideWhenUsed="0"/>
+    <w:lsdException w:name="Intense Emphasis" w:semiHidden="0" w:uiPriority="21" w:unhideWhenUsed="0"/>
+    <w:lsdException w:name="Subtle Reference" w:semiHidden="0" w:uiPriority="31" w:unhideWhenUsed="0"/>
+    <w:lsdException w:name="Intense Reference" w:semiHidden="0" w:uiPriority="32" w:unhideWhenUsed="0"/>
+    <w:lsdException w:name="Book Title" w:semiHidden="0" w:uiPriority="33" w:unhideWhenUsed="0"/>
+    <w:lsdException w:name="Bibliography" w:uiPriority="37"/>
+    <w:lsdException w:name="TOC Heading" w:uiPriority="39"/>
+  </w:latentStyles>
+  <w:style w:type="paragraph" w:default="1" w:styleId="Normal">
+    <w:name w:val="Normal"/>
+    <w:qFormat/>
+    <w:rsid w:val="008C6542"/>
+    <w:pPr>
+      <w:spacing w:before="120" w:after="120"/>
+    </w:pPr>
+    <w:rPr>
+      <w:rFonts w:ascii="Lato Light" w:hAnsi="Lato Light"/>
+      <w:color w:val="404040" w:themeColor="text1" w:themeTint="BF"/>
+      <w:sz w:val="20"/>
+    </w:rPr>
+  </w:style>
+  <w:style w:type="paragraph" w:styleId="Ttulo1">
+    <w:name w:val="heading 1"/>
+    <w:basedOn w:val="Normal"/>
+    <w:next w:val="Normal"/>
+    <w:link w:val="Ttulo1Car"/>
+    <w:uiPriority w:val="9"/>
+    <w:qFormat/>
+    <w:rsid w:val="008C6542"/>
+    <w:pPr>
+      <w:keepNext/>
+      <w:keepLines/>
+      <w:outlineLvl w:val="0"/>
+    </w:pPr>
+    <w:rPr>
+      <w:rFonts w:eastAsiaTheme="majorEastAsia" w:cstheme="majorBidi"/>
+      <w:b/>
+      <w:bCs/>
+      <w:color w:val="FF0000"/>
+      <w:sz w:val="32"/>
+      <w:szCs w:val="28"/>
+    </w:rPr>
+  </w:style>
+  <w:style w:type="paragraph" w:styleId="Ttulo2">
+    <w:name w:val="heading 2"/>
+    <w:basedOn w:val="Normal"/>
+    <w:next w:val="Normal"/>
+    <w:link w:val="Ttulo2Car"/>
+    <w:uiPriority w:val="9"/>
+    <w:unhideWhenUsed/>
+    <w:qFormat/>
+    <w:rsid w:val="008C6542"/>
+    <w:pPr>
+      <w:keepNext/>
+      <w:keepLines/>
+      <w:outlineLvl w:val="1"/>
+    </w:pPr>
+    <w:rPr>
+      <w:rFonts w:eastAsiaTheme="majorEastAsia" w:cstheme="majorBidi"/>
+      <w:b/>
+      <w:color w:val="FF0000"/>
+      <w:sz w:val="28"/>
+      <w:szCs w:val="26"/>
+    </w:rPr>
+  </w:style>
+  <w:style w:type="paragraph" w:styleId="Ttulo3">
+    <w:name w:val="heading 3"/>
+    <w:basedOn w:val="Ttulo2"/>
+    <w:next w:val="Normal"/>
+    <w:link w:val="Ttulo3Car"/>
+    <w:uiPriority w:val="9"/>
+    <w:unhideWhenUsed/>
+    <w:qFormat/>
+    <w:rsid w:val="008C6542"/>
+    <w:pPr>
+      <w:outlineLvl w:val="2"/>
+    </w:pPr>
+    <w:rPr>
+      <w:sz w:val="24"/>
+      <w:szCs w:val="24"/>
+    </w:rPr>
+  </w:style>
+  <w:style w:type="character" w:default="1" w:styleId="Fuentedeprrafopredeter">
+    <w:name w:val="Default Paragraph Font"/>
+    <w:uiPriority w:val="1"/>
+    <w:semiHidden/>
+    <w:unhideWhenUsed/>
+  </w:style>
+  <w:style w:type="table" w:default="1" w:styleId="Tablanormal">
+    <w:name w:val="Normal Table"/>
+    <w:uiPriority w:val="99"/>
+    <w:semiHidden/>
+    <w:unhideWhenUsed/>
+    <w:tblPr>
+      <w:tblInd w:w="0" w:type="dxa"/>
+      <w:tblCellMar>
+        <w:top w:w="0" w:type="dxa"/>
+        <w:left w:w="108" w:type="dxa"/>
+        <w:bottom w:w="0" w:type="dxa"/>
+        <w:right w:w="108" w:type="dxa"/>
+      </w:tblCellMar>
+    </w:tblPr>
+  </w:style>
+  <w:style w:type="numbering" w:default="1" w:styleId="Sinlista">
+    <w:name w:val="No List"/>
+    <w:uiPriority w:val="99"/>
+    <w:semiHidden/>
+    <w:unhideWhenUsed/>
+  </w:style>
+  <w:style w:type="paragraph" w:styleId="Encabezado">
+    <w:name w:val="header"/>
+    <w:basedOn w:val="Normal"/>
+    <w:link w:val="EncabezadoCar"/>
+    <w:uiPriority w:val="99"/>
+    <w:unhideWhenUsed/>
+    <w:rsid w:val="006A66D8"/>
+    <w:pPr>
+      <w:tabs>
+        <w:tab w:val="center" w:pos="4419"/>
+        <w:tab w:val="right" w:pos="8838"/>
+      </w:tabs>
+      <w:spacing w:after="0" w:line="240" w:lineRule="auto"/>
+    </w:pPr>
+  </w:style>
+  <w:style w:type="character" w:customStyle="1" w:styleId="EncabezadoCar">
+    <w:name w:val="Encabezado Car"/>
+    <w:basedOn w:val="Fuentedeprrafopredeter"/>
+    <w:link w:val="Encabezado"/>
+    <w:uiPriority w:val="99"/>
+    <w:rsid w:val="006A66D8"/>
+  </w:style>
+  <w:style w:type="paragraph" w:styleId="Piedepgina">
+    <w:name w:val="footer"/>
+    <w:basedOn w:val="Normal"/>
+    <w:link w:val="PiedepginaCar"/>
+    <w:uiPriority w:val="99"/>
+    <w:unhideWhenUsed/>
+    <w:rsid w:val="006A66D8"/>
+    <w:pPr>
+      <w:tabs>
+        <w:tab w:val="center" w:pos="4419"/>
+        <w:tab w:val="right" w:pos="8838"/>
+      </w:tabs>
+      <w:spacing w:after="0" w:line="240" w:lineRule="auto"/>
+    </w:pPr>
+  </w:style>
+  <w:style w:type="character" w:customStyle="1" w:styleId="PiedepginaCar">
+    <w:name w:val="Pie de página Car"/>
+    <w:basedOn w:val="Fuentedeprrafopredeter"/>
+    <w:link w:val="Piedepgina"/>
+    <w:uiPriority w:val="99"/>
+    <w:rsid w:val="006A66D8"/>
+  </w:style>
+  <w:style w:type="paragraph" w:styleId="Textodeglobo">
+    <w:name w:val="Balloon Text"/>
+    <w:basedOn w:val="Normal"/>
+    <w:link w:val="TextodegloboCar"/>
+    <w:uiPriority w:val="99"/>
+    <w:semiHidden/>
+    <w:unhideWhenUsed/>
+    <w:rsid w:val="006A66D8"/>
+    <w:pPr>
+      <w:spacing w:after="0" w:line="240" w:lineRule="auto"/>
+    </w:pPr>
+    <w:rPr>
+      <w:rFonts w:ascii="Tahoma" w:hAnsi="Tahoma" w:cs="Tahoma"/>
+      <w:sz w:val="16"/>
+      <w:szCs w:val="16"/>
+    </w:rPr>
+  </w:style>
+  <w:style w:type="character" w:customStyle="1" w:styleId="TextodegloboCar">
+    <w:name w:val="Texto de globo Car"/>
+    <w:basedOn w:val="Fuentedeprrafopredeter"/>
+    <w:link w:val="Textodeglobo"/>
+    <w:uiPriority w:val="99"/>
+    <w:semiHidden/>
+    <w:rsid w:val="006A66D8"/>
+    <w:rPr>
+      <w:rFonts w:ascii="Tahoma" w:hAnsi="Tahoma" w:cs="Tahoma"/>
+      <w:sz w:val="16"/>
+      <w:szCs w:val="16"/>
+    </w:rPr>
+  </w:style>
+  <w:style w:type="character" w:customStyle="1" w:styleId="Ttulo1Car">
+    <w:name w:val="Título 1 Car"/>
+    <w:basedOn w:val="Fuentedeprrafopredeter"/>
+    <w:link w:val="Ttulo1"/>
+    <w:uiPriority w:val="9"/>
+    <w:rsid w:val="008C6542"/>
+    <w:rPr>
+      <w:rFonts w:ascii="Lato Light" w:eastAsiaTheme="majorEastAsia" w:hAnsi="Lato Light" w:cstheme="majorBidi"/>
+      <w:b/>
+      <w:bCs/>
+      <w:color w:val="FF0000"/>
+      <w:sz w:val="32"/>
+      <w:szCs w:val="28"/>
+    </w:rPr>
+  </w:style>
+  <w:style w:type="paragraph" w:styleId="Prrafodelista">
+    <w:name w:val="List Paragraph"/>
+    <w:basedOn w:val="Normal"/>
+    <w:uiPriority w:val="34"/>
+    <w:qFormat/>
+    <w:rsid w:val="00DA0DC1"/>
+    <w:pPr>
+      <w:ind w:left="720"/>
+      <w:contextualSpacing/>
+    </w:pPr>
+  </w:style>
+  <w:style w:type="paragraph" w:customStyle="1" w:styleId="Default">
+    <w:name w:val="Default"/>
+    <w:rsid w:val="00FA77F7"/>
+    <w:pPr>
+      <w:autoSpaceDE w:val="0"/>
+      <w:autoSpaceDN w:val="0"/>
+      <w:adjustRightInd w:val="0"/>
+      <w:spacing w:after="0" w:line="240" w:lineRule="auto"/>
+    </w:pPr>
+    <w:rPr>
+      <w:rFonts w:ascii="Arial" w:hAnsi="Arial" w:cs="Arial"/>
+      <w:color w:val="000000"/>
+      <w:sz w:val="24"/>
+      <w:szCs w:val="24"/>
+      <w:lang w:val="en-US"/>
+    </w:rPr>
+  </w:style>
+  <w:style w:type="character" w:customStyle="1" w:styleId="Ttulo2Car">
+    <w:name w:val="Título 2 Car"/>
+    <w:basedOn w:val="Fuentedeprrafopredeter"/>
+    <w:link w:val="Ttulo2"/>
+    <w:uiPriority w:val="9"/>
+    <w:rsid w:val="008C6542"/>
+    <w:rPr>
+      <w:rFonts w:ascii="Lato Light" w:eastAsiaTheme="majorEastAsia" w:hAnsi="Lato Light" w:cstheme="majorBidi"/>
+      <w:b/>
+      <w:color w:val="FF0000"/>
+      <w:sz w:val="28"/>
+      <w:szCs w:val="26"/>
+    </w:rPr>
+  </w:style>
+  <w:style w:type="character" w:customStyle="1" w:styleId="Ttulo3Car">
+    <w:name w:val="Título 3 Car"/>
+    <w:basedOn w:val="Fuentedeprrafopredeter"/>
+    <w:link w:val="Ttulo3"/>
+    <w:uiPriority w:val="9"/>
+    <w:rsid w:val="008C6542"/>
+    <w:rPr>
+      <w:rFonts w:ascii="Lato Light" w:eastAsiaTheme="majorEastAsia" w:hAnsi="Lato Light" w:cstheme="majorBidi"/>
+      <w:b/>
+      <w:color w:val="FF0000"/>
+      <w:sz w:val="24"/>
+      <w:szCs w:val="24"/>
+    </w:rPr>
+  </w:style>
+  <w:style w:type="paragraph" w:styleId="Sinespaciado">
+    <w:name w:val="No Spacing"/>
+    <w:link w:val="SinespaciadoCar"/>
+    <w:uiPriority w:val="1"/>
+    <w:qFormat/>
+    <w:rsid w:val="00AC3F87"/>
+    <w:pPr>
+      <w:spacing w:after="0" w:line="240" w:lineRule="auto"/>
+      <w:jc w:val="both"/>
+    </w:pPr>
+    <w:rPr>
+      <w:lang w:val="en-US"/>
+    </w:rPr>
+  </w:style>
+  <w:style w:type="paragraph" w:styleId="TDC1">
+    <w:name w:val="toc 1"/>
+    <w:basedOn w:val="Normal"/>
+    <w:next w:val="Normal"/>
+    <w:autoRedefine/>
+    <w:uiPriority w:val="39"/>
+    <w:unhideWhenUsed/>
+    <w:rsid w:val="00D56C9E"/>
+    <w:pPr>
+      <w:tabs>
+        <w:tab w:val="right" w:leader="dot" w:pos="9072"/>
+      </w:tabs>
+      <w:spacing w:after="100"/>
+      <w:ind w:right="-86"/>
+    </w:pPr>
+    <w:rPr>
+      <w:noProof/>
+      <w:lang w:val="en-US"/>
+    </w:rPr>
+  </w:style>
+  <w:style w:type="paragraph" w:styleId="TDC2">
+    <w:name w:val="toc 2"/>
+    <w:basedOn w:val="Normal"/>
+    <w:next w:val="Normal"/>
+    <w:autoRedefine/>
+    <w:uiPriority w:val="39"/>
+    <w:unhideWhenUsed/>
+    <w:rsid w:val="00AC3F87"/>
+    <w:pPr>
+      <w:tabs>
+        <w:tab w:val="right" w:leader="dot" w:pos="9011"/>
+      </w:tabs>
+      <w:spacing w:after="100"/>
+      <w:ind w:left="9011" w:hanging="8791"/>
+    </w:pPr>
+    <w:rPr>
+      <w:rFonts w:ascii="Arial Narrow" w:hAnsi="Arial Narrow"/>
+      <w:lang w:val="en-US"/>
+    </w:rPr>
+  </w:style>
+  <w:style w:type="paragraph" w:styleId="TDC3">
+    <w:name w:val="toc 3"/>
+    <w:basedOn w:val="Normal"/>
+    <w:next w:val="Normal"/>
+    <w:autoRedefine/>
+    <w:uiPriority w:val="39"/>
+    <w:unhideWhenUsed/>
+    <w:rsid w:val="00AC3F87"/>
+    <w:pPr>
+      <w:spacing w:after="100"/>
+      <w:ind w:left="440"/>
+    </w:pPr>
+    <w:rPr>
+      <w:lang w:val="en-US"/>
+    </w:rPr>
+  </w:style>
+  <w:style w:type="character" w:styleId="Hipervnculo">
+    <w:name w:val="Hyperlink"/>
+    <w:basedOn w:val="Fuentedeprrafopredeter"/>
+    <w:uiPriority w:val="99"/>
+    <w:unhideWhenUsed/>
+    <w:rsid w:val="00AC3F87"/>
+    <w:rPr>
+      <w:color w:val="0000FF" w:themeColor="hyperlink"/>
+      <w:u w:val="single"/>
+    </w:rPr>
+  </w:style>
+  <w:style w:type="paragraph" w:customStyle="1" w:styleId="BulletcuadradoBTR">
+    <w:name w:val="Bullet cuadrado BTR"/>
+    <w:basedOn w:val="Sinespaciado"/>
+    <w:link w:val="BulletcuadradoBTRChar"/>
+    <w:rsid w:val="00AC3F87"/>
+    <w:pPr>
+      <w:numPr>
+        <w:numId w:val="1"/>
+      </w:numPr>
+    </w:pPr>
+  </w:style>
+  <w:style w:type="character" w:customStyle="1" w:styleId="SinespaciadoCar">
+    <w:name w:val="Sin espaciado Car"/>
+    <w:basedOn w:val="Fuentedeprrafopredeter"/>
+    <w:link w:val="Sinespaciado"/>
+    <w:uiPriority w:val="1"/>
+    <w:qFormat/>
+    <w:rsid w:val="00AC3F87"/>
+    <w:rPr>
+      <w:lang w:val="en-US"/>
+    </w:rPr>
+  </w:style>
+  <w:style w:type="character" w:customStyle="1" w:styleId="BulletcuadradoBTRChar">
+    <w:name w:val="Bullet cuadrado BTR Char"/>
+    <w:basedOn w:val="SinespaciadoCar"/>
+    <w:link w:val="BulletcuadradoBTR"/>
+    <w:rsid w:val="00AC3F87"/>
+    <w:rPr>
+      <w:lang w:val="en-US"/>
+    </w:rPr>
+  </w:style>
+  <w:style w:type="paragraph" w:customStyle="1" w:styleId="BulletBTR">
+    <w:name w:val="Bullet BTR"/>
+    <w:basedOn w:val="Normal"/>
+    <w:link w:val="BulletBTRCar1"/>
+    <w:qFormat/>
+    <w:rsid w:val="007C42B0"/>
+    <w:pPr>
+      <w:numPr>
+        <w:numId w:val="2"/>
+      </w:numPr>
+      <w:overflowPunct w:val="0"/>
+      <w:autoSpaceDE w:val="0"/>
+      <w:autoSpaceDN w:val="0"/>
+      <w:adjustRightInd w:val="0"/>
+      <w:spacing w:line="240" w:lineRule="auto"/>
+      <w:textAlignment w:val="baseline"/>
+    </w:pPr>
+    <w:rPr>
+      <w:rFonts w:eastAsia="Times New Roman" w:cs="Arial"/>
+      <w:szCs w:val="20"/>
+      <w:lang w:val="es-ES"/>
+    </w:rPr>
+  </w:style>
+  <w:style w:type="character" w:customStyle="1" w:styleId="BulletBTRCar1">
+    <w:name w:val="Bullet BTR Car1"/>
+    <w:basedOn w:val="Fuentedeprrafopredeter"/>
+    <w:link w:val="BulletBTR"/>
+    <w:rsid w:val="00AC3F87"/>
+    <w:rPr>
+      <w:rFonts w:eastAsia="Times New Roman" w:cs="Arial"/>
+      <w:szCs w:val="20"/>
+      <w:lang w:val="es-ES"/>
+    </w:rPr>
+  </w:style>
+  <w:style w:type="table" w:styleId="Tablaconcuadrcula">
+    <w:name w:val="Table Grid"/>
+    <w:aliases w:val="CV table"/>
+    <w:basedOn w:val="Tablanormal"/>
+    <w:uiPriority w:val="59"/>
+    <w:rsid w:val="000D286B"/>
+    <w:pPr>
+      <w:spacing w:after="0" w:line="240" w:lineRule="auto"/>
+    </w:pPr>
+    <w:tblPr>
+      <w:tblInd w:w="0" w:type="dxa"/>
+      <w:tblBorders>
+        <w:top w:val="single" w:sz="4" w:space="0" w:color="auto"/>
+        <w:left w:val="single" w:sz="4" w:space="0" w:color="auto"/>
+        <w:bottom w:val="single" w:sz="4" w:space="0" w:color="auto"/>
+        <w:right w:val="single" w:sz="4" w:space="0" w:color="auto"/>
+        <w:insideH w:val="single" w:sz="4" w:space="0" w:color="auto"/>
+        <w:insideV w:val="single" w:sz="4" w:space="0" w:color="auto"/>
+      </w:tblBorders>
+      <w:tblCellMar>
+        <w:top w:w="0" w:type="dxa"/>
+        <w:left w:w="108" w:type="dxa"/>
+        <w:bottom w:w="0" w:type="dxa"/>
+        <w:right w:w="108" w:type="dxa"/>
+      </w:tblCellMar>
+    </w:tblPr>
+  </w:style>
+  <w:style w:type="paragraph" w:customStyle="1" w:styleId="Texto">
+    <w:name w:val="Texto"/>
+    <w:link w:val="TextoChar"/>
+    <w:uiPriority w:val="99"/>
+    <w:rsid w:val="00DE4DA0"/>
+    <w:pPr>
+      <w:spacing w:after="0" w:line="240" w:lineRule="auto"/>
+    </w:pPr>
+    <w:rPr>
+      <w:rFonts w:ascii="Arial" w:eastAsia="Times New Roman" w:hAnsi="Arial" w:cs="Times New Roman"/>
+      <w:sz w:val="19"/>
+      <w:szCs w:val="20"/>
+    </w:rPr>
+  </w:style>
+  <w:style w:type="character" w:customStyle="1" w:styleId="TextoChar">
+    <w:name w:val="Texto Char"/>
+    <w:basedOn w:val="Fuentedeprrafopredeter"/>
+    <w:link w:val="Texto"/>
+    <w:uiPriority w:val="99"/>
+    <w:locked/>
+    <w:rsid w:val="00DE4DA0"/>
+    <w:rPr>
+      <w:rFonts w:ascii="Arial" w:eastAsia="Times New Roman" w:hAnsi="Arial" w:cs="Times New Roman"/>
+      <w:sz w:val="19"/>
+      <w:szCs w:val="20"/>
+    </w:rPr>
+  </w:style>
+  <w:style w:type="table" w:customStyle="1" w:styleId="Tablaconcuadrcula4">
+    <w:name w:val="Tabla con cuadrícula4"/>
+    <w:basedOn w:val="Tablanormal"/>
+    <w:next w:val="Tablaconcuadrcula"/>
+    <w:uiPriority w:val="59"/>
+    <w:rsid w:val="00DC1092"/>
+    <w:pPr>
+      <w:spacing w:after="0" w:line="240" w:lineRule="auto"/>
+    </w:pPr>
+    <w:rPr>
+      <w:lang w:val="en-US"/>
+    </w:rPr>
+    <w:tblPr>
+      <w:tblInd w:w="0" w:type="dxa"/>
+      <w:tblBorders>
+        <w:top w:val="single" w:sz="4" w:space="0" w:color="000000" w:themeColor="text1"/>
+        <w:left w:val="single" w:sz="4" w:space="0" w:color="000000" w:themeColor="text1"/>
+        <w:bottom w:val="single" w:sz="4" w:space="0" w:color="000000" w:themeColor="text1"/>
+        <w:right w:val="single" w:sz="4" w:space="0" w:color="000000" w:themeColor="text1"/>
+        <w:insideH w:val="single" w:sz="4" w:space="0" w:color="000000" w:themeColor="text1"/>
+        <w:insideV w:val="single" w:sz="4" w:space="0" w:color="000000" w:themeColor="text1"/>
+      </w:tblBorders>
+      <w:tblCellMar>
+        <w:top w:w="0" w:type="dxa"/>
+        <w:left w:w="108" w:type="dxa"/>
+        <w:bottom w:w="0" w:type="dxa"/>
+        <w:right w:w="108" w:type="dxa"/>
+      </w:tblCellMar>
+    </w:tblPr>
+  </w:style>
+  <w:style w:type="paragraph" w:customStyle="1" w:styleId="EYResumeText">
+    <w:name w:val="EY Resume Text"/>
+    <w:basedOn w:val="Normal"/>
+    <w:link w:val="EYResumeTextChar"/>
+    <w:rsid w:val="00DC1092"/>
+    <w:pPr>
+      <w:overflowPunct w:val="0"/>
+      <w:autoSpaceDE w:val="0"/>
+      <w:autoSpaceDN w:val="0"/>
+      <w:adjustRightInd w:val="0"/>
+      <w:spacing w:after="480" w:line="280" w:lineRule="exact"/>
+      <w:textAlignment w:val="baseline"/>
+    </w:pPr>
+    <w:rPr>
+      <w:rFonts w:ascii="Arial" w:eastAsia="MS Mincho" w:hAnsi="Arial" w:cs="Arial"/>
+      <w:bCs/>
+      <w:szCs w:val="20"/>
+      <w:lang w:val="en-US"/>
+    </w:rPr>
+  </w:style>
+  <w:style w:type="character" w:customStyle="1" w:styleId="EYResumeTextChar">
+    <w:name w:val="EY Resume Text Char"/>
+    <w:basedOn w:val="Fuentedeprrafopredeter"/>
+    <w:link w:val="EYResumeText"/>
+    <w:rsid w:val="00DC1092"/>
+    <w:rPr>
+      <w:rFonts w:ascii="Arial" w:eastAsia="MS Mincho" w:hAnsi="Arial" w:cs="Arial"/>
+      <w:bCs/>
+      <w:szCs w:val="20"/>
+      <w:lang w:val="en-US"/>
+    </w:rPr>
+  </w:style>
+  <w:style w:type="paragraph" w:styleId="TtulodeTDC">
+    <w:name w:val="TOC Heading"/>
+    <w:basedOn w:val="Ttulo1"/>
+    <w:next w:val="Normal"/>
+    <w:uiPriority w:val="39"/>
+    <w:unhideWhenUsed/>
+    <w:rsid w:val="002675C2"/>
+    <w:pPr>
+      <w:spacing w:before="240" w:line="259" w:lineRule="auto"/>
+      <w:outlineLvl w:val="9"/>
+    </w:pPr>
+    <w:rPr>
+      <w:b w:val="0"/>
+      <w:bCs w:val="0"/>
+      <w:szCs w:val="32"/>
+      <w:lang w:eastAsia="es-AR"/>
+    </w:rPr>
+  </w:style>
+  <w:style w:type="character" w:customStyle="1" w:styleId="BulletcuadradoBTRCar">
+    <w:name w:val="Bullet cuadrado BTR Car"/>
+    <w:basedOn w:val="SinespaciadoCar"/>
+    <w:rsid w:val="00E922FB"/>
+    <w:rPr>
+      <w:rFonts w:ascii="Arial Narrow" w:hAnsi="Arial Narrow"/>
+      <w:color w:val="595959" w:themeColor="text1" w:themeTint="A6"/>
+      <w:szCs w:val="22"/>
+      <w:lang w:val="en-US" w:eastAsia="en-US"/>
+    </w:rPr>
+  </w:style>
+  <w:style w:type="paragraph" w:customStyle="1" w:styleId="BTRNumbering">
+    <w:name w:val="BTR Numbering"/>
+    <w:basedOn w:val="Sinespaciado"/>
+    <w:link w:val="BTRNumberingChar"/>
+    <w:rsid w:val="00E922FB"/>
+    <w:pPr>
+      <w:numPr>
+        <w:numId w:val="17"/>
+      </w:numPr>
+    </w:pPr>
+    <w:rPr>
+      <w:rFonts w:ascii="Arial Narrow" w:eastAsia="Calibri" w:hAnsi="Arial Narrow" w:cs="Times New Roman"/>
+      <w:b/>
+      <w:sz w:val="20"/>
+    </w:rPr>
+  </w:style>
+  <w:style w:type="character" w:customStyle="1" w:styleId="BTRNumberingChar">
+    <w:name w:val="BTR Numbering Char"/>
+    <w:basedOn w:val="SinespaciadoCar"/>
+    <w:link w:val="BTRNumbering"/>
+    <w:rsid w:val="00E922FB"/>
+    <w:rPr>
+      <w:rFonts w:ascii="Arial Narrow" w:eastAsia="Calibri" w:hAnsi="Arial Narrow" w:cs="Times New Roman"/>
+      <w:b/>
+      <w:sz w:val="20"/>
+      <w:lang w:val="en-US"/>
+    </w:rPr>
+  </w:style>
+  <w:style w:type="paragraph" w:customStyle="1" w:styleId="StyleBodycopy10pt">
+    <w:name w:val="Style Body copy + 10 pt"/>
+    <w:basedOn w:val="Normal"/>
+    <w:link w:val="StyleBodycopy10ptChar"/>
+    <w:autoRedefine/>
+    <w:rsid w:val="00E922FB"/>
+    <w:pPr>
+      <w:spacing w:after="240" w:line="240" w:lineRule="exact"/>
+    </w:pPr>
+    <w:rPr>
+      <w:rFonts w:ascii="EYInterstate Light" w:eastAsia="Times New Roman" w:hAnsi="EYInterstate Light" w:cs="Times New Roman"/>
+      <w:color w:val="000000"/>
+      <w:szCs w:val="18"/>
+      <w:lang w:val="en-US"/>
+    </w:rPr>
+  </w:style>
+  <w:style w:type="character" w:customStyle="1" w:styleId="StyleBodycopy10ptChar">
+    <w:name w:val="Style Body copy + 10 pt Char"/>
+    <w:basedOn w:val="Fuentedeprrafopredeter"/>
+    <w:link w:val="StyleBodycopy10pt"/>
+    <w:rsid w:val="00E922FB"/>
+    <w:rPr>
+      <w:rFonts w:ascii="EYInterstate Light" w:eastAsia="Times New Roman" w:hAnsi="EYInterstate Light" w:cs="Times New Roman"/>
+      <w:color w:val="000000"/>
+      <w:sz w:val="20"/>
+      <w:szCs w:val="18"/>
+      <w:lang w:val="en-US"/>
+    </w:rPr>
+  </w:style>
+  <w:style w:type="table" w:customStyle="1" w:styleId="Tabladecuadrcula4-nfasis61">
+    <w:name w:val="Tabla de cuadrícula 4 - Énfasis 61"/>
+    <w:basedOn w:val="Tablanormal"/>
+    <w:uiPriority w:val="49"/>
+    <w:rsid w:val="00531489"/>
+    <w:pPr>
+      <w:spacing w:after="0" w:line="240" w:lineRule="auto"/>
+    </w:pPr>
+    <w:tblPr>
+      <w:tblStyleRowBandSize w:val="1"/>
+      <w:tblStyleColBandSize w:val="1"/>
+      <w:tblInd w:w="0" w:type="dxa"/>
+      <w:tblBorders>
+        <w:top w:val="single" w:sz="4" w:space="0" w:color="FABF8F" w:themeColor="accent6" w:themeTint="99"/>
+        <w:left w:val="single" w:sz="4" w:space="0" w:color="FABF8F" w:themeColor="accent6" w:themeTint="99"/>
+        <w:bottom w:val="single" w:sz="4" w:space="0" w:color="FABF8F" w:themeColor="accent6" w:themeTint="99"/>
+        <w:right w:val="single" w:sz="4" w:space="0" w:color="FABF8F" w:themeColor="accent6" w:themeTint="99"/>
+        <w:insideH w:val="single" w:sz="4" w:space="0" w:color="FABF8F" w:themeColor="accent6" w:themeTint="99"/>
+        <w:insideV w:val="single" w:sz="4" w:space="0" w:color="FABF8F" w:themeColor="accent6" w:themeTint="99"/>
+      </w:tblBorders>
+      <w:tblCellMar>
+        <w:top w:w="0" w:type="dxa"/>
+        <w:left w:w="108" w:type="dxa"/>
+        <w:bottom w:w="0" w:type="dxa"/>
+        <w:right w:w="108" w:type="dxa"/>
+      </w:tblCellMar>
+    </w:tblPr>
+    <w:tblStylePr w:type="firstRow">
+      <w:rPr>
+        <w:b/>
+        <w:bCs/>
+        <w:color w:val="FFFFFF" w:themeColor="background1"/>
+      </w:rPr>
+      <w:tblPr/>
+      <w:tcPr>
+        <w:tcBorders>
+          <w:top w:val="single" w:sz="4" w:space="0" w:color="F79646" w:themeColor="accent6"/>
+          <w:left w:val="single" w:sz="4" w:space="0" w:color="F79646" w:themeColor="accent6"/>
+          <w:bottom w:val="single" w:sz="4" w:space="0" w:color="F79646" w:themeColor="accent6"/>
+          <w:right w:val="single" w:sz="4" w:space="0" w:color="F79646" w:themeColor="accent6"/>
+          <w:insideH w:val="nil"/>
+          <w:insideV w:val="nil"/>
+        </w:tcBorders>
+        <w:shd w:val="clear" w:color="auto" w:fill="F79646" w:themeFill="accent6"/>
+      </w:tcPr>
+    </w:tblStylePr>
+    <w:tblStylePr w:type="lastRow">
+      <w:rPr>
+        <w:b/>
+        <w:bCs/>
+      </w:rPr>
+      <w:tblPr/>
+      <w:tcPr>
+        <w:tcBorders>
+          <w:top w:val="double" w:sz="4" w:space="0" w:color="F79646" w:themeColor="accent6"/>
+        </w:tcBorders>
+      </w:tcPr>
+    </w:tblStylePr>
+    <w:tblStylePr w:type="firstCol">
+      <w:rPr>
+        <w:b/>
+        <w:bCs/>
+      </w:rPr>
+    </w:tblStylePr>
+    <w:tblStylePr w:type="lastCol">
+      <w:rPr>
+        <w:b/>
+        <w:bCs/>
+      </w:rPr>
+    </w:tblStylePr>
+    <w:tblStylePr w:type="band1Vert">
+      <w:tblPr/>
+      <w:tcPr>
+        <w:shd w:val="clear" w:color="auto" w:fill="FDE9D9" w:themeFill="accent6" w:themeFillTint="33"/>
+      </w:tcPr>
+    </w:tblStylePr>
+    <w:tblStylePr w:type="band1Horz">
+      <w:tblPr/>
+      <w:tcPr>
+        <w:shd w:val="clear" w:color="auto" w:fill="FDE9D9" w:themeFill="accent6" w:themeFillTint="33"/>
+      </w:tcPr>
+    </w:tblStylePr>
+  </w:style>
+  <w:style w:type="character" w:customStyle="1" w:styleId="m8287815062004294152gmail-m-3160037045475486530spelle">
+    <w:name w:val="m_8287815062004294152gmail-m_-3160037045475486530spelle"/>
+    <w:basedOn w:val="Fuentedeprrafopredeter"/>
+    <w:rsid w:val="00186147"/>
+  </w:style>
+  <w:style w:type="paragraph" w:customStyle="1" w:styleId="Listaconvietas1">
+    <w:name w:val="Lista con viñetas1"/>
+    <w:basedOn w:val="Normal"/>
+    <w:next w:val="Normal"/>
+    <w:rsid w:val="0093408F"/>
+    <w:pPr>
+      <w:numPr>
+        <w:numId w:val="21"/>
+      </w:numPr>
+      <w:suppressAutoHyphens/>
+      <w:spacing w:before="60" w:after="60" w:line="220" w:lineRule="atLeast"/>
+    </w:pPr>
+    <w:rPr>
+      <w:rFonts w:ascii="Arial" w:eastAsia="Times New Roman" w:hAnsi="Arial" w:cs="Arial"/>
+      <w:spacing w:val="-5"/>
+      <w:szCs w:val="20"/>
+      <w:lang w:val="en-US" w:bidi="en-US"/>
+    </w:rPr>
+  </w:style>
+  <w:style w:type="character" w:customStyle="1" w:styleId="BulletBTRCar">
+    <w:name w:val="Bullet BTR Car"/>
+    <w:basedOn w:val="Fuentedeprrafopredeter"/>
+    <w:rsid w:val="007C42B0"/>
+    <w:rPr>
+      <w:rFonts w:ascii="Century Gothic" w:eastAsia="Times New Roman" w:hAnsi="Century Gothic" w:cs="Arial"/>
+      <w:color w:val="404040" w:themeColor="text1" w:themeTint="BF"/>
+      <w:sz w:val="18"/>
+      <w:szCs w:val="20"/>
+      <w:lang w:val="es-ES"/>
+    </w:rPr>
+  </w:style>
+  <w:style w:type="character" w:customStyle="1" w:styleId="m-8014580986089436661spelle">
+    <w:name w:val="m_-8014580986089436661spelle"/>
+    <w:basedOn w:val="Fuentedeprrafopredeter"/>
+    <w:rsid w:val="00EC71A8"/>
+  </w:style>
+  <w:style w:type="table" w:customStyle="1" w:styleId="Tabladecuadrcula4-nfasis610">
+    <w:name w:val="Tabla de cuadrícula 4 - Énfasis 61"/>
+    <w:basedOn w:val="Tablanormal"/>
+    <w:uiPriority w:val="49"/>
+    <w:rsid w:val="00995BCA"/>
+    <w:pPr>
+      <w:spacing w:after="0" w:line="240" w:lineRule="auto"/>
+    </w:pPr>
+    <w:tblPr>
+      <w:tblStyleRowBandSize w:val="1"/>
+      <w:tblStyleColBandSize w:val="1"/>
+      <w:tblInd w:w="0" w:type="dxa"/>
+      <w:tblBorders>
+        <w:top w:val="single" w:sz="4" w:space="0" w:color="FABF8F" w:themeColor="accent6" w:themeTint="99"/>
+        <w:left w:val="single" w:sz="4" w:space="0" w:color="FABF8F" w:themeColor="accent6" w:themeTint="99"/>
+        <w:bottom w:val="single" w:sz="4" w:space="0" w:color="FABF8F" w:themeColor="accent6" w:themeTint="99"/>
+        <w:right w:val="single" w:sz="4" w:space="0" w:color="FABF8F" w:themeColor="accent6" w:themeTint="99"/>
+        <w:insideH w:val="single" w:sz="4" w:space="0" w:color="FABF8F" w:themeColor="accent6" w:themeTint="99"/>
+        <w:insideV w:val="single" w:sz="4" w:space="0" w:color="FABF8F" w:themeColor="accent6" w:themeTint="99"/>
+      </w:tblBorders>
+      <w:tblCellMar>
+        <w:top w:w="0" w:type="dxa"/>
+        <w:left w:w="108" w:type="dxa"/>
+        <w:bottom w:w="0" w:type="dxa"/>
+        <w:right w:w="108" w:type="dxa"/>
+      </w:tblCellMar>
+    </w:tblPr>
+    <w:tblStylePr w:type="firstRow">
+      <w:rPr>
+        <w:b/>
+        <w:bCs/>
+        <w:color w:val="FFFFFF" w:themeColor="background1"/>
+      </w:rPr>
+      <w:tblPr/>
+      <w:tcPr>
+        <w:tcBorders>
+          <w:top w:val="single" w:sz="4" w:space="0" w:color="F79646" w:themeColor="accent6"/>
+          <w:left w:val="single" w:sz="4" w:space="0" w:color="F79646" w:themeColor="accent6"/>
+          <w:bottom w:val="single" w:sz="4" w:space="0" w:color="F79646" w:themeColor="accent6"/>
+          <w:right w:val="single" w:sz="4" w:space="0" w:color="F79646" w:themeColor="accent6"/>
+          <w:insideH w:val="nil"/>
+          <w:insideV w:val="nil"/>
+        </w:tcBorders>
+        <w:shd w:val="clear" w:color="auto" w:fill="F79646" w:themeFill="accent6"/>
+      </w:tcPr>
+    </w:tblStylePr>
+    <w:tblStylePr w:type="lastRow">
+      <w:rPr>
+        <w:b/>
+        <w:bCs/>
+      </w:rPr>
+      <w:tblPr/>
+      <w:tcPr>
+        <w:tcBorders>
+          <w:top w:val="double" w:sz="4" w:space="0" w:color="F79646" w:themeColor="accent6"/>
+        </w:tcBorders>
+      </w:tcPr>
+    </w:tblStylePr>
+    <w:tblStylePr w:type="firstCol">
+      <w:rPr>
+        <w:b/>
+        <w:bCs/>
+      </w:rPr>
+    </w:tblStylePr>
+    <w:tblStylePr w:type="lastCol">
+      <w:rPr>
+        <w:b/>
+        <w:bCs/>
+      </w:rPr>
+    </w:tblStylePr>
+    <w:tblStylePr w:type="band1Vert">
+      <w:tblPr/>
+      <w:tcPr>
+        <w:shd w:val="clear" w:color="auto" w:fill="FDE9D9" w:themeFill="accent6" w:themeFillTint="33"/>
+      </w:tcPr>
+    </w:tblStylePr>
+    <w:tblStylePr w:type="band1Horz">
+      <w:tblPr/>
+      <w:tcPr>
+        <w:shd w:val="clear" w:color="auto" w:fill="FDE9D9" w:themeFill="accent6" w:themeFillTint="33"/>
+      </w:tcPr>
+    </w:tblStylePr>
+  </w:style>
+  <w:style w:type="paragraph" w:customStyle="1" w:styleId="BTRBullets">
+    <w:name w:val="BTR Bullets"/>
+    <w:basedOn w:val="Sinespaciado"/>
+    <w:link w:val="BTRBulletsCar"/>
+    <w:rsid w:val="00F26A55"/>
+    <w:pPr>
+      <w:numPr>
+        <w:numId w:val="32"/>
+      </w:numPr>
+      <w:spacing w:before="120" w:after="120"/>
+    </w:pPr>
+    <w:rPr>
+      <w:rFonts w:ascii="Arial Narrow" w:eastAsia="Calibri" w:hAnsi="Arial Narrow" w:cs="Times New Roman"/>
+      <w:sz w:val="20"/>
+    </w:rPr>
+  </w:style>
+  <w:style w:type="character" w:customStyle="1" w:styleId="BTRBulletsCar">
+    <w:name w:val="BTR Bullets Car"/>
+    <w:basedOn w:val="SinespaciadoCar"/>
+    <w:link w:val="BTRBullets"/>
+    <w:rsid w:val="00F26A55"/>
+    <w:rPr>
+      <w:rFonts w:ascii="Arial Narrow" w:eastAsia="Calibri" w:hAnsi="Arial Narrow" w:cs="Times New Roman"/>
+      <w:sz w:val="20"/>
+      <w:lang w:val="en-US"/>
+    </w:rPr>
+  </w:style>
+  <w:style w:type="table" w:styleId="Sombreadoclaro">
+    <w:name w:val="Light Shading"/>
+    <w:basedOn w:val="Tablanormal"/>
+    <w:uiPriority w:val="60"/>
+    <w:rsid w:val="008C6542"/>
+    <w:pPr>
+      <w:spacing w:after="0" w:line="240" w:lineRule="auto"/>
+    </w:pPr>
+    <w:rPr>
+      <w:color w:val="000000" w:themeColor="text1" w:themeShade="BF"/>
+    </w:rPr>
+    <w:tblPr>
+      <w:tblStyleRowBandSize w:val="1"/>
+      <w:tblStyleColBandSize w:val="1"/>
+      <w:tblInd w:w="0" w:type="dxa"/>
+      <w:tblBorders>
+        <w:top w:val="single" w:sz="8" w:space="0" w:color="000000" w:themeColor="text1"/>
+        <w:bottom w:val="single" w:sz="8" w:space="0" w:color="000000" w:themeColor="text1"/>
+      </w:tblBorders>
+      <w:tblCellMar>
+        <w:top w:w="0" w:type="dxa"/>
+        <w:left w:w="108" w:type="dxa"/>
+        <w:bottom w:w="0" w:type="dxa"/>
+        <w:right w:w="108" w:type="dxa"/>
+      </w:tblCellMar>
+    </w:tblPr>
+    <w:tblStylePr w:type="firstRow">
+      <w:pPr>
+        <w:spacing w:before="0" w:after="0" w:line="240" w:lineRule="auto"/>
+      </w:pPr>
+      <w:rPr>
+        <w:b/>
+        <w:bCs/>
+      </w:rPr>
+      <w:tblPr/>
+      <w:tcPr>
+        <w:tcBorders>
+          <w:top w:val="single" w:sz="8" w:space="0" w:color="000000" w:themeColor="text1"/>
+          <w:left w:val="nil"/>
+          <w:bottom w:val="single" w:sz="8" w:space="0" w:color="000000" w:themeColor="text1"/>
+          <w:right w:val="nil"/>
+          <w:insideH w:val="nil"/>
+          <w:insideV w:val="nil"/>
+        </w:tcBorders>
+      </w:tcPr>
+    </w:tblStylePr>
+    <w:tblStylePr w:type="lastRow">
+      <w:pPr>
+        <w:spacing w:before="0" w:after="0" w:line="240" w:lineRule="auto"/>
+      </w:pPr>
+      <w:rPr>
+        <w:b/>
+        <w:bCs/>
+      </w:rPr>
+      <w:tblPr/>
+      <w:tcPr>
+        <w:tcBorders>
+          <w:top w:val="single" w:sz="8" w:space="0" w:color="000000" w:themeColor="text1"/>
+          <w:left w:val="nil"/>
+          <w:bottom w:val="single" w:sz="8" w:space="0" w:color="000000" w:themeColor="text1"/>
+          <w:right w:val="nil"/>
+          <w:insideH w:val="nil"/>
+          <w:insideV w:val="nil"/>
+        </w:tcBorders>
+      </w:tcPr>
+    </w:tblStylePr>
+    <w:tblStylePr w:type="firstCol">
+      <w:rPr>
+        <w:b/>
+        <w:bCs/>
+      </w:rPr>
+    </w:tblStylePr>
+    <w:tblStylePr w:type="lastCol">
+      <w:rPr>
+        <w:b/>
+        <w:bCs/>
+      </w:rPr>
+    </w:tblStylePr>
+    <w:tblStylePr w:type="band1Vert">
+      <w:tblPr/>
+      <w:tcPr>
+        <w:tcBorders>
+          <w:left w:val="nil"/>
+          <w:right w:val="nil"/>
+          <w:insideH w:val="nil"/>
+          <w:insideV w:val="nil"/>
+        </w:tcBorders>
+        <w:shd w:val="clear" w:color="auto" w:fill="C0C0C0" w:themeFill="text1" w:themeFillTint="3F"/>
+      </w:tcPr>
+    </w:tblStylePr>
+    <w:tblStylePr w:type="band1Horz">
+      <w:tblPr/>
+      <w:tcPr>
+        <w:tcBorders>
+          <w:left w:val="nil"/>
+          <w:right w:val="nil"/>
+          <w:insideH w:val="nil"/>
+          <w:insideV w:val="nil"/>
+        </w:tcBorders>
+        <w:shd w:val="clear" w:color="auto" w:fill="C0C0C0" w:themeFill="text1" w:themeFillTint="3F"/>
+      </w:tcPr>
+    </w:tblStylePr>
+  </w:style>
+  <w:style w:type="table" w:styleId="Sombreadoclaro-nfasis2">
+    <w:name w:val="Light Shading Accent 2"/>
+    <w:basedOn w:val="Tablanormal"/>
+    <w:uiPriority w:val="60"/>
+    <w:rsid w:val="008C6542"/>
+    <w:pPr>
+      <w:spacing w:after="0" w:line="240" w:lineRule="auto"/>
+    </w:pPr>
+    <w:rPr>
+      <w:color w:val="943634" w:themeColor="accent2" w:themeShade="BF"/>
+    </w:rPr>
+    <w:tblPr>
+      <w:tblStyleRowBandSize w:val="1"/>
+      <w:tblStyleColBandSize w:val="1"/>
+      <w:tblInd w:w="0" w:type="dxa"/>
+      <w:tblBorders>
+        <w:top w:val="single" w:sz="8" w:space="0" w:color="C0504D" w:themeColor="accent2"/>
+        <w:bottom w:val="single" w:sz="8" w:space="0" w:color="C0504D" w:themeColor="accent2"/>
+      </w:tblBorders>
+      <w:tblCellMar>
+        <w:top w:w="0" w:type="dxa"/>
+        <w:left w:w="108" w:type="dxa"/>
+        <w:bottom w:w="0" w:type="dxa"/>
+        <w:right w:w="108" w:type="dxa"/>
+      </w:tblCellMar>
+    </w:tblPr>
+    <w:tblStylePr w:type="firstRow">
+      <w:pPr>
+        <w:spacing w:before="0" w:after="0" w:line="240" w:lineRule="auto"/>
+      </w:pPr>
+      <w:rPr>
+        <w:b/>
+        <w:bCs/>
+      </w:rPr>
+      <w:tblPr/>
+      <w:tcPr>
+        <w:tcBorders>
+          <w:top w:val="single" w:sz="8" w:space="0" w:color="C0504D" w:themeColor="accent2"/>
+          <w:left w:val="nil"/>
+          <w:bottom w:val="single" w:sz="8" w:space="0" w:color="C0504D" w:themeColor="accent2"/>
+          <w:right w:val="nil"/>
+          <w:insideH w:val="nil"/>
+          <w:insideV w:val="nil"/>
+        </w:tcBorders>
+      </w:tcPr>
+    </w:tblStylePr>
+    <w:tblStylePr w:type="lastRow">
+      <w:pPr>
+        <w:spacing w:before="0" w:after="0" w:line="240" w:lineRule="auto"/>
+      </w:pPr>
+      <w:rPr>
+        <w:b/>
+        <w:bCs/>
+      </w:rPr>
+      <w:tblPr/>
+      <w:tcPr>
+        <w:tcBorders>
+          <w:top w:val="single" w:sz="8" w:space="0" w:color="C0504D" w:themeColor="accent2"/>
+          <w:left w:val="nil"/>
+          <w:bottom w:val="single" w:sz="8" w:space="0" w:color="C0504D" w:themeColor="accent2"/>
+          <w:right w:val="nil"/>
+          <w:insideH w:val="nil"/>
+          <w:insideV w:val="nil"/>
+        </w:tcBorders>
+      </w:tcPr>
+    </w:tblStylePr>
+    <w:tblStylePr w:type="firstCol">
+      <w:rPr>
+        <w:b/>
+        <w:bCs/>
+      </w:rPr>
+    </w:tblStylePr>
+    <w:tblStylePr w:type="lastCol">
+      <w:rPr>
+        <w:b/>
+        <w:bCs/>
+      </w:rPr>
+    </w:tblStylePr>
+    <w:tblStylePr w:type="band1Vert">
+      <w:tblPr/>
+      <w:tcPr>
+        <w:tcBorders>
+          <w:left w:val="nil"/>
+          <w:right w:val="nil"/>
+          <w:insideH w:val="nil"/>
+          <w:insideV w:val="nil"/>
+        </w:tcBorders>
+        <w:shd w:val="clear" w:color="auto" w:fill="EFD3D2" w:themeFill="accent2" w:themeFillTint="3F"/>
+      </w:tcPr>
+    </w:tblStylePr>
+    <w:tblStylePr w:type="band1Horz">
+      <w:tblPr/>
+      <w:tcPr>
+        <w:tcBorders>
+          <w:left w:val="nil"/>
+          <w:right w:val="nil"/>
+          <w:insideH w:val="nil"/>
+          <w:insideV w:val="nil"/>
+        </w:tcBorders>
+        <w:shd w:val="clear" w:color="auto" w:fill="EFD3D2" w:themeFill="accent2" w:themeFillTint="3F"/>
+      </w:tcPr>
+    </w:tblStylePr>
+  </w:style>
+  <w:style w:type="table" w:styleId="Listaclara-nfasis2">
+    <w:name w:val="Light List Accent 2"/>
+    <w:basedOn w:val="Tablanormal"/>
+    <w:uiPriority w:val="61"/>
+    <w:rsid w:val="008C6542"/>
+    <w:pPr>
+      <w:spacing w:after="0" w:line="240" w:lineRule="auto"/>
+    </w:pPr>
+    <w:tblPr>
+      <w:tblStyleRowBandSize w:val="1"/>
+      <w:tblStyleColBandSize w:val="1"/>
+      <w:tblInd w:w="0" w:type="dxa"/>
+      <w:tblBorders>
+        <w:top w:val="single" w:sz="8" w:space="0" w:color="C0504D" w:themeColor="accent2"/>
+        <w:left w:val="single" w:sz="8" w:space="0" w:color="C0504D" w:themeColor="accent2"/>
+        <w:bottom w:val="single" w:sz="8" w:space="0" w:color="C0504D" w:themeColor="accent2"/>
+        <w:right w:val="single" w:sz="8" w:space="0" w:color="C0504D" w:themeColor="accent2"/>
+      </w:tblBorders>
+      <w:tblCellMar>
+        <w:top w:w="0" w:type="dxa"/>
+        <w:left w:w="108" w:type="dxa"/>
+        <w:bottom w:w="0" w:type="dxa"/>
+        <w:right w:w="108" w:type="dxa"/>
+      </w:tblCellMar>
+    </w:tblPr>
+    <w:tblStylePr w:type="firstRow">
+      <w:pPr>
+        <w:spacing w:before="0" w:after="0" w:line="240" w:lineRule="auto"/>
+      </w:pPr>
+      <w:rPr>
+        <w:b/>
+        <w:bCs/>
+        <w:color w:val="FFFFFF" w:themeColor="background1"/>
+      </w:rPr>
+      <w:tblPr/>
+      <w:tcPr>
+        <w:shd w:val="clear" w:color="auto" w:fill="C0504D" w:themeFill="accent2"/>
+      </w:tcPr>
+    </w:tblStylePr>
+    <w:tblStylePr w:type="lastRow">
+      <w:pPr>
+        <w:spacing w:before="0" w:after="0" w:line="240" w:lineRule="auto"/>
+      </w:pPr>
+      <w:rPr>
+        <w:b/>
+        <w:bCs/>
+      </w:rPr>
+      <w:tblPr/>
+      <w:tcPr>
+        <w:tcBorders>
+          <w:top w:val="double" w:sz="6" w:space="0" w:color="C0504D" w:themeColor="accent2"/>
+          <w:left w:val="single" w:sz="8" w:space="0" w:color="C0504D" w:themeColor="accent2"/>
+          <w:bottom w:val="single" w:sz="8" w:space="0" w:color="C0504D" w:themeColor="accent2"/>
+          <w:right w:val="single" w:sz="8" w:space="0" w:color="C0504D" w:themeColor="accent2"/>
+        </w:tcBorders>
+      </w:tcPr>
+    </w:tblStylePr>
+    <w:tblStylePr w:type="firstCol">
+      <w:rPr>
+        <w:b/>
+        <w:bCs/>
+      </w:rPr>
+    </w:tblStylePr>
+    <w:tblStylePr w:type="lastCol">
+      <w:rPr>
+        <w:b/>
+        <w:bCs/>
+      </w:rPr>
+    </w:tblStylePr>
+    <w:tblStylePr w:type="band1Vert">
+      <w:tblPr/>
+      <w:tcPr>
+        <w:tcBorders>
+          <w:top w:val="single" w:sz="8" w:space="0" w:color="C0504D" w:themeColor="accent2"/>
+          <w:left w:val="single" w:sz="8" w:space="0" w:color="C0504D" w:themeColor="accent2"/>
+          <w:bottom w:val="single" w:sz="8" w:space="0" w:color="C0504D" w:themeColor="accent2"/>
+          <w:right w:val="single" w:sz="8" w:space="0" w:color="C0504D" w:themeColor="accent2"/>
+        </w:tcBorders>
+      </w:tcPr>
+    </w:tblStylePr>
+    <w:tblStylePr w:type="band1Horz">
+      <w:tblPr/>
+      <w:tcPr>
+        <w:tcBorders>
+          <w:top w:val="single" w:sz="8" w:space="0" w:color="C0504D" w:themeColor="accent2"/>
+          <w:left w:val="single" w:sz="8" w:space="0" w:color="C0504D" w:themeColor="accent2"/>
+          <w:bottom w:val="single" w:sz="8" w:space="0" w:color="C0504D" w:themeColor="accent2"/>
+          <w:right w:val="single" w:sz="8" w:space="0" w:color="C0504D" w:themeColor="accent2"/>
+        </w:tcBorders>
+      </w:tcPr>
+    </w:tblStylePr>
+  </w:style>
+  <w:style w:type="table" w:styleId="Sombreadoclaro-nfasis6">
+    <w:name w:val="Light Shading Accent 6"/>
+    <w:basedOn w:val="Tablanormal"/>
+    <w:uiPriority w:val="60"/>
+    <w:rsid w:val="008C6542"/>
+    <w:pPr>
+      <w:spacing w:after="0" w:line="240" w:lineRule="auto"/>
+    </w:pPr>
+    <w:rPr>
+      <w:color w:val="E36C0A" w:themeColor="accent6" w:themeShade="BF"/>
+    </w:rPr>
+    <w:tblPr>
+      <w:tblStyleRowBandSize w:val="1"/>
+      <w:tblStyleColBandSize w:val="1"/>
+      <w:tblInd w:w="0" w:type="dxa"/>
+      <w:tblBorders>
+        <w:top w:val="single" w:sz="8" w:space="0" w:color="F79646" w:themeColor="accent6"/>
+        <w:bottom w:val="single" w:sz="8" w:space="0" w:color="F79646" w:themeColor="accent6"/>
+      </w:tblBorders>
+      <w:tblCellMar>
+        <w:top w:w="0" w:type="dxa"/>
+        <w:left w:w="108" w:type="dxa"/>
+        <w:bottom w:w="0" w:type="dxa"/>
+        <w:right w:w="108" w:type="dxa"/>
+      </w:tblCellMar>
+    </w:tblPr>
+    <w:tblStylePr w:type="firstRow">
+      <w:pPr>
+        <w:spacing w:before="0" w:after="0" w:line="240" w:lineRule="auto"/>
+      </w:pPr>
+      <w:rPr>
+        <w:b/>
+        <w:bCs/>
+      </w:rPr>
+      <w:tblPr/>
+      <w:tcPr>
+        <w:tcBorders>
+          <w:top w:val="single" w:sz="8" w:space="0" w:color="F79646" w:themeColor="accent6"/>
+          <w:left w:val="nil"/>
+          <w:bottom w:val="single" w:sz="8" w:space="0" w:color="F79646" w:themeColor="accent6"/>
+          <w:right w:val="nil"/>
+          <w:insideH w:val="nil"/>
+          <w:insideV w:val="nil"/>
+        </w:tcBorders>
+      </w:tcPr>
+    </w:tblStylePr>
+    <w:tblStylePr w:type="lastRow">
+      <w:pPr>
+        <w:spacing w:before="0" w:after="0" w:line="240" w:lineRule="auto"/>
+      </w:pPr>
+      <w:rPr>
+        <w:b/>
+        <w:bCs/>
+      </w:rPr>
+      <w:tblPr/>
+      <w:tcPr>
+        <w:tcBorders>
+          <w:top w:val="single" w:sz="8" w:space="0" w:color="F79646" w:themeColor="accent6"/>
+          <w:left w:val="nil"/>
+          <w:bottom w:val="single" w:sz="8" w:space="0" w:color="F79646" w:themeColor="accent6"/>
+          <w:right w:val="nil"/>
+          <w:insideH w:val="nil"/>
+          <w:insideV w:val="nil"/>
+        </w:tcBorders>
+      </w:tcPr>
+    </w:tblStylePr>
+    <w:tblStylePr w:type="firstCol">
+      <w:rPr>
+        <w:b/>
+        <w:bCs/>
+      </w:rPr>
+    </w:tblStylePr>
+    <w:tblStylePr w:type="lastCol">
+      <w:rPr>
+        <w:b/>
+        <w:bCs/>
+      </w:rPr>
+    </w:tblStylePr>
+    <w:tblStylePr w:type="band1Vert">
+      <w:tblPr/>
+      <w:tcPr>
+        <w:tcBorders>
+          <w:left w:val="nil"/>
+          <w:right w:val="nil"/>
+          <w:insideH w:val="nil"/>
+          <w:insideV w:val="nil"/>
+        </w:tcBorders>
+        <w:shd w:val="clear" w:color="auto" w:fill="FDE4D0" w:themeFill="accent6" w:themeFillTint="3F"/>
+      </w:tcPr>
+    </w:tblStylePr>
+    <w:tblStylePr w:type="band1Horz">
+      <w:tblPr/>
+      <w:tcPr>
+        <w:tcBorders>
+          <w:left w:val="nil"/>
+          <w:right w:val="nil"/>
+          <w:insideH w:val="nil"/>
+          <w:insideV w:val="nil"/>
+        </w:tcBorders>
+        <w:shd w:val="clear" w:color="auto" w:fill="FDE4D0" w:themeFill="accent6" w:themeFillTint="3F"/>
+      </w:tcPr>
+    </w:tblStylePr>
+  </w:style>
+  <w:style w:type="table" w:styleId="Listaclara-nfasis6">
+    <w:name w:val="Light List Accent 6"/>
+    <w:basedOn w:val="Tablanormal"/>
+    <w:uiPriority w:val="61"/>
+    <w:rsid w:val="008C6542"/>
+    <w:pPr>
+      <w:spacing w:after="0" w:line="240" w:lineRule="auto"/>
+    </w:pPr>
+    <w:tblPr>
+      <w:tblStyleRowBandSize w:val="1"/>
+      <w:tblStyleColBandSize w:val="1"/>
+      <w:tblInd w:w="0" w:type="dxa"/>
+      <w:tblBorders>
+        <w:top w:val="single" w:sz="8" w:space="0" w:color="F79646" w:themeColor="accent6"/>
+        <w:left w:val="single" w:sz="8" w:space="0" w:color="F79646" w:themeColor="accent6"/>
+        <w:bottom w:val="single" w:sz="8" w:space="0" w:color="F79646" w:themeColor="accent6"/>
+        <w:right w:val="single" w:sz="8" w:space="0" w:color="F79646" w:themeColor="accent6"/>
+      </w:tblBorders>
+      <w:tblCellMar>
+        <w:top w:w="0" w:type="dxa"/>
+        <w:left w:w="108" w:type="dxa"/>
+        <w:bottom w:w="0" w:type="dxa"/>
+        <w:right w:w="108" w:type="dxa"/>
+      </w:tblCellMar>
+    </w:tblPr>
+    <w:tblStylePr w:type="firstRow">
+      <w:pPr>
+        <w:spacing w:before="0" w:after="0" w:line="240" w:lineRule="auto"/>
+      </w:pPr>
+      <w:rPr>
+        <w:b/>
+        <w:bCs/>
+        <w:color w:val="FFFFFF" w:themeColor="background1"/>
+      </w:rPr>
+      <w:tblPr/>
+      <w:tcPr>
+        <w:shd w:val="clear" w:color="auto" w:fill="F79646" w:themeFill="accent6"/>
+      </w:tcPr>
+    </w:tblStylePr>
+    <w:tblStylePr w:type="lastRow">
+      <w:pPr>
+        <w:spacing w:before="0" w:after="0" w:line="240" w:lineRule="auto"/>
+      </w:pPr>
+      <w:rPr>
+        <w:b/>
+        <w:bCs/>
+      </w:rPr>
+      <w:tblPr/>
+      <w:tcPr>
+        <w:tcBorders>
+          <w:top w:val="double" w:sz="6" w:space="0" w:color="F79646" w:themeColor="accent6"/>
+          <w:left w:val="single" w:sz="8" w:space="0" w:color="F79646" w:themeColor="accent6"/>
+          <w:bottom w:val="single" w:sz="8" w:space="0" w:color="F79646" w:themeColor="accent6"/>
+          <w:right w:val="single" w:sz="8" w:space="0" w:color="F79646" w:themeColor="accent6"/>
+        </w:tcBorders>
+      </w:tcPr>
+    </w:tblStylePr>
+    <w:tblStylePr w:type="firstCol">
+      <w:rPr>
+        <w:b/>
+        <w:bCs/>
+      </w:rPr>
+    </w:tblStylePr>
+    <w:tblStylePr w:type="lastCol">
+      <w:rPr>
+        <w:b/>
+        <w:bCs/>
+      </w:rPr>
+    </w:tblStylePr>
+    <w:tblStylePr w:type="band1Vert">
+      <w:tblPr/>
+      <w:tcPr>
+        <w:tcBorders>
+          <w:top w:val="single" w:sz="8" w:space="0" w:color="F79646" w:themeColor="accent6"/>
+          <w:left w:val="single" w:sz="8" w:space="0" w:color="F79646" w:themeColor="accent6"/>
+          <w:bottom w:val="single" w:sz="8" w:space="0" w:color="F79646" w:themeColor="accent6"/>
+          <w:right w:val="single" w:sz="8" w:space="0" w:color="F79646" w:themeColor="accent6"/>
+        </w:tcBorders>
+      </w:tcPr>
+    </w:tblStylePr>
+    <w:tblStylePr w:type="band1Horz">
+      <w:tblPr/>
+      <w:tcPr>
+        <w:tcBorders>
+          <w:top w:val="single" w:sz="8" w:space="0" w:color="F79646" w:themeColor="accent6"/>
+          <w:left w:val="single" w:sz="8" w:space="0" w:color="F79646" w:themeColor="accent6"/>
+          <w:bottom w:val="single" w:sz="8" w:space="0" w:color="F79646" w:themeColor="accent6"/>
+          <w:right w:val="single" w:sz="8" w:space="0" w:color="F79646" w:themeColor="accent6"/>
+        </w:tcBorders>
+      </w:tcPr>
+    </w:tblStylePr>
+  </w:style>
+  <w:style w:type="table" w:styleId="Cuadrculaclara-nfasis6">
+    <w:name w:val="Light Grid Accent 6"/>
+    <w:basedOn w:val="Tablanormal"/>
+    <w:uiPriority w:val="62"/>
+    <w:rsid w:val="008C6542"/>
+    <w:pPr>
+      <w:spacing w:after="0" w:line="240" w:lineRule="auto"/>
+    </w:pPr>
+    <w:tblPr>
+      <w:tblStyleRowBandSize w:val="1"/>
+      <w:tblStyleColBandSize w:val="1"/>
+      <w:tblInd w:w="0" w:type="dxa"/>
+      <w:tblBorders>
+        <w:top w:val="single" w:sz="8" w:space="0" w:color="F79646" w:themeColor="accent6"/>
+        <w:left w:val="single" w:sz="8" w:space="0" w:color="F79646" w:themeColor="accent6"/>
+        <w:bottom w:val="single" w:sz="8" w:space="0" w:color="F79646" w:themeColor="accent6"/>
+        <w:right w:val="single" w:sz="8" w:space="0" w:color="F79646" w:themeColor="accent6"/>
+        <w:insideH w:val="single" w:sz="8" w:space="0" w:color="F79646" w:themeColor="accent6"/>
+        <w:insideV w:val="single" w:sz="8" w:space="0" w:color="F79646" w:themeColor="accent6"/>
+      </w:tblBorders>
+      <w:tblCellMar>
+        <w:top w:w="0" w:type="dxa"/>
+        <w:left w:w="108" w:type="dxa"/>
+        <w:bottom w:w="0" w:type="dxa"/>
+        <w:right w:w="108" w:type="dxa"/>
+      </w:tblCellMar>
+    </w:tblPr>
+    <w:tblStylePr w:type="firstRow">
+      <w:pPr>
+        <w:spacing w:before="0" w:after="0" w:line="240" w:lineRule="auto"/>
+      </w:pPr>
+      <w:rPr>
+        <w:rFonts w:asciiTheme="majorHAnsi" w:eastAsiaTheme="majorEastAsia" w:hAnsiTheme="majorHAnsi" w:cstheme="majorBidi"/>
+        <w:b/>
+        <w:bCs/>
+      </w:rPr>
+      <w:tblPr/>
+      <w:tcPr>
+        <w:tcBorders>
+          <w:top w:val="single" w:sz="8" w:space="0" w:color="F79646" w:themeColor="accent6"/>
+          <w:left w:val="single" w:sz="8" w:space="0" w:color="F79646" w:themeColor="accent6"/>
+          <w:bottom w:val="single" w:sz="18" w:space="0" w:color="F79646" w:themeColor="accent6"/>
+          <w:right w:val="single" w:sz="8" w:space="0" w:color="F79646" w:themeColor="accent6"/>
+          <w:insideH w:val="nil"/>
+          <w:insideV w:val="single" w:sz="8" w:space="0" w:color="F79646" w:themeColor="accent6"/>
+        </w:tcBorders>
+      </w:tcPr>
+    </w:tblStylePr>
+    <w:tblStylePr w:type="lastRow">
+      <w:pPr>
+        <w:spacing w:before="0" w:after="0" w:line="240" w:lineRule="auto"/>
+      </w:pPr>
+      <w:rPr>
+        <w:rFonts w:asciiTheme="majorHAnsi" w:eastAsiaTheme="majorEastAsia" w:hAnsiTheme="majorHAnsi" w:cstheme="majorBidi"/>
+        <w:b/>
+        <w:bCs/>
+      </w:rPr>
+      <w:tblPr/>
+      <w:tcPr>
+        <w:tcBorders>
+          <w:top w:val="double" w:sz="6" w:space="0" w:color="F79646" w:themeColor="accent6"/>
+          <w:left w:val="single" w:sz="8" w:space="0" w:color="F79646" w:themeColor="accent6"/>
+          <w:bottom w:val="single" w:sz="8" w:space="0" w:color="F79646" w:themeColor="accent6"/>
+          <w:right w:val="single" w:sz="8" w:space="0" w:color="F79646" w:themeColor="accent6"/>
+          <w:insideH w:val="nil"/>
+          <w:insideV w:val="single" w:sz="8" w:space="0" w:color="F79646" w:themeColor="accent6"/>
+        </w:tcBorders>
+      </w:tcPr>
+    </w:tblStylePr>
+    <w:tblStylePr w:type="firstCol">
+      <w:rPr>
+        <w:rFonts w:asciiTheme="majorHAnsi" w:eastAsiaTheme="majorEastAsia" w:hAnsiTheme="majorHAnsi" w:cstheme="majorBidi"/>
+        <w:b/>
+        <w:bCs/>
+      </w:rPr>
+    </w:tblStylePr>
+    <w:tblStylePr w:type="lastCol">
+      <w:rPr>
+        <w:rFonts w:asciiTheme="majorHAnsi" w:eastAsiaTheme="majorEastAsia" w:hAnsiTheme="majorHAnsi" w:cstheme="majorBidi"/>
+        <w:b/>
+        <w:bCs/>
+      </w:rPr>
+      <w:tblPr/>
+      <w:tcPr>
+        <w:tcBorders>
+          <w:top w:val="single" w:sz="8" w:space="0" w:color="F79646" w:themeColor="accent6"/>
+          <w:left w:val="single" w:sz="8" w:space="0" w:color="F79646" w:themeColor="accent6"/>
+          <w:bottom w:val="single" w:sz="8" w:space="0" w:color="F79646" w:themeColor="accent6"/>
+          <w:right w:val="single" w:sz="8" w:space="0" w:color="F79646" w:themeColor="accent6"/>
+        </w:tcBorders>
+      </w:tcPr>
+    </w:tblStylePr>
+    <w:tblStylePr w:type="band1Vert">
+      <w:tblPr/>
+      <w:tcPr>
+        <w:tcBorders>
+          <w:top w:val="single" w:sz="8" w:space="0" w:color="F79646" w:themeColor="accent6"/>
+          <w:left w:val="single" w:sz="8" w:space="0" w:color="F79646" w:themeColor="accent6"/>
+          <w:bottom w:val="single" w:sz="8" w:space="0" w:color="F79646" w:themeColor="accent6"/>
+          <w:right w:val="single" w:sz="8" w:space="0" w:color="F79646" w:themeColor="accent6"/>
+        </w:tcBorders>
+        <w:shd w:val="clear" w:color="auto" w:fill="FDE4D0" w:themeFill="accent6" w:themeFillTint="3F"/>
+      </w:tcPr>
+    </w:tblStylePr>
+    <w:tblStylePr w:type="band1Horz">
+      <w:tblPr/>
+      <w:tcPr>
+        <w:tcBorders>
+          <w:top w:val="single" w:sz="8" w:space="0" w:color="F79646" w:themeColor="accent6"/>
+          <w:left w:val="single" w:sz="8" w:space="0" w:color="F79646" w:themeColor="accent6"/>
+          <w:bottom w:val="single" w:sz="8" w:space="0" w:color="F79646" w:themeColor="accent6"/>
+          <w:right w:val="single" w:sz="8" w:space="0" w:color="F79646" w:themeColor="accent6"/>
+          <w:insideV w:val="single" w:sz="8" w:space="0" w:color="F79646" w:themeColor="accent6"/>
+        </w:tcBorders>
+        <w:shd w:val="clear" w:color="auto" w:fill="FDE4D0" w:themeFill="accent6" w:themeFillTint="3F"/>
+      </w:tcPr>
+    </w:tblStylePr>
+    <w:tblStylePr w:type="band2Horz">
+      <w:tblPr/>
+      <w:tcPr>
+        <w:tcBorders>
+          <w:top w:val="single" w:sz="8" w:space="0" w:color="F79646" w:themeColor="accent6"/>
+          <w:left w:val="single" w:sz="8" w:space="0" w:color="F79646" w:themeColor="accent6"/>
+          <w:bottom w:val="single" w:sz="8" w:space="0" w:color="F79646" w:themeColor="accent6"/>
+          <w:right w:val="single" w:sz="8" w:space="0" w:color="F79646" w:themeColor="accent6"/>
+          <w:insideV w:val="single" w:sz="8" w:space="0" w:color="F79646" w:themeColor="accent6"/>
+        </w:tcBorders>
+      </w:tcPr>
+    </w:tblStylePr>
+  </w:style>
+  <w:style w:type="table" w:styleId="Listamedia2-nfasis6">
+    <w:name w:val="Medium List 2 Accent 6"/>
+    <w:basedOn w:val="Tablanormal"/>
+    <w:uiPriority w:val="66"/>
+    <w:rsid w:val="008C6542"/>
+    <w:pPr>
+      <w:spacing w:after="0" w:line="240" w:lineRule="auto"/>
+    </w:pPr>
+    <w:rPr>
+      <w:rFonts w:asciiTheme="majorHAnsi" w:eastAsiaTheme="majorEastAsia" w:hAnsiTheme="majorHAnsi" w:cstheme="majorBidi"/>
+      <w:color w:val="000000" w:themeColor="text1"/>
+    </w:rPr>
+    <w:tblPr>
+      <w:tblStyleRowBandSize w:val="1"/>
+      <w:tblStyleColBandSize w:val="1"/>
+      <w:tblInd w:w="0" w:type="dxa"/>
+      <w:tblBorders>
+        <w:top w:val="single" w:sz="8" w:space="0" w:color="F79646" w:themeColor="accent6"/>
+        <w:left w:val="single" w:sz="8" w:space="0" w:color="F79646" w:themeColor="accent6"/>
+        <w:bottom w:val="single" w:sz="8" w:space="0" w:color="F79646" w:themeColor="accent6"/>
+        <w:right w:val="single" w:sz="8" w:space="0" w:color="F79646" w:themeColor="accent6"/>
+      </w:tblBorders>
+      <w:tblCellMar>
+        <w:top w:w="0" w:type="dxa"/>
+        <w:left w:w="108" w:type="dxa"/>
+        <w:bottom w:w="0" w:type="dxa"/>
+        <w:right w:w="108" w:type="dxa"/>
+      </w:tblCellMar>
+    </w:tblPr>
+    <w:tblStylePr w:type="firstRow">
+      <w:rPr>
+        <w:sz w:val="24"/>
+        <w:szCs w:val="24"/>
+      </w:rPr>
+      <w:tblPr/>
+      <w:tcPr>
+        <w:tcBorders>
+          <w:top w:val="nil"/>
+          <w:left w:val="nil"/>
+          <w:bottom w:val="single" w:sz="24" w:space="0" w:color="F79646" w:themeColor="accent6"/>
+          <w:right w:val="nil"/>
+          <w:insideH w:val="nil"/>
+          <w:insideV w:val="nil"/>
+        </w:tcBorders>
+        <w:shd w:val="clear" w:color="auto" w:fill="FFFFFF" w:themeFill="background1"/>
+      </w:tcPr>
+    </w:tblStylePr>
+    <w:tblStylePr w:type="lastRow">
+      <w:tblPr/>
+      <w:tcPr>
+        <w:tcBorders>
+          <w:top w:val="single" w:sz="8" w:space="0" w:color="F79646" w:themeColor="accent6"/>
+          <w:left w:val="nil"/>
+          <w:bottom w:val="nil"/>
+          <w:right w:val="nil"/>
+          <w:insideH w:val="nil"/>
+          <w:insideV w:val="nil"/>
+        </w:tcBorders>
+        <w:shd w:val="clear" w:color="auto" w:fill="FFFFFF" w:themeFill="background1"/>
+      </w:tcPr>
+    </w:tblStylePr>
+    <w:tblStylePr w:type="firstCol">
+      <w:tblPr/>
+      <w:tcPr>
+        <w:tcBorders>
+          <w:top w:val="nil"/>
+          <w:left w:val="nil"/>
+          <w:bottom w:val="nil"/>
+          <w:right w:val="single" w:sz="8" w:space="0" w:color="F79646" w:themeColor="accent6"/>
+          <w:insideH w:val="nil"/>
+          <w:insideV w:val="nil"/>
+        </w:tcBorders>
+        <w:shd w:val="clear" w:color="auto" w:fill="FFFFFF" w:themeFill="background1"/>
+      </w:tcPr>
+    </w:tblStylePr>
+    <w:tblStylePr w:type="lastCol">
+      <w:tblPr/>
+      <w:tcPr>
+        <w:tcBorders>
+          <w:top w:val="nil"/>
+          <w:left w:val="single" w:sz="8" w:space="0" w:color="F79646" w:themeColor="accent6"/>
+          <w:bottom w:val="nil"/>
+          <w:right w:val="nil"/>
+          <w:insideH w:val="nil"/>
+          <w:insideV w:val="nil"/>
+        </w:tcBorders>
+        <w:shd w:val="clear" w:color="auto" w:fill="FFFFFF" w:themeFill="background1"/>
+      </w:tcPr>
+    </w:tblStylePr>
+    <w:tblStylePr w:type="band1Vert">
+      <w:tblPr/>
+      <w:tcPr>
+        <w:tcBorders>
+          <w:left w:val="nil"/>
+          <w:right w:val="nil"/>
+          <w:insideH w:val="nil"/>
+          <w:insideV w:val="nil"/>
+        </w:tcBorders>
+        <w:shd w:val="clear" w:color="auto" w:fill="FDE4D0" w:themeFill="accent6" w:themeFillTint="3F"/>
+      </w:tcPr>
+    </w:tblStylePr>
+    <w:tblStylePr w:type="band1Horz">
+      <w:tblPr/>
+      <w:tcPr>
+        <w:tcBorders>
+          <w:top w:val="nil"/>
+          <w:bottom w:val="nil"/>
+          <w:insideH w:val="nil"/>
+          <w:insideV w:val="nil"/>
+        </w:tcBorders>
+        <w:shd w:val="clear" w:color="auto" w:fill="FDE4D0" w:themeFill="accent6" w:themeFillTint="3F"/>
+      </w:tcPr>
+    </w:tblStylePr>
+    <w:tblStylePr w:type="nwCell">
+      <w:tblPr/>
+      <w:tcPr>
+        <w:shd w:val="clear" w:color="auto" w:fill="FFFFFF" w:themeFill="background1"/>
+      </w:tcPr>
+    </w:tblStylePr>
+    <w:tblStylePr w:type="swCell">
+      <w:tblPr/>
+      <w:tcPr>
+        <w:tcBorders>
+          <w:top w:val="nil"/>
+        </w:tcBorders>
+      </w:tcPr>
+    </w:tblStylePr>
+  </w:style>
+  <w:style w:type="table" w:styleId="Cuadrculamedia2-nfasis6">
+    <w:name w:val="Medium Grid 2 Accent 6"/>
+    <w:basedOn w:val="Tablanormal"/>
+    <w:uiPriority w:val="68"/>
+    <w:rsid w:val="008C6542"/>
+    <w:pPr>
+      <w:spacing w:after="0" w:line="240" w:lineRule="auto"/>
+    </w:pPr>
+    <w:rPr>
+      <w:rFonts w:asciiTheme="majorHAnsi" w:eastAsiaTheme="majorEastAsia" w:hAnsiTheme="majorHAnsi" w:cstheme="majorBidi"/>
+      <w:color w:val="000000" w:themeColor="text1"/>
+    </w:rPr>
+    <w:tblPr>
+      <w:tblStyleRowBandSize w:val="1"/>
+      <w:tblStyleColBandSize w:val="1"/>
+      <w:tblInd w:w="0" w:type="dxa"/>
+      <w:tblBorders>
+        <w:top w:val="single" w:sz="8" w:space="0" w:color="F79646" w:themeColor="accent6"/>
+        <w:left w:val="single" w:sz="8" w:space="0" w:color="F79646" w:themeColor="accent6"/>
+        <w:bottom w:val="single" w:sz="8" w:space="0" w:color="F79646" w:themeColor="accent6"/>
+        <w:right w:val="single" w:sz="8" w:space="0" w:color="F79646" w:themeColor="accent6"/>
+        <w:insideH w:val="single" w:sz="8" w:space="0" w:color="F79646" w:themeColor="accent6"/>
+        <w:insideV w:val="single" w:sz="8" w:space="0" w:color="F79646" w:themeColor="accent6"/>
+      </w:tblBorders>
+      <w:tblCellMar>
+        <w:top w:w="0" w:type="dxa"/>
+        <w:left w:w="108" w:type="dxa"/>
+        <w:bottom w:w="0" w:type="dxa"/>
+        <w:right w:w="108" w:type="dxa"/>
+      </w:tblCellMar>
+    </w:tblPr>
+    <w:tcPr>
+      <w:shd w:val="clear" w:color="auto" w:fill="FDE4D0" w:themeFill="accent6" w:themeFillTint="3F"/>
+    </w:tcPr>
+    <w:tblStylePr w:type="firstRow">
+      <w:rPr>
+        <w:b/>
+        <w:bCs/>
+        <w:color w:val="000000" w:themeColor="text1"/>
+      </w:rPr>
+      <w:tblPr/>
+      <w:tcPr>
+        <w:shd w:val="clear" w:color="auto" w:fill="FEF4EC" w:themeFill="accent6" w:themeFillTint="19"/>
+      </w:tcPr>
+    </w:tblStylePr>
+    <w:tblStylePr w:type="lastRow">
+      <w:rPr>
+        <w:b/>
+        <w:bCs/>
+        <w:color w:val="000000" w:themeColor="text1"/>
+      </w:rPr>
+      <w:tblPr/>
+      <w:tcPr>
+        <w:tcBorders>
+          <w:top w:val="single" w:sz="12" w:space="0" w:color="000000" w:themeColor="text1"/>
+          <w:left w:val="nil"/>
+          <w:bottom w:val="nil"/>
+          <w:right w:val="nil"/>
+          <w:insideH w:val="nil"/>
+          <w:insideV w:val="nil"/>
+        </w:tcBorders>
+        <w:shd w:val="clear" w:color="auto" w:fill="FFFFFF" w:themeFill="background1"/>
+      </w:tcPr>
+    </w:tblStylePr>
+    <w:tblStylePr w:type="firstCol">
+      <w:rPr>
+        <w:b/>
+        <w:bCs/>
+        <w:color w:val="000000" w:themeColor="text1"/>
+      </w:rPr>
+      <w:tblPr/>
+      <w:tcPr>
+        <w:tcBorders>
+          <w:top w:val="nil"/>
+          <w:left w:val="nil"/>
+          <w:bottom w:val="nil"/>
+          <w:right w:val="nil"/>
+          <w:insideH w:val="nil"/>
+          <w:insideV w:val="nil"/>
+        </w:tcBorders>
+        <w:shd w:val="clear" w:color="auto" w:fill="FFFFFF" w:themeFill="background1"/>
+      </w:tcPr>
+    </w:tblStylePr>
+    <w:tblStylePr w:type="lastCol">
+      <w:rPr>
+        <w:b w:val="0"/>
+        <w:bCs w:val="0"/>
+        <w:color w:val="000000" w:themeColor="text1"/>
+      </w:rPr>
+      <w:tblPr/>
+      <w:tcPr>
+        <w:tcBorders>
+          <w:top w:val="nil"/>
+          <w:left w:val="nil"/>
+          <w:bottom w:val="nil"/>
+          <w:right w:val="nil"/>
+          <w:insideH w:val="nil"/>
+          <w:insideV w:val="nil"/>
+        </w:tcBorders>
+        <w:shd w:val="clear" w:color="auto" w:fill="FDE9D9" w:themeFill="accent6" w:themeFillTint="33"/>
+      </w:tcPr>
+    </w:tblStylePr>
+    <w:tblStylePr w:type="band1Vert">
+      <w:tblPr/>
+      <w:tcPr>
+        <w:shd w:val="clear" w:color="auto" w:fill="FBCAA2" w:themeFill="accent6" w:themeFillTint="7F"/>
+      </w:tcPr>
+    </w:tblStylePr>
+    <w:tblStylePr w:type="band1Horz">
+      <w:tblPr/>
+      <w:tcPr>
+        <w:tcBorders>
+          <w:insideH w:val="single" w:sz="6" w:space="0" w:color="F79646" w:themeColor="accent6"/>
+          <w:insideV w:val="single" w:sz="6" w:space="0" w:color="F79646" w:themeColor="accent6"/>
+        </w:tcBorders>
+        <w:shd w:val="clear" w:color="auto" w:fill="FBCAA2" w:themeFill="accent6" w:themeFillTint="7F"/>
+      </w:tcPr>
+    </w:tblStylePr>
+    <w:tblStylePr w:type="nwCell">
+      <w:tblPr/>
+      <w:tcPr>
+        <w:shd w:val="clear" w:color="auto" w:fill="FFFFFF" w:themeFill="background1"/>
+      </w:tcPr>
+    </w:tblStylePr>
+  </w:style>
+  <w:style w:type="table" w:customStyle="1" w:styleId="TablaBTR">
+    <w:name w:val="TablaBTR"/>
+    <w:basedOn w:val="Tablanormal"/>
+    <w:uiPriority w:val="99"/>
+    <w:rsid w:val="00BB771A"/>
+    <w:pPr>
+      <w:spacing w:after="0" w:line="240" w:lineRule="auto"/>
+    </w:pPr>
+    <w:rPr>
+      <w:rFonts w:ascii="Lato Light" w:hAnsi="Lato Light"/>
+      <w:sz w:val="20"/>
+    </w:rPr>
+    <w:tblPr>
+      <w:tblStyleRowBandSize w:val="1"/>
+      <w:tblInd w:w="0" w:type="dxa"/>
+      <w:tblBorders>
+        <w:top w:val="single" w:sz="4" w:space="0" w:color="F79646" w:themeColor="accent6"/>
+        <w:left w:val="single" w:sz="4" w:space="0" w:color="F79646" w:themeColor="accent6"/>
+        <w:bottom w:val="single" w:sz="4" w:space="0" w:color="F79646" w:themeColor="accent6"/>
+        <w:right w:val="single" w:sz="4" w:space="0" w:color="F79646" w:themeColor="accent6"/>
+        <w:insideV w:val="single" w:sz="4" w:space="0" w:color="F79646" w:themeColor="accent6"/>
+      </w:tblBorders>
+      <w:tblCellMar>
+        <w:top w:w="0" w:type="dxa"/>
+        <w:left w:w="108" w:type="dxa"/>
+        <w:bottom w:w="0" w:type="dxa"/>
+        <w:right w:w="108" w:type="dxa"/>
+      </w:tblCellMar>
+    </w:tblPr>
+    <w:tcPr>
+      <w:vAlign w:val="center"/>
+    </w:tcPr>
+    <w:tblStylePr w:type="firstRow">
+      <w:pPr>
+        <w:jc w:val="left"/>
+      </w:pPr>
+      <w:rPr>
+        <w:b/>
+        <w:sz w:val="24"/>
+      </w:rPr>
+      <w:tblPr/>
+      <w:tcPr>
+        <w:shd w:val="clear" w:color="auto" w:fill="F79646" w:themeFill="accent6"/>
+      </w:tcPr>
+    </w:tblStylePr>
+    <w:tblStylePr w:type="firstCol">
+      <w:pPr>
+        <w:jc w:val="left"/>
+      </w:pPr>
+      <w:rPr>
+        <w:i/>
+      </w:rPr>
+    </w:tblStylePr>
+    <w:tblStylePr w:type="band1Horz">
+      <w:tblPr/>
+      <w:tcPr>
+        <w:shd w:val="clear" w:color="auto" w:fill="FFFFFF" w:themeFill="background1"/>
+      </w:tcPr>
+    </w:tblStylePr>
+    <w:tblStylePr w:type="band2Horz">
+      <w:tblPr/>
+      <w:tcPr>
+        <w:shd w:val="clear" w:color="auto" w:fill="FBD4B4" w:themeFill="accent6" w:themeFillTint="66"/>
+      </w:tcPr>
+    </w:tblStylePr>
+  </w:style>
+</w:styles>
+</file>
+
+<file path=word/stylesWithEffects.xml><?xml version="1.0" encoding="utf-8"?>
+<w:styles xmlns:wpc="http://schemas.microsoft.com/office/word/2010/wordprocessingCanvas" xmlns:mc="http://schemas.openxmlformats.org/markup-compatibility/2006" xmlns:o="urn:schemas-microsoft-com:office:office" xmlns:r="http://schemas.openxmlformats.org/officeDocument/2006/relationships" xmlns:m="http://schemas.openxmlformats.org/officeDocument/2006/math" xmlns:v="urn:schemas-microsoft-com:vml" xmlns:wp14="http://schemas.microsoft.com/office/word/2010/wordprocessingDrawing" xmlns:wp="http://schemas.openxmlformats.org/drawingml/2006/wordprocessingDrawing" xmlns:w10="urn:schemas-microsoft-com:office:word" xmlns:w="http://schemas.openxmlformats.org/wordprocessingml/2006/main" xmlns:w14="http://schemas.microsoft.com/office/word/2010/wordml" xmlns:wpg="http://schemas.microsoft.com/office/word/2010/wordprocessingGroup" xmlns:wpi="http://schemas.microsoft.com/office/word/2010/wordprocessingInk" xmlns:wne="http://schemas.microsoft.com/office/word/2006/wordml" xmlns:wps="http://schemas.microsoft.com/office/word/2010/wordprocessingShape" mc:Ignorable="w14 wp14">
+  <w:docDefaults>
+    <w:rPrDefault>
+      <w:rPr>
+        <w:rFonts w:asciiTheme="minorHAnsi" w:eastAsiaTheme="minorHAnsi" w:hAnsiTheme="minorHAnsi" w:cstheme="minorBidi"/>
+        <w:sz w:val="22"/>
+        <w:szCs w:val="22"/>
+        <w:lang w:val="es-AR" w:eastAsia="en-US" w:bidi="ar-SA"/>
+      </w:rPr>
+    </w:rPrDefault>
+    <w:pPrDefault>
+      <w:pPr>
+        <w:spacing w:after="200" w:line="276" w:lineRule="auto"/>
+      </w:pPr>
+    </w:pPrDefault>
+  </w:docDefaults>
+  <w:latentStyles w:defLockedState="0" w:defUIPriority="99" w:defSemiHidden="1" w:defUnhideWhenUsed="1" w:defQFormat="0" w:count="267">
+    <w:lsdException w:name="Normal" w:semiHidden="0" w:uiPriority="0" w:unhideWhenUsed="0" w:qFormat="1"/>
+    <w:lsdException w:name="heading 1" w:semiHidden="0" w:uiPriority="9" w:unhideWhenUsed="0" w:qFormat="1"/>
+    <w:lsdException w:name="heading 2" w:uiPriority="9" w:qFormat="1"/>
+    <w:lsdException w:name="heading 3" w:uiPriority="9" w:qFormat="1"/>
+    <w:lsdException w:name="heading 4" w:uiPriority="9"/>
+    <w:lsdException w:name="heading 5" w:uiPriority="9" w:qFormat="1"/>
+    <w:lsdException w:name="heading 6" w:uiPriority="9" w:qFormat="1"/>
+    <w:lsdException w:name="heading 7" w:uiPriority="9" w:qFormat="1"/>
+    <w:lsdException w:name="heading 8" w:uiPriority="9" w:qFormat="1"/>
+    <w:lsdException w:name="heading 9" w:uiPriority="9" w:qFormat="1"/>
+    <w:lsdException w:name="toc 1" w:uiPriority="39"/>
+    <w:lsdException w:name="toc 2" w:uiPriority="39"/>
+    <w:lsdException w:name="toc 3" w:uiPriority="39"/>
+    <w:lsdException w:name="toc 4" w:uiPriority="39"/>
+    <w:lsdException w:name="toc 5" w:uiPriority="39"/>
+    <w:lsdException w:name="toc 6" w:uiPriority="39"/>
+    <w:lsdException w:name="toc 7" w:uiPriority="39"/>
+    <w:lsdException w:name="toc 8" w:uiPriority="39"/>
+    <w:lsdException w:name="toc 9" w:uiPriority="39"/>
+    <w:lsdException w:name="caption" w:uiPriority="35" w:qFormat="1"/>
+    <w:lsdException w:name="Title" w:semiHidden="0" w:uiPriority="10" w:unhideWhenUsed="0"/>
+    <w:lsdException w:name="Default Paragraph Font" w:uiPriority="1"/>
+    <w:lsdException w:name="Subtitle" w:semiHidden="0" w:uiPriority="11" w:unhideWhenUsed="0"/>
+    <w:lsdException w:name="Strong" w:semiHidden="0" w:uiPriority="22" w:unhideWhenUsed="0"/>
+    <w:lsdException w:name="Emphasis" w:semiHidden="0" w:uiPriority="20" w:unhideWhenUsed="0"/>
+    <w:lsdException w:name="Table Grid" w:semiHidden="0" w:uiPriority="59" w:unhideWhenUsed="0"/>
+    <w:lsdException w:name="Placeholder Text" w:unhideWhenUsed="0"/>
+    <w:lsdException w:name="No Spacing" w:semiHidden="0" w:uiPriority="1" w:unhideWhenUsed="0" w:qFormat="1"/>
+    <w:lsdException w:name="Light Shading" w:semiHidden="0" w:uiPriority="60" w:unhideWhenUsed="0"/>
+    <w:lsdException w:name="Light List" w:semiHidden="0" w:uiPriority="61" w:unhideWhenUsed="0"/>
+    <w:lsdException w:name="Light Grid" w:semiHidden="0" w:uiPriority="62" w:unhideWhenUsed="0"/>
+    <w:lsdException w:name="Medium Shading 1" w:semiHidden="0" w:uiPriority="63" w:unhideWhenUsed="0"/>
+    <w:lsdException w:name="Medium Shading 2" w:semiHidden="0" w:uiPriority="64" w:unhideWhenUsed="0"/>
+    <w:lsdException w:name="Medium List 1" w:semiHidden="0" w:uiPriority="65" w:unhideWhenUsed="0"/>
+    <w:lsdException w:name="Medium List 2" w:semiHidden="0" w:uiPriority="66" w:unhideWhenUsed="0"/>
+    <w:lsdException w:name="Medium Grid 1" w:semiHidden="0" w:uiPriority="67" w:unhideWhenUsed="0"/>
+    <w:lsdException w:name="Medium Grid 2" w:semiHidden="0" w:uiPriority="68" w:unhideWhenUsed="0"/>
+    <w:lsdException w:name="Medium Grid 3" w:semiHidden="0" w:uiPriority="69" w:unhideWhenUsed="0"/>
+    <w:lsdException w:name="Dark List" w:semiHidden="0" w:uiPriority="70" w:unhideWhenUsed="0"/>
+    <w:lsdException w:name="Colorful Shading" w:semiHidden="0" w:uiPriority="71" w:unhideWhenUsed="0"/>
+    <w:lsdException w:name="Colorful List" w:semiHidden="0" w:uiPriority="72" w:unhideWhenUsed="0"/>
+    <w:lsdException w:name="Colorful Grid" w:semiHidden="0" w:uiPriority="73" w:unhideWhenUsed="0"/>
+    <w:lsdException w:name="Light Shading Accent 1" w:semiHidden="0" w:uiPriority="60" w:unhideWhenUsed="0"/>
+    <w:lsdException w:name="Light List Accent 1" w:semiHidden="0" w:uiPriority="61" w:unhideWhenUsed="0"/>
+    <w:lsdException w:name="Light Grid Accent 1" w:semiHidden="0" w:uiPriority="62" w:unhideWhenUsed="0"/>
+    <w:lsdException w:name="Medium Shading 1 Accent 1" w:semiHidden="0" w:uiPriority="63" w:unhideWhenUsed="0"/>
+    <w:lsdException w:name="Medium Shading 2 Accent 1" w:semiHidden="0" w:uiPriority="64" w:unhideWhenUsed="0"/>
+    <w:lsdException w:name="Medium List 1 Accent 1" w:semiHidden="0" w:uiPriority="65" w:unhideWhenUsed="0"/>
+    <w:lsdException w:name="Revision" w:unhideWhenUsed="0"/>
+    <w:lsdException w:name="List Paragraph" w:semiHidden="0" w:uiPriority="34" w:unhideWhenUsed="0" w:qFormat="1"/>
+    <w:lsdException w:name="Quote" w:semiHidden="0" w:uiPriority="29" w:unhideWhenUsed="0"/>
+    <w:lsdException w:name="Intense Quote" w:semiHidden="0" w:uiPriority="30" w:unhideWhenUsed="0"/>
+    <w:lsdException w:name="Medium List 2 Accent 1" w:semiHidden="0" w:uiPriority="66" w:unhideWhenUsed="0"/>
+    <w:lsdException w:name="Medium Grid 1 Accent 1" w:semiHidden="0" w:uiPriority="67" w:unhideWhenUsed="0"/>
+    <w:lsdException w:name="Medium Grid 2 Accent 1" w:semiHidden="0" w:uiPriority="68" w:unhideWhenUsed="0"/>
+    <w:lsdException w:name="Medium Grid 3 Accent 1" w:semiHidden="0" w:uiPriority="69" w:unhideWhenUsed="0"/>
+    <w:lsdException w:name="Dark List Accent 1" w:semiHidden="0" w:uiPriority="70" w:unhideWhenUsed="0"/>
+    <w:lsdException w:name="Colorful Shading Accent 1" w:semiHidden="0" w:uiPriority="71" w:unhideWhenUsed="0"/>
+    <w:lsdException w:name="Colorful List Accent 1" w:semiHidden="0" w:uiPriority="72" w:unhideWhenUsed="0"/>
+    <w:lsdException w:name="Colorful Grid Accent 1" w:semiHidden="0" w:uiPriority="73" w:unhideWhenUsed="0"/>
+    <w:lsdException w:name="Light Shading Accent 2" w:semiHidden="0" w:uiPriority="60" w:unhideWhenUsed="0"/>
+    <w:lsdException w:name="Light List Accent 2" w:semiHidden="0" w:uiPriority="61" w:unhideWhenUsed="0"/>
+    <w:lsdException w:name="Light Grid Accent 2" w:semiHidden="0" w:uiPriority="62" w:unhideWhenUsed="0"/>
+    <w:lsdException w:name="Medium Shading 1 Accent 2" w:semiHidden="0" w:uiPriority="63" w:unhideWhenUsed="0"/>
+    <w:lsdException w:name="Medium Shading 2 Accent 2" w:semiHidden="0" w:uiPriority="64" w:unhideWhenUsed="0"/>
+    <w:lsdException w:name="Medium List 1 Accent 2" w:semiHidden="0" w:uiPriority="65" w:unhideWhenUsed="0"/>
+    <w:lsdException w:name="Medium List 2 Accent 2" w:semiHidden="0" w:uiPriority="66" w:unhideWhenUsed="0"/>
+    <w:lsdException w:name="Medium Grid 1 Accent 2" w:semiHidden="0" w:uiPriority="67" w:unhideWhenUsed="0"/>
+    <w:lsdException w:name="Medium Grid 2 Accent 2" w:semiHidden="0" w:uiPriority="68" w:unhideWhenUsed="0"/>
+    <w:lsdException w:name="Medium Grid 3 Accent 2" w:semiHidden="0" w:uiPriority="69" w:unhideWhenUsed="0"/>
+    <w:lsdException w:name="Dark List Accent 2" w:semiHidden="0" w:uiPriority="70" w:unhideWhenUsed="0"/>
+    <w:lsdException w:name="Colorful Shading Accent 2" w:semiHidden="0" w:uiPriority="71" w:unhideWhenUsed="0"/>
+    <w:lsdException w:name="Colorful List Accent 2" w:semiHidden="0" w:uiPriority="72" w:unhideWhenUsed="0"/>
+    <w:lsdException w:name="Colorful Grid Accent 2" w:semiHidden="0" w:uiPriority="73" w:unhideWhenUsed="0"/>
+    <w:lsdException w:name="Light Shading Accent 3" w:semiHidden="0" w:uiPriority="60" w:unhideWhenUsed="0"/>
+    <w:lsdException w:name="Light List Accent 3" w:semiHidden="0" w:uiPriority="61" w:unhideWhenUsed="0"/>
+    <w:lsdException w:name="Light Grid Accent 3" w:semiHidden="0" w:uiPriority="62" w:unhideWhenUsed="0"/>
+    <w:lsdException w:name="Medium Shading 1 Accent 3" w:semiHidden="0" w:uiPriority="63" w:unhideWhenUsed="0"/>
+    <w:lsdException w:name="Medium Shading 2 Accent 3" w:semiHidden="0" w:uiPriority="64" w:unhideWhenUsed="0"/>
+    <w:lsdException w:name="Medium List 1 Accent 3" w:semiHidden="0" w:uiPriority="65" w:unhideWhenUsed="0"/>
+    <w:lsdException w:name="Medium List 2 Accent 3" w:semiHidden="0" w:uiPriority="66" w:unhideWhenUsed="0"/>
+    <w:lsdException w:name="Medium Grid 1 Accent 3" w:semiHidden="0" w:uiPriority="67" w:unhideWhenUsed="0"/>
+    <w:lsdException w:name="Medium Grid 2 Accent 3" w:semiHidden="0" w:uiPriority="68" w:unhideWhenUsed="0"/>
+    <w:lsdException w:name="Medium Grid 3 Accent 3" w:semiHidden="0" w:uiPriority="69" w:unhideWhenUsed="0"/>
+    <w:lsdException w:name="Dark List Accent 3" w:semiHidden="0" w:uiPriority="70" w:unhideWhenUsed="0"/>
+    <w:lsdException w:name="Colorful Shading Accent 3" w:semiHidden="0" w:uiPriority="71" w:unhideWhenUsed="0"/>
+    <w:lsdException w:name="Colorful List Accent 3" w:semiHidden="0" w:uiPriority="72" w:unhideWhenUsed="0"/>
+    <w:lsdException w:name="Colorful Grid Accent 3" w:semiHidden="0" w:uiPriority="73" w:unhideWhenUsed="0"/>
+    <w:lsdException w:name="Light Shading Accent 4" w:semiHidden="0" w:uiPriority="60" w:unhideWhenUsed="0"/>
+    <w:lsdException w:name="Light List Accent 4" w:semiHidden="0" w:uiPriority="61" w:unhideWhenUsed="0"/>
+    <w:lsdException w:name="Light Grid Accent 4" w:semiHidden="0" w:uiPriority="62" w:unhideWhenUsed="0"/>
+    <w:lsdException w:name="Medium Shading 1 Accent 4" w:semiHidden="0" w:uiPriority="63" w:unhideWhenUsed="0"/>
+    <w:lsdException w:name="Medium Shading 2 Accent 4" w:semiHidden="0" w:uiPriority="64" w:unhideWhenUsed="0"/>
+    <w:lsdException w:name="Medium List 1 Accent 4" w:semiHidden="0" w:uiPriority="65" w:unhideWhenUsed="0"/>
+    <w:lsdException w:name="Medium List 2 Accent 4" w:semiHidden="0" w:uiPriority="66" w:unhideWhenUsed="0"/>
+    <w:lsdException w:name="Medium Grid 1 Accent 4" w:semiHidden="0" w:uiPriority="67" w:unhideWhenUsed="0"/>
+    <w:lsdException w:name="Medium Grid 2 Accent 4" w:semiHidden="0" w:uiPriority="68" w:unhideWhenUsed="0"/>
+    <w:lsdException w:name="Medium Grid 3 Accent 4" w:semiHidden="0" w:uiPriority="69" w:unhideWhenUsed="0"/>
+    <w:lsdException w:name="Dark List Accent 4" w:semiHidden="0" w:uiPriority="70" w:unhideWhenUsed="0"/>
+    <w:lsdException w:name="Colorful Shading Accent 4" w:semiHidden="0" w:uiPriority="71" w:unhideWhenUsed="0"/>
+    <w:lsdException w:name="Colorful List Accent 4" w:semiHidden="0" w:uiPriority="72" w:unhideWhenUsed="0"/>
+    <w:lsdException w:name="Colorful Grid Accent 4" w:semiHidden="0" w:uiPriority="73" w:unhideWhenUsed="0"/>
+    <w:lsdException w:name="Light Shading Accent 5" w:semiHidden="0" w:uiPriority="60" w:unhideWhenUsed="0"/>
+    <w:lsdException w:name="Light List Accent 5" w:semiHidden="0" w:uiPriority="61" w:unhideWhenUsed="0"/>
+    <w:lsdException w:name="Light Grid Accent 5" w:semiHidden="0" w:uiPriority="62" w:unhideWhenUsed="0"/>
+    <w:lsdException w:name="Medium Shading 1 Accent 5" w:semiHidden="0" w:uiPriority="63" w:unhideWhenUsed="0"/>
+    <w:lsdException w:name="Medium Shading 2 Accent 5" w:semiHidden="0" w:uiPriority="64" w:unhideWhenUsed="0"/>
+    <w:lsdException w:name="Medium List 1 Accent 5" w:semiHidden="0" w:uiPriority="65" w:unhideWhenUsed="0"/>
+    <w:lsdException w:name="Medium List 2 Accent 5" w:semiHidden="0" w:uiPriority="66" w:unhideWhenUsed="0"/>
+    <w:lsdException w:name="Medium Grid 1 Accent 5" w:semiHidden="0" w:uiPriority="67" w:unhideWhenUsed="0"/>
+    <w:lsdException w:name="Medium Grid 2 Accent 5" w:semiHidden="0" w:uiPriority="68" w:unhideWhenUsed="0"/>
+    <w:lsdException w:name="Medium Grid 3 Accent 5" w:semiHidden="0" w:uiPriority="69" w:unhideWhenUsed="0"/>
+    <w:lsdException w:name="Dark List Accent 5" w:semiHidden="0" w:uiPriority="70" w:unhideWhenUsed="0"/>
+    <w:lsdException w:name="Colorful Shading Accent 5" w:semiHidden="0" w:uiPriority="71" w:unhideWhenUsed="0"/>
+    <w:lsdException w:name="Colorful List Accent 5" w:semiHidden="0" w:uiPriority="72" w:unhideWhenUsed="0"/>
+    <w:lsdException w:name="Colorful Grid Accent 5" w:semiHidden="0" w:uiPriority="73" w:unhideWhenUsed="0"/>
+    <w:lsdException w:name="Light Shading Accent 6" w:semiHidden="0" w:uiPriority="60" w:unhideWhenUsed="0"/>
+    <w:lsdException w:name="Light List Accent 6" w:semiHidden="0" w:uiPriority="61" w:unhideWhenUsed="0"/>
+    <w:lsdException w:name="Light Grid Accent 6" w:semiHidden="0" w:uiPriority="62" w:unhideWhenUsed="0"/>
+    <w:lsdException w:name="Medium Shading 1 Accent 6" w:semiHidden="0" w:uiPriority="63" w:unhideWhenUsed="0"/>
+    <w:lsdException w:name="Medium Shading 2 Accent 6" w:semiHidden="0" w:uiPriority="64" w:unhideWhenUsed="0"/>
+    <w:lsdException w:name="Medium List 1 Accent 6" w:semiHidden="0" w:uiPriority="65" w:unhideWhenUsed="0"/>
+    <w:lsdException w:name="Medium List 2 Accent 6" w:semiHidden="0" w:uiPriority="66" w:unhideWhenUsed="0"/>
+    <w:lsdException w:name="Medium Grid 1 Accent 6" w:semiHidden="0" w:uiPriority="67" w:unhideWhenUsed="0"/>
+    <w:lsdException w:name="Medium Grid 2 Accent 6" w:semiHidden="0" w:uiPriority="68" w:unhideWhenUsed="0"/>
+    <w:lsdException w:name="Medium Grid 3 Accent 6" w:semiHidden="0" w:uiPriority="69" w:unhideWhenUsed="0"/>
+    <w:lsdException w:name="Dark List Accent 6" w:semiHidden="0" w:uiPriority="70" w:unhideWhenUsed="0"/>
+    <w:lsdException w:name="Colorful Shading Accent 6" w:semiHidden="0" w:uiPriority="71" w:unhideWhenUsed="0"/>
+    <w:lsdException w:name="Colorful List Accent 6" w:semiHidden="0" w:uiPriority="72" w:unhideWhenUsed="0"/>
+    <w:lsdException w:name="Colorful Grid Accent 6" w:semiHidden="0" w:uiPriority="73" w:unhideWhenUsed="0"/>
+    <w:lsdException w:name="Subtle Emphasis" w:semiHidden="0" w:uiPriority="19" w:unhideWhenUsed="0"/>
+    <w:lsdException w:name="Intense Emphasis" w:semiHidden="0" w:uiPriority="21" w:unhideWhenUsed="0"/>
+    <w:lsdException w:name="Subtle Reference" w:semiHidden="0" w:uiPriority="31" w:unhideWhenUsed="0"/>
+    <w:lsdException w:name="Intense Reference" w:semiHidden="0" w:uiPriority="32" w:unhideWhenUsed="0"/>
+    <w:lsdException w:name="Book Title" w:semiHidden="0" w:uiPriority="33" w:unhideWhenUsed="0"/>
+    <w:lsdException w:name="Bibliography" w:uiPriority="37"/>
+    <w:lsdException w:name="TOC Heading" w:uiPriority="39"/>
   </w:latentStyles>
   <w:style w:type="paragraph" w:default="1" w:styleId="Normal">
     <w:name w:val="Normal"/>
@@ -7291,4 +8986,16 @@
   <a:objectDefaults/>
   <a:extraClrSchemeLst/>
 </a:theme>
+</file>
+
+<file path=customXml/item1.xml><?xml version="1.0" encoding="utf-8"?>
+<b:Sources xmlns:b="http://schemas.openxmlformats.org/officeDocument/2006/bibliography" xmlns="http://schemas.openxmlformats.org/officeDocument/2006/bibliography" SelectedStyle="\APA.XSL" StyleName="APA"/>
+</file>
+
+<file path=customXml/itemProps1.xml><?xml version="1.0" encoding="utf-8"?>
+<ds:datastoreItem xmlns:ds="http://schemas.openxmlformats.org/officeDocument/2006/customXml" ds:itemID="{22277C14-94FB-42A0-B8E5-9558BA4D19D3}">
+  <ds:schemaRefs>
+    <ds:schemaRef ds:uri="http://schemas.openxmlformats.org/officeDocument/2006/bibliography"/>
+  </ds:schemaRefs>
+</ds:datastoreItem>
 </file>
</xml_diff>

<commit_message>
cambio titulos en naranja
</commit_message>
<xml_diff>
--- a/templateInforme.docx
+++ b/templateInforme.docx
@@ -1,20 +1,15 @@
 
 <file path=word/document.xml><?xml version="1.0" encoding="utf-8"?>
-<w:document xmlns:wpc="http://schemas.microsoft.com/office/word/2010/wordprocessingCanvas" xmlns:mc="http://schemas.openxmlformats.org/markup-compatibility/2006" xmlns:o="urn:schemas-microsoft-com:office:office" xmlns:r="http://schemas.openxmlformats.org/officeDocument/2006/relationships" xmlns:m="http://schemas.openxmlformats.org/officeDocument/2006/math" xmlns:v="urn:schemas-microsoft-com:vml" xmlns:wp14="http://schemas.microsoft.com/office/word/2010/wordprocessingDrawing" xmlns:wp="http://schemas.openxmlformats.org/drawingml/2006/wordprocessingDrawing" xmlns:w10="urn:schemas-microsoft-com:office:word" xmlns:w="http://schemas.openxmlformats.org/wordprocessingml/2006/main" xmlns:w14="http://schemas.microsoft.com/office/word/2010/wordml" xmlns:wpg="http://schemas.microsoft.com/office/word/2010/wordprocessingGroup" xmlns:wpi="http://schemas.microsoft.com/office/word/2010/wordprocessingInk" xmlns:wne="http://schemas.microsoft.com/office/word/2006/wordml" xmlns:wps="http://schemas.microsoft.com/office/word/2010/wordprocessingShape" mc:Ignorable="w14 wp14">
+<w:document xmlns:wpc="http://schemas.microsoft.com/office/word/2010/wordprocessingCanvas" xmlns:mc="http://schemas.openxmlformats.org/markup-compatibility/2006" xmlns:o="urn:schemas-microsoft-com:office:office" xmlns:r="http://schemas.openxmlformats.org/officeDocument/2006/relationships" xmlns:m="http://schemas.openxmlformats.org/officeDocument/2006/math" xmlns:v="urn:schemas-microsoft-com:vml" xmlns:wp14="http://schemas.microsoft.com/office/word/2010/wordprocessingDrawing" xmlns:wp="http://schemas.openxmlformats.org/drawingml/2006/wordprocessingDrawing" xmlns:w10="urn:schemas-microsoft-com:office:word" xmlns:w="http://schemas.openxmlformats.org/wordprocessingml/2006/main" xmlns:w14="http://schemas.microsoft.com/office/word/2010/wordml" xmlns:w15="http://schemas.microsoft.com/office/word/2012/wordml" xmlns:wpg="http://schemas.microsoft.com/office/word/2010/wordprocessingGroup" xmlns:wpi="http://schemas.microsoft.com/office/word/2010/wordprocessingInk" xmlns:wne="http://schemas.microsoft.com/office/word/2006/wordml" xmlns:wps="http://schemas.microsoft.com/office/word/2010/wordprocessingShape" mc:Ignorable="w14 w15 wp14">
   <w:body>
     <w:p>
       <w:pPr>
-        <w:spacing w:line="240" w:lineRule="auto"/>
-        <w:contextualSpacing/>
-        <w:rPr>
-          <w:szCs w:val="18"/>
-        </w:rPr>
+        <w:pStyle w:val="Ttulo1"/>
       </w:pPr>
       <w:r>
         <w:rPr>
           <w:noProof/>
-          <w:szCs w:val="18"/>
-          <w:lang w:val="en-US"/>
+          <w:lang w:eastAsia="es-AR"/>
         </w:rPr>
         <w:drawing>
           <wp:anchor distT="0" distB="0" distL="114300" distR="114300" simplePos="0" relativeHeight="251669504" behindDoc="1" locked="0" layoutInCell="1" allowOverlap="1" wp14:anchorId="5103D49D" wp14:editId="1B0074B0">
@@ -40,7 +35,7 @@
                     <pic:cNvPicPr preferRelativeResize="0"/>
                   </pic:nvPicPr>
                   <pic:blipFill>
-                    <a:blip r:embed="rId9"/>
+                    <a:blip r:embed="rId8"/>
                     <a:stretch>
                       <a:fillRect/>
                     </a:stretch>
@@ -286,9 +281,9 @@
       <w:bookmarkEnd w:id="0"/>
     </w:p>
     <w:sectPr>
-      <w:headerReference w:type="even" r:id="rId10"/>
-      <w:headerReference w:type="default" r:id="rId11"/>
-      <w:footerReference w:type="default" r:id="rId12"/>
+      <w:headerReference w:type="even" r:id="rId9"/>
+      <w:headerReference w:type="default" r:id="rId10"/>
+      <w:footerReference w:type="default" r:id="rId11"/>
       <w:type w:val="continuous"/>
       <w:pgSz w:w="11907" w:h="16840" w:code="9"/>
       <w:pgMar w:top="1417" w:right="1701" w:bottom="1417" w:left="1701" w:header="680" w:footer="680" w:gutter="0"/>
@@ -301,7 +296,7 @@
 </file>
 
 <file path=word/endnotes.xml><?xml version="1.0" encoding="utf-8"?>
-<w:endnotes xmlns:wpc="http://schemas.microsoft.com/office/word/2010/wordprocessingCanvas" xmlns:mc="http://schemas.openxmlformats.org/markup-compatibility/2006" xmlns:o="urn:schemas-microsoft-com:office:office" xmlns:r="http://schemas.openxmlformats.org/officeDocument/2006/relationships" xmlns:m="http://schemas.openxmlformats.org/officeDocument/2006/math" xmlns:v="urn:schemas-microsoft-com:vml" xmlns:wp14="http://schemas.microsoft.com/office/word/2010/wordprocessingDrawing" xmlns:wp="http://schemas.openxmlformats.org/drawingml/2006/wordprocessingDrawing" xmlns:w10="urn:schemas-microsoft-com:office:word" xmlns:w="http://schemas.openxmlformats.org/wordprocessingml/2006/main" xmlns:w14="http://schemas.microsoft.com/office/word/2010/wordml" xmlns:wpg="http://schemas.microsoft.com/office/word/2010/wordprocessingGroup" xmlns:wpi="http://schemas.microsoft.com/office/word/2010/wordprocessingInk" xmlns:wne="http://schemas.microsoft.com/office/word/2006/wordml" xmlns:wps="http://schemas.microsoft.com/office/word/2010/wordprocessingShape" mc:Ignorable="w14 wp14">
+<w:endnotes xmlns:wpc="http://schemas.microsoft.com/office/word/2010/wordprocessingCanvas" xmlns:mc="http://schemas.openxmlformats.org/markup-compatibility/2006" xmlns:o="urn:schemas-microsoft-com:office:office" xmlns:r="http://schemas.openxmlformats.org/officeDocument/2006/relationships" xmlns:m="http://schemas.openxmlformats.org/officeDocument/2006/math" xmlns:v="urn:schemas-microsoft-com:vml" xmlns:wp14="http://schemas.microsoft.com/office/word/2010/wordprocessingDrawing" xmlns:wp="http://schemas.openxmlformats.org/drawingml/2006/wordprocessingDrawing" xmlns:w10="urn:schemas-microsoft-com:office:word" xmlns:w="http://schemas.openxmlformats.org/wordprocessingml/2006/main" xmlns:w14="http://schemas.microsoft.com/office/word/2010/wordml" xmlns:w15="http://schemas.microsoft.com/office/word/2012/wordml" xmlns:wpg="http://schemas.microsoft.com/office/word/2010/wordprocessingGroup" xmlns:wpi="http://schemas.microsoft.com/office/word/2010/wordprocessingInk" xmlns:wne="http://schemas.microsoft.com/office/word/2006/wordml" xmlns:wps="http://schemas.microsoft.com/office/word/2010/wordprocessingShape" mc:Ignorable="w14 w15 wp14">
   <w:endnote w:type="separator" w:id="-1">
     <w:p>
       <w:pPr>
@@ -326,7 +321,7 @@
 </file>
 
 <file path=word/footer1.xml><?xml version="1.0" encoding="utf-8"?>
-<w:ftr xmlns:wpc="http://schemas.microsoft.com/office/word/2010/wordprocessingCanvas" xmlns:mc="http://schemas.openxmlformats.org/markup-compatibility/2006" xmlns:o="urn:schemas-microsoft-com:office:office" xmlns:r="http://schemas.openxmlformats.org/officeDocument/2006/relationships" xmlns:m="http://schemas.openxmlformats.org/officeDocument/2006/math" xmlns:v="urn:schemas-microsoft-com:vml" xmlns:wp14="http://schemas.microsoft.com/office/word/2010/wordprocessingDrawing" xmlns:wp="http://schemas.openxmlformats.org/drawingml/2006/wordprocessingDrawing" xmlns:w10="urn:schemas-microsoft-com:office:word" xmlns:w="http://schemas.openxmlformats.org/wordprocessingml/2006/main" xmlns:w14="http://schemas.microsoft.com/office/word/2010/wordml" xmlns:wpg="http://schemas.microsoft.com/office/word/2010/wordprocessingGroup" xmlns:wpi="http://schemas.microsoft.com/office/word/2010/wordprocessingInk" xmlns:wne="http://schemas.microsoft.com/office/word/2006/wordml" xmlns:wps="http://schemas.microsoft.com/office/word/2010/wordprocessingShape" mc:Ignorable="w14 wp14">
+<w:ftr xmlns:wpc="http://schemas.microsoft.com/office/word/2010/wordprocessingCanvas" xmlns:mc="http://schemas.openxmlformats.org/markup-compatibility/2006" xmlns:o="urn:schemas-microsoft-com:office:office" xmlns:r="http://schemas.openxmlformats.org/officeDocument/2006/relationships" xmlns:m="http://schemas.openxmlformats.org/officeDocument/2006/math" xmlns:v="urn:schemas-microsoft-com:vml" xmlns:wp14="http://schemas.microsoft.com/office/word/2010/wordprocessingDrawing" xmlns:wp="http://schemas.openxmlformats.org/drawingml/2006/wordprocessingDrawing" xmlns:w10="urn:schemas-microsoft-com:office:word" xmlns:w="http://schemas.openxmlformats.org/wordprocessingml/2006/main" xmlns:w14="http://schemas.microsoft.com/office/word/2010/wordml" xmlns:w15="http://schemas.microsoft.com/office/word/2012/wordml" xmlns:wpg="http://schemas.microsoft.com/office/word/2010/wordprocessingGroup" xmlns:wpi="http://schemas.microsoft.com/office/word/2010/wordprocessingInk" xmlns:wne="http://schemas.microsoft.com/office/word/2006/wordml" xmlns:wps="http://schemas.microsoft.com/office/word/2010/wordprocessingShape" mc:Ignorable="w14 w15 wp14">
   <w:p>
     <w:pPr>
       <w:pStyle w:val="Piedepgina"/>
@@ -434,7 +429,7 @@
 </file>
 
 <file path=word/footnotes.xml><?xml version="1.0" encoding="utf-8"?>
-<w:footnotes xmlns:wpc="http://schemas.microsoft.com/office/word/2010/wordprocessingCanvas" xmlns:mc="http://schemas.openxmlformats.org/markup-compatibility/2006" xmlns:o="urn:schemas-microsoft-com:office:office" xmlns:r="http://schemas.openxmlformats.org/officeDocument/2006/relationships" xmlns:m="http://schemas.openxmlformats.org/officeDocument/2006/math" xmlns:v="urn:schemas-microsoft-com:vml" xmlns:wp14="http://schemas.microsoft.com/office/word/2010/wordprocessingDrawing" xmlns:wp="http://schemas.openxmlformats.org/drawingml/2006/wordprocessingDrawing" xmlns:w10="urn:schemas-microsoft-com:office:word" xmlns:w="http://schemas.openxmlformats.org/wordprocessingml/2006/main" xmlns:w14="http://schemas.microsoft.com/office/word/2010/wordml" xmlns:wpg="http://schemas.microsoft.com/office/word/2010/wordprocessingGroup" xmlns:wpi="http://schemas.microsoft.com/office/word/2010/wordprocessingInk" xmlns:wne="http://schemas.microsoft.com/office/word/2006/wordml" xmlns:wps="http://schemas.microsoft.com/office/word/2010/wordprocessingShape" mc:Ignorable="w14 wp14">
+<w:footnotes xmlns:wpc="http://schemas.microsoft.com/office/word/2010/wordprocessingCanvas" xmlns:mc="http://schemas.openxmlformats.org/markup-compatibility/2006" xmlns:o="urn:schemas-microsoft-com:office:office" xmlns:r="http://schemas.openxmlformats.org/officeDocument/2006/relationships" xmlns:m="http://schemas.openxmlformats.org/officeDocument/2006/math" xmlns:v="urn:schemas-microsoft-com:vml" xmlns:wp14="http://schemas.microsoft.com/office/word/2010/wordprocessingDrawing" xmlns:wp="http://schemas.openxmlformats.org/drawingml/2006/wordprocessingDrawing" xmlns:w10="urn:schemas-microsoft-com:office:word" xmlns:w="http://schemas.openxmlformats.org/wordprocessingml/2006/main" xmlns:w14="http://schemas.microsoft.com/office/word/2010/wordml" xmlns:w15="http://schemas.microsoft.com/office/word/2012/wordml" xmlns:wpg="http://schemas.microsoft.com/office/word/2010/wordprocessingGroup" xmlns:wpi="http://schemas.microsoft.com/office/word/2010/wordprocessingInk" xmlns:wne="http://schemas.microsoft.com/office/word/2006/wordml" xmlns:wps="http://schemas.microsoft.com/office/word/2010/wordprocessingShape" mc:Ignorable="w14 w15 wp14">
   <w:footnote w:type="separator" w:id="-1">
     <w:p>
       <w:pPr>
@@ -459,7 +454,7 @@
 </file>
 
 <file path=word/header1.xml><?xml version="1.0" encoding="utf-8"?>
-<w:hdr xmlns:wpc="http://schemas.microsoft.com/office/word/2010/wordprocessingCanvas" xmlns:mc="http://schemas.openxmlformats.org/markup-compatibility/2006" xmlns:o="urn:schemas-microsoft-com:office:office" xmlns:r="http://schemas.openxmlformats.org/officeDocument/2006/relationships" xmlns:m="http://schemas.openxmlformats.org/officeDocument/2006/math" xmlns:v="urn:schemas-microsoft-com:vml" xmlns:wp14="http://schemas.microsoft.com/office/word/2010/wordprocessingDrawing" xmlns:wp="http://schemas.openxmlformats.org/drawingml/2006/wordprocessingDrawing" xmlns:w10="urn:schemas-microsoft-com:office:word" xmlns:w="http://schemas.openxmlformats.org/wordprocessingml/2006/main" xmlns:w14="http://schemas.microsoft.com/office/word/2010/wordml" xmlns:wpg="http://schemas.microsoft.com/office/word/2010/wordprocessingGroup" xmlns:wpi="http://schemas.microsoft.com/office/word/2010/wordprocessingInk" xmlns:wne="http://schemas.microsoft.com/office/word/2006/wordml" xmlns:wps="http://schemas.microsoft.com/office/word/2010/wordprocessingShape" mc:Ignorable="w14 wp14">
+<w:hdr xmlns:wpc="http://schemas.microsoft.com/office/word/2010/wordprocessingCanvas" xmlns:mc="http://schemas.openxmlformats.org/markup-compatibility/2006" xmlns:o="urn:schemas-microsoft-com:office:office" xmlns:r="http://schemas.openxmlformats.org/officeDocument/2006/relationships" xmlns:m="http://schemas.openxmlformats.org/officeDocument/2006/math" xmlns:v="urn:schemas-microsoft-com:vml" xmlns:wp14="http://schemas.microsoft.com/office/word/2010/wordprocessingDrawing" xmlns:wp="http://schemas.openxmlformats.org/drawingml/2006/wordprocessingDrawing" xmlns:w10="urn:schemas-microsoft-com:office:word" xmlns:w="http://schemas.openxmlformats.org/wordprocessingml/2006/main" xmlns:w14="http://schemas.microsoft.com/office/word/2010/wordml" xmlns:w15="http://schemas.microsoft.com/office/word/2012/wordml" xmlns:wpg="http://schemas.microsoft.com/office/word/2010/wordprocessingGroup" xmlns:wpi="http://schemas.microsoft.com/office/word/2010/wordprocessingInk" xmlns:wne="http://schemas.microsoft.com/office/word/2006/wordml" xmlns:wps="http://schemas.microsoft.com/office/word/2010/wordprocessingShape" mc:Ignorable="w14 w15 wp14">
   <w:p>
     <w:pPr>
       <w:pStyle w:val="Encabezado"/>
@@ -500,7 +495,7 @@
 </file>
 
 <file path=word/header2.xml><?xml version="1.0" encoding="utf-8"?>
-<w:hdr xmlns:wpc="http://schemas.microsoft.com/office/word/2010/wordprocessingCanvas" xmlns:mc="http://schemas.openxmlformats.org/markup-compatibility/2006" xmlns:o="urn:schemas-microsoft-com:office:office" xmlns:r="http://schemas.openxmlformats.org/officeDocument/2006/relationships" xmlns:m="http://schemas.openxmlformats.org/officeDocument/2006/math" xmlns:v="urn:schemas-microsoft-com:vml" xmlns:wp14="http://schemas.microsoft.com/office/word/2010/wordprocessingDrawing" xmlns:wp="http://schemas.openxmlformats.org/drawingml/2006/wordprocessingDrawing" xmlns:w10="urn:schemas-microsoft-com:office:word" xmlns:w="http://schemas.openxmlformats.org/wordprocessingml/2006/main" xmlns:w14="http://schemas.microsoft.com/office/word/2010/wordml" xmlns:wpg="http://schemas.microsoft.com/office/word/2010/wordprocessingGroup" xmlns:wpi="http://schemas.microsoft.com/office/word/2010/wordprocessingInk" xmlns:wne="http://schemas.microsoft.com/office/word/2006/wordml" xmlns:wps="http://schemas.microsoft.com/office/word/2010/wordprocessingShape" mc:Ignorable="w14 wp14">
+<w:hdr xmlns:wpc="http://schemas.microsoft.com/office/word/2010/wordprocessingCanvas" xmlns:mc="http://schemas.openxmlformats.org/markup-compatibility/2006" xmlns:o="urn:schemas-microsoft-com:office:office" xmlns:r="http://schemas.openxmlformats.org/officeDocument/2006/relationships" xmlns:m="http://schemas.openxmlformats.org/officeDocument/2006/math" xmlns:v="urn:schemas-microsoft-com:vml" xmlns:wp14="http://schemas.microsoft.com/office/word/2010/wordprocessingDrawing" xmlns:wp="http://schemas.openxmlformats.org/drawingml/2006/wordprocessingDrawing" xmlns:w10="urn:schemas-microsoft-com:office:word" xmlns:w="http://schemas.openxmlformats.org/wordprocessingml/2006/main" xmlns:w14="http://schemas.microsoft.com/office/word/2010/wordml" xmlns:w15="http://schemas.microsoft.com/office/word/2012/wordml" xmlns:wpg="http://schemas.microsoft.com/office/word/2010/wordprocessingGroup" xmlns:wpi="http://schemas.microsoft.com/office/word/2010/wordprocessingInk" xmlns:wne="http://schemas.microsoft.com/office/word/2006/wordml" xmlns:wps="http://schemas.microsoft.com/office/word/2010/wordprocessingShape" mc:Ignorable="w14 w15 wp14">
   <w:p>
     <w:pPr>
       <w:pStyle w:val="Encabezado"/>
@@ -508,7 +503,7 @@
     <w:r>
       <w:rPr>
         <w:noProof/>
-        <w:lang w:val="en-US"/>
+        <w:lang w:eastAsia="es-AR"/>
       </w:rPr>
       <w:drawing>
         <wp:anchor distT="0" distB="0" distL="114300" distR="114300" simplePos="0" relativeHeight="251657216" behindDoc="1" locked="0" layoutInCell="1" allowOverlap="1" wp14:anchorId="4A2E1B39" wp14:editId="65D727B5">
@@ -579,8 +574,8 @@
 </file>
 
 <file path=word/numbering.xml><?xml version="1.0" encoding="utf-8"?>
-<w:numbering xmlns:wpc="http://schemas.microsoft.com/office/word/2010/wordprocessingCanvas" xmlns:mc="http://schemas.openxmlformats.org/markup-compatibility/2006" xmlns:o="urn:schemas-microsoft-com:office:office" xmlns:r="http://schemas.openxmlformats.org/officeDocument/2006/relationships" xmlns:m="http://schemas.openxmlformats.org/officeDocument/2006/math" xmlns:v="urn:schemas-microsoft-com:vml" xmlns:wp14="http://schemas.microsoft.com/office/word/2010/wordprocessingDrawing" xmlns:wp="http://schemas.openxmlformats.org/drawingml/2006/wordprocessingDrawing" xmlns:w10="urn:schemas-microsoft-com:office:word" xmlns:w="http://schemas.openxmlformats.org/wordprocessingml/2006/main" xmlns:w14="http://schemas.microsoft.com/office/word/2010/wordml" xmlns:wpg="http://schemas.microsoft.com/office/word/2010/wordprocessingGroup" xmlns:wpi="http://schemas.microsoft.com/office/word/2010/wordprocessingInk" xmlns:wne="http://schemas.microsoft.com/office/word/2006/wordml" xmlns:wps="http://schemas.microsoft.com/office/word/2010/wordprocessingShape" mc:Ignorable="w14 wp14">
-  <w:abstractNum w:abstractNumId="0">
+<w:numbering xmlns:wpc="http://schemas.microsoft.com/office/word/2010/wordprocessingCanvas" xmlns:mc="http://schemas.openxmlformats.org/markup-compatibility/2006" xmlns:o="urn:schemas-microsoft-com:office:office" xmlns:r="http://schemas.openxmlformats.org/officeDocument/2006/relationships" xmlns:m="http://schemas.openxmlformats.org/officeDocument/2006/math" xmlns:v="urn:schemas-microsoft-com:vml" xmlns:wp14="http://schemas.microsoft.com/office/word/2010/wordprocessingDrawing" xmlns:wp="http://schemas.openxmlformats.org/drawingml/2006/wordprocessingDrawing" xmlns:w10="urn:schemas-microsoft-com:office:word" xmlns:w="http://schemas.openxmlformats.org/wordprocessingml/2006/main" xmlns:w14="http://schemas.microsoft.com/office/word/2010/wordml" xmlns:w15="http://schemas.microsoft.com/office/word/2012/wordml" xmlns:wpg="http://schemas.microsoft.com/office/word/2010/wordprocessingGroup" xmlns:wpi="http://schemas.microsoft.com/office/word/2010/wordprocessingInk" xmlns:wne="http://schemas.microsoft.com/office/word/2006/wordml" xmlns:wps="http://schemas.microsoft.com/office/word/2010/wordprocessingShape" mc:Ignorable="w14 w15 wp14">
+  <w:abstractNum w:abstractNumId="0" w15:restartNumberingAfterBreak="0">
     <w:nsid w:val="00000003"/>
     <w:multiLevelType w:val="singleLevel"/>
     <w:tmpl w:val="00000003"/>
@@ -601,7 +596,7 @@
       </w:rPr>
     </w:lvl>
   </w:abstractNum>
-  <w:abstractNum w:abstractNumId="1">
+  <w:abstractNum w:abstractNumId="1" w15:restartNumberingAfterBreak="0">
     <w:nsid w:val="01705599"/>
     <w:multiLevelType w:val="hybridMultilevel"/>
     <w:tmpl w:val="08E2332E"/>
@@ -743,7 +738,7 @@
       </w:rPr>
     </w:lvl>
   </w:abstractNum>
-  <w:abstractNum w:abstractNumId="2">
+  <w:abstractNum w:abstractNumId="2" w15:restartNumberingAfterBreak="0">
     <w:nsid w:val="03905637"/>
     <w:multiLevelType w:val="hybridMultilevel"/>
     <w:tmpl w:val="64E2AE70"/>
@@ -885,7 +880,7 @@
       </w:rPr>
     </w:lvl>
   </w:abstractNum>
-  <w:abstractNum w:abstractNumId="3">
+  <w:abstractNum w:abstractNumId="3" w15:restartNumberingAfterBreak="0">
     <w:nsid w:val="09B92F30"/>
     <w:multiLevelType w:val="hybridMultilevel"/>
     <w:tmpl w:val="FDAC55F4"/>
@@ -1027,7 +1022,7 @@
       </w:rPr>
     </w:lvl>
   </w:abstractNum>
-  <w:abstractNum w:abstractNumId="4">
+  <w:abstractNum w:abstractNumId="4" w15:restartNumberingAfterBreak="0">
     <w:nsid w:val="09DF5CC4"/>
     <w:multiLevelType w:val="hybridMultilevel"/>
     <w:tmpl w:val="519E83F0"/>
@@ -1169,7 +1164,7 @@
       </w:rPr>
     </w:lvl>
   </w:abstractNum>
-  <w:abstractNum w:abstractNumId="5">
+  <w:abstractNum w:abstractNumId="5" w15:restartNumberingAfterBreak="0">
     <w:nsid w:val="0C780A0E"/>
     <w:multiLevelType w:val="multilevel"/>
     <w:tmpl w:val="C3309B2A"/>
@@ -1284,7 +1279,7 @@
       </w:rPr>
     </w:lvl>
   </w:abstractNum>
-  <w:abstractNum w:abstractNumId="6">
+  <w:abstractNum w:abstractNumId="6" w15:restartNumberingAfterBreak="0">
     <w:nsid w:val="0DA34CC1"/>
     <w:multiLevelType w:val="multilevel"/>
     <w:tmpl w:val="7478AFA6"/>
@@ -1403,7 +1398,7 @@
       </w:rPr>
     </w:lvl>
   </w:abstractNum>
-  <w:abstractNum w:abstractNumId="7">
+  <w:abstractNum w:abstractNumId="7" w15:restartNumberingAfterBreak="0">
     <w:nsid w:val="11245097"/>
     <w:multiLevelType w:val="hybridMultilevel"/>
     <w:tmpl w:val="12F4946C"/>
@@ -1518,7 +1513,7 @@
       </w:rPr>
     </w:lvl>
   </w:abstractNum>
-  <w:abstractNum w:abstractNumId="8">
+  <w:abstractNum w:abstractNumId="8" w15:restartNumberingAfterBreak="0">
     <w:nsid w:val="18800A65"/>
     <w:multiLevelType w:val="hybridMultilevel"/>
     <w:tmpl w:val="FA460CB2"/>
@@ -1660,7 +1655,7 @@
       </w:rPr>
     </w:lvl>
   </w:abstractNum>
-  <w:abstractNum w:abstractNumId="9">
+  <w:abstractNum w:abstractNumId="9" w15:restartNumberingAfterBreak="0">
     <w:nsid w:val="1DDB0A16"/>
     <w:multiLevelType w:val="hybridMultilevel"/>
     <w:tmpl w:val="3CAC0ABE"/>
@@ -1802,7 +1797,7 @@
       </w:rPr>
     </w:lvl>
   </w:abstractNum>
-  <w:abstractNum w:abstractNumId="10">
+  <w:abstractNum w:abstractNumId="10" w15:restartNumberingAfterBreak="0">
     <w:nsid w:val="1E5B42B5"/>
     <w:multiLevelType w:val="hybridMultilevel"/>
     <w:tmpl w:val="CF103730"/>
@@ -1944,7 +1939,7 @@
       </w:rPr>
     </w:lvl>
   </w:abstractNum>
-  <w:abstractNum w:abstractNumId="11">
+  <w:abstractNum w:abstractNumId="11" w15:restartNumberingAfterBreak="0">
     <w:nsid w:val="202905C5"/>
     <w:multiLevelType w:val="multilevel"/>
     <w:tmpl w:val="25D4834A"/>
@@ -2059,7 +2054,7 @@
       </w:rPr>
     </w:lvl>
   </w:abstractNum>
-  <w:abstractNum w:abstractNumId="12">
+  <w:abstractNum w:abstractNumId="12" w15:restartNumberingAfterBreak="0">
     <w:nsid w:val="25AB5AC7"/>
     <w:multiLevelType w:val="hybridMultilevel"/>
     <w:tmpl w:val="77D49DDA"/>
@@ -2201,7 +2196,7 @@
       </w:rPr>
     </w:lvl>
   </w:abstractNum>
-  <w:abstractNum w:abstractNumId="13">
+  <w:abstractNum w:abstractNumId="13" w15:restartNumberingAfterBreak="0">
     <w:nsid w:val="26177C2E"/>
     <w:multiLevelType w:val="hybridMultilevel"/>
     <w:tmpl w:val="8BE2D7D2"/>
@@ -2316,7 +2311,7 @@
       </w:rPr>
     </w:lvl>
   </w:abstractNum>
-  <w:abstractNum w:abstractNumId="14">
+  <w:abstractNum w:abstractNumId="14" w15:restartNumberingAfterBreak="0">
     <w:nsid w:val="2626350D"/>
     <w:multiLevelType w:val="hybridMultilevel"/>
     <w:tmpl w:val="D1E033E8"/>
@@ -2458,7 +2453,7 @@
       </w:rPr>
     </w:lvl>
   </w:abstractNum>
-  <w:abstractNum w:abstractNumId="15">
+  <w:abstractNum w:abstractNumId="15" w15:restartNumberingAfterBreak="0">
     <w:nsid w:val="27C725F7"/>
     <w:multiLevelType w:val="hybridMultilevel"/>
     <w:tmpl w:val="A38808E4"/>
@@ -2575,7 +2570,7 @@
       </w:rPr>
     </w:lvl>
   </w:abstractNum>
-  <w:abstractNum w:abstractNumId="16">
+  <w:abstractNum w:abstractNumId="16" w15:restartNumberingAfterBreak="0">
     <w:nsid w:val="2B1F10D6"/>
     <w:multiLevelType w:val="multilevel"/>
     <w:tmpl w:val="34A27D06"/>
@@ -2690,7 +2685,7 @@
       </w:rPr>
     </w:lvl>
   </w:abstractNum>
-  <w:abstractNum w:abstractNumId="17">
+  <w:abstractNum w:abstractNumId="17" w15:restartNumberingAfterBreak="0">
     <w:nsid w:val="2F242AD8"/>
     <w:multiLevelType w:val="hybridMultilevel"/>
     <w:tmpl w:val="D7CC3346"/>
@@ -2836,7 +2831,7 @@
       </w:rPr>
     </w:lvl>
   </w:abstractNum>
-  <w:abstractNum w:abstractNumId="18">
+  <w:abstractNum w:abstractNumId="18" w15:restartNumberingAfterBreak="0">
     <w:nsid w:val="318748DF"/>
     <w:multiLevelType w:val="hybridMultilevel"/>
     <w:tmpl w:val="892E3F98"/>
@@ -2978,7 +2973,7 @@
       </w:rPr>
     </w:lvl>
   </w:abstractNum>
-  <w:abstractNum w:abstractNumId="19">
+  <w:abstractNum w:abstractNumId="19" w15:restartNumberingAfterBreak="0">
     <w:nsid w:val="323D18C4"/>
     <w:multiLevelType w:val="hybridMultilevel"/>
     <w:tmpl w:val="7AB618BC"/>
@@ -3095,7 +3090,7 @@
       </w:rPr>
     </w:lvl>
   </w:abstractNum>
-  <w:abstractNum w:abstractNumId="20">
+  <w:abstractNum w:abstractNumId="20" w15:restartNumberingAfterBreak="0">
     <w:nsid w:val="368C4A5A"/>
     <w:multiLevelType w:val="hybridMultilevel"/>
     <w:tmpl w:val="B560C9C4"/>
@@ -3184,7 +3179,7 @@
       </w:pPr>
     </w:lvl>
   </w:abstractNum>
-  <w:abstractNum w:abstractNumId="21">
+  <w:abstractNum w:abstractNumId="21" w15:restartNumberingAfterBreak="0">
     <w:nsid w:val="3D7C0E91"/>
     <w:multiLevelType w:val="hybridMultilevel"/>
     <w:tmpl w:val="36163C6C"/>
@@ -3324,7 +3319,7 @@
       </w:rPr>
     </w:lvl>
   </w:abstractNum>
-  <w:abstractNum w:abstractNumId="22">
+  <w:abstractNum w:abstractNumId="22" w15:restartNumberingAfterBreak="0">
     <w:nsid w:val="4545296A"/>
     <w:multiLevelType w:val="hybridMultilevel"/>
     <w:tmpl w:val="FF10BD94"/>
@@ -3439,7 +3434,7 @@
       </w:rPr>
     </w:lvl>
   </w:abstractNum>
-  <w:abstractNum w:abstractNumId="23">
+  <w:abstractNum w:abstractNumId="23" w15:restartNumberingAfterBreak="0">
     <w:nsid w:val="486C0C34"/>
     <w:multiLevelType w:val="hybridMultilevel"/>
     <w:tmpl w:val="E924D240"/>
@@ -3551,7 +3546,7 @@
       </w:rPr>
     </w:lvl>
   </w:abstractNum>
-  <w:abstractNum w:abstractNumId="24">
+  <w:abstractNum w:abstractNumId="24" w15:restartNumberingAfterBreak="0">
     <w:nsid w:val="55514E43"/>
     <w:multiLevelType w:val="hybridMultilevel"/>
     <w:tmpl w:val="4A8C4B28"/>
@@ -3693,7 +3688,7 @@
       </w:rPr>
     </w:lvl>
   </w:abstractNum>
-  <w:abstractNum w:abstractNumId="25">
+  <w:abstractNum w:abstractNumId="25" w15:restartNumberingAfterBreak="0">
     <w:nsid w:val="587B2F04"/>
     <w:multiLevelType w:val="hybridMultilevel"/>
     <w:tmpl w:val="BD12D1FE"/>
@@ -3835,7 +3830,7 @@
       </w:rPr>
     </w:lvl>
   </w:abstractNum>
-  <w:abstractNum w:abstractNumId="26">
+  <w:abstractNum w:abstractNumId="26" w15:restartNumberingAfterBreak="0">
     <w:nsid w:val="5AE719F4"/>
     <w:multiLevelType w:val="hybridMultilevel"/>
     <w:tmpl w:val="D070DDD0"/>
@@ -3934,7 +3929,7 @@
       </w:pPr>
     </w:lvl>
   </w:abstractNum>
-  <w:abstractNum w:abstractNumId="27">
+  <w:abstractNum w:abstractNumId="27" w15:restartNumberingAfterBreak="0">
     <w:nsid w:val="5BD71DCD"/>
     <w:multiLevelType w:val="hybridMultilevel"/>
     <w:tmpl w:val="FCB2F484"/>
@@ -4076,7 +4071,7 @@
       </w:rPr>
     </w:lvl>
   </w:abstractNum>
-  <w:abstractNum w:abstractNumId="28">
+  <w:abstractNum w:abstractNumId="28" w15:restartNumberingAfterBreak="0">
     <w:nsid w:val="5C796339"/>
     <w:multiLevelType w:val="hybridMultilevel"/>
     <w:tmpl w:val="F7A2C95E"/>
@@ -4192,7 +4187,7 @@
       </w:rPr>
     </w:lvl>
   </w:abstractNum>
-  <w:abstractNum w:abstractNumId="29">
+  <w:abstractNum w:abstractNumId="29" w15:restartNumberingAfterBreak="0">
     <w:nsid w:val="67C3631F"/>
     <w:multiLevelType w:val="hybridMultilevel"/>
     <w:tmpl w:val="DBFE259E"/>
@@ -4334,7 +4329,7 @@
       </w:rPr>
     </w:lvl>
   </w:abstractNum>
-  <w:abstractNum w:abstractNumId="30">
+  <w:abstractNum w:abstractNumId="30" w15:restartNumberingAfterBreak="0">
     <w:nsid w:val="7026319E"/>
     <w:multiLevelType w:val="hybridMultilevel"/>
     <w:tmpl w:val="4EF458D4"/>
@@ -4476,7 +4471,7 @@
       </w:rPr>
     </w:lvl>
   </w:abstractNum>
-  <w:abstractNum w:abstractNumId="31">
+  <w:abstractNum w:abstractNumId="31" w15:restartNumberingAfterBreak="0">
     <w:nsid w:val="751B6AB4"/>
     <w:multiLevelType w:val="hybridMultilevel"/>
     <w:tmpl w:val="5FE8DD62"/>
@@ -4589,7 +4584,7 @@
       </w:rPr>
     </w:lvl>
   </w:abstractNum>
-  <w:abstractNum w:abstractNumId="32">
+  <w:abstractNum w:abstractNumId="32" w15:restartNumberingAfterBreak="0">
     <w:nsid w:val="76CE7BF5"/>
     <w:multiLevelType w:val="hybridMultilevel"/>
     <w:tmpl w:val="FF0AD8E8"/>
@@ -4848,7 +4843,7 @@
 </file>
 
 <file path=word/styles.xml><?xml version="1.0" encoding="utf-8"?>
-<w:styles xmlns:mc="http://schemas.openxmlformats.org/markup-compatibility/2006" xmlns:r="http://schemas.openxmlformats.org/officeDocument/2006/relationships" xmlns:w="http://schemas.openxmlformats.org/wordprocessingml/2006/main" xmlns:w14="http://schemas.microsoft.com/office/word/2010/wordml" mc:Ignorable="w14">
+<w:styles xmlns:mc="http://schemas.openxmlformats.org/markup-compatibility/2006" xmlns:r="http://schemas.openxmlformats.org/officeDocument/2006/relationships" xmlns:w="http://schemas.openxmlformats.org/wordprocessingml/2006/main" xmlns:w14="http://schemas.microsoft.com/office/word/2010/wordml" xmlns:w15="http://schemas.microsoft.com/office/word/2012/wordml" mc:Ignorable="w14 w15">
   <w:docDefaults>
     <w:rPrDefault>
       <w:rPr>
@@ -4864,144 +4859,378 @@
       </w:pPr>
     </w:pPrDefault>
   </w:docDefaults>
-  <w:latentStyles w:defLockedState="0" w:defUIPriority="99" w:defSemiHidden="1" w:defUnhideWhenUsed="1" w:defQFormat="0" w:count="267">
-    <w:lsdException w:name="Normal" w:semiHidden="0" w:uiPriority="0" w:unhideWhenUsed="0" w:qFormat="1"/>
-    <w:lsdException w:name="heading 1" w:semiHidden="0" w:uiPriority="9" w:unhideWhenUsed="0" w:qFormat="1"/>
-    <w:lsdException w:name="heading 2" w:uiPriority="9" w:qFormat="1"/>
-    <w:lsdException w:name="heading 3" w:uiPriority="9" w:qFormat="1"/>
-    <w:lsdException w:name="heading 4" w:uiPriority="9"/>
-    <w:lsdException w:name="heading 5" w:uiPriority="9" w:qFormat="1"/>
-    <w:lsdException w:name="heading 6" w:uiPriority="9" w:qFormat="1"/>
-    <w:lsdException w:name="heading 7" w:uiPriority="9" w:qFormat="1"/>
-    <w:lsdException w:name="heading 8" w:uiPriority="9" w:qFormat="1"/>
-    <w:lsdException w:name="heading 9" w:uiPriority="9" w:qFormat="1"/>
-    <w:lsdException w:name="toc 1" w:uiPriority="39"/>
-    <w:lsdException w:name="toc 2" w:uiPriority="39"/>
-    <w:lsdException w:name="toc 3" w:uiPriority="39"/>
-    <w:lsdException w:name="toc 4" w:uiPriority="39"/>
-    <w:lsdException w:name="toc 5" w:uiPriority="39"/>
-    <w:lsdException w:name="toc 6" w:uiPriority="39"/>
-    <w:lsdException w:name="toc 7" w:uiPriority="39"/>
-    <w:lsdException w:name="toc 8" w:uiPriority="39"/>
-    <w:lsdException w:name="toc 9" w:uiPriority="39"/>
-    <w:lsdException w:name="caption" w:uiPriority="35" w:qFormat="1"/>
-    <w:lsdException w:name="Title" w:semiHidden="0" w:uiPriority="10" w:unhideWhenUsed="0"/>
-    <w:lsdException w:name="Default Paragraph Font" w:uiPriority="1"/>
-    <w:lsdException w:name="Subtitle" w:semiHidden="0" w:uiPriority="11" w:unhideWhenUsed="0"/>
-    <w:lsdException w:name="Strong" w:semiHidden="0" w:uiPriority="22" w:unhideWhenUsed="0"/>
-    <w:lsdException w:name="Emphasis" w:semiHidden="0" w:uiPriority="20" w:unhideWhenUsed="0"/>
-    <w:lsdException w:name="Table Grid" w:semiHidden="0" w:uiPriority="59" w:unhideWhenUsed="0"/>
-    <w:lsdException w:name="Placeholder Text" w:unhideWhenUsed="0"/>
-    <w:lsdException w:name="No Spacing" w:semiHidden="0" w:uiPriority="1" w:unhideWhenUsed="0" w:qFormat="1"/>
-    <w:lsdException w:name="Light Shading" w:semiHidden="0" w:uiPriority="60" w:unhideWhenUsed="0"/>
-    <w:lsdException w:name="Light List" w:semiHidden="0" w:uiPriority="61" w:unhideWhenUsed="0"/>
-    <w:lsdException w:name="Light Grid" w:semiHidden="0" w:uiPriority="62" w:unhideWhenUsed="0"/>
-    <w:lsdException w:name="Medium Shading 1" w:semiHidden="0" w:uiPriority="63" w:unhideWhenUsed="0"/>
-    <w:lsdException w:name="Medium Shading 2" w:semiHidden="0" w:uiPriority="64" w:unhideWhenUsed="0"/>
-    <w:lsdException w:name="Medium List 1" w:semiHidden="0" w:uiPriority="65" w:unhideWhenUsed="0"/>
-    <w:lsdException w:name="Medium List 2" w:semiHidden="0" w:uiPriority="66" w:unhideWhenUsed="0"/>
-    <w:lsdException w:name="Medium Grid 1" w:semiHidden="0" w:uiPriority="67" w:unhideWhenUsed="0"/>
-    <w:lsdException w:name="Medium Grid 2" w:semiHidden="0" w:uiPriority="68" w:unhideWhenUsed="0"/>
-    <w:lsdException w:name="Medium Grid 3" w:semiHidden="0" w:uiPriority="69" w:unhideWhenUsed="0"/>
-    <w:lsdException w:name="Dark List" w:semiHidden="0" w:uiPriority="70" w:unhideWhenUsed="0"/>
-    <w:lsdException w:name="Colorful Shading" w:semiHidden="0" w:uiPriority="71" w:unhideWhenUsed="0"/>
-    <w:lsdException w:name="Colorful List" w:semiHidden="0" w:uiPriority="72" w:unhideWhenUsed="0"/>
-    <w:lsdException w:name="Colorful Grid" w:semiHidden="0" w:uiPriority="73" w:unhideWhenUsed="0"/>
-    <w:lsdException w:name="Light Shading Accent 1" w:semiHidden="0" w:uiPriority="60" w:unhideWhenUsed="0"/>
-    <w:lsdException w:name="Light List Accent 1" w:semiHidden="0" w:uiPriority="61" w:unhideWhenUsed="0"/>
-    <w:lsdException w:name="Light Grid Accent 1" w:semiHidden="0" w:uiPriority="62" w:unhideWhenUsed="0"/>
-    <w:lsdException w:name="Medium Shading 1 Accent 1" w:semiHidden="0" w:uiPriority="63" w:unhideWhenUsed="0"/>
-    <w:lsdException w:name="Medium Shading 2 Accent 1" w:semiHidden="0" w:uiPriority="64" w:unhideWhenUsed="0"/>
-    <w:lsdException w:name="Medium List 1 Accent 1" w:semiHidden="0" w:uiPriority="65" w:unhideWhenUsed="0"/>
-    <w:lsdException w:name="Revision" w:unhideWhenUsed="0"/>
-    <w:lsdException w:name="List Paragraph" w:semiHidden="0" w:uiPriority="34" w:unhideWhenUsed="0" w:qFormat="1"/>
-    <w:lsdException w:name="Quote" w:semiHidden="0" w:uiPriority="29" w:unhideWhenUsed="0"/>
-    <w:lsdException w:name="Intense Quote" w:semiHidden="0" w:uiPriority="30" w:unhideWhenUsed="0"/>
-    <w:lsdException w:name="Medium List 2 Accent 1" w:semiHidden="0" w:uiPriority="66" w:unhideWhenUsed="0"/>
-    <w:lsdException w:name="Medium Grid 1 Accent 1" w:semiHidden="0" w:uiPriority="67" w:unhideWhenUsed="0"/>
-    <w:lsdException w:name="Medium Grid 2 Accent 1" w:semiHidden="0" w:uiPriority="68" w:unhideWhenUsed="0"/>
-    <w:lsdException w:name="Medium Grid 3 Accent 1" w:semiHidden="0" w:uiPriority="69" w:unhideWhenUsed="0"/>
-    <w:lsdException w:name="Dark List Accent 1" w:semiHidden="0" w:uiPriority="70" w:unhideWhenUsed="0"/>
-    <w:lsdException w:name="Colorful Shading Accent 1" w:semiHidden="0" w:uiPriority="71" w:unhideWhenUsed="0"/>
-    <w:lsdException w:name="Colorful List Accent 1" w:semiHidden="0" w:uiPriority="72" w:unhideWhenUsed="0"/>
-    <w:lsdException w:name="Colorful Grid Accent 1" w:semiHidden="0" w:uiPriority="73" w:unhideWhenUsed="0"/>
-    <w:lsdException w:name="Light Shading Accent 2" w:semiHidden="0" w:uiPriority="60" w:unhideWhenUsed="0"/>
-    <w:lsdException w:name="Light List Accent 2" w:semiHidden="0" w:uiPriority="61" w:unhideWhenUsed="0"/>
-    <w:lsdException w:name="Light Grid Accent 2" w:semiHidden="0" w:uiPriority="62" w:unhideWhenUsed="0"/>
-    <w:lsdException w:name="Medium Shading 1 Accent 2" w:semiHidden="0" w:uiPriority="63" w:unhideWhenUsed="0"/>
-    <w:lsdException w:name="Medium Shading 2 Accent 2" w:semiHidden="0" w:uiPriority="64" w:unhideWhenUsed="0"/>
-    <w:lsdException w:name="Medium List 1 Accent 2" w:semiHidden="0" w:uiPriority="65" w:unhideWhenUsed="0"/>
-    <w:lsdException w:name="Medium List 2 Accent 2" w:semiHidden="0" w:uiPriority="66" w:unhideWhenUsed="0"/>
-    <w:lsdException w:name="Medium Grid 1 Accent 2" w:semiHidden="0" w:uiPriority="67" w:unhideWhenUsed="0"/>
-    <w:lsdException w:name="Medium Grid 2 Accent 2" w:semiHidden="0" w:uiPriority="68" w:unhideWhenUsed="0"/>
-    <w:lsdException w:name="Medium Grid 3 Accent 2" w:semiHidden="0" w:uiPriority="69" w:unhideWhenUsed="0"/>
-    <w:lsdException w:name="Dark List Accent 2" w:semiHidden="0" w:uiPriority="70" w:unhideWhenUsed="0"/>
-    <w:lsdException w:name="Colorful Shading Accent 2" w:semiHidden="0" w:uiPriority="71" w:unhideWhenUsed="0"/>
-    <w:lsdException w:name="Colorful List Accent 2" w:semiHidden="0" w:uiPriority="72" w:unhideWhenUsed="0"/>
-    <w:lsdException w:name="Colorful Grid Accent 2" w:semiHidden="0" w:uiPriority="73" w:unhideWhenUsed="0"/>
-    <w:lsdException w:name="Light Shading Accent 3" w:semiHidden="0" w:uiPriority="60" w:unhideWhenUsed="0"/>
-    <w:lsdException w:name="Light List Accent 3" w:semiHidden="0" w:uiPriority="61" w:unhideWhenUsed="0"/>
-    <w:lsdException w:name="Light Grid Accent 3" w:semiHidden="0" w:uiPriority="62" w:unhideWhenUsed="0"/>
-    <w:lsdException w:name="Medium Shading 1 Accent 3" w:semiHidden="0" w:uiPriority="63" w:unhideWhenUsed="0"/>
-    <w:lsdException w:name="Medium Shading 2 Accent 3" w:semiHidden="0" w:uiPriority="64" w:unhideWhenUsed="0"/>
-    <w:lsdException w:name="Medium List 1 Accent 3" w:semiHidden="0" w:uiPriority="65" w:unhideWhenUsed="0"/>
-    <w:lsdException w:name="Medium List 2 Accent 3" w:semiHidden="0" w:uiPriority="66" w:unhideWhenUsed="0"/>
-    <w:lsdException w:name="Medium Grid 1 Accent 3" w:semiHidden="0" w:uiPriority="67" w:unhideWhenUsed="0"/>
-    <w:lsdException w:name="Medium Grid 2 Accent 3" w:semiHidden="0" w:uiPriority="68" w:unhideWhenUsed="0"/>
-    <w:lsdException w:name="Medium Grid 3 Accent 3" w:semiHidden="0" w:uiPriority="69" w:unhideWhenUsed="0"/>
-    <w:lsdException w:name="Dark List Accent 3" w:semiHidden="0" w:uiPriority="70" w:unhideWhenUsed="0"/>
-    <w:lsdException w:name="Colorful Shading Accent 3" w:semiHidden="0" w:uiPriority="71" w:unhideWhenUsed="0"/>
-    <w:lsdException w:name="Colorful List Accent 3" w:semiHidden="0" w:uiPriority="72" w:unhideWhenUsed="0"/>
-    <w:lsdException w:name="Colorful Grid Accent 3" w:semiHidden="0" w:uiPriority="73" w:unhideWhenUsed="0"/>
-    <w:lsdException w:name="Light Shading Accent 4" w:semiHidden="0" w:uiPriority="60" w:unhideWhenUsed="0"/>
-    <w:lsdException w:name="Light List Accent 4" w:semiHidden="0" w:uiPriority="61" w:unhideWhenUsed="0"/>
-    <w:lsdException w:name="Light Grid Accent 4" w:semiHidden="0" w:uiPriority="62" w:unhideWhenUsed="0"/>
-    <w:lsdException w:name="Medium Shading 1 Accent 4" w:semiHidden="0" w:uiPriority="63" w:unhideWhenUsed="0"/>
-    <w:lsdException w:name="Medium Shading 2 Accent 4" w:semiHidden="0" w:uiPriority="64" w:unhideWhenUsed="0"/>
-    <w:lsdException w:name="Medium List 1 Accent 4" w:semiHidden="0" w:uiPriority="65" w:unhideWhenUsed="0"/>
-    <w:lsdException w:name="Medium List 2 Accent 4" w:semiHidden="0" w:uiPriority="66" w:unhideWhenUsed="0"/>
-    <w:lsdException w:name="Medium Grid 1 Accent 4" w:semiHidden="0" w:uiPriority="67" w:unhideWhenUsed="0"/>
-    <w:lsdException w:name="Medium Grid 2 Accent 4" w:semiHidden="0" w:uiPriority="68" w:unhideWhenUsed="0"/>
-    <w:lsdException w:name="Medium Grid 3 Accent 4" w:semiHidden="0" w:uiPriority="69" w:unhideWhenUsed="0"/>
-    <w:lsdException w:name="Dark List Accent 4" w:semiHidden="0" w:uiPriority="70" w:unhideWhenUsed="0"/>
-    <w:lsdException w:name="Colorful Shading Accent 4" w:semiHidden="0" w:uiPriority="71" w:unhideWhenUsed="0"/>
-    <w:lsdException w:name="Colorful List Accent 4" w:semiHidden="0" w:uiPriority="72" w:unhideWhenUsed="0"/>
-    <w:lsdException w:name="Colorful Grid Accent 4" w:semiHidden="0" w:uiPriority="73" w:unhideWhenUsed="0"/>
-    <w:lsdException w:name="Light Shading Accent 5" w:semiHidden="0" w:uiPriority="60" w:unhideWhenUsed="0"/>
-    <w:lsdException w:name="Light List Accent 5" w:semiHidden="0" w:uiPriority="61" w:unhideWhenUsed="0"/>
-    <w:lsdException w:name="Light Grid Accent 5" w:semiHidden="0" w:uiPriority="62" w:unhideWhenUsed="0"/>
-    <w:lsdException w:name="Medium Shading 1 Accent 5" w:semiHidden="0" w:uiPriority="63" w:unhideWhenUsed="0"/>
-    <w:lsdException w:name="Medium Shading 2 Accent 5" w:semiHidden="0" w:uiPriority="64" w:unhideWhenUsed="0"/>
-    <w:lsdException w:name="Medium List 1 Accent 5" w:semiHidden="0" w:uiPriority="65" w:unhideWhenUsed="0"/>
-    <w:lsdException w:name="Medium List 2 Accent 5" w:semiHidden="0" w:uiPriority="66" w:unhideWhenUsed="0"/>
-    <w:lsdException w:name="Medium Grid 1 Accent 5" w:semiHidden="0" w:uiPriority="67" w:unhideWhenUsed="0"/>
-    <w:lsdException w:name="Medium Grid 2 Accent 5" w:semiHidden="0" w:uiPriority="68" w:unhideWhenUsed="0"/>
-    <w:lsdException w:name="Medium Grid 3 Accent 5" w:semiHidden="0" w:uiPriority="69" w:unhideWhenUsed="0"/>
-    <w:lsdException w:name="Dark List Accent 5" w:semiHidden="0" w:uiPriority="70" w:unhideWhenUsed="0"/>
-    <w:lsdException w:name="Colorful Shading Accent 5" w:semiHidden="0" w:uiPriority="71" w:unhideWhenUsed="0"/>
-    <w:lsdException w:name="Colorful List Accent 5" w:semiHidden="0" w:uiPriority="72" w:unhideWhenUsed="0"/>
-    <w:lsdException w:name="Colorful Grid Accent 5" w:semiHidden="0" w:uiPriority="73" w:unhideWhenUsed="0"/>
-    <w:lsdException w:name="Light Shading Accent 6" w:semiHidden="0" w:uiPriority="60" w:unhideWhenUsed="0"/>
-    <w:lsdException w:name="Light List Accent 6" w:semiHidden="0" w:uiPriority="61" w:unhideWhenUsed="0"/>
-    <w:lsdException w:name="Light Grid Accent 6" w:semiHidden="0" w:uiPriority="62" w:unhideWhenUsed="0"/>
-    <w:lsdException w:name="Medium Shading 1 Accent 6" w:semiHidden="0" w:uiPriority="63" w:unhideWhenUsed="0"/>
-    <w:lsdException w:name="Medium Shading 2 Accent 6" w:semiHidden="0" w:uiPriority="64" w:unhideWhenUsed="0"/>
-    <w:lsdException w:name="Medium List 1 Accent 6" w:semiHidden="0" w:uiPriority="65" w:unhideWhenUsed="0"/>
-    <w:lsdException w:name="Medium List 2 Accent 6" w:semiHidden="0" w:uiPriority="66" w:unhideWhenUsed="0"/>
-    <w:lsdException w:name="Medium Grid 1 Accent 6" w:semiHidden="0" w:uiPriority="67" w:unhideWhenUsed="0"/>
-    <w:lsdException w:name="Medium Grid 2 Accent 6" w:semiHidden="0" w:uiPriority="68" w:unhideWhenUsed="0"/>
-    <w:lsdException w:name="Medium Grid 3 Accent 6" w:semiHidden="0" w:uiPriority="69" w:unhideWhenUsed="0"/>
-    <w:lsdException w:name="Dark List Accent 6" w:semiHidden="0" w:uiPriority="70" w:unhideWhenUsed="0"/>
-    <w:lsdException w:name="Colorful Shading Accent 6" w:semiHidden="0" w:uiPriority="71" w:unhideWhenUsed="0"/>
-    <w:lsdException w:name="Colorful List Accent 6" w:semiHidden="0" w:uiPriority="72" w:unhideWhenUsed="0"/>
-    <w:lsdException w:name="Colorful Grid Accent 6" w:semiHidden="0" w:uiPriority="73" w:unhideWhenUsed="0"/>
-    <w:lsdException w:name="Subtle Emphasis" w:semiHidden="0" w:uiPriority="19" w:unhideWhenUsed="0"/>
-    <w:lsdException w:name="Intense Emphasis" w:semiHidden="0" w:uiPriority="21" w:unhideWhenUsed="0"/>
-    <w:lsdException w:name="Subtle Reference" w:semiHidden="0" w:uiPriority="31" w:unhideWhenUsed="0"/>
-    <w:lsdException w:name="Intense Reference" w:semiHidden="0" w:uiPriority="32" w:unhideWhenUsed="0"/>
-    <w:lsdException w:name="Book Title" w:semiHidden="0" w:uiPriority="33" w:unhideWhenUsed="0"/>
-    <w:lsdException w:name="Bibliography" w:uiPriority="37"/>
-    <w:lsdException w:name="TOC Heading" w:uiPriority="39"/>
+  <w:latentStyles w:defLockedState="0" w:defUIPriority="99" w:defSemiHidden="0" w:defUnhideWhenUsed="0" w:defQFormat="0" w:count="371">
+    <w:lsdException w:name="Normal" w:uiPriority="0" w:qFormat="1"/>
+    <w:lsdException w:name="heading 1" w:uiPriority="9" w:qFormat="1"/>
+    <w:lsdException w:name="heading 2" w:semiHidden="1" w:uiPriority="9" w:unhideWhenUsed="1" w:qFormat="1"/>
+    <w:lsdException w:name="heading 3" w:semiHidden="1" w:uiPriority="9" w:unhideWhenUsed="1" w:qFormat="1"/>
+    <w:lsdException w:name="heading 4" w:semiHidden="1" w:uiPriority="9" w:unhideWhenUsed="1"/>
+    <w:lsdException w:name="heading 5" w:semiHidden="1" w:uiPriority="9" w:unhideWhenUsed="1" w:qFormat="1"/>
+    <w:lsdException w:name="heading 6" w:semiHidden="1" w:uiPriority="9" w:unhideWhenUsed="1" w:qFormat="1"/>
+    <w:lsdException w:name="heading 7" w:semiHidden="1" w:uiPriority="9" w:unhideWhenUsed="1" w:qFormat="1"/>
+    <w:lsdException w:name="heading 8" w:semiHidden="1" w:uiPriority="9" w:unhideWhenUsed="1" w:qFormat="1"/>
+    <w:lsdException w:name="heading 9" w:semiHidden="1" w:uiPriority="9" w:unhideWhenUsed="1" w:qFormat="1"/>
+    <w:lsdException w:name="index 1" w:semiHidden="1" w:unhideWhenUsed="1"/>
+    <w:lsdException w:name="index 2" w:semiHidden="1" w:unhideWhenUsed="1"/>
+    <w:lsdException w:name="index 3" w:semiHidden="1" w:unhideWhenUsed="1"/>
+    <w:lsdException w:name="index 4" w:semiHidden="1" w:unhideWhenUsed="1"/>
+    <w:lsdException w:name="index 5" w:semiHidden="1" w:unhideWhenUsed="1"/>
+    <w:lsdException w:name="index 6" w:semiHidden="1" w:unhideWhenUsed="1"/>
+    <w:lsdException w:name="index 7" w:semiHidden="1" w:unhideWhenUsed="1"/>
+    <w:lsdException w:name="index 8" w:semiHidden="1" w:unhideWhenUsed="1"/>
+    <w:lsdException w:name="index 9" w:semiHidden="1" w:unhideWhenUsed="1"/>
+    <w:lsdException w:name="toc 1" w:semiHidden="1" w:uiPriority="39" w:unhideWhenUsed="1"/>
+    <w:lsdException w:name="toc 2" w:semiHidden="1" w:uiPriority="39" w:unhideWhenUsed="1"/>
+    <w:lsdException w:name="toc 3" w:semiHidden="1" w:uiPriority="39" w:unhideWhenUsed="1"/>
+    <w:lsdException w:name="toc 4" w:semiHidden="1" w:uiPriority="39" w:unhideWhenUsed="1"/>
+    <w:lsdException w:name="toc 5" w:semiHidden="1" w:uiPriority="39" w:unhideWhenUsed="1"/>
+    <w:lsdException w:name="toc 6" w:semiHidden="1" w:uiPriority="39" w:unhideWhenUsed="1"/>
+    <w:lsdException w:name="toc 7" w:semiHidden="1" w:uiPriority="39" w:unhideWhenUsed="1"/>
+    <w:lsdException w:name="toc 8" w:semiHidden="1" w:uiPriority="39" w:unhideWhenUsed="1"/>
+    <w:lsdException w:name="toc 9" w:semiHidden="1" w:uiPriority="39" w:unhideWhenUsed="1"/>
+    <w:lsdException w:name="Normal Indent" w:semiHidden="1" w:unhideWhenUsed="1"/>
+    <w:lsdException w:name="footnote text" w:semiHidden="1" w:unhideWhenUsed="1"/>
+    <w:lsdException w:name="annotation text" w:semiHidden="1" w:unhideWhenUsed="1"/>
+    <w:lsdException w:name="header" w:semiHidden="1" w:unhideWhenUsed="1"/>
+    <w:lsdException w:name="footer" w:semiHidden="1" w:unhideWhenUsed="1"/>
+    <w:lsdException w:name="index heading" w:semiHidden="1" w:unhideWhenUsed="1"/>
+    <w:lsdException w:name="caption" w:semiHidden="1" w:uiPriority="35" w:unhideWhenUsed="1" w:qFormat="1"/>
+    <w:lsdException w:name="table of figures" w:semiHidden="1" w:unhideWhenUsed="1"/>
+    <w:lsdException w:name="envelope address" w:semiHidden="1" w:unhideWhenUsed="1"/>
+    <w:lsdException w:name="envelope return" w:semiHidden="1" w:unhideWhenUsed="1"/>
+    <w:lsdException w:name="footnote reference" w:semiHidden="1" w:unhideWhenUsed="1"/>
+    <w:lsdException w:name="annotation reference" w:semiHidden="1" w:unhideWhenUsed="1"/>
+    <w:lsdException w:name="line number" w:semiHidden="1" w:unhideWhenUsed="1"/>
+    <w:lsdException w:name="page number" w:semiHidden="1" w:unhideWhenUsed="1"/>
+    <w:lsdException w:name="endnote reference" w:semiHidden="1" w:unhideWhenUsed="1"/>
+    <w:lsdException w:name="endnote text" w:semiHidden="1" w:unhideWhenUsed="1"/>
+    <w:lsdException w:name="table of authorities" w:semiHidden="1" w:unhideWhenUsed="1"/>
+    <w:lsdException w:name="macro" w:semiHidden="1" w:unhideWhenUsed="1"/>
+    <w:lsdException w:name="toa heading" w:semiHidden="1" w:unhideWhenUsed="1"/>
+    <w:lsdException w:name="List" w:semiHidden="1" w:unhideWhenUsed="1"/>
+    <w:lsdException w:name="List Bullet" w:semiHidden="1" w:unhideWhenUsed="1"/>
+    <w:lsdException w:name="List Number" w:semiHidden="1" w:unhideWhenUsed="1"/>
+    <w:lsdException w:name="List 2" w:semiHidden="1" w:unhideWhenUsed="1"/>
+    <w:lsdException w:name="List 3" w:semiHidden="1" w:unhideWhenUsed="1"/>
+    <w:lsdException w:name="List 4" w:semiHidden="1" w:unhideWhenUsed="1"/>
+    <w:lsdException w:name="List 5" w:semiHidden="1" w:unhideWhenUsed="1"/>
+    <w:lsdException w:name="List Bullet 2" w:semiHidden="1" w:unhideWhenUsed="1"/>
+    <w:lsdException w:name="List Bullet 3" w:semiHidden="1" w:unhideWhenUsed="1"/>
+    <w:lsdException w:name="List Bullet 4" w:semiHidden="1" w:unhideWhenUsed="1"/>
+    <w:lsdException w:name="List Bullet 5" w:semiHidden="1" w:unhideWhenUsed="1"/>
+    <w:lsdException w:name="List Number 2" w:semiHidden="1" w:unhideWhenUsed="1"/>
+    <w:lsdException w:name="List Number 3" w:semiHidden="1" w:unhideWhenUsed="1"/>
+    <w:lsdException w:name="List Number 4" w:semiHidden="1" w:unhideWhenUsed="1"/>
+    <w:lsdException w:name="List Number 5" w:semiHidden="1" w:unhideWhenUsed="1"/>
+    <w:lsdException w:name="Title" w:uiPriority="10"/>
+    <w:lsdException w:name="Closing" w:semiHidden="1" w:unhideWhenUsed="1"/>
+    <w:lsdException w:name="Signature" w:semiHidden="1" w:unhideWhenUsed="1"/>
+    <w:lsdException w:name="Default Paragraph Font" w:semiHidden="1" w:uiPriority="1" w:unhideWhenUsed="1"/>
+    <w:lsdException w:name="Body Text" w:semiHidden="1" w:unhideWhenUsed="1"/>
+    <w:lsdException w:name="Body Text Indent" w:semiHidden="1" w:unhideWhenUsed="1"/>
+    <w:lsdException w:name="List Continue" w:semiHidden="1" w:unhideWhenUsed="1"/>
+    <w:lsdException w:name="List Continue 2" w:semiHidden="1" w:unhideWhenUsed="1"/>
+    <w:lsdException w:name="List Continue 3" w:semiHidden="1" w:unhideWhenUsed="1"/>
+    <w:lsdException w:name="List Continue 4" w:semiHidden="1" w:unhideWhenUsed="1"/>
+    <w:lsdException w:name="List Continue 5" w:semiHidden="1" w:unhideWhenUsed="1"/>
+    <w:lsdException w:name="Message Header" w:semiHidden="1" w:unhideWhenUsed="1"/>
+    <w:lsdException w:name="Subtitle" w:uiPriority="11"/>
+    <w:lsdException w:name="Salutation" w:semiHidden="1" w:unhideWhenUsed="1"/>
+    <w:lsdException w:name="Date" w:semiHidden="1" w:unhideWhenUsed="1"/>
+    <w:lsdException w:name="Body Text First Indent" w:semiHidden="1" w:unhideWhenUsed="1"/>
+    <w:lsdException w:name="Body Text First Indent 2" w:semiHidden="1" w:unhideWhenUsed="1"/>
+    <w:lsdException w:name="Note Heading" w:semiHidden="1" w:unhideWhenUsed="1"/>
+    <w:lsdException w:name="Body Text 2" w:semiHidden="1" w:unhideWhenUsed="1"/>
+    <w:lsdException w:name="Body Text 3" w:semiHidden="1" w:unhideWhenUsed="1"/>
+    <w:lsdException w:name="Body Text Indent 2" w:semiHidden="1" w:unhideWhenUsed="1"/>
+    <w:lsdException w:name="Body Text Indent 3" w:semiHidden="1" w:unhideWhenUsed="1"/>
+    <w:lsdException w:name="Block Text" w:semiHidden="1" w:unhideWhenUsed="1"/>
+    <w:lsdException w:name="Hyperlink" w:semiHidden="1" w:unhideWhenUsed="1"/>
+    <w:lsdException w:name="FollowedHyperlink" w:semiHidden="1" w:unhideWhenUsed="1"/>
+    <w:lsdException w:name="Strong" w:uiPriority="22"/>
+    <w:lsdException w:name="Emphasis" w:uiPriority="20"/>
+    <w:lsdException w:name="Document Map" w:semiHidden="1" w:unhideWhenUsed="1"/>
+    <w:lsdException w:name="Plain Text" w:semiHidden="1" w:unhideWhenUsed="1"/>
+    <w:lsdException w:name="E-mail Signature" w:semiHidden="1" w:unhideWhenUsed="1"/>
+    <w:lsdException w:name="HTML Top of Form" w:semiHidden="1" w:unhideWhenUsed="1"/>
+    <w:lsdException w:name="HTML Bottom of Form" w:semiHidden="1" w:unhideWhenUsed="1"/>
+    <w:lsdException w:name="Normal (Web)" w:semiHidden="1" w:unhideWhenUsed="1"/>
+    <w:lsdException w:name="HTML Acronym" w:semiHidden="1" w:unhideWhenUsed="1"/>
+    <w:lsdException w:name="HTML Address" w:semiHidden="1" w:unhideWhenUsed="1"/>
+    <w:lsdException w:name="HTML Cite" w:semiHidden="1" w:unhideWhenUsed="1"/>
+    <w:lsdException w:name="HTML Code" w:semiHidden="1" w:unhideWhenUsed="1"/>
+    <w:lsdException w:name="HTML Definition" w:semiHidden="1" w:unhideWhenUsed="1"/>
+    <w:lsdException w:name="HTML Keyboard" w:semiHidden="1" w:unhideWhenUsed="1"/>
+    <w:lsdException w:name="HTML Preformatted" w:semiHidden="1" w:unhideWhenUsed="1"/>
+    <w:lsdException w:name="HTML Sample" w:semiHidden="1" w:unhideWhenUsed="1"/>
+    <w:lsdException w:name="HTML Typewriter" w:semiHidden="1" w:unhideWhenUsed="1"/>
+    <w:lsdException w:name="HTML Variable" w:semiHidden="1" w:unhideWhenUsed="1"/>
+    <w:lsdException w:name="Normal Table" w:semiHidden="1" w:unhideWhenUsed="1"/>
+    <w:lsdException w:name="annotation subject" w:semiHidden="1" w:unhideWhenUsed="1"/>
+    <w:lsdException w:name="No List" w:semiHidden="1" w:unhideWhenUsed="1"/>
+    <w:lsdException w:name="Outline List 1" w:semiHidden="1" w:unhideWhenUsed="1"/>
+    <w:lsdException w:name="Outline List 2" w:semiHidden="1" w:unhideWhenUsed="1"/>
+    <w:lsdException w:name="Outline List 3" w:semiHidden="1" w:unhideWhenUsed="1"/>
+    <w:lsdException w:name="Table Simple 1" w:semiHidden="1" w:unhideWhenUsed="1"/>
+    <w:lsdException w:name="Table Simple 2" w:semiHidden="1" w:unhideWhenUsed="1"/>
+    <w:lsdException w:name="Table Simple 3" w:semiHidden="1" w:unhideWhenUsed="1"/>
+    <w:lsdException w:name="Table Classic 1" w:semiHidden="1" w:unhideWhenUsed="1"/>
+    <w:lsdException w:name="Table Classic 2" w:semiHidden="1" w:unhideWhenUsed="1"/>
+    <w:lsdException w:name="Table Classic 3" w:semiHidden="1" w:unhideWhenUsed="1"/>
+    <w:lsdException w:name="Table Classic 4" w:semiHidden="1" w:unhideWhenUsed="1"/>
+    <w:lsdException w:name="Table Colorful 1" w:semiHidden="1" w:unhideWhenUsed="1"/>
+    <w:lsdException w:name="Table Colorful 2" w:semiHidden="1" w:unhideWhenUsed="1"/>
+    <w:lsdException w:name="Table Colorful 3" w:semiHidden="1" w:unhideWhenUsed="1"/>
+    <w:lsdException w:name="Table Columns 1" w:semiHidden="1" w:unhideWhenUsed="1"/>
+    <w:lsdException w:name="Table Columns 2" w:semiHidden="1" w:unhideWhenUsed="1"/>
+    <w:lsdException w:name="Table Columns 3" w:semiHidden="1" w:unhideWhenUsed="1"/>
+    <w:lsdException w:name="Table Columns 4" w:semiHidden="1" w:unhideWhenUsed="1"/>
+    <w:lsdException w:name="Table Columns 5" w:semiHidden="1" w:unhideWhenUsed="1"/>
+    <w:lsdException w:name="Table Grid 1" w:semiHidden="1" w:unhideWhenUsed="1"/>
+    <w:lsdException w:name="Table Grid 2" w:semiHidden="1" w:unhideWhenUsed="1"/>
+    <w:lsdException w:name="Table Grid 3" w:semiHidden="1" w:unhideWhenUsed="1"/>
+    <w:lsdException w:name="Table Grid 4" w:semiHidden="1" w:unhideWhenUsed="1"/>
+    <w:lsdException w:name="Table Grid 5" w:semiHidden="1" w:unhideWhenUsed="1"/>
+    <w:lsdException w:name="Table Grid 6" w:semiHidden="1" w:unhideWhenUsed="1"/>
+    <w:lsdException w:name="Table Grid 7" w:semiHidden="1" w:unhideWhenUsed="1"/>
+    <w:lsdException w:name="Table Grid 8" w:semiHidden="1" w:unhideWhenUsed="1"/>
+    <w:lsdException w:name="Table List 1" w:semiHidden="1" w:unhideWhenUsed="1"/>
+    <w:lsdException w:name="Table List 2" w:semiHidden="1" w:unhideWhenUsed="1"/>
+    <w:lsdException w:name="Table List 3" w:semiHidden="1" w:unhideWhenUsed="1"/>
+    <w:lsdException w:name="Table List 4" w:semiHidden="1" w:unhideWhenUsed="1"/>
+    <w:lsdException w:name="Table List 5" w:semiHidden="1" w:unhideWhenUsed="1"/>
+    <w:lsdException w:name="Table List 6" w:semiHidden="1" w:unhideWhenUsed="1"/>
+    <w:lsdException w:name="Table List 7" w:semiHidden="1" w:unhideWhenUsed="1"/>
+    <w:lsdException w:name="Table List 8" w:semiHidden="1" w:unhideWhenUsed="1"/>
+    <w:lsdException w:name="Table 3D effects 1" w:semiHidden="1" w:unhideWhenUsed="1"/>
+    <w:lsdException w:name="Table 3D effects 2" w:semiHidden="1" w:unhideWhenUsed="1"/>
+    <w:lsdException w:name="Table 3D effects 3" w:semiHidden="1" w:unhideWhenUsed="1"/>
+    <w:lsdException w:name="Table Contemporary" w:semiHidden="1" w:unhideWhenUsed="1"/>
+    <w:lsdException w:name="Table Elegant" w:semiHidden="1" w:unhideWhenUsed="1"/>
+    <w:lsdException w:name="Table Professional" w:semiHidden="1" w:unhideWhenUsed="1"/>
+    <w:lsdException w:name="Table Subtle 1" w:semiHidden="1" w:unhideWhenUsed="1"/>
+    <w:lsdException w:name="Table Subtle 2" w:semiHidden="1" w:unhideWhenUsed="1"/>
+    <w:lsdException w:name="Table Web 1" w:semiHidden="1" w:unhideWhenUsed="1"/>
+    <w:lsdException w:name="Table Web 2" w:semiHidden="1" w:unhideWhenUsed="1"/>
+    <w:lsdException w:name="Table Web 3" w:semiHidden="1" w:unhideWhenUsed="1"/>
+    <w:lsdException w:name="Balloon Text" w:semiHidden="1" w:unhideWhenUsed="1"/>
+    <w:lsdException w:name="Table Grid" w:uiPriority="59"/>
+    <w:lsdException w:name="Table Theme" w:semiHidden="1" w:unhideWhenUsed="1"/>
+    <w:lsdException w:name="Placeholder Text" w:semiHidden="1"/>
+    <w:lsdException w:name="No Spacing" w:uiPriority="1" w:qFormat="1"/>
+    <w:lsdException w:name="Light Shading" w:uiPriority="60"/>
+    <w:lsdException w:name="Light List" w:uiPriority="61"/>
+    <w:lsdException w:name="Light Grid" w:uiPriority="62"/>
+    <w:lsdException w:name="Medium Shading 1" w:uiPriority="63"/>
+    <w:lsdException w:name="Medium Shading 2" w:uiPriority="64"/>
+    <w:lsdException w:name="Medium List 1" w:uiPriority="65"/>
+    <w:lsdException w:name="Medium List 2" w:uiPriority="66"/>
+    <w:lsdException w:name="Medium Grid 1" w:uiPriority="67"/>
+    <w:lsdException w:name="Medium Grid 2" w:uiPriority="68"/>
+    <w:lsdException w:name="Medium Grid 3" w:uiPriority="69"/>
+    <w:lsdException w:name="Dark List" w:uiPriority="70"/>
+    <w:lsdException w:name="Colorful Shading" w:uiPriority="71"/>
+    <w:lsdException w:name="Colorful List" w:uiPriority="72"/>
+    <w:lsdException w:name="Colorful Grid" w:uiPriority="73"/>
+    <w:lsdException w:name="Light Shading Accent 1" w:uiPriority="60"/>
+    <w:lsdException w:name="Light List Accent 1" w:uiPriority="61"/>
+    <w:lsdException w:name="Light Grid Accent 1" w:uiPriority="62"/>
+    <w:lsdException w:name="Medium Shading 1 Accent 1" w:uiPriority="63"/>
+    <w:lsdException w:name="Medium Shading 2 Accent 1" w:uiPriority="64"/>
+    <w:lsdException w:name="Medium List 1 Accent 1" w:uiPriority="65"/>
+    <w:lsdException w:name="Revision" w:semiHidden="1"/>
+    <w:lsdException w:name="List Paragraph" w:uiPriority="34" w:qFormat="1"/>
+    <w:lsdException w:name="Quote" w:uiPriority="29"/>
+    <w:lsdException w:name="Intense Quote" w:uiPriority="30"/>
+    <w:lsdException w:name="Medium List 2 Accent 1" w:uiPriority="66"/>
+    <w:lsdException w:name="Medium Grid 1 Accent 1" w:uiPriority="67"/>
+    <w:lsdException w:name="Medium Grid 2 Accent 1" w:uiPriority="68"/>
+    <w:lsdException w:name="Medium Grid 3 Accent 1" w:uiPriority="69"/>
+    <w:lsdException w:name="Dark List Accent 1" w:uiPriority="70"/>
+    <w:lsdException w:name="Colorful Shading Accent 1" w:uiPriority="71"/>
+    <w:lsdException w:name="Colorful List Accent 1" w:uiPriority="72"/>
+    <w:lsdException w:name="Colorful Grid Accent 1" w:uiPriority="73"/>
+    <w:lsdException w:name="Light Shading Accent 2" w:uiPriority="60"/>
+    <w:lsdException w:name="Light List Accent 2" w:uiPriority="61"/>
+    <w:lsdException w:name="Light Grid Accent 2" w:uiPriority="62"/>
+    <w:lsdException w:name="Medium Shading 1 Accent 2" w:uiPriority="63"/>
+    <w:lsdException w:name="Medium Shading 2 Accent 2" w:uiPriority="64"/>
+    <w:lsdException w:name="Medium List 1 Accent 2" w:uiPriority="65"/>
+    <w:lsdException w:name="Medium List 2 Accent 2" w:uiPriority="66"/>
+    <w:lsdException w:name="Medium Grid 1 Accent 2" w:uiPriority="67"/>
+    <w:lsdException w:name="Medium Grid 2 Accent 2" w:uiPriority="68"/>
+    <w:lsdException w:name="Medium Grid 3 Accent 2" w:uiPriority="69"/>
+    <w:lsdException w:name="Dark List Accent 2" w:uiPriority="70"/>
+    <w:lsdException w:name="Colorful Shading Accent 2" w:uiPriority="71"/>
+    <w:lsdException w:name="Colorful List Accent 2" w:uiPriority="72"/>
+    <w:lsdException w:name="Colorful Grid Accent 2" w:uiPriority="73"/>
+    <w:lsdException w:name="Light Shading Accent 3" w:uiPriority="60"/>
+    <w:lsdException w:name="Light List Accent 3" w:uiPriority="61"/>
+    <w:lsdException w:name="Light Grid Accent 3" w:uiPriority="62"/>
+    <w:lsdException w:name="Medium Shading 1 Accent 3" w:uiPriority="63"/>
+    <w:lsdException w:name="Medium Shading 2 Accent 3" w:uiPriority="64"/>
+    <w:lsdException w:name="Medium List 1 Accent 3" w:uiPriority="65"/>
+    <w:lsdException w:name="Medium List 2 Accent 3" w:uiPriority="66"/>
+    <w:lsdException w:name="Medium Grid 1 Accent 3" w:uiPriority="67"/>
+    <w:lsdException w:name="Medium Grid 2 Accent 3" w:uiPriority="68"/>
+    <w:lsdException w:name="Medium Grid 3 Accent 3" w:uiPriority="69"/>
+    <w:lsdException w:name="Dark List Accent 3" w:uiPriority="70"/>
+    <w:lsdException w:name="Colorful Shading Accent 3" w:uiPriority="71"/>
+    <w:lsdException w:name="Colorful List Accent 3" w:uiPriority="72"/>
+    <w:lsdException w:name="Colorful Grid Accent 3" w:uiPriority="73"/>
+    <w:lsdException w:name="Light Shading Accent 4" w:uiPriority="60"/>
+    <w:lsdException w:name="Light List Accent 4" w:uiPriority="61"/>
+    <w:lsdException w:name="Light Grid Accent 4" w:uiPriority="62"/>
+    <w:lsdException w:name="Medium Shading 1 Accent 4" w:uiPriority="63"/>
+    <w:lsdException w:name="Medium Shading 2 Accent 4" w:uiPriority="64"/>
+    <w:lsdException w:name="Medium List 1 Accent 4" w:uiPriority="65"/>
+    <w:lsdException w:name="Medium List 2 Accent 4" w:uiPriority="66"/>
+    <w:lsdException w:name="Medium Grid 1 Accent 4" w:uiPriority="67"/>
+    <w:lsdException w:name="Medium Grid 2 Accent 4" w:uiPriority="68"/>
+    <w:lsdException w:name="Medium Grid 3 Accent 4" w:uiPriority="69"/>
+    <w:lsdException w:name="Dark List Accent 4" w:uiPriority="70"/>
+    <w:lsdException w:name="Colorful Shading Accent 4" w:uiPriority="71"/>
+    <w:lsdException w:name="Colorful List Accent 4" w:uiPriority="72"/>
+    <w:lsdException w:name="Colorful Grid Accent 4" w:uiPriority="73"/>
+    <w:lsdException w:name="Light Shading Accent 5" w:uiPriority="60"/>
+    <w:lsdException w:name="Light List Accent 5" w:uiPriority="61"/>
+    <w:lsdException w:name="Light Grid Accent 5" w:uiPriority="62"/>
+    <w:lsdException w:name="Medium Shading 1 Accent 5" w:uiPriority="63"/>
+    <w:lsdException w:name="Medium Shading 2 Accent 5" w:uiPriority="64"/>
+    <w:lsdException w:name="Medium List 1 Accent 5" w:uiPriority="65"/>
+    <w:lsdException w:name="Medium List 2 Accent 5" w:uiPriority="66"/>
+    <w:lsdException w:name="Medium Grid 1 Accent 5" w:uiPriority="67"/>
+    <w:lsdException w:name="Medium Grid 2 Accent 5" w:uiPriority="68"/>
+    <w:lsdException w:name="Medium Grid 3 Accent 5" w:uiPriority="69"/>
+    <w:lsdException w:name="Dark List Accent 5" w:uiPriority="70"/>
+    <w:lsdException w:name="Colorful Shading Accent 5" w:uiPriority="71"/>
+    <w:lsdException w:name="Colorful List Accent 5" w:uiPriority="72"/>
+    <w:lsdException w:name="Colorful Grid Accent 5" w:uiPriority="73"/>
+    <w:lsdException w:name="Light Shading Accent 6" w:uiPriority="60"/>
+    <w:lsdException w:name="Light List Accent 6" w:uiPriority="61"/>
+    <w:lsdException w:name="Light Grid Accent 6" w:uiPriority="62"/>
+    <w:lsdException w:name="Medium Shading 1 Accent 6" w:uiPriority="63"/>
+    <w:lsdException w:name="Medium Shading 2 Accent 6" w:uiPriority="64"/>
+    <w:lsdException w:name="Medium List 1 Accent 6" w:uiPriority="65"/>
+    <w:lsdException w:name="Medium List 2 Accent 6" w:uiPriority="66"/>
+    <w:lsdException w:name="Medium Grid 1 Accent 6" w:uiPriority="67"/>
+    <w:lsdException w:name="Medium Grid 2 Accent 6" w:uiPriority="68"/>
+    <w:lsdException w:name="Medium Grid 3 Accent 6" w:uiPriority="69"/>
+    <w:lsdException w:name="Dark List Accent 6" w:uiPriority="70"/>
+    <w:lsdException w:name="Colorful Shading Accent 6" w:uiPriority="71"/>
+    <w:lsdException w:name="Colorful List Accent 6" w:uiPriority="72"/>
+    <w:lsdException w:name="Colorful Grid Accent 6" w:uiPriority="73"/>
+    <w:lsdException w:name="Subtle Emphasis" w:uiPriority="19"/>
+    <w:lsdException w:name="Intense Emphasis" w:uiPriority="21"/>
+    <w:lsdException w:name="Subtle Reference" w:uiPriority="31"/>
+    <w:lsdException w:name="Intense Reference" w:uiPriority="32"/>
+    <w:lsdException w:name="Book Title" w:uiPriority="33"/>
+    <w:lsdException w:name="Bibliography" w:semiHidden="1" w:uiPriority="37" w:unhideWhenUsed="1"/>
+    <w:lsdException w:name="TOC Heading" w:semiHidden="1" w:uiPriority="39" w:unhideWhenUsed="1"/>
+    <w:lsdException w:name="Plain Table 1" w:uiPriority="41"/>
+    <w:lsdException w:name="Plain Table 2" w:uiPriority="42"/>
+    <w:lsdException w:name="Plain Table 3" w:uiPriority="43"/>
+    <w:lsdException w:name="Plain Table 4" w:uiPriority="44"/>
+    <w:lsdException w:name="Plain Table 5" w:uiPriority="45"/>
+    <w:lsdException w:name="Grid Table Light" w:uiPriority="40"/>
+    <w:lsdException w:name="Grid Table 1 Light" w:uiPriority="46"/>
+    <w:lsdException w:name="Grid Table 2" w:uiPriority="47"/>
+    <w:lsdException w:name="Grid Table 3" w:uiPriority="48"/>
+    <w:lsdException w:name="Grid Table 4" w:uiPriority="49"/>
+    <w:lsdException w:name="Grid Table 5 Dark" w:uiPriority="50"/>
+    <w:lsdException w:name="Grid Table 6 Colorful" w:uiPriority="51"/>
+    <w:lsdException w:name="Grid Table 7 Colorful" w:uiPriority="52"/>
+    <w:lsdException w:name="Grid Table 1 Light Accent 1" w:uiPriority="46"/>
+    <w:lsdException w:name="Grid Table 2 Accent 1" w:uiPriority="47"/>
+    <w:lsdException w:name="Grid Table 3 Accent 1" w:uiPriority="48"/>
+    <w:lsdException w:name="Grid Table 4 Accent 1" w:uiPriority="49"/>
+    <w:lsdException w:name="Grid Table 5 Dark Accent 1" w:uiPriority="50"/>
+    <w:lsdException w:name="Grid Table 6 Colorful Accent 1" w:uiPriority="51"/>
+    <w:lsdException w:name="Grid Table 7 Colorful Accent 1" w:uiPriority="52"/>
+    <w:lsdException w:name="Grid Table 1 Light Accent 2" w:uiPriority="46"/>
+    <w:lsdException w:name="Grid Table 2 Accent 2" w:uiPriority="47"/>
+    <w:lsdException w:name="Grid Table 3 Accent 2" w:uiPriority="48"/>
+    <w:lsdException w:name="Grid Table 4 Accent 2" w:uiPriority="49"/>
+    <w:lsdException w:name="Grid Table 5 Dark Accent 2" w:uiPriority="50"/>
+    <w:lsdException w:name="Grid Table 6 Colorful Accent 2" w:uiPriority="51"/>
+    <w:lsdException w:name="Grid Table 7 Colorful Accent 2" w:uiPriority="52"/>
+    <w:lsdException w:name="Grid Table 1 Light Accent 3" w:uiPriority="46"/>
+    <w:lsdException w:name="Grid Table 2 Accent 3" w:uiPriority="47"/>
+    <w:lsdException w:name="Grid Table 3 Accent 3" w:uiPriority="48"/>
+    <w:lsdException w:name="Grid Table 4 Accent 3" w:uiPriority="49"/>
+    <w:lsdException w:name="Grid Table 5 Dark Accent 3" w:uiPriority="50"/>
+    <w:lsdException w:name="Grid Table 6 Colorful Accent 3" w:uiPriority="51"/>
+    <w:lsdException w:name="Grid Table 7 Colorful Accent 3" w:uiPriority="52"/>
+    <w:lsdException w:name="Grid Table 1 Light Accent 4" w:uiPriority="46"/>
+    <w:lsdException w:name="Grid Table 2 Accent 4" w:uiPriority="47"/>
+    <w:lsdException w:name="Grid Table 3 Accent 4" w:uiPriority="48"/>
+    <w:lsdException w:name="Grid Table 4 Accent 4" w:uiPriority="49"/>
+    <w:lsdException w:name="Grid Table 5 Dark Accent 4" w:uiPriority="50"/>
+    <w:lsdException w:name="Grid Table 6 Colorful Accent 4" w:uiPriority="51"/>
+    <w:lsdException w:name="Grid Table 7 Colorful Accent 4" w:uiPriority="52"/>
+    <w:lsdException w:name="Grid Table 1 Light Accent 5" w:uiPriority="46"/>
+    <w:lsdException w:name="Grid Table 2 Accent 5" w:uiPriority="47"/>
+    <w:lsdException w:name="Grid Table 3 Accent 5" w:uiPriority="48"/>
+    <w:lsdException w:name="Grid Table 4 Accent 5" w:uiPriority="49"/>
+    <w:lsdException w:name="Grid Table 5 Dark Accent 5" w:uiPriority="50"/>
+    <w:lsdException w:name="Grid Table 6 Colorful Accent 5" w:uiPriority="51"/>
+    <w:lsdException w:name="Grid Table 7 Colorful Accent 5" w:uiPriority="52"/>
+    <w:lsdException w:name="Grid Table 1 Light Accent 6" w:uiPriority="46"/>
+    <w:lsdException w:name="Grid Table 2 Accent 6" w:uiPriority="47"/>
+    <w:lsdException w:name="Grid Table 3 Accent 6" w:uiPriority="48"/>
+    <w:lsdException w:name="Grid Table 4 Accent 6" w:uiPriority="49"/>
+    <w:lsdException w:name="Grid Table 5 Dark Accent 6" w:uiPriority="50"/>
+    <w:lsdException w:name="Grid Table 6 Colorful Accent 6" w:uiPriority="51"/>
+    <w:lsdException w:name="Grid Table 7 Colorful Accent 6" w:uiPriority="52"/>
+    <w:lsdException w:name="List Table 1 Light" w:uiPriority="46"/>
+    <w:lsdException w:name="List Table 2" w:uiPriority="47"/>
+    <w:lsdException w:name="List Table 3" w:uiPriority="48"/>
+    <w:lsdException w:name="List Table 4" w:uiPriority="49"/>
+    <w:lsdException w:name="List Table 5 Dark" w:uiPriority="50"/>
+    <w:lsdException w:name="List Table 6 Colorful" w:uiPriority="51"/>
+    <w:lsdException w:name="List Table 7 Colorful" w:uiPriority="52"/>
+    <w:lsdException w:name="List Table 1 Light Accent 1" w:uiPriority="46"/>
+    <w:lsdException w:name="List Table 2 Accent 1" w:uiPriority="47"/>
+    <w:lsdException w:name="List Table 3 Accent 1" w:uiPriority="48"/>
+    <w:lsdException w:name="List Table 4 Accent 1" w:uiPriority="49"/>
+    <w:lsdException w:name="List Table 5 Dark Accent 1" w:uiPriority="50"/>
+    <w:lsdException w:name="List Table 6 Colorful Accent 1" w:uiPriority="51"/>
+    <w:lsdException w:name="List Table 7 Colorful Accent 1" w:uiPriority="52"/>
+    <w:lsdException w:name="List Table 1 Light Accent 2" w:uiPriority="46"/>
+    <w:lsdException w:name="List Table 2 Accent 2" w:uiPriority="47"/>
+    <w:lsdException w:name="List Table 3 Accent 2" w:uiPriority="48"/>
+    <w:lsdException w:name="List Table 4 Accent 2" w:uiPriority="49"/>
+    <w:lsdException w:name="List Table 5 Dark Accent 2" w:uiPriority="50"/>
+    <w:lsdException w:name="List Table 6 Colorful Accent 2" w:uiPriority="51"/>
+    <w:lsdException w:name="List Table 7 Colorful Accent 2" w:uiPriority="52"/>
+    <w:lsdException w:name="List Table 1 Light Accent 3" w:uiPriority="46"/>
+    <w:lsdException w:name="List Table 2 Accent 3" w:uiPriority="47"/>
+    <w:lsdException w:name="List Table 3 Accent 3" w:uiPriority="48"/>
+    <w:lsdException w:name="List Table 4 Accent 3" w:uiPriority="49"/>
+    <w:lsdException w:name="List Table 5 Dark Accent 3" w:uiPriority="50"/>
+    <w:lsdException w:name="List Table 6 Colorful Accent 3" w:uiPriority="51"/>
+    <w:lsdException w:name="List Table 7 Colorful Accent 3" w:uiPriority="52"/>
+    <w:lsdException w:name="List Table 1 Light Accent 4" w:uiPriority="46"/>
+    <w:lsdException w:name="List Table 2 Accent 4" w:uiPriority="47"/>
+    <w:lsdException w:name="List Table 3 Accent 4" w:uiPriority="48"/>
+    <w:lsdException w:name="List Table 4 Accent 4" w:uiPriority="49"/>
+    <w:lsdException w:name="List Table 5 Dark Accent 4" w:uiPriority="50"/>
+    <w:lsdException w:name="List Table 6 Colorful Accent 4" w:uiPriority="51"/>
+    <w:lsdException w:name="List Table 7 Colorful Accent 4" w:uiPriority="52"/>
+    <w:lsdException w:name="List Table 1 Light Accent 5" w:uiPriority="46"/>
+    <w:lsdException w:name="List Table 2 Accent 5" w:uiPriority="47"/>
+    <w:lsdException w:name="List Table 3 Accent 5" w:uiPriority="48"/>
+    <w:lsdException w:name="List Table 4 Accent 5" w:uiPriority="49"/>
+    <w:lsdException w:name="List Table 5 Dark Accent 5" w:uiPriority="50"/>
+    <w:lsdException w:name="List Table 6 Colorful Accent 5" w:uiPriority="51"/>
+    <w:lsdException w:name="List Table 7 Colorful Accent 5" w:uiPriority="52"/>
+    <w:lsdException w:name="List Table 1 Light Accent 6" w:uiPriority="46"/>
+    <w:lsdException w:name="List Table 2 Accent 6" w:uiPriority="47"/>
+    <w:lsdException w:name="List Table 3 Accent 6" w:uiPriority="48"/>
+    <w:lsdException w:name="List Table 4 Accent 6" w:uiPriority="49"/>
+    <w:lsdException w:name="List Table 5 Dark Accent 6" w:uiPriority="50"/>
+    <w:lsdException w:name="List Table 6 Colorful Accent 6" w:uiPriority="51"/>
+    <w:lsdException w:name="List Table 7 Colorful Accent 6" w:uiPriority="52"/>
   </w:latentStyles>
   <w:style w:type="paragraph" w:default="1" w:styleId="Normal">
     <w:name w:val="Normal"/>
@@ -5023,7 +5252,7 @@
     <w:link w:val="Ttulo1Car"/>
     <w:uiPriority w:val="9"/>
     <w:qFormat/>
-    <w:rsid w:val="008C6542"/>
+    <w:rsid w:val="00FA642B"/>
     <w:pPr>
       <w:keepNext/>
       <w:keepLines/>
@@ -5033,7 +5262,7 @@
       <w:rFonts w:eastAsiaTheme="majorEastAsia" w:cstheme="majorBidi"/>
       <w:b/>
       <w:bCs/>
-      <w:color w:val="FF0000"/>
+      <w:color w:val="FF4C00"/>
       <w:sz w:val="32"/>
       <w:szCs w:val="28"/>
     </w:rPr>
@@ -5046,7 +5275,7 @@
     <w:uiPriority w:val="9"/>
     <w:unhideWhenUsed/>
     <w:qFormat/>
-    <w:rsid w:val="008C6542"/>
+    <w:rsid w:val="00FA642B"/>
     <w:pPr>
       <w:keepNext/>
       <w:keepLines/>
@@ -5055,7 +5284,7 @@
     <w:rPr>
       <w:rFonts w:eastAsiaTheme="majorEastAsia" w:cstheme="majorBidi"/>
       <w:b/>
-      <w:color w:val="FF0000"/>
+      <w:color w:val="FF4C00"/>
       <w:sz w:val="28"/>
       <w:szCs w:val="26"/>
     </w:rPr>
@@ -5183,12 +5412,12 @@
     <w:basedOn w:val="Fuentedeprrafopredeter"/>
     <w:link w:val="Ttulo1"/>
     <w:uiPriority w:val="9"/>
-    <w:rsid w:val="008C6542"/>
+    <w:rsid w:val="00FA642B"/>
     <w:rPr>
       <w:rFonts w:ascii="Lato Light" w:eastAsiaTheme="majorEastAsia" w:hAnsi="Lato Light" w:cstheme="majorBidi"/>
       <w:b/>
       <w:bCs/>
-      <w:color w:val="FF0000"/>
+      <w:color w:val="FF4C00"/>
       <w:sz w:val="32"/>
       <w:szCs w:val="28"/>
     </w:rPr>
@@ -5226,11 +5455,11 @@
     <w:basedOn w:val="Fuentedeprrafopredeter"/>
     <w:link w:val="Ttulo2"/>
     <w:uiPriority w:val="9"/>
-    <w:rsid w:val="008C6542"/>
+    <w:rsid w:val="00FA642B"/>
     <w:rPr>
       <w:rFonts w:ascii="Lato Light" w:eastAsiaTheme="majorEastAsia" w:hAnsi="Lato Light" w:cstheme="majorBidi"/>
       <w:b/>
-      <w:color w:val="FF0000"/>
+      <w:color w:val="FF4C00"/>
       <w:sz w:val="28"/>
       <w:szCs w:val="26"/>
     </w:rPr>
@@ -5405,7 +5634,6 @@
       <w:spacing w:after="0" w:line="240" w:lineRule="auto"/>
     </w:pPr>
     <w:tblPr>
-      <w:tblInd w:w="0" w:type="dxa"/>
       <w:tblBorders>
         <w:top w:val="single" w:sz="4" w:space="0" w:color="auto"/>
         <w:left w:val="single" w:sz="4" w:space="0" w:color="auto"/>
@@ -5414,12 +5642,6 @@
         <w:insideH w:val="single" w:sz="4" w:space="0" w:color="auto"/>
         <w:insideV w:val="single" w:sz="4" w:space="0" w:color="auto"/>
       </w:tblBorders>
-      <w:tblCellMar>
-        <w:top w:w="0" w:type="dxa"/>
-        <w:left w:w="108" w:type="dxa"/>
-        <w:bottom w:w="0" w:type="dxa"/>
-        <w:right w:w="108" w:type="dxa"/>
-      </w:tblCellMar>
     </w:tblPr>
   </w:style>
   <w:style w:type="paragraph" w:customStyle="1" w:styleId="Texto">
@@ -5462,7 +5684,6 @@
       <w:lang w:val="en-US"/>
     </w:rPr>
     <w:tblPr>
-      <w:tblInd w:w="0" w:type="dxa"/>
       <w:tblBorders>
         <w:top w:val="single" w:sz="4" w:space="0" w:color="000000" w:themeColor="text1"/>
         <w:left w:val="single" w:sz="4" w:space="0" w:color="000000" w:themeColor="text1"/>
@@ -5471,12 +5692,6 @@
         <w:insideH w:val="single" w:sz="4" w:space="0" w:color="000000" w:themeColor="text1"/>
         <w:insideV w:val="single" w:sz="4" w:space="0" w:color="000000" w:themeColor="text1"/>
       </w:tblBorders>
-      <w:tblCellMar>
-        <w:top w:w="0" w:type="dxa"/>
-        <w:left w:w="108" w:type="dxa"/>
-        <w:bottom w:w="0" w:type="dxa"/>
-        <w:right w:w="108" w:type="dxa"/>
-      </w:tblCellMar>
     </w:tblPr>
   </w:style>
   <w:style w:type="paragraph" w:customStyle="1" w:styleId="EYResumeText">
@@ -5608,7 +5823,6 @@
     <w:tblPr>
       <w:tblStyleRowBandSize w:val="1"/>
       <w:tblStyleColBandSize w:val="1"/>
-      <w:tblInd w:w="0" w:type="dxa"/>
       <w:tblBorders>
         <w:top w:val="single" w:sz="4" w:space="0" w:color="FABF8F" w:themeColor="accent6" w:themeTint="99"/>
         <w:left w:val="single" w:sz="4" w:space="0" w:color="FABF8F" w:themeColor="accent6" w:themeTint="99"/>
@@ -5617,12 +5831,6 @@
         <w:insideH w:val="single" w:sz="4" w:space="0" w:color="FABF8F" w:themeColor="accent6" w:themeTint="99"/>
         <w:insideV w:val="single" w:sz="4" w:space="0" w:color="FABF8F" w:themeColor="accent6" w:themeTint="99"/>
       </w:tblBorders>
-      <w:tblCellMar>
-        <w:top w:w="0" w:type="dxa"/>
-        <w:left w:w="108" w:type="dxa"/>
-        <w:bottom w:w="0" w:type="dxa"/>
-        <w:right w:w="108" w:type="dxa"/>
-      </w:tblCellMar>
     </w:tblPr>
     <w:tblStylePr w:type="firstRow">
       <w:rPr>
@@ -5732,7 +5940,6 @@
     <w:tblPr>
       <w:tblStyleRowBandSize w:val="1"/>
       <w:tblStyleColBandSize w:val="1"/>
-      <w:tblInd w:w="0" w:type="dxa"/>
       <w:tblBorders>
         <w:top w:val="single" w:sz="4" w:space="0" w:color="FABF8F" w:themeColor="accent6" w:themeTint="99"/>
         <w:left w:val="single" w:sz="4" w:space="0" w:color="FABF8F" w:themeColor="accent6" w:themeTint="99"/>
@@ -5741,12 +5948,6 @@
         <w:insideH w:val="single" w:sz="4" w:space="0" w:color="FABF8F" w:themeColor="accent6" w:themeTint="99"/>
         <w:insideV w:val="single" w:sz="4" w:space="0" w:color="FABF8F" w:themeColor="accent6" w:themeTint="99"/>
       </w:tblBorders>
-      <w:tblCellMar>
-        <w:top w:w="0" w:type="dxa"/>
-        <w:left w:w="108" w:type="dxa"/>
-        <w:bottom w:w="0" w:type="dxa"/>
-        <w:right w:w="108" w:type="dxa"/>
-      </w:tblCellMar>
     </w:tblPr>
     <w:tblStylePr w:type="firstRow">
       <w:rPr>
@@ -5845,17 +6046,10 @@
     <w:tblPr>
       <w:tblStyleRowBandSize w:val="1"/>
       <w:tblStyleColBandSize w:val="1"/>
-      <w:tblInd w:w="0" w:type="dxa"/>
       <w:tblBorders>
         <w:top w:val="single" w:sz="8" w:space="0" w:color="000000" w:themeColor="text1"/>
         <w:bottom w:val="single" w:sz="8" w:space="0" w:color="000000" w:themeColor="text1"/>
       </w:tblBorders>
-      <w:tblCellMar>
-        <w:top w:w="0" w:type="dxa"/>
-        <w:left w:w="108" w:type="dxa"/>
-        <w:bottom w:w="0" w:type="dxa"/>
-        <w:right w:w="108" w:type="dxa"/>
-      </w:tblCellMar>
     </w:tblPr>
     <w:tblStylePr w:type="firstRow">
       <w:pPr>
@@ -5948,17 +6142,10 @@
     <w:tblPr>
       <w:tblStyleRowBandSize w:val="1"/>
       <w:tblStyleColBandSize w:val="1"/>
-      <w:tblInd w:w="0" w:type="dxa"/>
       <w:tblBorders>
         <w:top w:val="single" w:sz="8" w:space="0" w:color="C0504D" w:themeColor="accent2"/>
         <w:bottom w:val="single" w:sz="8" w:space="0" w:color="C0504D" w:themeColor="accent2"/>
       </w:tblBorders>
-      <w:tblCellMar>
-        <w:top w:w="0" w:type="dxa"/>
-        <w:left w:w="108" w:type="dxa"/>
-        <w:bottom w:w="0" w:type="dxa"/>
-        <w:right w:w="108" w:type="dxa"/>
-      </w:tblCellMar>
     </w:tblPr>
     <w:tblStylePr w:type="firstRow">
       <w:pPr>
@@ -6048,19 +6235,12 @@
     <w:tblPr>
       <w:tblStyleRowBandSize w:val="1"/>
       <w:tblStyleColBandSize w:val="1"/>
-      <w:tblInd w:w="0" w:type="dxa"/>
       <w:tblBorders>
         <w:top w:val="single" w:sz="8" w:space="0" w:color="C0504D" w:themeColor="accent2"/>
         <w:left w:val="single" w:sz="8" w:space="0" w:color="C0504D" w:themeColor="accent2"/>
         <w:bottom w:val="single" w:sz="8" w:space="0" w:color="C0504D" w:themeColor="accent2"/>
         <w:right w:val="single" w:sz="8" w:space="0" w:color="C0504D" w:themeColor="accent2"/>
       </w:tblBorders>
-      <w:tblCellMar>
-        <w:top w:w="0" w:type="dxa"/>
-        <w:left w:w="108" w:type="dxa"/>
-        <w:bottom w:w="0" w:type="dxa"/>
-        <w:right w:w="108" w:type="dxa"/>
-      </w:tblCellMar>
     </w:tblPr>
     <w:tblStylePr w:type="firstRow">
       <w:pPr>
@@ -6143,17 +6323,10 @@
     <w:tblPr>
       <w:tblStyleRowBandSize w:val="1"/>
       <w:tblStyleColBandSize w:val="1"/>
-      <w:tblInd w:w="0" w:type="dxa"/>
       <w:tblBorders>
         <w:top w:val="single" w:sz="8" w:space="0" w:color="F79646" w:themeColor="accent6"/>
         <w:bottom w:val="single" w:sz="8" w:space="0" w:color="F79646" w:themeColor="accent6"/>
       </w:tblBorders>
-      <w:tblCellMar>
-        <w:top w:w="0" w:type="dxa"/>
-        <w:left w:w="108" w:type="dxa"/>
-        <w:bottom w:w="0" w:type="dxa"/>
-        <w:right w:w="108" w:type="dxa"/>
-      </w:tblCellMar>
     </w:tblPr>
     <w:tblStylePr w:type="firstRow">
       <w:pPr>
@@ -6243,19 +6416,12 @@
     <w:tblPr>
       <w:tblStyleRowBandSize w:val="1"/>
       <w:tblStyleColBandSize w:val="1"/>
-      <w:tblInd w:w="0" w:type="dxa"/>
       <w:tblBorders>
         <w:top w:val="single" w:sz="8" w:space="0" w:color="F79646" w:themeColor="accent6"/>
         <w:left w:val="single" w:sz="8" w:space="0" w:color="F79646" w:themeColor="accent6"/>
         <w:bottom w:val="single" w:sz="8" w:space="0" w:color="F79646" w:themeColor="accent6"/>
         <w:right w:val="single" w:sz="8" w:space="0" w:color="F79646" w:themeColor="accent6"/>
       </w:tblBorders>
-      <w:tblCellMar>
-        <w:top w:w="0" w:type="dxa"/>
-        <w:left w:w="108" w:type="dxa"/>
-        <w:bottom w:w="0" w:type="dxa"/>
-        <w:right w:w="108" w:type="dxa"/>
-      </w:tblCellMar>
     </w:tblPr>
     <w:tblStylePr w:type="firstRow">
       <w:pPr>
@@ -6335,7 +6501,6 @@
     <w:tblPr>
       <w:tblStyleRowBandSize w:val="1"/>
       <w:tblStyleColBandSize w:val="1"/>
-      <w:tblInd w:w="0" w:type="dxa"/>
       <w:tblBorders>
         <w:top w:val="single" w:sz="8" w:space="0" w:color="F79646" w:themeColor="accent6"/>
         <w:left w:val="single" w:sz="8" w:space="0" w:color="F79646" w:themeColor="accent6"/>
@@ -6344,12 +6509,6 @@
         <w:insideH w:val="single" w:sz="8" w:space="0" w:color="F79646" w:themeColor="accent6"/>
         <w:insideV w:val="single" w:sz="8" w:space="0" w:color="F79646" w:themeColor="accent6"/>
       </w:tblBorders>
-      <w:tblCellMar>
-        <w:top w:w="0" w:type="dxa"/>
-        <w:left w:w="108" w:type="dxa"/>
-        <w:bottom w:w="0" w:type="dxa"/>
-        <w:right w:w="108" w:type="dxa"/>
-      </w:tblCellMar>
     </w:tblPr>
     <w:tblStylePr w:type="firstRow">
       <w:pPr>
@@ -6469,19 +6628,12 @@
     <w:tblPr>
       <w:tblStyleRowBandSize w:val="1"/>
       <w:tblStyleColBandSize w:val="1"/>
-      <w:tblInd w:w="0" w:type="dxa"/>
       <w:tblBorders>
         <w:top w:val="single" w:sz="8" w:space="0" w:color="F79646" w:themeColor="accent6"/>
         <w:left w:val="single" w:sz="8" w:space="0" w:color="F79646" w:themeColor="accent6"/>
         <w:bottom w:val="single" w:sz="8" w:space="0" w:color="F79646" w:themeColor="accent6"/>
         <w:right w:val="single" w:sz="8" w:space="0" w:color="F79646" w:themeColor="accent6"/>
       </w:tblBorders>
-      <w:tblCellMar>
-        <w:top w:w="0" w:type="dxa"/>
-        <w:left w:w="108" w:type="dxa"/>
-        <w:bottom w:w="0" w:type="dxa"/>
-        <w:right w:w="108" w:type="dxa"/>
-      </w:tblCellMar>
     </w:tblPr>
     <w:tblStylePr w:type="firstRow">
       <w:rPr>
@@ -6597,7 +6749,6 @@
     <w:tblPr>
       <w:tblStyleRowBandSize w:val="1"/>
       <w:tblStyleColBandSize w:val="1"/>
-      <w:tblInd w:w="0" w:type="dxa"/>
       <w:tblBorders>
         <w:top w:val="single" w:sz="8" w:space="0" w:color="F79646" w:themeColor="accent6"/>
         <w:left w:val="single" w:sz="8" w:space="0" w:color="F79646" w:themeColor="accent6"/>
@@ -6606,12 +6757,6 @@
         <w:insideH w:val="single" w:sz="8" w:space="0" w:color="F79646" w:themeColor="accent6"/>
         <w:insideV w:val="single" w:sz="8" w:space="0" w:color="F79646" w:themeColor="accent6"/>
       </w:tblBorders>
-      <w:tblCellMar>
-        <w:top w:w="0" w:type="dxa"/>
-        <w:left w:w="108" w:type="dxa"/>
-        <w:bottom w:w="0" w:type="dxa"/>
-        <w:right w:w="108" w:type="dxa"/>
-      </w:tblCellMar>
     </w:tblPr>
     <w:tcPr>
       <w:shd w:val="clear" w:color="auto" w:fill="FDE4D0" w:themeFill="accent6" w:themeFillTint="3F"/>
@@ -6721,7 +6866,6 @@
     </w:rPr>
     <w:tblPr>
       <w:tblStyleRowBandSize w:val="1"/>
-      <w:tblInd w:w="0" w:type="dxa"/>
       <w:tblBorders>
         <w:top w:val="single" w:sz="4" w:space="0" w:color="F79646" w:themeColor="accent6"/>
         <w:left w:val="single" w:sz="4" w:space="0" w:color="F79646" w:themeColor="accent6"/>
@@ -6729,12 +6873,6 @@
         <w:right w:val="single" w:sz="4" w:space="0" w:color="F79646" w:themeColor="accent6"/>
         <w:insideV w:val="single" w:sz="4" w:space="0" w:color="F79646" w:themeColor="accent6"/>
       </w:tblBorders>
-      <w:tblCellMar>
-        <w:top w:w="0" w:type="dxa"/>
-        <w:left w:w="108" w:type="dxa"/>
-        <w:bottom w:w="0" w:type="dxa"/>
-        <w:right w:w="108" w:type="dxa"/>
-      </w:tblCellMar>
     </w:tblPr>
     <w:tcPr>
       <w:vAlign w:val="center"/>
@@ -6773,814 +6911,41 @@
       </w:tcPr>
     </w:tblStylePr>
   </w:style>
-</w:styles>
-</file>
-
-<file path=word/stylesWithEffects.xml><?xml version="1.0" encoding="utf-8"?>
-<w:styles xmlns:wpc="http://schemas.microsoft.com/office/word/2010/wordprocessingCanvas" xmlns:mc="http://schemas.openxmlformats.org/markup-compatibility/2006" xmlns:o="urn:schemas-microsoft-com:office:office" xmlns:r="http://schemas.openxmlformats.org/officeDocument/2006/relationships" xmlns:m="http://schemas.openxmlformats.org/officeDocument/2006/math" xmlns:v="urn:schemas-microsoft-com:vml" xmlns:wp14="http://schemas.microsoft.com/office/word/2010/wordprocessingDrawing" xmlns:wp="http://schemas.openxmlformats.org/drawingml/2006/wordprocessingDrawing" xmlns:w10="urn:schemas-microsoft-com:office:word" xmlns:w="http://schemas.openxmlformats.org/wordprocessingml/2006/main" xmlns:w14="http://schemas.microsoft.com/office/word/2010/wordml" xmlns:wpg="http://schemas.microsoft.com/office/word/2010/wordprocessingGroup" xmlns:wpi="http://schemas.microsoft.com/office/word/2010/wordprocessingInk" xmlns:wne="http://schemas.microsoft.com/office/word/2006/wordml" xmlns:wps="http://schemas.microsoft.com/office/word/2010/wordprocessingShape" mc:Ignorable="w14 wp14">
-  <w:docDefaults>
-    <w:rPrDefault>
-      <w:rPr>
-        <w:rFonts w:asciiTheme="minorHAnsi" w:eastAsiaTheme="minorHAnsi" w:hAnsiTheme="minorHAnsi" w:cstheme="minorBidi"/>
-        <w:sz w:val="22"/>
-        <w:szCs w:val="22"/>
-        <w:lang w:val="es-AR" w:eastAsia="en-US" w:bidi="ar-SA"/>
-      </w:rPr>
-    </w:rPrDefault>
-    <w:pPrDefault>
-      <w:pPr>
-        <w:spacing w:after="200" w:line="276" w:lineRule="auto"/>
-      </w:pPr>
-    </w:pPrDefault>
-  </w:docDefaults>
-  <w:latentStyles w:defLockedState="0" w:defUIPriority="99" w:defSemiHidden="1" w:defUnhideWhenUsed="1" w:defQFormat="0" w:count="267">
-    <w:lsdException w:name="Normal" w:semiHidden="0" w:uiPriority="0" w:unhideWhenUsed="0" w:qFormat="1"/>
-    <w:lsdException w:name="heading 1" w:semiHidden="0" w:uiPriority="9" w:unhideWhenUsed="0" w:qFormat="1"/>
-    <w:lsdException w:name="heading 2" w:uiPriority="9" w:qFormat="1"/>
-    <w:lsdException w:name="heading 3" w:uiPriority="9" w:qFormat="1"/>
-    <w:lsdException w:name="heading 4" w:uiPriority="9"/>
-    <w:lsdException w:name="heading 5" w:uiPriority="9" w:qFormat="1"/>
-    <w:lsdException w:name="heading 6" w:uiPriority="9" w:qFormat="1"/>
-    <w:lsdException w:name="heading 7" w:uiPriority="9" w:qFormat="1"/>
-    <w:lsdException w:name="heading 8" w:uiPriority="9" w:qFormat="1"/>
-    <w:lsdException w:name="heading 9" w:uiPriority="9" w:qFormat="1"/>
-    <w:lsdException w:name="toc 1" w:uiPriority="39"/>
-    <w:lsdException w:name="toc 2" w:uiPriority="39"/>
-    <w:lsdException w:name="toc 3" w:uiPriority="39"/>
-    <w:lsdException w:name="toc 4" w:uiPriority="39"/>
-    <w:lsdException w:name="toc 5" w:uiPriority="39"/>
-    <w:lsdException w:name="toc 6" w:uiPriority="39"/>
-    <w:lsdException w:name="toc 7" w:uiPriority="39"/>
-    <w:lsdException w:name="toc 8" w:uiPriority="39"/>
-    <w:lsdException w:name="toc 9" w:uiPriority="39"/>
-    <w:lsdException w:name="caption" w:uiPriority="35" w:qFormat="1"/>
-    <w:lsdException w:name="Title" w:semiHidden="0" w:uiPriority="10" w:unhideWhenUsed="0"/>
-    <w:lsdException w:name="Default Paragraph Font" w:uiPriority="1"/>
-    <w:lsdException w:name="Subtitle" w:semiHidden="0" w:uiPriority="11" w:unhideWhenUsed="0"/>
-    <w:lsdException w:name="Strong" w:semiHidden="0" w:uiPriority="22" w:unhideWhenUsed="0"/>
-    <w:lsdException w:name="Emphasis" w:semiHidden="0" w:uiPriority="20" w:unhideWhenUsed="0"/>
-    <w:lsdException w:name="Table Grid" w:semiHidden="0" w:uiPriority="59" w:unhideWhenUsed="0"/>
-    <w:lsdException w:name="Placeholder Text" w:unhideWhenUsed="0"/>
-    <w:lsdException w:name="No Spacing" w:semiHidden="0" w:uiPriority="1" w:unhideWhenUsed="0" w:qFormat="1"/>
-    <w:lsdException w:name="Light Shading" w:semiHidden="0" w:uiPriority="60" w:unhideWhenUsed="0"/>
-    <w:lsdException w:name="Light List" w:semiHidden="0" w:uiPriority="61" w:unhideWhenUsed="0"/>
-    <w:lsdException w:name="Light Grid" w:semiHidden="0" w:uiPriority="62" w:unhideWhenUsed="0"/>
-    <w:lsdException w:name="Medium Shading 1" w:semiHidden="0" w:uiPriority="63" w:unhideWhenUsed="0"/>
-    <w:lsdException w:name="Medium Shading 2" w:semiHidden="0" w:uiPriority="64" w:unhideWhenUsed="0"/>
-    <w:lsdException w:name="Medium List 1" w:semiHidden="0" w:uiPriority="65" w:unhideWhenUsed="0"/>
-    <w:lsdException w:name="Medium List 2" w:semiHidden="0" w:uiPriority="66" w:unhideWhenUsed="0"/>
-    <w:lsdException w:name="Medium Grid 1" w:semiHidden="0" w:uiPriority="67" w:unhideWhenUsed="0"/>
-    <w:lsdException w:name="Medium Grid 2" w:semiHidden="0" w:uiPriority="68" w:unhideWhenUsed="0"/>
-    <w:lsdException w:name="Medium Grid 3" w:semiHidden="0" w:uiPriority="69" w:unhideWhenUsed="0"/>
-    <w:lsdException w:name="Dark List" w:semiHidden="0" w:uiPriority="70" w:unhideWhenUsed="0"/>
-    <w:lsdException w:name="Colorful Shading" w:semiHidden="0" w:uiPriority="71" w:unhideWhenUsed="0"/>
-    <w:lsdException w:name="Colorful List" w:semiHidden="0" w:uiPriority="72" w:unhideWhenUsed="0"/>
-    <w:lsdException w:name="Colorful Grid" w:semiHidden="0" w:uiPriority="73" w:unhideWhenUsed="0"/>
-    <w:lsdException w:name="Light Shading Accent 1" w:semiHidden="0" w:uiPriority="60" w:unhideWhenUsed="0"/>
-    <w:lsdException w:name="Light List Accent 1" w:semiHidden="0" w:uiPriority="61" w:unhideWhenUsed="0"/>
-    <w:lsdException w:name="Light Grid Accent 1" w:semiHidden="0" w:uiPriority="62" w:unhideWhenUsed="0"/>
-    <w:lsdException w:name="Medium Shading 1 Accent 1" w:semiHidden="0" w:uiPriority="63" w:unhideWhenUsed="0"/>
-    <w:lsdException w:name="Medium Shading 2 Accent 1" w:semiHidden="0" w:uiPriority="64" w:unhideWhenUsed="0"/>
-    <w:lsdException w:name="Medium List 1 Accent 1" w:semiHidden="0" w:uiPriority="65" w:unhideWhenUsed="0"/>
-    <w:lsdException w:name="Revision" w:unhideWhenUsed="0"/>
-    <w:lsdException w:name="List Paragraph" w:semiHidden="0" w:uiPriority="34" w:unhideWhenUsed="0" w:qFormat="1"/>
-    <w:lsdException w:name="Quote" w:semiHidden="0" w:uiPriority="29" w:unhideWhenUsed="0"/>
-    <w:lsdException w:name="Intense Quote" w:semiHidden="0" w:uiPriority="30" w:unhideWhenUsed="0"/>
-    <w:lsdException w:name="Medium List 2 Accent 1" w:semiHidden="0" w:uiPriority="66" w:unhideWhenUsed="0"/>
-    <w:lsdException w:name="Medium Grid 1 Accent 1" w:semiHidden="0" w:uiPriority="67" w:unhideWhenUsed="0"/>
-    <w:lsdException w:name="Medium Grid 2 Accent 1" w:semiHidden="0" w:uiPriority="68" w:unhideWhenUsed="0"/>
-    <w:lsdException w:name="Medium Grid 3 Accent 1" w:semiHidden="0" w:uiPriority="69" w:unhideWhenUsed="0"/>
-    <w:lsdException w:name="Dark List Accent 1" w:semiHidden="0" w:uiPriority="70" w:unhideWhenUsed="0"/>
-    <w:lsdException w:name="Colorful Shading Accent 1" w:semiHidden="0" w:uiPriority="71" w:unhideWhenUsed="0"/>
-    <w:lsdException w:name="Colorful List Accent 1" w:semiHidden="0" w:uiPriority="72" w:unhideWhenUsed="0"/>
-    <w:lsdException w:name="Colorful Grid Accent 1" w:semiHidden="0" w:uiPriority="73" w:unhideWhenUsed="0"/>
-    <w:lsdException w:name="Light Shading Accent 2" w:semiHidden="0" w:uiPriority="60" w:unhideWhenUsed="0"/>
-    <w:lsdException w:name="Light List Accent 2" w:semiHidden="0" w:uiPriority="61" w:unhideWhenUsed="0"/>
-    <w:lsdException w:name="Light Grid Accent 2" w:semiHidden="0" w:uiPriority="62" w:unhideWhenUsed="0"/>
-    <w:lsdException w:name="Medium Shading 1 Accent 2" w:semiHidden="0" w:uiPriority="63" w:unhideWhenUsed="0"/>
-    <w:lsdException w:name="Medium Shading 2 Accent 2" w:semiHidden="0" w:uiPriority="64" w:unhideWhenUsed="0"/>
-    <w:lsdException w:name="Medium List 1 Accent 2" w:semiHidden="0" w:uiPriority="65" w:unhideWhenUsed="0"/>
-    <w:lsdException w:name="Medium List 2 Accent 2" w:semiHidden="0" w:uiPriority="66" w:unhideWhenUsed="0"/>
-    <w:lsdException w:name="Medium Grid 1 Accent 2" w:semiHidden="0" w:uiPriority="67" w:unhideWhenUsed="0"/>
-    <w:lsdException w:name="Medium Grid 2 Accent 2" w:semiHidden="0" w:uiPriority="68" w:unhideWhenUsed="0"/>
-    <w:lsdException w:name="Medium Grid 3 Accent 2" w:semiHidden="0" w:uiPriority="69" w:unhideWhenUsed="0"/>
-    <w:lsdException w:name="Dark List Accent 2" w:semiHidden="0" w:uiPriority="70" w:unhideWhenUsed="0"/>
-    <w:lsdException w:name="Colorful Shading Accent 2" w:semiHidden="0" w:uiPriority="71" w:unhideWhenUsed="0"/>
-    <w:lsdException w:name="Colorful List Accent 2" w:semiHidden="0" w:uiPriority="72" w:unhideWhenUsed="0"/>
-    <w:lsdException w:name="Colorful Grid Accent 2" w:semiHidden="0" w:uiPriority="73" w:unhideWhenUsed="0"/>
-    <w:lsdException w:name="Light Shading Accent 3" w:semiHidden="0" w:uiPriority="60" w:unhideWhenUsed="0"/>
-    <w:lsdException w:name="Light List Accent 3" w:semiHidden="0" w:uiPriority="61" w:unhideWhenUsed="0"/>
-    <w:lsdException w:name="Light Grid Accent 3" w:semiHidden="0" w:uiPriority="62" w:unhideWhenUsed="0"/>
-    <w:lsdException w:name="Medium Shading 1 Accent 3" w:semiHidden="0" w:uiPriority="63" w:unhideWhenUsed="0"/>
-    <w:lsdException w:name="Medium Shading 2 Accent 3" w:semiHidden="0" w:uiPriority="64" w:unhideWhenUsed="0"/>
-    <w:lsdException w:name="Medium List 1 Accent 3" w:semiHidden="0" w:uiPriority="65" w:unhideWhenUsed="0"/>
-    <w:lsdException w:name="Medium List 2 Accent 3" w:semiHidden="0" w:uiPriority="66" w:unhideWhenUsed="0"/>
-    <w:lsdException w:name="Medium Grid 1 Accent 3" w:semiHidden="0" w:uiPriority="67" w:unhideWhenUsed="0"/>
-    <w:lsdException w:name="Medium Grid 2 Accent 3" w:semiHidden="0" w:uiPriority="68" w:unhideWhenUsed="0"/>
-    <w:lsdException w:name="Medium Grid 3 Accent 3" w:semiHidden="0" w:uiPriority="69" w:unhideWhenUsed="0"/>
-    <w:lsdException w:name="Dark List Accent 3" w:semiHidden="0" w:uiPriority="70" w:unhideWhenUsed="0"/>
-    <w:lsdException w:name="Colorful Shading Accent 3" w:semiHidden="0" w:uiPriority="71" w:unhideWhenUsed="0"/>
-    <w:lsdException w:name="Colorful List Accent 3" w:semiHidden="0" w:uiPriority="72" w:unhideWhenUsed="0"/>
-    <w:lsdException w:name="Colorful Grid Accent 3" w:semiHidden="0" w:uiPriority="73" w:unhideWhenUsed="0"/>
-    <w:lsdException w:name="Light Shading Accent 4" w:semiHidden="0" w:uiPriority="60" w:unhideWhenUsed="0"/>
-    <w:lsdException w:name="Light List Accent 4" w:semiHidden="0" w:uiPriority="61" w:unhideWhenUsed="0"/>
-    <w:lsdException w:name="Light Grid Accent 4" w:semiHidden="0" w:uiPriority="62" w:unhideWhenUsed="0"/>
-    <w:lsdException w:name="Medium Shading 1 Accent 4" w:semiHidden="0" w:uiPriority="63" w:unhideWhenUsed="0"/>
-    <w:lsdException w:name="Medium Shading 2 Accent 4" w:semiHidden="0" w:uiPriority="64" w:unhideWhenUsed="0"/>
-    <w:lsdException w:name="Medium List 1 Accent 4" w:semiHidden="0" w:uiPriority="65" w:unhideWhenUsed="0"/>
-    <w:lsdException w:name="Medium List 2 Accent 4" w:semiHidden="0" w:uiPriority="66" w:unhideWhenUsed="0"/>
-    <w:lsdException w:name="Medium Grid 1 Accent 4" w:semiHidden="0" w:uiPriority="67" w:unhideWhenUsed="0"/>
-    <w:lsdException w:name="Medium Grid 2 Accent 4" w:semiHidden="0" w:uiPriority="68" w:unhideWhenUsed="0"/>
-    <w:lsdException w:name="Medium Grid 3 Accent 4" w:semiHidden="0" w:uiPriority="69" w:unhideWhenUsed="0"/>
-    <w:lsdException w:name="Dark List Accent 4" w:semiHidden="0" w:uiPriority="70" w:unhideWhenUsed="0"/>
-    <w:lsdException w:name="Colorful Shading Accent 4" w:semiHidden="0" w:uiPriority="71" w:unhideWhenUsed="0"/>
-    <w:lsdException w:name="Colorful List Accent 4" w:semiHidden="0" w:uiPriority="72" w:unhideWhenUsed="0"/>
-    <w:lsdException w:name="Colorful Grid Accent 4" w:semiHidden="0" w:uiPriority="73" w:unhideWhenUsed="0"/>
-    <w:lsdException w:name="Light Shading Accent 5" w:semiHidden="0" w:uiPriority="60" w:unhideWhenUsed="0"/>
-    <w:lsdException w:name="Light List Accent 5" w:semiHidden="0" w:uiPriority="61" w:unhideWhenUsed="0"/>
-    <w:lsdException w:name="Light Grid Accent 5" w:semiHidden="0" w:uiPriority="62" w:unhideWhenUsed="0"/>
-    <w:lsdException w:name="Medium Shading 1 Accent 5" w:semiHidden="0" w:uiPriority="63" w:unhideWhenUsed="0"/>
-    <w:lsdException w:name="Medium Shading 2 Accent 5" w:semiHidden="0" w:uiPriority="64" w:unhideWhenUsed="0"/>
-    <w:lsdException w:name="Medium List 1 Accent 5" w:semiHidden="0" w:uiPriority="65" w:unhideWhenUsed="0"/>
-    <w:lsdException w:name="Medium List 2 Accent 5" w:semiHidden="0" w:uiPriority="66" w:unhideWhenUsed="0"/>
-    <w:lsdException w:name="Medium Grid 1 Accent 5" w:semiHidden="0" w:uiPriority="67" w:unhideWhenUsed="0"/>
-    <w:lsdException w:name="Medium Grid 2 Accent 5" w:semiHidden="0" w:uiPriority="68" w:unhideWhenUsed="0"/>
-    <w:lsdException w:name="Medium Grid 3 Accent 5" w:semiHidden="0" w:uiPriority="69" w:unhideWhenUsed="0"/>
-    <w:lsdException w:name="Dark List Accent 5" w:semiHidden="0" w:uiPriority="70" w:unhideWhenUsed="0"/>
-    <w:lsdException w:name="Colorful Shading Accent 5" w:semiHidden="0" w:uiPriority="71" w:unhideWhenUsed="0"/>
-    <w:lsdException w:name="Colorful List Accent 5" w:semiHidden="0" w:uiPriority="72" w:unhideWhenUsed="0"/>
-    <w:lsdException w:name="Colorful Grid Accent 5" w:semiHidden="0" w:uiPriority="73" w:unhideWhenUsed="0"/>
-    <w:lsdException w:name="Light Shading Accent 6" w:semiHidden="0" w:uiPriority="60" w:unhideWhenUsed="0"/>
-    <w:lsdException w:name="Light List Accent 6" w:semiHidden="0" w:uiPriority="61" w:unhideWhenUsed="0"/>
-    <w:lsdException w:name="Light Grid Accent 6" w:semiHidden="0" w:uiPriority="62" w:unhideWhenUsed="0"/>
-    <w:lsdException w:name="Medium Shading 1 Accent 6" w:semiHidden="0" w:uiPriority="63" w:unhideWhenUsed="0"/>
-    <w:lsdException w:name="Medium Shading 2 Accent 6" w:semiHidden="0" w:uiPriority="64" w:unhideWhenUsed="0"/>
-    <w:lsdException w:name="Medium List 1 Accent 6" w:semiHidden="0" w:uiPriority="65" w:unhideWhenUsed="0"/>
-    <w:lsdException w:name="Medium List 2 Accent 6" w:semiHidden="0" w:uiPriority="66" w:unhideWhenUsed="0"/>
-    <w:lsdException w:name="Medium Grid 1 Accent 6" w:semiHidden="0" w:uiPriority="67" w:unhideWhenUsed="0"/>
-    <w:lsdException w:name="Medium Grid 2 Accent 6" w:semiHidden="0" w:uiPriority="68" w:unhideWhenUsed="0"/>
-    <w:lsdException w:name="Medium Grid 3 Accent 6" w:semiHidden="0" w:uiPriority="69" w:unhideWhenUsed="0"/>
-    <w:lsdException w:name="Dark List Accent 6" w:semiHidden="0" w:uiPriority="70" w:unhideWhenUsed="0"/>
-    <w:lsdException w:name="Colorful Shading Accent 6" w:semiHidden="0" w:uiPriority="71" w:unhideWhenUsed="0"/>
-    <w:lsdException w:name="Colorful List Accent 6" w:semiHidden="0" w:uiPriority="72" w:unhideWhenUsed="0"/>
-    <w:lsdException w:name="Colorful Grid Accent 6" w:semiHidden="0" w:uiPriority="73" w:unhideWhenUsed="0"/>
-    <w:lsdException w:name="Subtle Emphasis" w:semiHidden="0" w:uiPriority="19" w:unhideWhenUsed="0"/>
-    <w:lsdException w:name="Intense Emphasis" w:semiHidden="0" w:uiPriority="21" w:unhideWhenUsed="0"/>
-    <w:lsdException w:name="Subtle Reference" w:semiHidden="0" w:uiPriority="31" w:unhideWhenUsed="0"/>
-    <w:lsdException w:name="Intense Reference" w:semiHidden="0" w:uiPriority="32" w:unhideWhenUsed="0"/>
-    <w:lsdException w:name="Book Title" w:semiHidden="0" w:uiPriority="33" w:unhideWhenUsed="0"/>
-    <w:lsdException w:name="Bibliography" w:uiPriority="37"/>
-    <w:lsdException w:name="TOC Heading" w:uiPriority="39"/>
-  </w:latentStyles>
-  <w:style w:type="paragraph" w:default="1" w:styleId="Normal">
-    <w:name w:val="Normal"/>
-    <w:qFormat/>
-    <w:rsid w:val="008C6542"/>
-    <w:pPr>
-      <w:spacing w:before="120" w:after="120"/>
-    </w:pPr>
-    <w:rPr>
-      <w:rFonts w:ascii="Lato Light" w:hAnsi="Lato Light"/>
-      <w:color w:val="404040" w:themeColor="text1" w:themeTint="BF"/>
-      <w:sz w:val="20"/>
-    </w:rPr>
-  </w:style>
-  <w:style w:type="paragraph" w:styleId="Ttulo1">
-    <w:name w:val="heading 1"/>
-    <w:basedOn w:val="Normal"/>
-    <w:next w:val="Normal"/>
-    <w:link w:val="Ttulo1Car"/>
-    <w:uiPriority w:val="9"/>
-    <w:qFormat/>
-    <w:rsid w:val="008C6542"/>
-    <w:pPr>
-      <w:keepNext/>
-      <w:keepLines/>
-      <w:outlineLvl w:val="0"/>
-    </w:pPr>
-    <w:rPr>
-      <w:rFonts w:eastAsiaTheme="majorEastAsia" w:cstheme="majorBidi"/>
-      <w:b/>
-      <w:bCs/>
-      <w:color w:val="FF0000"/>
-      <w:sz w:val="32"/>
-      <w:szCs w:val="28"/>
-    </w:rPr>
-  </w:style>
-  <w:style w:type="paragraph" w:styleId="Ttulo2">
-    <w:name w:val="heading 2"/>
-    <w:basedOn w:val="Normal"/>
-    <w:next w:val="Normal"/>
-    <w:link w:val="Ttulo2Car"/>
-    <w:uiPriority w:val="9"/>
-    <w:unhideWhenUsed/>
-    <w:qFormat/>
-    <w:rsid w:val="008C6542"/>
-    <w:pPr>
-      <w:keepNext/>
-      <w:keepLines/>
-      <w:outlineLvl w:val="1"/>
-    </w:pPr>
-    <w:rPr>
-      <w:rFonts w:eastAsiaTheme="majorEastAsia" w:cstheme="majorBidi"/>
-      <w:b/>
-      <w:color w:val="FF0000"/>
-      <w:sz w:val="28"/>
-      <w:szCs w:val="26"/>
-    </w:rPr>
-  </w:style>
-  <w:style w:type="paragraph" w:styleId="Ttulo3">
-    <w:name w:val="heading 3"/>
-    <w:basedOn w:val="Ttulo2"/>
-    <w:next w:val="Normal"/>
-    <w:link w:val="Ttulo3Car"/>
-    <w:uiPriority w:val="9"/>
-    <w:unhideWhenUsed/>
-    <w:qFormat/>
-    <w:rsid w:val="008C6542"/>
-    <w:pPr>
-      <w:outlineLvl w:val="2"/>
-    </w:pPr>
-    <w:rPr>
-      <w:sz w:val="24"/>
-      <w:szCs w:val="24"/>
-    </w:rPr>
-  </w:style>
-  <w:style w:type="character" w:default="1" w:styleId="Fuentedeprrafopredeter">
-    <w:name w:val="Default Paragraph Font"/>
-    <w:uiPriority w:val="1"/>
-    <w:semiHidden/>
-    <w:unhideWhenUsed/>
-  </w:style>
-  <w:style w:type="table" w:default="1" w:styleId="Tablanormal">
-    <w:name w:val="Normal Table"/>
-    <w:uiPriority w:val="99"/>
-    <w:semiHidden/>
-    <w:unhideWhenUsed/>
-    <w:tblPr>
-      <w:tblInd w:w="0" w:type="dxa"/>
-      <w:tblCellMar>
-        <w:top w:w="0" w:type="dxa"/>
-        <w:left w:w="108" w:type="dxa"/>
-        <w:bottom w:w="0" w:type="dxa"/>
-        <w:right w:w="108" w:type="dxa"/>
-      </w:tblCellMar>
-    </w:tblPr>
-  </w:style>
-  <w:style w:type="numbering" w:default="1" w:styleId="Sinlista">
-    <w:name w:val="No List"/>
-    <w:uiPriority w:val="99"/>
-    <w:semiHidden/>
-    <w:unhideWhenUsed/>
-  </w:style>
-  <w:style w:type="paragraph" w:styleId="Encabezado">
-    <w:name w:val="header"/>
-    <w:basedOn w:val="Normal"/>
-    <w:link w:val="EncabezadoCar"/>
-    <w:uiPriority w:val="99"/>
-    <w:unhideWhenUsed/>
-    <w:rsid w:val="006A66D8"/>
-    <w:pPr>
-      <w:tabs>
-        <w:tab w:val="center" w:pos="4419"/>
-        <w:tab w:val="right" w:pos="8838"/>
-      </w:tabs>
-      <w:spacing w:after="0" w:line="240" w:lineRule="auto"/>
-    </w:pPr>
-  </w:style>
-  <w:style w:type="character" w:customStyle="1" w:styleId="EncabezadoCar">
-    <w:name w:val="Encabezado Car"/>
-    <w:basedOn w:val="Fuentedeprrafopredeter"/>
-    <w:link w:val="Encabezado"/>
-    <w:uiPriority w:val="99"/>
-    <w:rsid w:val="006A66D8"/>
-  </w:style>
-  <w:style w:type="paragraph" w:styleId="Piedepgina">
-    <w:name w:val="footer"/>
-    <w:basedOn w:val="Normal"/>
-    <w:link w:val="PiedepginaCar"/>
-    <w:uiPriority w:val="99"/>
-    <w:unhideWhenUsed/>
-    <w:rsid w:val="006A66D8"/>
-    <w:pPr>
-      <w:tabs>
-        <w:tab w:val="center" w:pos="4419"/>
-        <w:tab w:val="right" w:pos="8838"/>
-      </w:tabs>
-      <w:spacing w:after="0" w:line="240" w:lineRule="auto"/>
-    </w:pPr>
-  </w:style>
-  <w:style w:type="character" w:customStyle="1" w:styleId="PiedepginaCar">
-    <w:name w:val="Pie de página Car"/>
-    <w:basedOn w:val="Fuentedeprrafopredeter"/>
-    <w:link w:val="Piedepgina"/>
-    <w:uiPriority w:val="99"/>
-    <w:rsid w:val="006A66D8"/>
-  </w:style>
-  <w:style w:type="paragraph" w:styleId="Textodeglobo">
-    <w:name w:val="Balloon Text"/>
-    <w:basedOn w:val="Normal"/>
-    <w:link w:val="TextodegloboCar"/>
-    <w:uiPriority w:val="99"/>
-    <w:semiHidden/>
-    <w:unhideWhenUsed/>
-    <w:rsid w:val="006A66D8"/>
-    <w:pPr>
-      <w:spacing w:after="0" w:line="240" w:lineRule="auto"/>
-    </w:pPr>
-    <w:rPr>
-      <w:rFonts w:ascii="Tahoma" w:hAnsi="Tahoma" w:cs="Tahoma"/>
-      <w:sz w:val="16"/>
-      <w:szCs w:val="16"/>
-    </w:rPr>
-  </w:style>
-  <w:style w:type="character" w:customStyle="1" w:styleId="TextodegloboCar">
-    <w:name w:val="Texto de globo Car"/>
-    <w:basedOn w:val="Fuentedeprrafopredeter"/>
-    <w:link w:val="Textodeglobo"/>
-    <w:uiPriority w:val="99"/>
-    <w:semiHidden/>
-    <w:rsid w:val="006A66D8"/>
-    <w:rPr>
-      <w:rFonts w:ascii="Tahoma" w:hAnsi="Tahoma" w:cs="Tahoma"/>
-      <w:sz w:val="16"/>
-      <w:szCs w:val="16"/>
-    </w:rPr>
-  </w:style>
-  <w:style w:type="character" w:customStyle="1" w:styleId="Ttulo1Car">
-    <w:name w:val="Título 1 Car"/>
-    <w:basedOn w:val="Fuentedeprrafopredeter"/>
-    <w:link w:val="Ttulo1"/>
-    <w:uiPriority w:val="9"/>
-    <w:rsid w:val="008C6542"/>
-    <w:rPr>
-      <w:rFonts w:ascii="Lato Light" w:eastAsiaTheme="majorEastAsia" w:hAnsi="Lato Light" w:cstheme="majorBidi"/>
-      <w:b/>
-      <w:bCs/>
-      <w:color w:val="FF0000"/>
-      <w:sz w:val="32"/>
-      <w:szCs w:val="28"/>
-    </w:rPr>
-  </w:style>
-  <w:style w:type="paragraph" w:styleId="Prrafodelista">
-    <w:name w:val="List Paragraph"/>
-    <w:basedOn w:val="Normal"/>
-    <w:uiPriority w:val="34"/>
-    <w:qFormat/>
-    <w:rsid w:val="00DA0DC1"/>
-    <w:pPr>
-      <w:ind w:left="720"/>
-      <w:contextualSpacing/>
-    </w:pPr>
-  </w:style>
-  <w:style w:type="paragraph" w:customStyle="1" w:styleId="Default">
-    <w:name w:val="Default"/>
-    <w:rsid w:val="00FA77F7"/>
-    <w:pPr>
-      <w:autoSpaceDE w:val="0"/>
-      <w:autoSpaceDN w:val="0"/>
-      <w:adjustRightInd w:val="0"/>
-      <w:spacing w:after="0" w:line="240" w:lineRule="auto"/>
-    </w:pPr>
-    <w:rPr>
-      <w:rFonts w:ascii="Arial" w:hAnsi="Arial" w:cs="Arial"/>
-      <w:color w:val="000000"/>
-      <w:sz w:val="24"/>
-      <w:szCs w:val="24"/>
-      <w:lang w:val="en-US"/>
-    </w:rPr>
-  </w:style>
-  <w:style w:type="character" w:customStyle="1" w:styleId="Ttulo2Car">
-    <w:name w:val="Título 2 Car"/>
-    <w:basedOn w:val="Fuentedeprrafopredeter"/>
-    <w:link w:val="Ttulo2"/>
-    <w:uiPriority w:val="9"/>
-    <w:rsid w:val="008C6542"/>
-    <w:rPr>
-      <w:rFonts w:ascii="Lato Light" w:eastAsiaTheme="majorEastAsia" w:hAnsi="Lato Light" w:cstheme="majorBidi"/>
-      <w:b/>
-      <w:color w:val="FF0000"/>
-      <w:sz w:val="28"/>
-      <w:szCs w:val="26"/>
-    </w:rPr>
-  </w:style>
-  <w:style w:type="character" w:customStyle="1" w:styleId="Ttulo3Car">
-    <w:name w:val="Título 3 Car"/>
-    <w:basedOn w:val="Fuentedeprrafopredeter"/>
-    <w:link w:val="Ttulo3"/>
-    <w:uiPriority w:val="9"/>
-    <w:rsid w:val="008C6542"/>
-    <w:rPr>
-      <w:rFonts w:ascii="Lato Light" w:eastAsiaTheme="majorEastAsia" w:hAnsi="Lato Light" w:cstheme="majorBidi"/>
-      <w:b/>
-      <w:color w:val="FF0000"/>
-      <w:sz w:val="24"/>
-      <w:szCs w:val="24"/>
-    </w:rPr>
-  </w:style>
-  <w:style w:type="paragraph" w:styleId="Sinespaciado">
-    <w:name w:val="No Spacing"/>
-    <w:link w:val="SinespaciadoCar"/>
-    <w:uiPriority w:val="1"/>
-    <w:qFormat/>
-    <w:rsid w:val="00AC3F87"/>
-    <w:pPr>
-      <w:spacing w:after="0" w:line="240" w:lineRule="auto"/>
-      <w:jc w:val="both"/>
-    </w:pPr>
-    <w:rPr>
-      <w:lang w:val="en-US"/>
-    </w:rPr>
-  </w:style>
-  <w:style w:type="paragraph" w:styleId="TDC1">
-    <w:name w:val="toc 1"/>
-    <w:basedOn w:val="Normal"/>
-    <w:next w:val="Normal"/>
-    <w:autoRedefine/>
-    <w:uiPriority w:val="39"/>
-    <w:unhideWhenUsed/>
-    <w:rsid w:val="00D56C9E"/>
-    <w:pPr>
-      <w:tabs>
-        <w:tab w:val="right" w:leader="dot" w:pos="9072"/>
-      </w:tabs>
-      <w:spacing w:after="100"/>
-      <w:ind w:right="-86"/>
-    </w:pPr>
-    <w:rPr>
-      <w:noProof/>
-      <w:lang w:val="en-US"/>
-    </w:rPr>
-  </w:style>
-  <w:style w:type="paragraph" w:styleId="TDC2">
-    <w:name w:val="toc 2"/>
-    <w:basedOn w:val="Normal"/>
-    <w:next w:val="Normal"/>
-    <w:autoRedefine/>
-    <w:uiPriority w:val="39"/>
-    <w:unhideWhenUsed/>
-    <w:rsid w:val="00AC3F87"/>
-    <w:pPr>
-      <w:tabs>
-        <w:tab w:val="right" w:leader="dot" w:pos="9011"/>
-      </w:tabs>
-      <w:spacing w:after="100"/>
-      <w:ind w:left="9011" w:hanging="8791"/>
-    </w:pPr>
-    <w:rPr>
-      <w:rFonts w:ascii="Arial Narrow" w:hAnsi="Arial Narrow"/>
-      <w:lang w:val="en-US"/>
-    </w:rPr>
-  </w:style>
-  <w:style w:type="paragraph" w:styleId="TDC3">
-    <w:name w:val="toc 3"/>
-    <w:basedOn w:val="Normal"/>
-    <w:next w:val="Normal"/>
-    <w:autoRedefine/>
-    <w:uiPriority w:val="39"/>
-    <w:unhideWhenUsed/>
-    <w:rsid w:val="00AC3F87"/>
-    <w:pPr>
-      <w:spacing w:after="100"/>
-      <w:ind w:left="440"/>
-    </w:pPr>
-    <w:rPr>
-      <w:lang w:val="en-US"/>
-    </w:rPr>
-  </w:style>
-  <w:style w:type="character" w:styleId="Hipervnculo">
-    <w:name w:val="Hyperlink"/>
-    <w:basedOn w:val="Fuentedeprrafopredeter"/>
-    <w:uiPriority w:val="99"/>
-    <w:unhideWhenUsed/>
-    <w:rsid w:val="00AC3F87"/>
-    <w:rPr>
-      <w:color w:val="0000FF" w:themeColor="hyperlink"/>
-      <w:u w:val="single"/>
-    </w:rPr>
-  </w:style>
-  <w:style w:type="paragraph" w:customStyle="1" w:styleId="BulletcuadradoBTR">
-    <w:name w:val="Bullet cuadrado BTR"/>
-    <w:basedOn w:val="Sinespaciado"/>
-    <w:link w:val="BulletcuadradoBTRChar"/>
-    <w:rsid w:val="00AC3F87"/>
-    <w:pPr>
-      <w:numPr>
-        <w:numId w:val="1"/>
-      </w:numPr>
-    </w:pPr>
-  </w:style>
-  <w:style w:type="character" w:customStyle="1" w:styleId="SinespaciadoCar">
-    <w:name w:val="Sin espaciado Car"/>
-    <w:basedOn w:val="Fuentedeprrafopredeter"/>
-    <w:link w:val="Sinespaciado"/>
-    <w:uiPriority w:val="1"/>
-    <w:qFormat/>
-    <w:rsid w:val="00AC3F87"/>
-    <w:rPr>
-      <w:lang w:val="en-US"/>
-    </w:rPr>
-  </w:style>
-  <w:style w:type="character" w:customStyle="1" w:styleId="BulletcuadradoBTRChar">
-    <w:name w:val="Bullet cuadrado BTR Char"/>
-    <w:basedOn w:val="SinespaciadoCar"/>
-    <w:link w:val="BulletcuadradoBTR"/>
-    <w:rsid w:val="00AC3F87"/>
-    <w:rPr>
-      <w:lang w:val="en-US"/>
-    </w:rPr>
-  </w:style>
-  <w:style w:type="paragraph" w:customStyle="1" w:styleId="BulletBTR">
-    <w:name w:val="Bullet BTR"/>
-    <w:basedOn w:val="Normal"/>
-    <w:link w:val="BulletBTRCar1"/>
-    <w:qFormat/>
-    <w:rsid w:val="007C42B0"/>
-    <w:pPr>
-      <w:numPr>
-        <w:numId w:val="2"/>
-      </w:numPr>
-      <w:overflowPunct w:val="0"/>
-      <w:autoSpaceDE w:val="0"/>
-      <w:autoSpaceDN w:val="0"/>
-      <w:adjustRightInd w:val="0"/>
-      <w:spacing w:line="240" w:lineRule="auto"/>
-      <w:textAlignment w:val="baseline"/>
-    </w:pPr>
-    <w:rPr>
-      <w:rFonts w:eastAsia="Times New Roman" w:cs="Arial"/>
-      <w:szCs w:val="20"/>
-      <w:lang w:val="es-ES"/>
-    </w:rPr>
-  </w:style>
-  <w:style w:type="character" w:customStyle="1" w:styleId="BulletBTRCar1">
-    <w:name w:val="Bullet BTR Car1"/>
-    <w:basedOn w:val="Fuentedeprrafopredeter"/>
-    <w:link w:val="BulletBTR"/>
-    <w:rsid w:val="00AC3F87"/>
-    <w:rPr>
-      <w:rFonts w:eastAsia="Times New Roman" w:cs="Arial"/>
-      <w:szCs w:val="20"/>
-      <w:lang w:val="es-ES"/>
-    </w:rPr>
-  </w:style>
-  <w:style w:type="table" w:styleId="Tablaconcuadrcula">
-    <w:name w:val="Table Grid"/>
-    <w:aliases w:val="CV table"/>
+  <w:style w:type="table" w:styleId="Tablanormal1">
+    <w:name w:val="Plain Table 1"/>
     <w:basedOn w:val="Tablanormal"/>
-    <w:uiPriority w:val="59"/>
-    <w:rsid w:val="000D286B"/>
-    <w:pPr>
-      <w:spacing w:after="0" w:line="240" w:lineRule="auto"/>
-    </w:pPr>
-    <w:tblPr>
-      <w:tblInd w:w="0" w:type="dxa"/>
-      <w:tblBorders>
-        <w:top w:val="single" w:sz="4" w:space="0" w:color="auto"/>
-        <w:left w:val="single" w:sz="4" w:space="0" w:color="auto"/>
-        <w:bottom w:val="single" w:sz="4" w:space="0" w:color="auto"/>
-        <w:right w:val="single" w:sz="4" w:space="0" w:color="auto"/>
-        <w:insideH w:val="single" w:sz="4" w:space="0" w:color="auto"/>
-        <w:insideV w:val="single" w:sz="4" w:space="0" w:color="auto"/>
-      </w:tblBorders>
-      <w:tblCellMar>
-        <w:top w:w="0" w:type="dxa"/>
-        <w:left w:w="108" w:type="dxa"/>
-        <w:bottom w:w="0" w:type="dxa"/>
-        <w:right w:w="108" w:type="dxa"/>
-      </w:tblCellMar>
-    </w:tblPr>
-  </w:style>
-  <w:style w:type="paragraph" w:customStyle="1" w:styleId="Texto">
-    <w:name w:val="Texto"/>
-    <w:link w:val="TextoChar"/>
-    <w:uiPriority w:val="99"/>
-    <w:rsid w:val="00DE4DA0"/>
-    <w:pPr>
-      <w:spacing w:after="0" w:line="240" w:lineRule="auto"/>
-    </w:pPr>
-    <w:rPr>
-      <w:rFonts w:ascii="Arial" w:eastAsia="Times New Roman" w:hAnsi="Arial" w:cs="Times New Roman"/>
-      <w:sz w:val="19"/>
-      <w:szCs w:val="20"/>
-    </w:rPr>
-  </w:style>
-  <w:style w:type="character" w:customStyle="1" w:styleId="TextoChar">
-    <w:name w:val="Texto Char"/>
-    <w:basedOn w:val="Fuentedeprrafopredeter"/>
-    <w:link w:val="Texto"/>
-    <w:uiPriority w:val="99"/>
-    <w:locked/>
-    <w:rsid w:val="00DE4DA0"/>
-    <w:rPr>
-      <w:rFonts w:ascii="Arial" w:eastAsia="Times New Roman" w:hAnsi="Arial" w:cs="Times New Roman"/>
-      <w:sz w:val="19"/>
-      <w:szCs w:val="20"/>
-    </w:rPr>
-  </w:style>
-  <w:style w:type="table" w:customStyle="1" w:styleId="Tablaconcuadrcula4">
-    <w:name w:val="Tabla con cuadrícula4"/>
-    <w:basedOn w:val="Tablanormal"/>
-    <w:next w:val="Tablaconcuadrcula"/>
-    <w:uiPriority w:val="59"/>
-    <w:rsid w:val="00DC1092"/>
-    <w:pPr>
-      <w:spacing w:after="0" w:line="240" w:lineRule="auto"/>
-    </w:pPr>
-    <w:rPr>
-      <w:lang w:val="en-US"/>
-    </w:rPr>
-    <w:tblPr>
-      <w:tblInd w:w="0" w:type="dxa"/>
-      <w:tblBorders>
-        <w:top w:val="single" w:sz="4" w:space="0" w:color="000000" w:themeColor="text1"/>
-        <w:left w:val="single" w:sz="4" w:space="0" w:color="000000" w:themeColor="text1"/>
-        <w:bottom w:val="single" w:sz="4" w:space="0" w:color="000000" w:themeColor="text1"/>
-        <w:right w:val="single" w:sz="4" w:space="0" w:color="000000" w:themeColor="text1"/>
-        <w:insideH w:val="single" w:sz="4" w:space="0" w:color="000000" w:themeColor="text1"/>
-        <w:insideV w:val="single" w:sz="4" w:space="0" w:color="000000" w:themeColor="text1"/>
-      </w:tblBorders>
-      <w:tblCellMar>
-        <w:top w:w="0" w:type="dxa"/>
-        <w:left w:w="108" w:type="dxa"/>
-        <w:bottom w:w="0" w:type="dxa"/>
-        <w:right w:w="108" w:type="dxa"/>
-      </w:tblCellMar>
-    </w:tblPr>
-  </w:style>
-  <w:style w:type="paragraph" w:customStyle="1" w:styleId="EYResumeText">
-    <w:name w:val="EY Resume Text"/>
-    <w:basedOn w:val="Normal"/>
-    <w:link w:val="EYResumeTextChar"/>
-    <w:rsid w:val="00DC1092"/>
-    <w:pPr>
-      <w:overflowPunct w:val="0"/>
-      <w:autoSpaceDE w:val="0"/>
-      <w:autoSpaceDN w:val="0"/>
-      <w:adjustRightInd w:val="0"/>
-      <w:spacing w:after="480" w:line="280" w:lineRule="exact"/>
-      <w:textAlignment w:val="baseline"/>
-    </w:pPr>
-    <w:rPr>
-      <w:rFonts w:ascii="Arial" w:eastAsia="MS Mincho" w:hAnsi="Arial" w:cs="Arial"/>
-      <w:bCs/>
-      <w:szCs w:val="20"/>
-      <w:lang w:val="en-US"/>
-    </w:rPr>
-  </w:style>
-  <w:style w:type="character" w:customStyle="1" w:styleId="EYResumeTextChar">
-    <w:name w:val="EY Resume Text Char"/>
-    <w:basedOn w:val="Fuentedeprrafopredeter"/>
-    <w:link w:val="EYResumeText"/>
-    <w:rsid w:val="00DC1092"/>
-    <w:rPr>
-      <w:rFonts w:ascii="Arial" w:eastAsia="MS Mincho" w:hAnsi="Arial" w:cs="Arial"/>
-      <w:bCs/>
-      <w:szCs w:val="20"/>
-      <w:lang w:val="en-US"/>
-    </w:rPr>
-  </w:style>
-  <w:style w:type="paragraph" w:styleId="TtulodeTDC">
-    <w:name w:val="TOC Heading"/>
-    <w:basedOn w:val="Ttulo1"/>
-    <w:next w:val="Normal"/>
-    <w:uiPriority w:val="39"/>
-    <w:unhideWhenUsed/>
-    <w:rsid w:val="002675C2"/>
-    <w:pPr>
-      <w:spacing w:before="240" w:line="259" w:lineRule="auto"/>
-      <w:outlineLvl w:val="9"/>
-    </w:pPr>
-    <w:rPr>
-      <w:b w:val="0"/>
-      <w:bCs w:val="0"/>
-      <w:szCs w:val="32"/>
-      <w:lang w:eastAsia="es-AR"/>
-    </w:rPr>
-  </w:style>
-  <w:style w:type="character" w:customStyle="1" w:styleId="BulletcuadradoBTRCar">
-    <w:name w:val="Bullet cuadrado BTR Car"/>
-    <w:basedOn w:val="SinespaciadoCar"/>
-    <w:rsid w:val="00E922FB"/>
-    <w:rPr>
-      <w:rFonts w:ascii="Arial Narrow" w:hAnsi="Arial Narrow"/>
-      <w:color w:val="595959" w:themeColor="text1" w:themeTint="A6"/>
-      <w:szCs w:val="22"/>
-      <w:lang w:val="en-US" w:eastAsia="en-US"/>
-    </w:rPr>
-  </w:style>
-  <w:style w:type="paragraph" w:customStyle="1" w:styleId="BTRNumbering">
-    <w:name w:val="BTR Numbering"/>
-    <w:basedOn w:val="Sinespaciado"/>
-    <w:link w:val="BTRNumberingChar"/>
-    <w:rsid w:val="00E922FB"/>
-    <w:pPr>
-      <w:numPr>
-        <w:numId w:val="17"/>
-      </w:numPr>
-    </w:pPr>
-    <w:rPr>
-      <w:rFonts w:ascii="Arial Narrow" w:eastAsia="Calibri" w:hAnsi="Arial Narrow" w:cs="Times New Roman"/>
-      <w:b/>
-      <w:sz w:val="20"/>
-    </w:rPr>
-  </w:style>
-  <w:style w:type="character" w:customStyle="1" w:styleId="BTRNumberingChar">
-    <w:name w:val="BTR Numbering Char"/>
-    <w:basedOn w:val="SinespaciadoCar"/>
-    <w:link w:val="BTRNumbering"/>
-    <w:rsid w:val="00E922FB"/>
-    <w:rPr>
-      <w:rFonts w:ascii="Arial Narrow" w:eastAsia="Calibri" w:hAnsi="Arial Narrow" w:cs="Times New Roman"/>
-      <w:b/>
-      <w:sz w:val="20"/>
-      <w:lang w:val="en-US"/>
-    </w:rPr>
-  </w:style>
-  <w:style w:type="paragraph" w:customStyle="1" w:styleId="StyleBodycopy10pt">
-    <w:name w:val="Style Body copy + 10 pt"/>
-    <w:basedOn w:val="Normal"/>
-    <w:link w:val="StyleBodycopy10ptChar"/>
-    <w:autoRedefine/>
-    <w:rsid w:val="00E922FB"/>
-    <w:pPr>
-      <w:spacing w:after="240" w:line="240" w:lineRule="exact"/>
-    </w:pPr>
-    <w:rPr>
-      <w:rFonts w:ascii="EYInterstate Light" w:eastAsia="Times New Roman" w:hAnsi="EYInterstate Light" w:cs="Times New Roman"/>
-      <w:color w:val="000000"/>
-      <w:szCs w:val="18"/>
-      <w:lang w:val="en-US"/>
-    </w:rPr>
-  </w:style>
-  <w:style w:type="character" w:customStyle="1" w:styleId="StyleBodycopy10ptChar">
-    <w:name w:val="Style Body copy + 10 pt Char"/>
-    <w:basedOn w:val="Fuentedeprrafopredeter"/>
-    <w:link w:val="StyleBodycopy10pt"/>
-    <w:rsid w:val="00E922FB"/>
-    <w:rPr>
-      <w:rFonts w:ascii="EYInterstate Light" w:eastAsia="Times New Roman" w:hAnsi="EYInterstate Light" w:cs="Times New Roman"/>
-      <w:color w:val="000000"/>
-      <w:sz w:val="20"/>
-      <w:szCs w:val="18"/>
-      <w:lang w:val="en-US"/>
-    </w:rPr>
-  </w:style>
-  <w:style w:type="table" w:customStyle="1" w:styleId="Tabladecuadrcula4-nfasis61">
-    <w:name w:val="Tabla de cuadrícula 4 - Énfasis 61"/>
-    <w:basedOn w:val="Tablanormal"/>
-    <w:uiPriority w:val="49"/>
-    <w:rsid w:val="00531489"/>
+    <w:uiPriority w:val="41"/>
+    <w:rsid w:val="00FA642B"/>
     <w:pPr>
       <w:spacing w:after="0" w:line="240" w:lineRule="auto"/>
     </w:pPr>
     <w:tblPr>
       <w:tblStyleRowBandSize w:val="1"/>
       <w:tblStyleColBandSize w:val="1"/>
-      <w:tblInd w:w="0" w:type="dxa"/>
       <w:tblBorders>
-        <w:top w:val="single" w:sz="4" w:space="0" w:color="FABF8F" w:themeColor="accent6" w:themeTint="99"/>
-        <w:left w:val="single" w:sz="4" w:space="0" w:color="FABF8F" w:themeColor="accent6" w:themeTint="99"/>
-        <w:bottom w:val="single" w:sz="4" w:space="0" w:color="FABF8F" w:themeColor="accent6" w:themeTint="99"/>
-        <w:right w:val="single" w:sz="4" w:space="0" w:color="FABF8F" w:themeColor="accent6" w:themeTint="99"/>
-        <w:insideH w:val="single" w:sz="4" w:space="0" w:color="FABF8F" w:themeColor="accent6" w:themeTint="99"/>
-        <w:insideV w:val="single" w:sz="4" w:space="0" w:color="FABF8F" w:themeColor="accent6" w:themeTint="99"/>
+        <w:top w:val="single" w:sz="4" w:space="0" w:color="BFBFBF" w:themeColor="background1" w:themeShade="BF"/>
+        <w:left w:val="single" w:sz="4" w:space="0" w:color="BFBFBF" w:themeColor="background1" w:themeShade="BF"/>
+        <w:bottom w:val="single" w:sz="4" w:space="0" w:color="BFBFBF" w:themeColor="background1" w:themeShade="BF"/>
+        <w:right w:val="single" w:sz="4" w:space="0" w:color="BFBFBF" w:themeColor="background1" w:themeShade="BF"/>
+        <w:insideH w:val="single" w:sz="4" w:space="0" w:color="BFBFBF" w:themeColor="background1" w:themeShade="BF"/>
+        <w:insideV w:val="single" w:sz="4" w:space="0" w:color="BFBFBF" w:themeColor="background1" w:themeShade="BF"/>
       </w:tblBorders>
-      <w:tblCellMar>
-        <w:top w:w="0" w:type="dxa"/>
-        <w:left w:w="108" w:type="dxa"/>
-        <w:bottom w:w="0" w:type="dxa"/>
-        <w:right w:w="108" w:type="dxa"/>
-      </w:tblCellMar>
     </w:tblPr>
     <w:tblStylePr w:type="firstRow">
       <w:rPr>
         <w:b/>
         <w:bCs/>
-        <w:color w:val="FFFFFF" w:themeColor="background1"/>
+      </w:rPr>
+    </w:tblStylePr>
+    <w:tblStylePr w:type="lastRow">
+      <w:rPr>
+        <w:b/>
+        <w:bCs/>
       </w:rPr>
       <w:tblPr/>
       <w:tcPr>
         <w:tcBorders>
-          <w:top w:val="single" w:sz="4" w:space="0" w:color="F79646" w:themeColor="accent6"/>
-          <w:left w:val="single" w:sz="4" w:space="0" w:color="F79646" w:themeColor="accent6"/>
-          <w:bottom w:val="single" w:sz="4" w:space="0" w:color="F79646" w:themeColor="accent6"/>
-          <w:right w:val="single" w:sz="4" w:space="0" w:color="F79646" w:themeColor="accent6"/>
-          <w:insideH w:val="nil"/>
-          <w:insideV w:val="nil"/>
-        </w:tcBorders>
-        <w:shd w:val="clear" w:color="auto" w:fill="F79646" w:themeFill="accent6"/>
-      </w:tcPr>
-    </w:tblStylePr>
-    <w:tblStylePr w:type="lastRow">
-      <w:rPr>
-        <w:b/>
-        <w:bCs/>
-      </w:rPr>
-      <w:tblPr/>
-      <w:tcPr>
-        <w:tcBorders>
-          <w:top w:val="double" w:sz="4" w:space="0" w:color="F79646" w:themeColor="accent6"/>
+          <w:top w:val="double" w:sz="4" w:space="0" w:color="BFBFBF" w:themeColor="background1" w:themeShade="BF"/>
         </w:tcBorders>
       </w:tcPr>
     </w:tblStylePr>
@@ -7599,1106 +6964,13 @@
     <w:tblStylePr w:type="band1Vert">
       <w:tblPr/>
       <w:tcPr>
-        <w:shd w:val="clear" w:color="auto" w:fill="FDE9D9" w:themeFill="accent6" w:themeFillTint="33"/>
+        <w:shd w:val="clear" w:color="auto" w:fill="F2F2F2" w:themeFill="background1" w:themeFillShade="F2"/>
       </w:tcPr>
     </w:tblStylePr>
     <w:tblStylePr w:type="band1Horz">
       <w:tblPr/>
       <w:tcPr>
-        <w:shd w:val="clear" w:color="auto" w:fill="FDE9D9" w:themeFill="accent6" w:themeFillTint="33"/>
-      </w:tcPr>
-    </w:tblStylePr>
-  </w:style>
-  <w:style w:type="character" w:customStyle="1" w:styleId="m8287815062004294152gmail-m-3160037045475486530spelle">
-    <w:name w:val="m_8287815062004294152gmail-m_-3160037045475486530spelle"/>
-    <w:basedOn w:val="Fuentedeprrafopredeter"/>
-    <w:rsid w:val="00186147"/>
-  </w:style>
-  <w:style w:type="paragraph" w:customStyle="1" w:styleId="Listaconvietas1">
-    <w:name w:val="Lista con viñetas1"/>
-    <w:basedOn w:val="Normal"/>
-    <w:next w:val="Normal"/>
-    <w:rsid w:val="0093408F"/>
-    <w:pPr>
-      <w:numPr>
-        <w:numId w:val="21"/>
-      </w:numPr>
-      <w:suppressAutoHyphens/>
-      <w:spacing w:before="60" w:after="60" w:line="220" w:lineRule="atLeast"/>
-    </w:pPr>
-    <w:rPr>
-      <w:rFonts w:ascii="Arial" w:eastAsia="Times New Roman" w:hAnsi="Arial" w:cs="Arial"/>
-      <w:spacing w:val="-5"/>
-      <w:szCs w:val="20"/>
-      <w:lang w:val="en-US" w:bidi="en-US"/>
-    </w:rPr>
-  </w:style>
-  <w:style w:type="character" w:customStyle="1" w:styleId="BulletBTRCar">
-    <w:name w:val="Bullet BTR Car"/>
-    <w:basedOn w:val="Fuentedeprrafopredeter"/>
-    <w:rsid w:val="007C42B0"/>
-    <w:rPr>
-      <w:rFonts w:ascii="Century Gothic" w:eastAsia="Times New Roman" w:hAnsi="Century Gothic" w:cs="Arial"/>
-      <w:color w:val="404040" w:themeColor="text1" w:themeTint="BF"/>
-      <w:sz w:val="18"/>
-      <w:szCs w:val="20"/>
-      <w:lang w:val="es-ES"/>
-    </w:rPr>
-  </w:style>
-  <w:style w:type="character" w:customStyle="1" w:styleId="m-8014580986089436661spelle">
-    <w:name w:val="m_-8014580986089436661spelle"/>
-    <w:basedOn w:val="Fuentedeprrafopredeter"/>
-    <w:rsid w:val="00EC71A8"/>
-  </w:style>
-  <w:style w:type="table" w:customStyle="1" w:styleId="Tabladecuadrcula4-nfasis610">
-    <w:name w:val="Tabla de cuadrícula 4 - Énfasis 61"/>
-    <w:basedOn w:val="Tablanormal"/>
-    <w:uiPriority w:val="49"/>
-    <w:rsid w:val="00995BCA"/>
-    <w:pPr>
-      <w:spacing w:after="0" w:line="240" w:lineRule="auto"/>
-    </w:pPr>
-    <w:tblPr>
-      <w:tblStyleRowBandSize w:val="1"/>
-      <w:tblStyleColBandSize w:val="1"/>
-      <w:tblInd w:w="0" w:type="dxa"/>
-      <w:tblBorders>
-        <w:top w:val="single" w:sz="4" w:space="0" w:color="FABF8F" w:themeColor="accent6" w:themeTint="99"/>
-        <w:left w:val="single" w:sz="4" w:space="0" w:color="FABF8F" w:themeColor="accent6" w:themeTint="99"/>
-        <w:bottom w:val="single" w:sz="4" w:space="0" w:color="FABF8F" w:themeColor="accent6" w:themeTint="99"/>
-        <w:right w:val="single" w:sz="4" w:space="0" w:color="FABF8F" w:themeColor="accent6" w:themeTint="99"/>
-        <w:insideH w:val="single" w:sz="4" w:space="0" w:color="FABF8F" w:themeColor="accent6" w:themeTint="99"/>
-        <w:insideV w:val="single" w:sz="4" w:space="0" w:color="FABF8F" w:themeColor="accent6" w:themeTint="99"/>
-      </w:tblBorders>
-      <w:tblCellMar>
-        <w:top w:w="0" w:type="dxa"/>
-        <w:left w:w="108" w:type="dxa"/>
-        <w:bottom w:w="0" w:type="dxa"/>
-        <w:right w:w="108" w:type="dxa"/>
-      </w:tblCellMar>
-    </w:tblPr>
-    <w:tblStylePr w:type="firstRow">
-      <w:rPr>
-        <w:b/>
-        <w:bCs/>
-        <w:color w:val="FFFFFF" w:themeColor="background1"/>
-      </w:rPr>
-      <w:tblPr/>
-      <w:tcPr>
-        <w:tcBorders>
-          <w:top w:val="single" w:sz="4" w:space="0" w:color="F79646" w:themeColor="accent6"/>
-          <w:left w:val="single" w:sz="4" w:space="0" w:color="F79646" w:themeColor="accent6"/>
-          <w:bottom w:val="single" w:sz="4" w:space="0" w:color="F79646" w:themeColor="accent6"/>
-          <w:right w:val="single" w:sz="4" w:space="0" w:color="F79646" w:themeColor="accent6"/>
-          <w:insideH w:val="nil"/>
-          <w:insideV w:val="nil"/>
-        </w:tcBorders>
-        <w:shd w:val="clear" w:color="auto" w:fill="F79646" w:themeFill="accent6"/>
-      </w:tcPr>
-    </w:tblStylePr>
-    <w:tblStylePr w:type="lastRow">
-      <w:rPr>
-        <w:b/>
-        <w:bCs/>
-      </w:rPr>
-      <w:tblPr/>
-      <w:tcPr>
-        <w:tcBorders>
-          <w:top w:val="double" w:sz="4" w:space="0" w:color="F79646" w:themeColor="accent6"/>
-        </w:tcBorders>
-      </w:tcPr>
-    </w:tblStylePr>
-    <w:tblStylePr w:type="firstCol">
-      <w:rPr>
-        <w:b/>
-        <w:bCs/>
-      </w:rPr>
-    </w:tblStylePr>
-    <w:tblStylePr w:type="lastCol">
-      <w:rPr>
-        <w:b/>
-        <w:bCs/>
-      </w:rPr>
-    </w:tblStylePr>
-    <w:tblStylePr w:type="band1Vert">
-      <w:tblPr/>
-      <w:tcPr>
-        <w:shd w:val="clear" w:color="auto" w:fill="FDE9D9" w:themeFill="accent6" w:themeFillTint="33"/>
-      </w:tcPr>
-    </w:tblStylePr>
-    <w:tblStylePr w:type="band1Horz">
-      <w:tblPr/>
-      <w:tcPr>
-        <w:shd w:val="clear" w:color="auto" w:fill="FDE9D9" w:themeFill="accent6" w:themeFillTint="33"/>
-      </w:tcPr>
-    </w:tblStylePr>
-  </w:style>
-  <w:style w:type="paragraph" w:customStyle="1" w:styleId="BTRBullets">
-    <w:name w:val="BTR Bullets"/>
-    <w:basedOn w:val="Sinespaciado"/>
-    <w:link w:val="BTRBulletsCar"/>
-    <w:rsid w:val="00F26A55"/>
-    <w:pPr>
-      <w:numPr>
-        <w:numId w:val="32"/>
-      </w:numPr>
-      <w:spacing w:before="120" w:after="120"/>
-    </w:pPr>
-    <w:rPr>
-      <w:rFonts w:ascii="Arial Narrow" w:eastAsia="Calibri" w:hAnsi="Arial Narrow" w:cs="Times New Roman"/>
-      <w:sz w:val="20"/>
-    </w:rPr>
-  </w:style>
-  <w:style w:type="character" w:customStyle="1" w:styleId="BTRBulletsCar">
-    <w:name w:val="BTR Bullets Car"/>
-    <w:basedOn w:val="SinespaciadoCar"/>
-    <w:link w:val="BTRBullets"/>
-    <w:rsid w:val="00F26A55"/>
-    <w:rPr>
-      <w:rFonts w:ascii="Arial Narrow" w:eastAsia="Calibri" w:hAnsi="Arial Narrow" w:cs="Times New Roman"/>
-      <w:sz w:val="20"/>
-      <w:lang w:val="en-US"/>
-    </w:rPr>
-  </w:style>
-  <w:style w:type="table" w:styleId="Sombreadoclaro">
-    <w:name w:val="Light Shading"/>
-    <w:basedOn w:val="Tablanormal"/>
-    <w:uiPriority w:val="60"/>
-    <w:rsid w:val="008C6542"/>
-    <w:pPr>
-      <w:spacing w:after="0" w:line="240" w:lineRule="auto"/>
-    </w:pPr>
-    <w:rPr>
-      <w:color w:val="000000" w:themeColor="text1" w:themeShade="BF"/>
-    </w:rPr>
-    <w:tblPr>
-      <w:tblStyleRowBandSize w:val="1"/>
-      <w:tblStyleColBandSize w:val="1"/>
-      <w:tblInd w:w="0" w:type="dxa"/>
-      <w:tblBorders>
-        <w:top w:val="single" w:sz="8" w:space="0" w:color="000000" w:themeColor="text1"/>
-        <w:bottom w:val="single" w:sz="8" w:space="0" w:color="000000" w:themeColor="text1"/>
-      </w:tblBorders>
-      <w:tblCellMar>
-        <w:top w:w="0" w:type="dxa"/>
-        <w:left w:w="108" w:type="dxa"/>
-        <w:bottom w:w="0" w:type="dxa"/>
-        <w:right w:w="108" w:type="dxa"/>
-      </w:tblCellMar>
-    </w:tblPr>
-    <w:tblStylePr w:type="firstRow">
-      <w:pPr>
-        <w:spacing w:before="0" w:after="0" w:line="240" w:lineRule="auto"/>
-      </w:pPr>
-      <w:rPr>
-        <w:b/>
-        <w:bCs/>
-      </w:rPr>
-      <w:tblPr/>
-      <w:tcPr>
-        <w:tcBorders>
-          <w:top w:val="single" w:sz="8" w:space="0" w:color="000000" w:themeColor="text1"/>
-          <w:left w:val="nil"/>
-          <w:bottom w:val="single" w:sz="8" w:space="0" w:color="000000" w:themeColor="text1"/>
-          <w:right w:val="nil"/>
-          <w:insideH w:val="nil"/>
-          <w:insideV w:val="nil"/>
-        </w:tcBorders>
-      </w:tcPr>
-    </w:tblStylePr>
-    <w:tblStylePr w:type="lastRow">
-      <w:pPr>
-        <w:spacing w:before="0" w:after="0" w:line="240" w:lineRule="auto"/>
-      </w:pPr>
-      <w:rPr>
-        <w:b/>
-        <w:bCs/>
-      </w:rPr>
-      <w:tblPr/>
-      <w:tcPr>
-        <w:tcBorders>
-          <w:top w:val="single" w:sz="8" w:space="0" w:color="000000" w:themeColor="text1"/>
-          <w:left w:val="nil"/>
-          <w:bottom w:val="single" w:sz="8" w:space="0" w:color="000000" w:themeColor="text1"/>
-          <w:right w:val="nil"/>
-          <w:insideH w:val="nil"/>
-          <w:insideV w:val="nil"/>
-        </w:tcBorders>
-      </w:tcPr>
-    </w:tblStylePr>
-    <w:tblStylePr w:type="firstCol">
-      <w:rPr>
-        <w:b/>
-        <w:bCs/>
-      </w:rPr>
-    </w:tblStylePr>
-    <w:tblStylePr w:type="lastCol">
-      <w:rPr>
-        <w:b/>
-        <w:bCs/>
-      </w:rPr>
-    </w:tblStylePr>
-    <w:tblStylePr w:type="band1Vert">
-      <w:tblPr/>
-      <w:tcPr>
-        <w:tcBorders>
-          <w:left w:val="nil"/>
-          <w:right w:val="nil"/>
-          <w:insideH w:val="nil"/>
-          <w:insideV w:val="nil"/>
-        </w:tcBorders>
-        <w:shd w:val="clear" w:color="auto" w:fill="C0C0C0" w:themeFill="text1" w:themeFillTint="3F"/>
-      </w:tcPr>
-    </w:tblStylePr>
-    <w:tblStylePr w:type="band1Horz">
-      <w:tblPr/>
-      <w:tcPr>
-        <w:tcBorders>
-          <w:left w:val="nil"/>
-          <w:right w:val="nil"/>
-          <w:insideH w:val="nil"/>
-          <w:insideV w:val="nil"/>
-        </w:tcBorders>
-        <w:shd w:val="clear" w:color="auto" w:fill="C0C0C0" w:themeFill="text1" w:themeFillTint="3F"/>
-      </w:tcPr>
-    </w:tblStylePr>
-  </w:style>
-  <w:style w:type="table" w:styleId="Sombreadoclaro-nfasis2">
-    <w:name w:val="Light Shading Accent 2"/>
-    <w:basedOn w:val="Tablanormal"/>
-    <w:uiPriority w:val="60"/>
-    <w:rsid w:val="008C6542"/>
-    <w:pPr>
-      <w:spacing w:after="0" w:line="240" w:lineRule="auto"/>
-    </w:pPr>
-    <w:rPr>
-      <w:color w:val="943634" w:themeColor="accent2" w:themeShade="BF"/>
-    </w:rPr>
-    <w:tblPr>
-      <w:tblStyleRowBandSize w:val="1"/>
-      <w:tblStyleColBandSize w:val="1"/>
-      <w:tblInd w:w="0" w:type="dxa"/>
-      <w:tblBorders>
-        <w:top w:val="single" w:sz="8" w:space="0" w:color="C0504D" w:themeColor="accent2"/>
-        <w:bottom w:val="single" w:sz="8" w:space="0" w:color="C0504D" w:themeColor="accent2"/>
-      </w:tblBorders>
-      <w:tblCellMar>
-        <w:top w:w="0" w:type="dxa"/>
-        <w:left w:w="108" w:type="dxa"/>
-        <w:bottom w:w="0" w:type="dxa"/>
-        <w:right w:w="108" w:type="dxa"/>
-      </w:tblCellMar>
-    </w:tblPr>
-    <w:tblStylePr w:type="firstRow">
-      <w:pPr>
-        <w:spacing w:before="0" w:after="0" w:line="240" w:lineRule="auto"/>
-      </w:pPr>
-      <w:rPr>
-        <w:b/>
-        <w:bCs/>
-      </w:rPr>
-      <w:tblPr/>
-      <w:tcPr>
-        <w:tcBorders>
-          <w:top w:val="single" w:sz="8" w:space="0" w:color="C0504D" w:themeColor="accent2"/>
-          <w:left w:val="nil"/>
-          <w:bottom w:val="single" w:sz="8" w:space="0" w:color="C0504D" w:themeColor="accent2"/>
-          <w:right w:val="nil"/>
-          <w:insideH w:val="nil"/>
-          <w:insideV w:val="nil"/>
-        </w:tcBorders>
-      </w:tcPr>
-    </w:tblStylePr>
-    <w:tblStylePr w:type="lastRow">
-      <w:pPr>
-        <w:spacing w:before="0" w:after="0" w:line="240" w:lineRule="auto"/>
-      </w:pPr>
-      <w:rPr>
-        <w:b/>
-        <w:bCs/>
-      </w:rPr>
-      <w:tblPr/>
-      <w:tcPr>
-        <w:tcBorders>
-          <w:top w:val="single" w:sz="8" w:space="0" w:color="C0504D" w:themeColor="accent2"/>
-          <w:left w:val="nil"/>
-          <w:bottom w:val="single" w:sz="8" w:space="0" w:color="C0504D" w:themeColor="accent2"/>
-          <w:right w:val="nil"/>
-          <w:insideH w:val="nil"/>
-          <w:insideV w:val="nil"/>
-        </w:tcBorders>
-      </w:tcPr>
-    </w:tblStylePr>
-    <w:tblStylePr w:type="firstCol">
-      <w:rPr>
-        <w:b/>
-        <w:bCs/>
-      </w:rPr>
-    </w:tblStylePr>
-    <w:tblStylePr w:type="lastCol">
-      <w:rPr>
-        <w:b/>
-        <w:bCs/>
-      </w:rPr>
-    </w:tblStylePr>
-    <w:tblStylePr w:type="band1Vert">
-      <w:tblPr/>
-      <w:tcPr>
-        <w:tcBorders>
-          <w:left w:val="nil"/>
-          <w:right w:val="nil"/>
-          <w:insideH w:val="nil"/>
-          <w:insideV w:val="nil"/>
-        </w:tcBorders>
-        <w:shd w:val="clear" w:color="auto" w:fill="EFD3D2" w:themeFill="accent2" w:themeFillTint="3F"/>
-      </w:tcPr>
-    </w:tblStylePr>
-    <w:tblStylePr w:type="band1Horz">
-      <w:tblPr/>
-      <w:tcPr>
-        <w:tcBorders>
-          <w:left w:val="nil"/>
-          <w:right w:val="nil"/>
-          <w:insideH w:val="nil"/>
-          <w:insideV w:val="nil"/>
-        </w:tcBorders>
-        <w:shd w:val="clear" w:color="auto" w:fill="EFD3D2" w:themeFill="accent2" w:themeFillTint="3F"/>
-      </w:tcPr>
-    </w:tblStylePr>
-  </w:style>
-  <w:style w:type="table" w:styleId="Listaclara-nfasis2">
-    <w:name w:val="Light List Accent 2"/>
-    <w:basedOn w:val="Tablanormal"/>
-    <w:uiPriority w:val="61"/>
-    <w:rsid w:val="008C6542"/>
-    <w:pPr>
-      <w:spacing w:after="0" w:line="240" w:lineRule="auto"/>
-    </w:pPr>
-    <w:tblPr>
-      <w:tblStyleRowBandSize w:val="1"/>
-      <w:tblStyleColBandSize w:val="1"/>
-      <w:tblInd w:w="0" w:type="dxa"/>
-      <w:tblBorders>
-        <w:top w:val="single" w:sz="8" w:space="0" w:color="C0504D" w:themeColor="accent2"/>
-        <w:left w:val="single" w:sz="8" w:space="0" w:color="C0504D" w:themeColor="accent2"/>
-        <w:bottom w:val="single" w:sz="8" w:space="0" w:color="C0504D" w:themeColor="accent2"/>
-        <w:right w:val="single" w:sz="8" w:space="0" w:color="C0504D" w:themeColor="accent2"/>
-      </w:tblBorders>
-      <w:tblCellMar>
-        <w:top w:w="0" w:type="dxa"/>
-        <w:left w:w="108" w:type="dxa"/>
-        <w:bottom w:w="0" w:type="dxa"/>
-        <w:right w:w="108" w:type="dxa"/>
-      </w:tblCellMar>
-    </w:tblPr>
-    <w:tblStylePr w:type="firstRow">
-      <w:pPr>
-        <w:spacing w:before="0" w:after="0" w:line="240" w:lineRule="auto"/>
-      </w:pPr>
-      <w:rPr>
-        <w:b/>
-        <w:bCs/>
-        <w:color w:val="FFFFFF" w:themeColor="background1"/>
-      </w:rPr>
-      <w:tblPr/>
-      <w:tcPr>
-        <w:shd w:val="clear" w:color="auto" w:fill="C0504D" w:themeFill="accent2"/>
-      </w:tcPr>
-    </w:tblStylePr>
-    <w:tblStylePr w:type="lastRow">
-      <w:pPr>
-        <w:spacing w:before="0" w:after="0" w:line="240" w:lineRule="auto"/>
-      </w:pPr>
-      <w:rPr>
-        <w:b/>
-        <w:bCs/>
-      </w:rPr>
-      <w:tblPr/>
-      <w:tcPr>
-        <w:tcBorders>
-          <w:top w:val="double" w:sz="6" w:space="0" w:color="C0504D" w:themeColor="accent2"/>
-          <w:left w:val="single" w:sz="8" w:space="0" w:color="C0504D" w:themeColor="accent2"/>
-          <w:bottom w:val="single" w:sz="8" w:space="0" w:color="C0504D" w:themeColor="accent2"/>
-          <w:right w:val="single" w:sz="8" w:space="0" w:color="C0504D" w:themeColor="accent2"/>
-        </w:tcBorders>
-      </w:tcPr>
-    </w:tblStylePr>
-    <w:tblStylePr w:type="firstCol">
-      <w:rPr>
-        <w:b/>
-        <w:bCs/>
-      </w:rPr>
-    </w:tblStylePr>
-    <w:tblStylePr w:type="lastCol">
-      <w:rPr>
-        <w:b/>
-        <w:bCs/>
-      </w:rPr>
-    </w:tblStylePr>
-    <w:tblStylePr w:type="band1Vert">
-      <w:tblPr/>
-      <w:tcPr>
-        <w:tcBorders>
-          <w:top w:val="single" w:sz="8" w:space="0" w:color="C0504D" w:themeColor="accent2"/>
-          <w:left w:val="single" w:sz="8" w:space="0" w:color="C0504D" w:themeColor="accent2"/>
-          <w:bottom w:val="single" w:sz="8" w:space="0" w:color="C0504D" w:themeColor="accent2"/>
-          <w:right w:val="single" w:sz="8" w:space="0" w:color="C0504D" w:themeColor="accent2"/>
-        </w:tcBorders>
-      </w:tcPr>
-    </w:tblStylePr>
-    <w:tblStylePr w:type="band1Horz">
-      <w:tblPr/>
-      <w:tcPr>
-        <w:tcBorders>
-          <w:top w:val="single" w:sz="8" w:space="0" w:color="C0504D" w:themeColor="accent2"/>
-          <w:left w:val="single" w:sz="8" w:space="0" w:color="C0504D" w:themeColor="accent2"/>
-          <w:bottom w:val="single" w:sz="8" w:space="0" w:color="C0504D" w:themeColor="accent2"/>
-          <w:right w:val="single" w:sz="8" w:space="0" w:color="C0504D" w:themeColor="accent2"/>
-        </w:tcBorders>
-      </w:tcPr>
-    </w:tblStylePr>
-  </w:style>
-  <w:style w:type="table" w:styleId="Sombreadoclaro-nfasis6">
-    <w:name w:val="Light Shading Accent 6"/>
-    <w:basedOn w:val="Tablanormal"/>
-    <w:uiPriority w:val="60"/>
-    <w:rsid w:val="008C6542"/>
-    <w:pPr>
-      <w:spacing w:after="0" w:line="240" w:lineRule="auto"/>
-    </w:pPr>
-    <w:rPr>
-      <w:color w:val="E36C0A" w:themeColor="accent6" w:themeShade="BF"/>
-    </w:rPr>
-    <w:tblPr>
-      <w:tblStyleRowBandSize w:val="1"/>
-      <w:tblStyleColBandSize w:val="1"/>
-      <w:tblInd w:w="0" w:type="dxa"/>
-      <w:tblBorders>
-        <w:top w:val="single" w:sz="8" w:space="0" w:color="F79646" w:themeColor="accent6"/>
-        <w:bottom w:val="single" w:sz="8" w:space="0" w:color="F79646" w:themeColor="accent6"/>
-      </w:tblBorders>
-      <w:tblCellMar>
-        <w:top w:w="0" w:type="dxa"/>
-        <w:left w:w="108" w:type="dxa"/>
-        <w:bottom w:w="0" w:type="dxa"/>
-        <w:right w:w="108" w:type="dxa"/>
-      </w:tblCellMar>
-    </w:tblPr>
-    <w:tblStylePr w:type="firstRow">
-      <w:pPr>
-        <w:spacing w:before="0" w:after="0" w:line="240" w:lineRule="auto"/>
-      </w:pPr>
-      <w:rPr>
-        <w:b/>
-        <w:bCs/>
-      </w:rPr>
-      <w:tblPr/>
-      <w:tcPr>
-        <w:tcBorders>
-          <w:top w:val="single" w:sz="8" w:space="0" w:color="F79646" w:themeColor="accent6"/>
-          <w:left w:val="nil"/>
-          <w:bottom w:val="single" w:sz="8" w:space="0" w:color="F79646" w:themeColor="accent6"/>
-          <w:right w:val="nil"/>
-          <w:insideH w:val="nil"/>
-          <w:insideV w:val="nil"/>
-        </w:tcBorders>
-      </w:tcPr>
-    </w:tblStylePr>
-    <w:tblStylePr w:type="lastRow">
-      <w:pPr>
-        <w:spacing w:before="0" w:after="0" w:line="240" w:lineRule="auto"/>
-      </w:pPr>
-      <w:rPr>
-        <w:b/>
-        <w:bCs/>
-      </w:rPr>
-      <w:tblPr/>
-      <w:tcPr>
-        <w:tcBorders>
-          <w:top w:val="single" w:sz="8" w:space="0" w:color="F79646" w:themeColor="accent6"/>
-          <w:left w:val="nil"/>
-          <w:bottom w:val="single" w:sz="8" w:space="0" w:color="F79646" w:themeColor="accent6"/>
-          <w:right w:val="nil"/>
-          <w:insideH w:val="nil"/>
-          <w:insideV w:val="nil"/>
-        </w:tcBorders>
-      </w:tcPr>
-    </w:tblStylePr>
-    <w:tblStylePr w:type="firstCol">
-      <w:rPr>
-        <w:b/>
-        <w:bCs/>
-      </w:rPr>
-    </w:tblStylePr>
-    <w:tblStylePr w:type="lastCol">
-      <w:rPr>
-        <w:b/>
-        <w:bCs/>
-      </w:rPr>
-    </w:tblStylePr>
-    <w:tblStylePr w:type="band1Vert">
-      <w:tblPr/>
-      <w:tcPr>
-        <w:tcBorders>
-          <w:left w:val="nil"/>
-          <w:right w:val="nil"/>
-          <w:insideH w:val="nil"/>
-          <w:insideV w:val="nil"/>
-        </w:tcBorders>
-        <w:shd w:val="clear" w:color="auto" w:fill="FDE4D0" w:themeFill="accent6" w:themeFillTint="3F"/>
-      </w:tcPr>
-    </w:tblStylePr>
-    <w:tblStylePr w:type="band1Horz">
-      <w:tblPr/>
-      <w:tcPr>
-        <w:tcBorders>
-          <w:left w:val="nil"/>
-          <w:right w:val="nil"/>
-          <w:insideH w:val="nil"/>
-          <w:insideV w:val="nil"/>
-        </w:tcBorders>
-        <w:shd w:val="clear" w:color="auto" w:fill="FDE4D0" w:themeFill="accent6" w:themeFillTint="3F"/>
-      </w:tcPr>
-    </w:tblStylePr>
-  </w:style>
-  <w:style w:type="table" w:styleId="Listaclara-nfasis6">
-    <w:name w:val="Light List Accent 6"/>
-    <w:basedOn w:val="Tablanormal"/>
-    <w:uiPriority w:val="61"/>
-    <w:rsid w:val="008C6542"/>
-    <w:pPr>
-      <w:spacing w:after="0" w:line="240" w:lineRule="auto"/>
-    </w:pPr>
-    <w:tblPr>
-      <w:tblStyleRowBandSize w:val="1"/>
-      <w:tblStyleColBandSize w:val="1"/>
-      <w:tblInd w:w="0" w:type="dxa"/>
-      <w:tblBorders>
-        <w:top w:val="single" w:sz="8" w:space="0" w:color="F79646" w:themeColor="accent6"/>
-        <w:left w:val="single" w:sz="8" w:space="0" w:color="F79646" w:themeColor="accent6"/>
-        <w:bottom w:val="single" w:sz="8" w:space="0" w:color="F79646" w:themeColor="accent6"/>
-        <w:right w:val="single" w:sz="8" w:space="0" w:color="F79646" w:themeColor="accent6"/>
-      </w:tblBorders>
-      <w:tblCellMar>
-        <w:top w:w="0" w:type="dxa"/>
-        <w:left w:w="108" w:type="dxa"/>
-        <w:bottom w:w="0" w:type="dxa"/>
-        <w:right w:w="108" w:type="dxa"/>
-      </w:tblCellMar>
-    </w:tblPr>
-    <w:tblStylePr w:type="firstRow">
-      <w:pPr>
-        <w:spacing w:before="0" w:after="0" w:line="240" w:lineRule="auto"/>
-      </w:pPr>
-      <w:rPr>
-        <w:b/>
-        <w:bCs/>
-        <w:color w:val="FFFFFF" w:themeColor="background1"/>
-      </w:rPr>
-      <w:tblPr/>
-      <w:tcPr>
-        <w:shd w:val="clear" w:color="auto" w:fill="F79646" w:themeFill="accent6"/>
-      </w:tcPr>
-    </w:tblStylePr>
-    <w:tblStylePr w:type="lastRow">
-      <w:pPr>
-        <w:spacing w:before="0" w:after="0" w:line="240" w:lineRule="auto"/>
-      </w:pPr>
-      <w:rPr>
-        <w:b/>
-        <w:bCs/>
-      </w:rPr>
-      <w:tblPr/>
-      <w:tcPr>
-        <w:tcBorders>
-          <w:top w:val="double" w:sz="6" w:space="0" w:color="F79646" w:themeColor="accent6"/>
-          <w:left w:val="single" w:sz="8" w:space="0" w:color="F79646" w:themeColor="accent6"/>
-          <w:bottom w:val="single" w:sz="8" w:space="0" w:color="F79646" w:themeColor="accent6"/>
-          <w:right w:val="single" w:sz="8" w:space="0" w:color="F79646" w:themeColor="accent6"/>
-        </w:tcBorders>
-      </w:tcPr>
-    </w:tblStylePr>
-    <w:tblStylePr w:type="firstCol">
-      <w:rPr>
-        <w:b/>
-        <w:bCs/>
-      </w:rPr>
-    </w:tblStylePr>
-    <w:tblStylePr w:type="lastCol">
-      <w:rPr>
-        <w:b/>
-        <w:bCs/>
-      </w:rPr>
-    </w:tblStylePr>
-    <w:tblStylePr w:type="band1Vert">
-      <w:tblPr/>
-      <w:tcPr>
-        <w:tcBorders>
-          <w:top w:val="single" w:sz="8" w:space="0" w:color="F79646" w:themeColor="accent6"/>
-          <w:left w:val="single" w:sz="8" w:space="0" w:color="F79646" w:themeColor="accent6"/>
-          <w:bottom w:val="single" w:sz="8" w:space="0" w:color="F79646" w:themeColor="accent6"/>
-          <w:right w:val="single" w:sz="8" w:space="0" w:color="F79646" w:themeColor="accent6"/>
-        </w:tcBorders>
-      </w:tcPr>
-    </w:tblStylePr>
-    <w:tblStylePr w:type="band1Horz">
-      <w:tblPr/>
-      <w:tcPr>
-        <w:tcBorders>
-          <w:top w:val="single" w:sz="8" w:space="0" w:color="F79646" w:themeColor="accent6"/>
-          <w:left w:val="single" w:sz="8" w:space="0" w:color="F79646" w:themeColor="accent6"/>
-          <w:bottom w:val="single" w:sz="8" w:space="0" w:color="F79646" w:themeColor="accent6"/>
-          <w:right w:val="single" w:sz="8" w:space="0" w:color="F79646" w:themeColor="accent6"/>
-        </w:tcBorders>
-      </w:tcPr>
-    </w:tblStylePr>
-  </w:style>
-  <w:style w:type="table" w:styleId="Cuadrculaclara-nfasis6">
-    <w:name w:val="Light Grid Accent 6"/>
-    <w:basedOn w:val="Tablanormal"/>
-    <w:uiPriority w:val="62"/>
-    <w:rsid w:val="008C6542"/>
-    <w:pPr>
-      <w:spacing w:after="0" w:line="240" w:lineRule="auto"/>
-    </w:pPr>
-    <w:tblPr>
-      <w:tblStyleRowBandSize w:val="1"/>
-      <w:tblStyleColBandSize w:val="1"/>
-      <w:tblInd w:w="0" w:type="dxa"/>
-      <w:tblBorders>
-        <w:top w:val="single" w:sz="8" w:space="0" w:color="F79646" w:themeColor="accent6"/>
-        <w:left w:val="single" w:sz="8" w:space="0" w:color="F79646" w:themeColor="accent6"/>
-        <w:bottom w:val="single" w:sz="8" w:space="0" w:color="F79646" w:themeColor="accent6"/>
-        <w:right w:val="single" w:sz="8" w:space="0" w:color="F79646" w:themeColor="accent6"/>
-        <w:insideH w:val="single" w:sz="8" w:space="0" w:color="F79646" w:themeColor="accent6"/>
-        <w:insideV w:val="single" w:sz="8" w:space="0" w:color="F79646" w:themeColor="accent6"/>
-      </w:tblBorders>
-      <w:tblCellMar>
-        <w:top w:w="0" w:type="dxa"/>
-        <w:left w:w="108" w:type="dxa"/>
-        <w:bottom w:w="0" w:type="dxa"/>
-        <w:right w:w="108" w:type="dxa"/>
-      </w:tblCellMar>
-    </w:tblPr>
-    <w:tblStylePr w:type="firstRow">
-      <w:pPr>
-        <w:spacing w:before="0" w:after="0" w:line="240" w:lineRule="auto"/>
-      </w:pPr>
-      <w:rPr>
-        <w:rFonts w:asciiTheme="majorHAnsi" w:eastAsiaTheme="majorEastAsia" w:hAnsiTheme="majorHAnsi" w:cstheme="majorBidi"/>
-        <w:b/>
-        <w:bCs/>
-      </w:rPr>
-      <w:tblPr/>
-      <w:tcPr>
-        <w:tcBorders>
-          <w:top w:val="single" w:sz="8" w:space="0" w:color="F79646" w:themeColor="accent6"/>
-          <w:left w:val="single" w:sz="8" w:space="0" w:color="F79646" w:themeColor="accent6"/>
-          <w:bottom w:val="single" w:sz="18" w:space="0" w:color="F79646" w:themeColor="accent6"/>
-          <w:right w:val="single" w:sz="8" w:space="0" w:color="F79646" w:themeColor="accent6"/>
-          <w:insideH w:val="nil"/>
-          <w:insideV w:val="single" w:sz="8" w:space="0" w:color="F79646" w:themeColor="accent6"/>
-        </w:tcBorders>
-      </w:tcPr>
-    </w:tblStylePr>
-    <w:tblStylePr w:type="lastRow">
-      <w:pPr>
-        <w:spacing w:before="0" w:after="0" w:line="240" w:lineRule="auto"/>
-      </w:pPr>
-      <w:rPr>
-        <w:rFonts w:asciiTheme="majorHAnsi" w:eastAsiaTheme="majorEastAsia" w:hAnsiTheme="majorHAnsi" w:cstheme="majorBidi"/>
-        <w:b/>
-        <w:bCs/>
-      </w:rPr>
-      <w:tblPr/>
-      <w:tcPr>
-        <w:tcBorders>
-          <w:top w:val="double" w:sz="6" w:space="0" w:color="F79646" w:themeColor="accent6"/>
-          <w:left w:val="single" w:sz="8" w:space="0" w:color="F79646" w:themeColor="accent6"/>
-          <w:bottom w:val="single" w:sz="8" w:space="0" w:color="F79646" w:themeColor="accent6"/>
-          <w:right w:val="single" w:sz="8" w:space="0" w:color="F79646" w:themeColor="accent6"/>
-          <w:insideH w:val="nil"/>
-          <w:insideV w:val="single" w:sz="8" w:space="0" w:color="F79646" w:themeColor="accent6"/>
-        </w:tcBorders>
-      </w:tcPr>
-    </w:tblStylePr>
-    <w:tblStylePr w:type="firstCol">
-      <w:rPr>
-        <w:rFonts w:asciiTheme="majorHAnsi" w:eastAsiaTheme="majorEastAsia" w:hAnsiTheme="majorHAnsi" w:cstheme="majorBidi"/>
-        <w:b/>
-        <w:bCs/>
-      </w:rPr>
-    </w:tblStylePr>
-    <w:tblStylePr w:type="lastCol">
-      <w:rPr>
-        <w:rFonts w:asciiTheme="majorHAnsi" w:eastAsiaTheme="majorEastAsia" w:hAnsiTheme="majorHAnsi" w:cstheme="majorBidi"/>
-        <w:b/>
-        <w:bCs/>
-      </w:rPr>
-      <w:tblPr/>
-      <w:tcPr>
-        <w:tcBorders>
-          <w:top w:val="single" w:sz="8" w:space="0" w:color="F79646" w:themeColor="accent6"/>
-          <w:left w:val="single" w:sz="8" w:space="0" w:color="F79646" w:themeColor="accent6"/>
-          <w:bottom w:val="single" w:sz="8" w:space="0" w:color="F79646" w:themeColor="accent6"/>
-          <w:right w:val="single" w:sz="8" w:space="0" w:color="F79646" w:themeColor="accent6"/>
-        </w:tcBorders>
-      </w:tcPr>
-    </w:tblStylePr>
-    <w:tblStylePr w:type="band1Vert">
-      <w:tblPr/>
-      <w:tcPr>
-        <w:tcBorders>
-          <w:top w:val="single" w:sz="8" w:space="0" w:color="F79646" w:themeColor="accent6"/>
-          <w:left w:val="single" w:sz="8" w:space="0" w:color="F79646" w:themeColor="accent6"/>
-          <w:bottom w:val="single" w:sz="8" w:space="0" w:color="F79646" w:themeColor="accent6"/>
-          <w:right w:val="single" w:sz="8" w:space="0" w:color="F79646" w:themeColor="accent6"/>
-        </w:tcBorders>
-        <w:shd w:val="clear" w:color="auto" w:fill="FDE4D0" w:themeFill="accent6" w:themeFillTint="3F"/>
-      </w:tcPr>
-    </w:tblStylePr>
-    <w:tblStylePr w:type="band1Horz">
-      <w:tblPr/>
-      <w:tcPr>
-        <w:tcBorders>
-          <w:top w:val="single" w:sz="8" w:space="0" w:color="F79646" w:themeColor="accent6"/>
-          <w:left w:val="single" w:sz="8" w:space="0" w:color="F79646" w:themeColor="accent6"/>
-          <w:bottom w:val="single" w:sz="8" w:space="0" w:color="F79646" w:themeColor="accent6"/>
-          <w:right w:val="single" w:sz="8" w:space="0" w:color="F79646" w:themeColor="accent6"/>
-          <w:insideV w:val="single" w:sz="8" w:space="0" w:color="F79646" w:themeColor="accent6"/>
-        </w:tcBorders>
-        <w:shd w:val="clear" w:color="auto" w:fill="FDE4D0" w:themeFill="accent6" w:themeFillTint="3F"/>
-      </w:tcPr>
-    </w:tblStylePr>
-    <w:tblStylePr w:type="band2Horz">
-      <w:tblPr/>
-      <w:tcPr>
-        <w:tcBorders>
-          <w:top w:val="single" w:sz="8" w:space="0" w:color="F79646" w:themeColor="accent6"/>
-          <w:left w:val="single" w:sz="8" w:space="0" w:color="F79646" w:themeColor="accent6"/>
-          <w:bottom w:val="single" w:sz="8" w:space="0" w:color="F79646" w:themeColor="accent6"/>
-          <w:right w:val="single" w:sz="8" w:space="0" w:color="F79646" w:themeColor="accent6"/>
-          <w:insideV w:val="single" w:sz="8" w:space="0" w:color="F79646" w:themeColor="accent6"/>
-        </w:tcBorders>
-      </w:tcPr>
-    </w:tblStylePr>
-  </w:style>
-  <w:style w:type="table" w:styleId="Listamedia2-nfasis6">
-    <w:name w:val="Medium List 2 Accent 6"/>
-    <w:basedOn w:val="Tablanormal"/>
-    <w:uiPriority w:val="66"/>
-    <w:rsid w:val="008C6542"/>
-    <w:pPr>
-      <w:spacing w:after="0" w:line="240" w:lineRule="auto"/>
-    </w:pPr>
-    <w:rPr>
-      <w:rFonts w:asciiTheme="majorHAnsi" w:eastAsiaTheme="majorEastAsia" w:hAnsiTheme="majorHAnsi" w:cstheme="majorBidi"/>
-      <w:color w:val="000000" w:themeColor="text1"/>
-    </w:rPr>
-    <w:tblPr>
-      <w:tblStyleRowBandSize w:val="1"/>
-      <w:tblStyleColBandSize w:val="1"/>
-      <w:tblInd w:w="0" w:type="dxa"/>
-      <w:tblBorders>
-        <w:top w:val="single" w:sz="8" w:space="0" w:color="F79646" w:themeColor="accent6"/>
-        <w:left w:val="single" w:sz="8" w:space="0" w:color="F79646" w:themeColor="accent6"/>
-        <w:bottom w:val="single" w:sz="8" w:space="0" w:color="F79646" w:themeColor="accent6"/>
-        <w:right w:val="single" w:sz="8" w:space="0" w:color="F79646" w:themeColor="accent6"/>
-      </w:tblBorders>
-      <w:tblCellMar>
-        <w:top w:w="0" w:type="dxa"/>
-        <w:left w:w="108" w:type="dxa"/>
-        <w:bottom w:w="0" w:type="dxa"/>
-        <w:right w:w="108" w:type="dxa"/>
-      </w:tblCellMar>
-    </w:tblPr>
-    <w:tblStylePr w:type="firstRow">
-      <w:rPr>
-        <w:sz w:val="24"/>
-        <w:szCs w:val="24"/>
-      </w:rPr>
-      <w:tblPr/>
-      <w:tcPr>
-        <w:tcBorders>
-          <w:top w:val="nil"/>
-          <w:left w:val="nil"/>
-          <w:bottom w:val="single" w:sz="24" w:space="0" w:color="F79646" w:themeColor="accent6"/>
-          <w:right w:val="nil"/>
-          <w:insideH w:val="nil"/>
-          <w:insideV w:val="nil"/>
-        </w:tcBorders>
-        <w:shd w:val="clear" w:color="auto" w:fill="FFFFFF" w:themeFill="background1"/>
-      </w:tcPr>
-    </w:tblStylePr>
-    <w:tblStylePr w:type="lastRow">
-      <w:tblPr/>
-      <w:tcPr>
-        <w:tcBorders>
-          <w:top w:val="single" w:sz="8" w:space="0" w:color="F79646" w:themeColor="accent6"/>
-          <w:left w:val="nil"/>
-          <w:bottom w:val="nil"/>
-          <w:right w:val="nil"/>
-          <w:insideH w:val="nil"/>
-          <w:insideV w:val="nil"/>
-        </w:tcBorders>
-        <w:shd w:val="clear" w:color="auto" w:fill="FFFFFF" w:themeFill="background1"/>
-      </w:tcPr>
-    </w:tblStylePr>
-    <w:tblStylePr w:type="firstCol">
-      <w:tblPr/>
-      <w:tcPr>
-        <w:tcBorders>
-          <w:top w:val="nil"/>
-          <w:left w:val="nil"/>
-          <w:bottom w:val="nil"/>
-          <w:right w:val="single" w:sz="8" w:space="0" w:color="F79646" w:themeColor="accent6"/>
-          <w:insideH w:val="nil"/>
-          <w:insideV w:val="nil"/>
-        </w:tcBorders>
-        <w:shd w:val="clear" w:color="auto" w:fill="FFFFFF" w:themeFill="background1"/>
-      </w:tcPr>
-    </w:tblStylePr>
-    <w:tblStylePr w:type="lastCol">
-      <w:tblPr/>
-      <w:tcPr>
-        <w:tcBorders>
-          <w:top w:val="nil"/>
-          <w:left w:val="single" w:sz="8" w:space="0" w:color="F79646" w:themeColor="accent6"/>
-          <w:bottom w:val="nil"/>
-          <w:right w:val="nil"/>
-          <w:insideH w:val="nil"/>
-          <w:insideV w:val="nil"/>
-        </w:tcBorders>
-        <w:shd w:val="clear" w:color="auto" w:fill="FFFFFF" w:themeFill="background1"/>
-      </w:tcPr>
-    </w:tblStylePr>
-    <w:tblStylePr w:type="band1Vert">
-      <w:tblPr/>
-      <w:tcPr>
-        <w:tcBorders>
-          <w:left w:val="nil"/>
-          <w:right w:val="nil"/>
-          <w:insideH w:val="nil"/>
-          <w:insideV w:val="nil"/>
-        </w:tcBorders>
-        <w:shd w:val="clear" w:color="auto" w:fill="FDE4D0" w:themeFill="accent6" w:themeFillTint="3F"/>
-      </w:tcPr>
-    </w:tblStylePr>
-    <w:tblStylePr w:type="band1Horz">
-      <w:tblPr/>
-      <w:tcPr>
-        <w:tcBorders>
-          <w:top w:val="nil"/>
-          <w:bottom w:val="nil"/>
-          <w:insideH w:val="nil"/>
-          <w:insideV w:val="nil"/>
-        </w:tcBorders>
-        <w:shd w:val="clear" w:color="auto" w:fill="FDE4D0" w:themeFill="accent6" w:themeFillTint="3F"/>
-      </w:tcPr>
-    </w:tblStylePr>
-    <w:tblStylePr w:type="nwCell">
-      <w:tblPr/>
-      <w:tcPr>
-        <w:shd w:val="clear" w:color="auto" w:fill="FFFFFF" w:themeFill="background1"/>
-      </w:tcPr>
-    </w:tblStylePr>
-    <w:tblStylePr w:type="swCell">
-      <w:tblPr/>
-      <w:tcPr>
-        <w:tcBorders>
-          <w:top w:val="nil"/>
-        </w:tcBorders>
-      </w:tcPr>
-    </w:tblStylePr>
-  </w:style>
-  <w:style w:type="table" w:styleId="Cuadrculamedia2-nfasis6">
-    <w:name w:val="Medium Grid 2 Accent 6"/>
-    <w:basedOn w:val="Tablanormal"/>
-    <w:uiPriority w:val="68"/>
-    <w:rsid w:val="008C6542"/>
-    <w:pPr>
-      <w:spacing w:after="0" w:line="240" w:lineRule="auto"/>
-    </w:pPr>
-    <w:rPr>
-      <w:rFonts w:asciiTheme="majorHAnsi" w:eastAsiaTheme="majorEastAsia" w:hAnsiTheme="majorHAnsi" w:cstheme="majorBidi"/>
-      <w:color w:val="000000" w:themeColor="text1"/>
-    </w:rPr>
-    <w:tblPr>
-      <w:tblStyleRowBandSize w:val="1"/>
-      <w:tblStyleColBandSize w:val="1"/>
-      <w:tblInd w:w="0" w:type="dxa"/>
-      <w:tblBorders>
-        <w:top w:val="single" w:sz="8" w:space="0" w:color="F79646" w:themeColor="accent6"/>
-        <w:left w:val="single" w:sz="8" w:space="0" w:color="F79646" w:themeColor="accent6"/>
-        <w:bottom w:val="single" w:sz="8" w:space="0" w:color="F79646" w:themeColor="accent6"/>
-        <w:right w:val="single" w:sz="8" w:space="0" w:color="F79646" w:themeColor="accent6"/>
-        <w:insideH w:val="single" w:sz="8" w:space="0" w:color="F79646" w:themeColor="accent6"/>
-        <w:insideV w:val="single" w:sz="8" w:space="0" w:color="F79646" w:themeColor="accent6"/>
-      </w:tblBorders>
-      <w:tblCellMar>
-        <w:top w:w="0" w:type="dxa"/>
-        <w:left w:w="108" w:type="dxa"/>
-        <w:bottom w:w="0" w:type="dxa"/>
-        <w:right w:w="108" w:type="dxa"/>
-      </w:tblCellMar>
-    </w:tblPr>
-    <w:tcPr>
-      <w:shd w:val="clear" w:color="auto" w:fill="FDE4D0" w:themeFill="accent6" w:themeFillTint="3F"/>
-    </w:tcPr>
-    <w:tblStylePr w:type="firstRow">
-      <w:rPr>
-        <w:b/>
-        <w:bCs/>
-        <w:color w:val="000000" w:themeColor="text1"/>
-      </w:rPr>
-      <w:tblPr/>
-      <w:tcPr>
-        <w:shd w:val="clear" w:color="auto" w:fill="FEF4EC" w:themeFill="accent6" w:themeFillTint="19"/>
-      </w:tcPr>
-    </w:tblStylePr>
-    <w:tblStylePr w:type="lastRow">
-      <w:rPr>
-        <w:b/>
-        <w:bCs/>
-        <w:color w:val="000000" w:themeColor="text1"/>
-      </w:rPr>
-      <w:tblPr/>
-      <w:tcPr>
-        <w:tcBorders>
-          <w:top w:val="single" w:sz="12" w:space="0" w:color="000000" w:themeColor="text1"/>
-          <w:left w:val="nil"/>
-          <w:bottom w:val="nil"/>
-          <w:right w:val="nil"/>
-          <w:insideH w:val="nil"/>
-          <w:insideV w:val="nil"/>
-        </w:tcBorders>
-        <w:shd w:val="clear" w:color="auto" w:fill="FFFFFF" w:themeFill="background1"/>
-      </w:tcPr>
-    </w:tblStylePr>
-    <w:tblStylePr w:type="firstCol">
-      <w:rPr>
-        <w:b/>
-        <w:bCs/>
-        <w:color w:val="000000" w:themeColor="text1"/>
-      </w:rPr>
-      <w:tblPr/>
-      <w:tcPr>
-        <w:tcBorders>
-          <w:top w:val="nil"/>
-          <w:left w:val="nil"/>
-          <w:bottom w:val="nil"/>
-          <w:right w:val="nil"/>
-          <w:insideH w:val="nil"/>
-          <w:insideV w:val="nil"/>
-        </w:tcBorders>
-        <w:shd w:val="clear" w:color="auto" w:fill="FFFFFF" w:themeFill="background1"/>
-      </w:tcPr>
-    </w:tblStylePr>
-    <w:tblStylePr w:type="lastCol">
-      <w:rPr>
-        <w:b w:val="0"/>
-        <w:bCs w:val="0"/>
-        <w:color w:val="000000" w:themeColor="text1"/>
-      </w:rPr>
-      <w:tblPr/>
-      <w:tcPr>
-        <w:tcBorders>
-          <w:top w:val="nil"/>
-          <w:left w:val="nil"/>
-          <w:bottom w:val="nil"/>
-          <w:right w:val="nil"/>
-          <w:insideH w:val="nil"/>
-          <w:insideV w:val="nil"/>
-        </w:tcBorders>
-        <w:shd w:val="clear" w:color="auto" w:fill="FDE9D9" w:themeFill="accent6" w:themeFillTint="33"/>
-      </w:tcPr>
-    </w:tblStylePr>
-    <w:tblStylePr w:type="band1Vert">
-      <w:tblPr/>
-      <w:tcPr>
-        <w:shd w:val="clear" w:color="auto" w:fill="FBCAA2" w:themeFill="accent6" w:themeFillTint="7F"/>
-      </w:tcPr>
-    </w:tblStylePr>
-    <w:tblStylePr w:type="band1Horz">
-      <w:tblPr/>
-      <w:tcPr>
-        <w:tcBorders>
-          <w:insideH w:val="single" w:sz="6" w:space="0" w:color="F79646" w:themeColor="accent6"/>
-          <w:insideV w:val="single" w:sz="6" w:space="0" w:color="F79646" w:themeColor="accent6"/>
-        </w:tcBorders>
-        <w:shd w:val="clear" w:color="auto" w:fill="FBCAA2" w:themeFill="accent6" w:themeFillTint="7F"/>
-      </w:tcPr>
-    </w:tblStylePr>
-    <w:tblStylePr w:type="nwCell">
-      <w:tblPr/>
-      <w:tcPr>
-        <w:shd w:val="clear" w:color="auto" w:fill="FFFFFF" w:themeFill="background1"/>
-      </w:tcPr>
-    </w:tblStylePr>
-  </w:style>
-  <w:style w:type="table" w:customStyle="1" w:styleId="TablaBTR">
-    <w:name w:val="TablaBTR"/>
-    <w:basedOn w:val="Tablanormal"/>
-    <w:uiPriority w:val="99"/>
-    <w:rsid w:val="00BB771A"/>
-    <w:pPr>
-      <w:spacing w:after="0" w:line="240" w:lineRule="auto"/>
-    </w:pPr>
-    <w:rPr>
-      <w:rFonts w:ascii="Lato Light" w:hAnsi="Lato Light"/>
-      <w:sz w:val="20"/>
-    </w:rPr>
-    <w:tblPr>
-      <w:tblStyleRowBandSize w:val="1"/>
-      <w:tblInd w:w="0" w:type="dxa"/>
-      <w:tblBorders>
-        <w:top w:val="single" w:sz="4" w:space="0" w:color="F79646" w:themeColor="accent6"/>
-        <w:left w:val="single" w:sz="4" w:space="0" w:color="F79646" w:themeColor="accent6"/>
-        <w:bottom w:val="single" w:sz="4" w:space="0" w:color="F79646" w:themeColor="accent6"/>
-        <w:right w:val="single" w:sz="4" w:space="0" w:color="F79646" w:themeColor="accent6"/>
-        <w:insideV w:val="single" w:sz="4" w:space="0" w:color="F79646" w:themeColor="accent6"/>
-      </w:tblBorders>
-      <w:tblCellMar>
-        <w:top w:w="0" w:type="dxa"/>
-        <w:left w:w="108" w:type="dxa"/>
-        <w:bottom w:w="0" w:type="dxa"/>
-        <w:right w:w="108" w:type="dxa"/>
-      </w:tblCellMar>
-    </w:tblPr>
-    <w:tcPr>
-      <w:vAlign w:val="center"/>
-    </w:tcPr>
-    <w:tblStylePr w:type="firstRow">
-      <w:pPr>
-        <w:jc w:val="left"/>
-      </w:pPr>
-      <w:rPr>
-        <w:b/>
-        <w:sz w:val="24"/>
-      </w:rPr>
-      <w:tblPr/>
-      <w:tcPr>
-        <w:shd w:val="clear" w:color="auto" w:fill="F79646" w:themeFill="accent6"/>
-      </w:tcPr>
-    </w:tblStylePr>
-    <w:tblStylePr w:type="firstCol">
-      <w:pPr>
-        <w:jc w:val="left"/>
-      </w:pPr>
-      <w:rPr>
-        <w:i/>
-      </w:rPr>
-    </w:tblStylePr>
-    <w:tblStylePr w:type="band1Horz">
-      <w:tblPr/>
-      <w:tcPr>
-        <w:shd w:val="clear" w:color="auto" w:fill="FFFFFF" w:themeFill="background1"/>
-      </w:tcPr>
-    </w:tblStylePr>
-    <w:tblStylePr w:type="band2Horz">
-      <w:tblPr/>
-      <w:tcPr>
-        <w:shd w:val="clear" w:color="auto" w:fill="FBD4B4" w:themeFill="accent6" w:themeFillTint="66"/>
+        <w:shd w:val="clear" w:color="auto" w:fill="F2F2F2" w:themeFill="background1" w:themeFillShade="F2"/>
       </w:tcPr>
     </w:tblStylePr>
   </w:style>
@@ -8993,7 +7265,7 @@
 </file>
 
 <file path=customXml/itemProps1.xml><?xml version="1.0" encoding="utf-8"?>
-<ds:datastoreItem xmlns:ds="http://schemas.openxmlformats.org/officeDocument/2006/customXml" ds:itemID="{22277C14-94FB-42A0-B8E5-9558BA4D19D3}">
+<ds:datastoreItem xmlns:ds="http://schemas.openxmlformats.org/officeDocument/2006/customXml" ds:itemID="{B241E769-DED0-4EA0-9019-A44443549747}">
   <ds:schemaRefs>
     <ds:schemaRef ds:uri="http://schemas.openxmlformats.org/officeDocument/2006/bibliography"/>
   </ds:schemaRefs>

</xml_diff>

<commit_message>
arreglo de formato de tabla de vulnarabilidades + refactoring de tabla de ips-puertos
</commit_message>
<xml_diff>
--- a/templateInforme.docx
+++ b/templateInforme.docx
@@ -9,6 +9,8 @@
           <w:lang w:eastAsia="es-ES"/>
         </w:rPr>
       </w:pPr>
+      <w:bookmarkStart w:id="0" w:name="_GoBack"/>
+      <w:bookmarkEnd w:id="0"/>
       <w:r>
         <w:rPr>
           <w:noProof/>
@@ -74,10 +76,7 @@
         <w:br w:type="page"/>
       </w:r>
     </w:p>
-    <w:p>
-      <w:bookmarkStart w:id="0" w:name="_GoBack"/>
-      <w:bookmarkEnd w:id="0"/>
-    </w:p>
+    <w:p/>
     <w:sectPr>
       <w:headerReference w:type="default" r:id="rId9"/>
       <w:footerReference w:type="default" r:id="rId10"/>
@@ -892,11 +891,12 @@
     <w:link w:val="Ttulo1Car"/>
     <w:uiPriority w:val="9"/>
     <w:qFormat/>
-    <w:rsid w:val="003E1B76"/>
+    <w:rsid w:val="00260D64"/>
     <w:pPr>
       <w:keepNext/>
       <w:keepLines/>
       <w:contextualSpacing w:val="0"/>
+      <w:jc w:val="left"/>
       <w:outlineLvl w:val="0"/>
     </w:pPr>
     <w:rPr>
@@ -1122,7 +1122,7 @@
     <w:basedOn w:val="Fuentedeprrafopredeter"/>
     <w:link w:val="Ttulo1"/>
     <w:uiPriority w:val="9"/>
-    <w:rsid w:val="003E1B76"/>
+    <w:rsid w:val="00260D64"/>
     <w:rPr>
       <w:rFonts w:ascii="Lato Light" w:eastAsiaTheme="majorEastAsia" w:hAnsi="Lato Light" w:cstheme="majorBidi"/>
       <w:b/>
@@ -1966,7 +1966,7 @@
 </file>
 
 <file path=customXml/itemProps1.xml><?xml version="1.0" encoding="utf-8"?>
-<ds:datastoreItem xmlns:ds="http://schemas.openxmlformats.org/officeDocument/2006/customXml" ds:itemID="{859703EA-22B3-4B80-BD8E-73F874707C19}">
+<ds:datastoreItem xmlns:ds="http://schemas.openxmlformats.org/officeDocument/2006/customXml" ds:itemID="{400D6DFD-224A-4D5C-ADC6-5927248CE0D0}">
   <ds:schemaRefs>
     <ds:schemaRef ds:uri="http://schemas.openxmlformats.org/officeDocument/2006/bibliography"/>
   </ds:schemaRefs>

</xml_diff>